<commit_message>
this is the 2nd commit with some improvement to the layout and history of internet done up to year 1972
</commit_message>
<xml_diff>
--- a/Internet_and_websites.docx
+++ b/Internet_and_websites.docx
@@ -452,32 +452,16 @@
         <w:t xml:space="preserve"> 20</w:t>
       </w:r>
       <w:r>
-        <w:t>20</w:t>
-      </w:r>
-    </w:p>
-    <w:p>
-      <w:pPr>
-        <w:jc w:val="center"/>
-      </w:pPr>
-      <w:r>
-        <w:rPr>
-          <w:b/>
-          <w:color w:val="1F4E79"/>
-          <w:sz w:val="32"/>
-          <w:szCs w:val="32"/>
-        </w:rPr>
-        <w:lastRenderedPageBreak/>
-        <w:t>ABSTRACT</w:t>
-      </w:r>
-    </w:p>
-    <w:p>
-      <w:pPr>
-        <w:spacing w:after="200" w:line="360" w:lineRule="auto"/>
-        <w:jc w:val="both"/>
-        <w:rPr>
-          <w:rFonts w:ascii="Times New Roman" w:eastAsia="Times New Roman" w:hAnsi="Times New Roman" w:cs="Times New Roman"/>
-          <w:sz w:val="24"/>
-          <w:szCs w:val="24"/>
+        <w:t>2</w:t>
+      </w:r>
+      <w:r>
+        <w:t>0</w:t>
+      </w:r>
+    </w:p>
+    <w:p>
+      <w:pPr>
+        <w:rPr>
+          <w:rStyle w:val="Emphasis"/>
         </w:rPr>
         <w:sectPr>
           <w:headerReference w:type="default" r:id="rId11"/>
@@ -488,19 +472,9 @@
           <w:cols w:space="720"/>
         </w:sectPr>
       </w:pPr>
-      <w:r>
-        <w:rPr>
-          <w:rFonts w:ascii="Times New Roman" w:eastAsia="Times New Roman" w:hAnsi="Times New Roman" w:cs="Times New Roman"/>
-          <w:sz w:val="24"/>
-          <w:szCs w:val="24"/>
-        </w:rPr>
-        <w:t>…</w:t>
-      </w:r>
-      <w:bookmarkStart w:id="0" w:name="_GoBack"/>
-      <w:bookmarkEnd w:id="0"/>
-    </w:p>
-    <w:bookmarkStart w:id="1" w:name="_2cia1bbhd58n" w:colFirst="0" w:colLast="0" w:displacedByCustomXml="next"/>
-    <w:bookmarkEnd w:id="1" w:displacedByCustomXml="next"/>
+    </w:p>
+    <w:bookmarkStart w:id="0" w:name="_2cia1bbhd58n" w:colFirst="0" w:colLast="0" w:displacedByCustomXml="next"/>
+    <w:bookmarkEnd w:id="0" w:displacedByCustomXml="next"/>
     <w:sdt>
       <w:sdtPr>
         <w:rPr>
@@ -536,6 +510,7 @@
           <w:pPr>
             <w:pStyle w:val="TOC1"/>
             <w:tabs>
+              <w:tab w:val="left" w:pos="440"/>
               <w:tab w:val="right" w:leader="dot" w:pos="9350"/>
             </w:tabs>
             <w:rPr>
@@ -566,24 +541,45 @@
             </w:rPr>
             <w:fldChar w:fldCharType="separate"/>
           </w:r>
-          <w:hyperlink w:anchor="_Toc33883592" w:history="1">
+          <w:hyperlink w:anchor="_Toc34254911" w:history="1">
             <w:r>
               <w:rPr>
                 <w:rStyle w:val="Hyperlink"/>
-                <w:rFonts w:ascii="Times New Roman" w:eastAsia="Times New Roman" w:hAnsi="Times New Roman" w:cs="Times New Roman"/>
-                <w:noProof/>
-              </w:rPr>
-              <w:t>List of Figures</w:t>
-            </w:r>
-            <w:r>
-              <w:rPr>
-                <w:noProof/>
-                <w:webHidden/>
+                <w:rFonts w:ascii="Times New Roman" w:hAnsi="Times New Roman" w:cs="Times New Roman"/>
+                <w:noProof/>
+              </w:rPr>
+              <w:t>1.</w:t>
+            </w:r>
+            <w:r>
+              <w:rPr>
+                <w:rFonts w:eastAsiaTheme="minorEastAsia" w:cstheme="minorBidi"/>
+                <w:b w:val="0"/>
+                <w:bCs w:val="0"/>
+                <w:caps w:val="0"/>
+                <w:noProof/>
+                <w:sz w:val="24"/>
+                <w:szCs w:val="24"/>
+                <w:lang w:val="en-US"/>
               </w:rPr>
               <w:tab/>
             </w:r>
             <w:r>
               <w:rPr>
+                <w:rStyle w:val="Hyperlink"/>
+                <w:rFonts w:ascii="Times New Roman" w:hAnsi="Times New Roman" w:cs="Times New Roman"/>
+                <w:noProof/>
+              </w:rPr>
+              <w:t>History of Internet</w:t>
+            </w:r>
+            <w:r>
+              <w:rPr>
+                <w:noProof/>
+                <w:webHidden/>
+              </w:rPr>
+              <w:tab/>
+            </w:r>
+            <w:r>
+              <w:rPr>
                 <w:noProof/>
                 <w:webHidden/>
               </w:rPr>
@@ -594,7 +590,7 @@
                 <w:noProof/>
                 <w:webHidden/>
               </w:rPr>
-              <w:instrText xml:space="preserve"> PAGEREF _Toc33883592 \h </w:instrText>
+              <w:instrText xml:space="preserve"> PAGEREF _Toc34254911 \h </w:instrText>
             </w:r>
             <w:r>
               <w:rPr>
@@ -614,83 +610,7 @@
                 <w:noProof/>
                 <w:webHidden/>
               </w:rPr>
-              <w:t>ii</w:t>
-            </w:r>
-            <w:r>
-              <w:rPr>
-                <w:noProof/>
-                <w:webHidden/>
-              </w:rPr>
-              <w:fldChar w:fldCharType="end"/>
-            </w:r>
-          </w:hyperlink>
-        </w:p>
-        <w:p>
-          <w:pPr>
-            <w:pStyle w:val="TOC1"/>
-            <w:tabs>
-              <w:tab w:val="right" w:leader="dot" w:pos="9350"/>
-            </w:tabs>
-            <w:rPr>
-              <w:rFonts w:eastAsiaTheme="minorEastAsia" w:cstheme="minorBidi"/>
-              <w:b w:val="0"/>
-              <w:bCs w:val="0"/>
-              <w:caps w:val="0"/>
-              <w:noProof/>
-              <w:sz w:val="24"/>
-              <w:szCs w:val="24"/>
-              <w:lang w:val="en-US"/>
-            </w:rPr>
-          </w:pPr>
-          <w:hyperlink w:anchor="_Toc33883593" w:history="1">
-            <w:r>
-              <w:rPr>
-                <w:rStyle w:val="Hyperlink"/>
-                <w:rFonts w:ascii="Times New Roman" w:eastAsia="Times New Roman" w:hAnsi="Times New Roman" w:cs="Times New Roman"/>
-                <w:noProof/>
-              </w:rPr>
-              <w:t>List of Tables</w:t>
-            </w:r>
-            <w:r>
-              <w:rPr>
-                <w:noProof/>
-                <w:webHidden/>
-              </w:rPr>
-              <w:tab/>
-            </w:r>
-            <w:r>
-              <w:rPr>
-                <w:noProof/>
-                <w:webHidden/>
-              </w:rPr>
-              <w:fldChar w:fldCharType="begin"/>
-            </w:r>
-            <w:r>
-              <w:rPr>
-                <w:noProof/>
-                <w:webHidden/>
-              </w:rPr>
-              <w:instrText xml:space="preserve"> PAGEREF _Toc33883593 \h </w:instrText>
-            </w:r>
-            <w:r>
-              <w:rPr>
-                <w:noProof/>
-                <w:webHidden/>
-              </w:rPr>
-            </w:r>
-            <w:r>
-              <w:rPr>
-                <w:noProof/>
-                <w:webHidden/>
-              </w:rPr>
-              <w:fldChar w:fldCharType="separate"/>
-            </w:r>
-            <w:r>
-              <w:rPr>
-                <w:noProof/>
-                <w:webHidden/>
-              </w:rPr>
-              <w:t>ii</w:t>
+              <w:t>1</w:t>
             </w:r>
             <w:r>
               <w:rPr>
@@ -719,14 +639,14 @@
               <w:lang w:val="en-US"/>
             </w:rPr>
           </w:pPr>
-          <w:hyperlink w:anchor="_Toc33883594" w:history="1">
+          <w:hyperlink w:anchor="_Toc34254912" w:history="1">
             <w:r>
               <w:rPr>
                 <w:rStyle w:val="Hyperlink"/>
                 <w:rFonts w:ascii="Times New Roman" w:hAnsi="Times New Roman" w:cs="Times New Roman"/>
                 <w:noProof/>
               </w:rPr>
-              <w:t>1.</w:t>
+              <w:t>2.</w:t>
             </w:r>
             <w:r>
               <w:rPr>
@@ -747,7 +667,7 @@
                 <w:rFonts w:ascii="Times New Roman" w:hAnsi="Times New Roman" w:cs="Times New Roman"/>
                 <w:noProof/>
               </w:rPr>
-              <w:t>History of Internet</w:t>
+              <w:t>Popular Websites Evolution</w:t>
             </w:r>
             <w:r>
               <w:rPr>
@@ -768,7 +688,7 @@
                 <w:noProof/>
                 <w:webHidden/>
               </w:rPr>
-              <w:instrText xml:space="preserve"> PAGEREF _Toc33883594 \h </w:instrText>
+              <w:instrText xml:space="preserve"> PAGEREF _Toc34254912 \h </w:instrText>
             </w:r>
             <w:r>
               <w:rPr>
@@ -788,7 +708,687 @@
                 <w:noProof/>
                 <w:webHidden/>
               </w:rPr>
-              <w:t>1</w:t>
+              <w:t>3</w:t>
+            </w:r>
+            <w:r>
+              <w:rPr>
+                <w:noProof/>
+                <w:webHidden/>
+              </w:rPr>
+              <w:fldChar w:fldCharType="end"/>
+            </w:r>
+          </w:hyperlink>
+        </w:p>
+        <w:p>
+          <w:pPr>
+            <w:pStyle w:val="TOC2"/>
+            <w:tabs>
+              <w:tab w:val="left" w:pos="880"/>
+              <w:tab w:val="right" w:leader="dot" w:pos="9350"/>
+            </w:tabs>
+            <w:rPr>
+              <w:rFonts w:eastAsiaTheme="minorEastAsia" w:cstheme="minorBidi"/>
+              <w:smallCaps w:val="0"/>
+              <w:noProof/>
+              <w:sz w:val="24"/>
+              <w:szCs w:val="24"/>
+              <w:lang w:val="en-US"/>
+            </w:rPr>
+          </w:pPr>
+          <w:hyperlink w:anchor="_Toc34254913" w:history="1">
+            <w:r>
+              <w:rPr>
+                <w:rStyle w:val="Hyperlink"/>
+                <w:rFonts w:ascii="Times New Roman" w:hAnsi="Times New Roman" w:cs="Times New Roman"/>
+                <w:b/>
+                <w:bCs/>
+                <w:noProof/>
+              </w:rPr>
+              <w:t>2.1.</w:t>
+            </w:r>
+            <w:r>
+              <w:rPr>
+                <w:rFonts w:eastAsiaTheme="minorEastAsia" w:cstheme="minorBidi"/>
+                <w:smallCaps w:val="0"/>
+                <w:noProof/>
+                <w:sz w:val="24"/>
+                <w:szCs w:val="24"/>
+                <w:lang w:val="en-US"/>
+              </w:rPr>
+              <w:tab/>
+            </w:r>
+            <w:r>
+              <w:rPr>
+                <w:rStyle w:val="Hyperlink"/>
+                <w:rFonts w:ascii="Times New Roman" w:hAnsi="Times New Roman" w:cs="Times New Roman"/>
+                <w:b/>
+                <w:bCs/>
+                <w:noProof/>
+              </w:rPr>
+              <w:t>Amazon</w:t>
+            </w:r>
+            <w:r>
+              <w:rPr>
+                <w:noProof/>
+                <w:webHidden/>
+              </w:rPr>
+              <w:tab/>
+            </w:r>
+            <w:r>
+              <w:rPr>
+                <w:noProof/>
+                <w:webHidden/>
+              </w:rPr>
+              <w:fldChar w:fldCharType="begin"/>
+            </w:r>
+            <w:r>
+              <w:rPr>
+                <w:noProof/>
+                <w:webHidden/>
+              </w:rPr>
+              <w:instrText xml:space="preserve"> PAGEREF _Toc34254913 \h </w:instrText>
+            </w:r>
+            <w:r>
+              <w:rPr>
+                <w:noProof/>
+                <w:webHidden/>
+              </w:rPr>
+            </w:r>
+            <w:r>
+              <w:rPr>
+                <w:noProof/>
+                <w:webHidden/>
+              </w:rPr>
+              <w:fldChar w:fldCharType="separate"/>
+            </w:r>
+            <w:r>
+              <w:rPr>
+                <w:noProof/>
+                <w:webHidden/>
+              </w:rPr>
+              <w:t>3</w:t>
+            </w:r>
+            <w:r>
+              <w:rPr>
+                <w:noProof/>
+                <w:webHidden/>
+              </w:rPr>
+              <w:fldChar w:fldCharType="end"/>
+            </w:r>
+          </w:hyperlink>
+        </w:p>
+        <w:p>
+          <w:pPr>
+            <w:pStyle w:val="TOC2"/>
+            <w:tabs>
+              <w:tab w:val="left" w:pos="880"/>
+              <w:tab w:val="right" w:leader="dot" w:pos="9350"/>
+            </w:tabs>
+            <w:rPr>
+              <w:rFonts w:eastAsiaTheme="minorEastAsia" w:cstheme="minorBidi"/>
+              <w:smallCaps w:val="0"/>
+              <w:noProof/>
+              <w:sz w:val="24"/>
+              <w:szCs w:val="24"/>
+              <w:lang w:val="en-US"/>
+            </w:rPr>
+          </w:pPr>
+          <w:hyperlink w:anchor="_Toc34254914" w:history="1">
+            <w:r>
+              <w:rPr>
+                <w:rStyle w:val="Hyperlink"/>
+                <w:rFonts w:ascii="Times New Roman" w:hAnsi="Times New Roman" w:cs="Times New Roman"/>
+                <w:b/>
+                <w:bCs/>
+                <w:noProof/>
+              </w:rPr>
+              <w:t>2.2.</w:t>
+            </w:r>
+            <w:r>
+              <w:rPr>
+                <w:rFonts w:eastAsiaTheme="minorEastAsia" w:cstheme="minorBidi"/>
+                <w:smallCaps w:val="0"/>
+                <w:noProof/>
+                <w:sz w:val="24"/>
+                <w:szCs w:val="24"/>
+                <w:lang w:val="en-US"/>
+              </w:rPr>
+              <w:tab/>
+            </w:r>
+            <w:r>
+              <w:rPr>
+                <w:rStyle w:val="Hyperlink"/>
+                <w:rFonts w:ascii="Times New Roman" w:hAnsi="Times New Roman" w:cs="Times New Roman"/>
+                <w:b/>
+                <w:bCs/>
+                <w:noProof/>
+              </w:rPr>
+              <w:t>App store</w:t>
+            </w:r>
+            <w:r>
+              <w:rPr>
+                <w:noProof/>
+                <w:webHidden/>
+              </w:rPr>
+              <w:tab/>
+            </w:r>
+            <w:r>
+              <w:rPr>
+                <w:noProof/>
+                <w:webHidden/>
+              </w:rPr>
+              <w:fldChar w:fldCharType="begin"/>
+            </w:r>
+            <w:r>
+              <w:rPr>
+                <w:noProof/>
+                <w:webHidden/>
+              </w:rPr>
+              <w:instrText xml:space="preserve"> PAGEREF _Toc34254914 \h </w:instrText>
+            </w:r>
+            <w:r>
+              <w:rPr>
+                <w:noProof/>
+                <w:webHidden/>
+              </w:rPr>
+            </w:r>
+            <w:r>
+              <w:rPr>
+                <w:noProof/>
+                <w:webHidden/>
+              </w:rPr>
+              <w:fldChar w:fldCharType="separate"/>
+            </w:r>
+            <w:r>
+              <w:rPr>
+                <w:noProof/>
+                <w:webHidden/>
+              </w:rPr>
+              <w:t>3</w:t>
+            </w:r>
+            <w:r>
+              <w:rPr>
+                <w:noProof/>
+                <w:webHidden/>
+              </w:rPr>
+              <w:fldChar w:fldCharType="end"/>
+            </w:r>
+          </w:hyperlink>
+        </w:p>
+        <w:bookmarkStart w:id="1" w:name="_GoBack"/>
+        <w:p>
+          <w:pPr>
+            <w:pStyle w:val="TOC2"/>
+            <w:tabs>
+              <w:tab w:val="left" w:pos="880"/>
+              <w:tab w:val="right" w:leader="dot" w:pos="9350"/>
+            </w:tabs>
+            <w:rPr>
+              <w:rFonts w:eastAsiaTheme="minorEastAsia" w:cstheme="minorBidi"/>
+              <w:smallCaps w:val="0"/>
+              <w:noProof/>
+              <w:sz w:val="24"/>
+              <w:szCs w:val="24"/>
+              <w:lang w:val="en-US"/>
+            </w:rPr>
+          </w:pPr>
+          <w:r>
+            <w:rPr>
+              <w:rStyle w:val="Hyperlink"/>
+              <w:noProof/>
+            </w:rPr>
+            <w:fldChar w:fldCharType="begin"/>
+          </w:r>
+          <w:r>
+            <w:rPr>
+              <w:rStyle w:val="Hyperlink"/>
+              <w:noProof/>
+            </w:rPr>
+            <w:instrText xml:space="preserve"> </w:instrText>
+          </w:r>
+          <w:r>
+            <w:rPr>
+              <w:noProof/>
+            </w:rPr>
+            <w:instrText>HYPERLINK \l "_Toc34254915"</w:instrText>
+          </w:r>
+          <w:r>
+            <w:rPr>
+              <w:rStyle w:val="Hyperlink"/>
+              <w:noProof/>
+            </w:rPr>
+            <w:instrText xml:space="preserve"> </w:instrText>
+          </w:r>
+          <w:r>
+            <w:rPr>
+              <w:rStyle w:val="Hyperlink"/>
+              <w:noProof/>
+            </w:rPr>
+          </w:r>
+          <w:r>
+            <w:rPr>
+              <w:rStyle w:val="Hyperlink"/>
+              <w:noProof/>
+            </w:rPr>
+            <w:fldChar w:fldCharType="separate"/>
+          </w:r>
+          <w:r>
+            <w:rPr>
+              <w:rStyle w:val="Hyperlink"/>
+              <w:rFonts w:ascii="Times New Roman" w:hAnsi="Times New Roman" w:cs="Times New Roman"/>
+              <w:b/>
+              <w:bCs/>
+              <w:noProof/>
+            </w:rPr>
+            <w:t>2.3.</w:t>
+          </w:r>
+          <w:r>
+            <w:rPr>
+              <w:rFonts w:eastAsiaTheme="minorEastAsia" w:cstheme="minorBidi"/>
+              <w:smallCaps w:val="0"/>
+              <w:noProof/>
+              <w:sz w:val="24"/>
+              <w:szCs w:val="24"/>
+              <w:lang w:val="en-US"/>
+            </w:rPr>
+            <w:tab/>
+          </w:r>
+          <w:r>
+            <w:rPr>
+              <w:rStyle w:val="Hyperlink"/>
+              <w:rFonts w:ascii="Times New Roman" w:hAnsi="Times New Roman" w:cs="Times New Roman"/>
+              <w:b/>
+              <w:bCs/>
+              <w:noProof/>
+            </w:rPr>
+            <w:t>Gmail</w:t>
+          </w:r>
+          <w:r>
+            <w:rPr>
+              <w:noProof/>
+              <w:webHidden/>
+            </w:rPr>
+            <w:tab/>
+          </w:r>
+          <w:r>
+            <w:rPr>
+              <w:noProof/>
+              <w:webHidden/>
+            </w:rPr>
+            <w:fldChar w:fldCharType="begin"/>
+          </w:r>
+          <w:r>
+            <w:rPr>
+              <w:noProof/>
+              <w:webHidden/>
+            </w:rPr>
+            <w:instrText xml:space="preserve"> PAGEREF _Toc34254915 \h </w:instrText>
+          </w:r>
+          <w:r>
+            <w:rPr>
+              <w:noProof/>
+              <w:webHidden/>
+            </w:rPr>
+          </w:r>
+          <w:r>
+            <w:rPr>
+              <w:noProof/>
+              <w:webHidden/>
+            </w:rPr>
+            <w:fldChar w:fldCharType="separate"/>
+          </w:r>
+          <w:r>
+            <w:rPr>
+              <w:noProof/>
+              <w:webHidden/>
+            </w:rPr>
+            <w:t>3</w:t>
+          </w:r>
+          <w:r>
+            <w:rPr>
+              <w:noProof/>
+              <w:webHidden/>
+            </w:rPr>
+            <w:fldChar w:fldCharType="end"/>
+          </w:r>
+          <w:r>
+            <w:rPr>
+              <w:rStyle w:val="Hyperlink"/>
+              <w:noProof/>
+            </w:rPr>
+            <w:fldChar w:fldCharType="end"/>
+          </w:r>
+        </w:p>
+        <w:bookmarkEnd w:id="1"/>
+        <w:p>
+          <w:pPr>
+            <w:pStyle w:val="TOC2"/>
+            <w:tabs>
+              <w:tab w:val="left" w:pos="880"/>
+              <w:tab w:val="right" w:leader="dot" w:pos="9350"/>
+            </w:tabs>
+            <w:rPr>
+              <w:rFonts w:eastAsiaTheme="minorEastAsia" w:cstheme="minorBidi"/>
+              <w:smallCaps w:val="0"/>
+              <w:noProof/>
+              <w:sz w:val="24"/>
+              <w:szCs w:val="24"/>
+              <w:lang w:val="en-US"/>
+            </w:rPr>
+          </w:pPr>
+          <w:r>
+            <w:rPr>
+              <w:rStyle w:val="Hyperlink"/>
+              <w:noProof/>
+            </w:rPr>
+            <w:fldChar w:fldCharType="begin"/>
+          </w:r>
+          <w:r>
+            <w:rPr>
+              <w:rStyle w:val="Hyperlink"/>
+              <w:noProof/>
+            </w:rPr>
+            <w:instrText xml:space="preserve"> </w:instrText>
+          </w:r>
+          <w:r>
+            <w:rPr>
+              <w:noProof/>
+            </w:rPr>
+            <w:instrText>HYPERLINK \l "_Toc34254916"</w:instrText>
+          </w:r>
+          <w:r>
+            <w:rPr>
+              <w:rStyle w:val="Hyperlink"/>
+              <w:noProof/>
+            </w:rPr>
+            <w:instrText xml:space="preserve"> </w:instrText>
+          </w:r>
+          <w:r>
+            <w:rPr>
+              <w:rStyle w:val="Hyperlink"/>
+              <w:noProof/>
+            </w:rPr>
+          </w:r>
+          <w:r>
+            <w:rPr>
+              <w:rStyle w:val="Hyperlink"/>
+              <w:noProof/>
+            </w:rPr>
+            <w:fldChar w:fldCharType="separate"/>
+          </w:r>
+          <w:r>
+            <w:rPr>
+              <w:rStyle w:val="Hyperlink"/>
+              <w:rFonts w:ascii="Times New Roman" w:hAnsi="Times New Roman" w:cs="Times New Roman"/>
+              <w:b/>
+              <w:bCs/>
+              <w:noProof/>
+            </w:rPr>
+            <w:t>2.4.</w:t>
+          </w:r>
+          <w:r>
+            <w:rPr>
+              <w:rFonts w:eastAsiaTheme="minorEastAsia" w:cstheme="minorBidi"/>
+              <w:smallCaps w:val="0"/>
+              <w:noProof/>
+              <w:sz w:val="24"/>
+              <w:szCs w:val="24"/>
+              <w:lang w:val="en-US"/>
+            </w:rPr>
+            <w:tab/>
+          </w:r>
+          <w:r>
+            <w:rPr>
+              <w:rStyle w:val="Hyperlink"/>
+              <w:rFonts w:ascii="Times New Roman" w:hAnsi="Times New Roman" w:cs="Times New Roman"/>
+              <w:b/>
+              <w:bCs/>
+              <w:noProof/>
+            </w:rPr>
+            <w:t>Google play</w:t>
+          </w:r>
+          <w:r>
+            <w:rPr>
+              <w:noProof/>
+              <w:webHidden/>
+            </w:rPr>
+            <w:tab/>
+          </w:r>
+          <w:r>
+            <w:rPr>
+              <w:noProof/>
+              <w:webHidden/>
+            </w:rPr>
+            <w:fldChar w:fldCharType="begin"/>
+          </w:r>
+          <w:r>
+            <w:rPr>
+              <w:noProof/>
+              <w:webHidden/>
+            </w:rPr>
+            <w:instrText xml:space="preserve"> PAGEREF _Toc34254916 \h </w:instrText>
+          </w:r>
+          <w:r>
+            <w:rPr>
+              <w:noProof/>
+              <w:webHidden/>
+            </w:rPr>
+          </w:r>
+          <w:r>
+            <w:rPr>
+              <w:noProof/>
+              <w:webHidden/>
+            </w:rPr>
+            <w:fldChar w:fldCharType="separate"/>
+          </w:r>
+          <w:r>
+            <w:rPr>
+              <w:noProof/>
+              <w:webHidden/>
+            </w:rPr>
+            <w:t>3</w:t>
+          </w:r>
+          <w:r>
+            <w:rPr>
+              <w:noProof/>
+              <w:webHidden/>
+            </w:rPr>
+            <w:fldChar w:fldCharType="end"/>
+          </w:r>
+          <w:r>
+            <w:rPr>
+              <w:rStyle w:val="Hyperlink"/>
+              <w:noProof/>
+            </w:rPr>
+            <w:fldChar w:fldCharType="end"/>
+          </w:r>
+        </w:p>
+        <w:p>
+          <w:pPr>
+            <w:pStyle w:val="TOC2"/>
+            <w:tabs>
+              <w:tab w:val="left" w:pos="880"/>
+              <w:tab w:val="right" w:leader="dot" w:pos="9350"/>
+            </w:tabs>
+            <w:rPr>
+              <w:rFonts w:eastAsiaTheme="minorEastAsia" w:cstheme="minorBidi"/>
+              <w:smallCaps w:val="0"/>
+              <w:noProof/>
+              <w:sz w:val="24"/>
+              <w:szCs w:val="24"/>
+              <w:lang w:val="en-US"/>
+            </w:rPr>
+          </w:pPr>
+          <w:hyperlink w:anchor="_Toc34254917" w:history="1">
+            <w:r>
+              <w:rPr>
+                <w:rStyle w:val="Hyperlink"/>
+                <w:rFonts w:ascii="Times New Roman" w:hAnsi="Times New Roman" w:cs="Times New Roman"/>
+                <w:b/>
+                <w:bCs/>
+                <w:noProof/>
+              </w:rPr>
+              <w:t>2.5.</w:t>
+            </w:r>
+            <w:r>
+              <w:rPr>
+                <w:rFonts w:eastAsiaTheme="minorEastAsia" w:cstheme="minorBidi"/>
+                <w:smallCaps w:val="0"/>
+                <w:noProof/>
+                <w:sz w:val="24"/>
+                <w:szCs w:val="24"/>
+                <w:lang w:val="en-US"/>
+              </w:rPr>
+              <w:tab/>
+            </w:r>
+            <w:r>
+              <w:rPr>
+                <w:rStyle w:val="Hyperlink"/>
+                <w:rFonts w:ascii="Times New Roman" w:hAnsi="Times New Roman" w:cs="Times New Roman"/>
+                <w:b/>
+                <w:bCs/>
+                <w:noProof/>
+              </w:rPr>
+              <w:t>Wikipedia</w:t>
+            </w:r>
+            <w:r>
+              <w:rPr>
+                <w:noProof/>
+                <w:webHidden/>
+              </w:rPr>
+              <w:tab/>
+            </w:r>
+            <w:r>
+              <w:rPr>
+                <w:noProof/>
+                <w:webHidden/>
+              </w:rPr>
+              <w:fldChar w:fldCharType="begin"/>
+            </w:r>
+            <w:r>
+              <w:rPr>
+                <w:noProof/>
+                <w:webHidden/>
+              </w:rPr>
+              <w:instrText xml:space="preserve"> PAGEREF _Toc34254917 \h </w:instrText>
+            </w:r>
+            <w:r>
+              <w:rPr>
+                <w:noProof/>
+                <w:webHidden/>
+              </w:rPr>
+            </w:r>
+            <w:r>
+              <w:rPr>
+                <w:noProof/>
+                <w:webHidden/>
+              </w:rPr>
+              <w:fldChar w:fldCharType="separate"/>
+            </w:r>
+            <w:r>
+              <w:rPr>
+                <w:noProof/>
+                <w:webHidden/>
+              </w:rPr>
+              <w:t>3</w:t>
+            </w:r>
+            <w:r>
+              <w:rPr>
+                <w:noProof/>
+                <w:webHidden/>
+              </w:rPr>
+              <w:fldChar w:fldCharType="end"/>
+            </w:r>
+          </w:hyperlink>
+        </w:p>
+        <w:p>
+          <w:pPr>
+            <w:pStyle w:val="TOC2"/>
+            <w:tabs>
+              <w:tab w:val="left" w:pos="880"/>
+              <w:tab w:val="right" w:leader="dot" w:pos="9350"/>
+            </w:tabs>
+            <w:rPr>
+              <w:rFonts w:eastAsiaTheme="minorEastAsia" w:cstheme="minorBidi"/>
+              <w:smallCaps w:val="0"/>
+              <w:noProof/>
+              <w:sz w:val="24"/>
+              <w:szCs w:val="24"/>
+              <w:lang w:val="en-US"/>
+            </w:rPr>
+          </w:pPr>
+          <w:hyperlink w:anchor="_Toc34254918" w:history="1">
+            <w:r>
+              <w:rPr>
+                <w:rStyle w:val="Hyperlink"/>
+                <w:rFonts w:ascii="Times New Roman" w:hAnsi="Times New Roman" w:cs="Times New Roman"/>
+                <w:b/>
+                <w:bCs/>
+                <w:noProof/>
+              </w:rPr>
+              <w:t>2.6.</w:t>
+            </w:r>
+            <w:r>
+              <w:rPr>
+                <w:rFonts w:eastAsiaTheme="minorEastAsia" w:cstheme="minorBidi"/>
+                <w:smallCaps w:val="0"/>
+                <w:noProof/>
+                <w:sz w:val="24"/>
+                <w:szCs w:val="24"/>
+                <w:lang w:val="en-US"/>
+              </w:rPr>
+              <w:tab/>
+            </w:r>
+            <w:r>
+              <w:rPr>
+                <w:rStyle w:val="Hyperlink"/>
+                <w:rFonts w:ascii="Times New Roman" w:hAnsi="Times New Roman" w:cs="Times New Roman"/>
+                <w:b/>
+                <w:bCs/>
+                <w:noProof/>
+              </w:rPr>
+              <w:t>YouTube</w:t>
+            </w:r>
+            <w:r>
+              <w:rPr>
+                <w:noProof/>
+                <w:webHidden/>
+              </w:rPr>
+              <w:tab/>
+            </w:r>
+            <w:r>
+              <w:rPr>
+                <w:noProof/>
+                <w:webHidden/>
+              </w:rPr>
+              <w:fldChar w:fldCharType="begin"/>
+            </w:r>
+            <w:r>
+              <w:rPr>
+                <w:noProof/>
+                <w:webHidden/>
+              </w:rPr>
+              <w:instrText xml:space="preserve"> PAGEREF _Toc34254918 \h </w:instrText>
+            </w:r>
+            <w:r>
+              <w:rPr>
+                <w:noProof/>
+                <w:webHidden/>
+              </w:rPr>
+            </w:r>
+            <w:r>
+              <w:rPr>
+                <w:noProof/>
+                <w:webHidden/>
+              </w:rPr>
+              <w:fldChar w:fldCharType="separate"/>
+            </w:r>
+            <w:r>
+              <w:rPr>
+                <w:noProof/>
+                <w:webHidden/>
+              </w:rPr>
+              <w:t>3</w:t>
             </w:r>
             <w:r>
               <w:rPr>
@@ -817,14 +1417,14 @@
               <w:lang w:val="en-US"/>
             </w:rPr>
           </w:pPr>
-          <w:hyperlink w:anchor="_Toc33883595" w:history="1">
+          <w:hyperlink w:anchor="_Toc34254919" w:history="1">
             <w:r>
               <w:rPr>
                 <w:rStyle w:val="Hyperlink"/>
                 <w:rFonts w:ascii="Times New Roman" w:hAnsi="Times New Roman" w:cs="Times New Roman"/>
                 <w:noProof/>
               </w:rPr>
-              <w:t>2.</w:t>
+              <w:t>3.</w:t>
             </w:r>
             <w:r>
               <w:rPr>
@@ -845,7 +1445,7 @@
                 <w:rFonts w:ascii="Times New Roman" w:hAnsi="Times New Roman" w:cs="Times New Roman"/>
                 <w:noProof/>
               </w:rPr>
-              <w:t>Popular Websites Evolution</w:t>
+              <w:t>Categories of Website</w:t>
             </w:r>
             <w:r>
               <w:rPr>
@@ -866,7 +1466,7 @@
                 <w:noProof/>
                 <w:webHidden/>
               </w:rPr>
-              <w:instrText xml:space="preserve"> PAGEREF _Toc33883595 \h </w:instrText>
+              <w:instrText xml:space="preserve"> PAGEREF _Toc34254919 \h </w:instrText>
             </w:r>
             <w:r>
               <w:rPr>
@@ -886,7 +1486,7 @@
                 <w:noProof/>
                 <w:webHidden/>
               </w:rPr>
-              <w:t>1</w:t>
+              <w:t>3</w:t>
             </w:r>
             <w:r>
               <w:rPr>
@@ -913,7 +1513,7 @@
               <w:lang w:val="en-US"/>
             </w:rPr>
           </w:pPr>
-          <w:hyperlink w:anchor="_Toc33883596" w:history="1">
+          <w:hyperlink w:anchor="_Toc34254920" w:history="1">
             <w:r>
               <w:rPr>
                 <w:rStyle w:val="Hyperlink"/>
@@ -922,7 +1522,7 @@
                 <w:bCs/>
                 <w:noProof/>
               </w:rPr>
-              <w:t>2.1.</w:t>
+              <w:t>3.1.</w:t>
             </w:r>
             <w:r>
               <w:rPr>
@@ -943,7 +1543,7 @@
                 <w:bCs/>
                 <w:noProof/>
               </w:rPr>
-              <w:t>Amazon</w:t>
+              <w:t>Advocacy</w:t>
             </w:r>
             <w:r>
               <w:rPr>
@@ -964,7 +1564,7 @@
                 <w:noProof/>
                 <w:webHidden/>
               </w:rPr>
-              <w:instrText xml:space="preserve"> PAGEREF _Toc33883596 \h </w:instrText>
+              <w:instrText xml:space="preserve"> PAGEREF _Toc34254920 \h </w:instrText>
             </w:r>
             <w:r>
               <w:rPr>
@@ -984,7 +1584,7 @@
                 <w:noProof/>
                 <w:webHidden/>
               </w:rPr>
-              <w:t>1</w:t>
+              <w:t>3</w:t>
             </w:r>
             <w:r>
               <w:rPr>
@@ -1011,7 +1611,7 @@
               <w:lang w:val="en-US"/>
             </w:rPr>
           </w:pPr>
-          <w:hyperlink w:anchor="_Toc33883597" w:history="1">
+          <w:hyperlink w:anchor="_Toc34254921" w:history="1">
             <w:r>
               <w:rPr>
                 <w:rStyle w:val="Hyperlink"/>
@@ -1020,7 +1620,7 @@
                 <w:bCs/>
                 <w:noProof/>
               </w:rPr>
-              <w:t>2.2.</w:t>
+              <w:t>3.2.</w:t>
             </w:r>
             <w:r>
               <w:rPr>
@@ -1041,7 +1641,7 @@
                 <w:bCs/>
                 <w:noProof/>
               </w:rPr>
-              <w:t>App store</w:t>
+              <w:t>Blog</w:t>
             </w:r>
             <w:r>
               <w:rPr>
@@ -1062,7 +1662,7 @@
                 <w:noProof/>
                 <w:webHidden/>
               </w:rPr>
-              <w:instrText xml:space="preserve"> PAGEREF _Toc33883597 \h </w:instrText>
+              <w:instrText xml:space="preserve"> PAGEREF _Toc34254921 \h </w:instrText>
             </w:r>
             <w:r>
               <w:rPr>
@@ -1082,7 +1682,7 @@
                 <w:noProof/>
                 <w:webHidden/>
               </w:rPr>
-              <w:t>1</w:t>
+              <w:t>3</w:t>
             </w:r>
             <w:r>
               <w:rPr>
@@ -1109,7 +1709,7 @@
               <w:lang w:val="en-US"/>
             </w:rPr>
           </w:pPr>
-          <w:hyperlink w:anchor="_Toc33883598" w:history="1">
+          <w:hyperlink w:anchor="_Toc34254922" w:history="1">
             <w:r>
               <w:rPr>
                 <w:rStyle w:val="Hyperlink"/>
@@ -1118,7 +1718,7 @@
                 <w:bCs/>
                 <w:noProof/>
               </w:rPr>
-              <w:t>2.3.</w:t>
+              <w:t>3.3.</w:t>
             </w:r>
             <w:r>
               <w:rPr>
@@ -1139,7 +1739,7 @@
                 <w:bCs/>
                 <w:noProof/>
               </w:rPr>
-              <w:t>Gmail</w:t>
+              <w:t>Business/ Marketing</w:t>
             </w:r>
             <w:r>
               <w:rPr>
@@ -1160,7 +1760,7 @@
                 <w:noProof/>
                 <w:webHidden/>
               </w:rPr>
-              <w:instrText xml:space="preserve"> PAGEREF _Toc33883598 \h </w:instrText>
+              <w:instrText xml:space="preserve"> PAGEREF _Toc34254922 \h </w:instrText>
             </w:r>
             <w:r>
               <w:rPr>
@@ -1180,7 +1780,7 @@
                 <w:noProof/>
                 <w:webHidden/>
               </w:rPr>
-              <w:t>1</w:t>
+              <w:t>3</w:t>
             </w:r>
             <w:r>
               <w:rPr>
@@ -1207,7 +1807,7 @@
               <w:lang w:val="en-US"/>
             </w:rPr>
           </w:pPr>
-          <w:hyperlink w:anchor="_Toc33883599" w:history="1">
+          <w:hyperlink w:anchor="_Toc34254923" w:history="1">
             <w:r>
               <w:rPr>
                 <w:rStyle w:val="Hyperlink"/>
@@ -1216,7 +1816,7 @@
                 <w:bCs/>
                 <w:noProof/>
               </w:rPr>
-              <w:t>2.4.</w:t>
+              <w:t>3.4.</w:t>
             </w:r>
             <w:r>
               <w:rPr>
@@ -1237,7 +1837,7 @@
                 <w:bCs/>
                 <w:noProof/>
               </w:rPr>
-              <w:t>Google play</w:t>
+              <w:t>Content Aggregator</w:t>
             </w:r>
             <w:r>
               <w:rPr>
@@ -1258,7 +1858,7 @@
                 <w:noProof/>
                 <w:webHidden/>
               </w:rPr>
-              <w:instrText xml:space="preserve"> PAGEREF _Toc33883599 \h </w:instrText>
+              <w:instrText xml:space="preserve"> PAGEREF _Toc34254923 \h </w:instrText>
             </w:r>
             <w:r>
               <w:rPr>
@@ -1278,7 +1878,7 @@
                 <w:noProof/>
                 <w:webHidden/>
               </w:rPr>
-              <w:t>1</w:t>
+              <w:t>3</w:t>
             </w:r>
             <w:r>
               <w:rPr>
@@ -1305,7 +1905,7 @@
               <w:lang w:val="en-US"/>
             </w:rPr>
           </w:pPr>
-          <w:hyperlink w:anchor="_Toc33883600" w:history="1">
+          <w:hyperlink w:anchor="_Toc34254924" w:history="1">
             <w:r>
               <w:rPr>
                 <w:rStyle w:val="Hyperlink"/>
@@ -1314,7 +1914,7 @@
                 <w:bCs/>
                 <w:noProof/>
               </w:rPr>
-              <w:t>2.5.</w:t>
+              <w:t>3.5.</w:t>
             </w:r>
             <w:r>
               <w:rPr>
@@ -1335,7 +1935,7 @@
                 <w:bCs/>
                 <w:noProof/>
               </w:rPr>
-              <w:t>Wikipedia</w:t>
+              <w:t>Educational</w:t>
             </w:r>
             <w:r>
               <w:rPr>
@@ -1356,7 +1956,7 @@
                 <w:noProof/>
                 <w:webHidden/>
               </w:rPr>
-              <w:instrText xml:space="preserve"> PAGEREF _Toc33883600 \h </w:instrText>
+              <w:instrText xml:space="preserve"> PAGEREF _Toc34254924 \h </w:instrText>
             </w:r>
             <w:r>
               <w:rPr>
@@ -1376,7 +1976,7 @@
                 <w:noProof/>
                 <w:webHidden/>
               </w:rPr>
-              <w:t>1</w:t>
+              <w:t>3</w:t>
             </w:r>
             <w:r>
               <w:rPr>
@@ -1403,7 +2003,7 @@
               <w:lang w:val="en-US"/>
             </w:rPr>
           </w:pPr>
-          <w:hyperlink w:anchor="_Toc33883601" w:history="1">
+          <w:hyperlink w:anchor="_Toc34254925" w:history="1">
             <w:r>
               <w:rPr>
                 <w:rStyle w:val="Hyperlink"/>
@@ -1412,7 +2012,7 @@
                 <w:bCs/>
                 <w:noProof/>
               </w:rPr>
-              <w:t>2.6.</w:t>
+              <w:t>3.6.</w:t>
             </w:r>
             <w:r>
               <w:rPr>
@@ -1433,7 +2033,7 @@
                 <w:bCs/>
                 <w:noProof/>
               </w:rPr>
-              <w:t>YouTube</w:t>
+              <w:t>Entertainment</w:t>
             </w:r>
             <w:r>
               <w:rPr>
@@ -1454,7 +2054,7 @@
                 <w:noProof/>
                 <w:webHidden/>
               </w:rPr>
-              <w:instrText xml:space="preserve"> PAGEREF _Toc33883601 \h </w:instrText>
+              <w:instrText xml:space="preserve"> PAGEREF _Toc34254925 \h </w:instrText>
             </w:r>
             <w:r>
               <w:rPr>
@@ -1474,7 +2074,595 @@
                 <w:noProof/>
                 <w:webHidden/>
               </w:rPr>
-              <w:t>1</w:t>
+              <w:t>3</w:t>
+            </w:r>
+            <w:r>
+              <w:rPr>
+                <w:noProof/>
+                <w:webHidden/>
+              </w:rPr>
+              <w:fldChar w:fldCharType="end"/>
+            </w:r>
+          </w:hyperlink>
+        </w:p>
+        <w:p>
+          <w:pPr>
+            <w:pStyle w:val="TOC2"/>
+            <w:tabs>
+              <w:tab w:val="left" w:pos="880"/>
+              <w:tab w:val="right" w:leader="dot" w:pos="9350"/>
+            </w:tabs>
+            <w:rPr>
+              <w:rFonts w:eastAsiaTheme="minorEastAsia" w:cstheme="minorBidi"/>
+              <w:smallCaps w:val="0"/>
+              <w:noProof/>
+              <w:sz w:val="24"/>
+              <w:szCs w:val="24"/>
+              <w:lang w:val="en-US"/>
+            </w:rPr>
+          </w:pPr>
+          <w:hyperlink w:anchor="_Toc34254926" w:history="1">
+            <w:r>
+              <w:rPr>
+                <w:rStyle w:val="Hyperlink"/>
+                <w:rFonts w:ascii="Times New Roman" w:hAnsi="Times New Roman" w:cs="Times New Roman"/>
+                <w:b/>
+                <w:bCs/>
+                <w:noProof/>
+              </w:rPr>
+              <w:t>3.7.</w:t>
+            </w:r>
+            <w:r>
+              <w:rPr>
+                <w:rFonts w:eastAsiaTheme="minorEastAsia" w:cstheme="minorBidi"/>
+                <w:smallCaps w:val="0"/>
+                <w:noProof/>
+                <w:sz w:val="24"/>
+                <w:szCs w:val="24"/>
+                <w:lang w:val="en-US"/>
+              </w:rPr>
+              <w:tab/>
+            </w:r>
+            <w:r>
+              <w:rPr>
+                <w:rStyle w:val="Hyperlink"/>
+                <w:rFonts w:ascii="Times New Roman" w:hAnsi="Times New Roman" w:cs="Times New Roman"/>
+                <w:b/>
+                <w:bCs/>
+                <w:noProof/>
+              </w:rPr>
+              <w:t>Informational</w:t>
+            </w:r>
+            <w:r>
+              <w:rPr>
+                <w:noProof/>
+                <w:webHidden/>
+              </w:rPr>
+              <w:tab/>
+            </w:r>
+            <w:r>
+              <w:rPr>
+                <w:noProof/>
+                <w:webHidden/>
+              </w:rPr>
+              <w:fldChar w:fldCharType="begin"/>
+            </w:r>
+            <w:r>
+              <w:rPr>
+                <w:noProof/>
+                <w:webHidden/>
+              </w:rPr>
+              <w:instrText xml:space="preserve"> PAGEREF _Toc34254926 \h </w:instrText>
+            </w:r>
+            <w:r>
+              <w:rPr>
+                <w:noProof/>
+                <w:webHidden/>
+              </w:rPr>
+            </w:r>
+            <w:r>
+              <w:rPr>
+                <w:noProof/>
+                <w:webHidden/>
+              </w:rPr>
+              <w:fldChar w:fldCharType="separate"/>
+            </w:r>
+            <w:r>
+              <w:rPr>
+                <w:noProof/>
+                <w:webHidden/>
+              </w:rPr>
+              <w:t>3</w:t>
+            </w:r>
+            <w:r>
+              <w:rPr>
+                <w:noProof/>
+                <w:webHidden/>
+              </w:rPr>
+              <w:fldChar w:fldCharType="end"/>
+            </w:r>
+          </w:hyperlink>
+        </w:p>
+        <w:p>
+          <w:pPr>
+            <w:pStyle w:val="TOC2"/>
+            <w:tabs>
+              <w:tab w:val="left" w:pos="880"/>
+              <w:tab w:val="right" w:leader="dot" w:pos="9350"/>
+            </w:tabs>
+            <w:rPr>
+              <w:rFonts w:eastAsiaTheme="minorEastAsia" w:cstheme="minorBidi"/>
+              <w:smallCaps w:val="0"/>
+              <w:noProof/>
+              <w:sz w:val="24"/>
+              <w:szCs w:val="24"/>
+              <w:lang w:val="en-US"/>
+            </w:rPr>
+          </w:pPr>
+          <w:hyperlink w:anchor="_Toc34254927" w:history="1">
+            <w:r>
+              <w:rPr>
+                <w:rStyle w:val="Hyperlink"/>
+                <w:rFonts w:ascii="Times New Roman" w:hAnsi="Times New Roman" w:cs="Times New Roman"/>
+                <w:b/>
+                <w:bCs/>
+                <w:noProof/>
+              </w:rPr>
+              <w:t>3.8.</w:t>
+            </w:r>
+            <w:r>
+              <w:rPr>
+                <w:rFonts w:eastAsiaTheme="minorEastAsia" w:cstheme="minorBidi"/>
+                <w:smallCaps w:val="0"/>
+                <w:noProof/>
+                <w:sz w:val="24"/>
+                <w:szCs w:val="24"/>
+                <w:lang w:val="en-US"/>
+              </w:rPr>
+              <w:tab/>
+            </w:r>
+            <w:r>
+              <w:rPr>
+                <w:rStyle w:val="Hyperlink"/>
+                <w:rFonts w:ascii="Times New Roman" w:hAnsi="Times New Roman" w:cs="Times New Roman"/>
+                <w:b/>
+                <w:bCs/>
+                <w:noProof/>
+              </w:rPr>
+              <w:t>News</w:t>
+            </w:r>
+            <w:r>
+              <w:rPr>
+                <w:noProof/>
+                <w:webHidden/>
+              </w:rPr>
+              <w:tab/>
+            </w:r>
+            <w:r>
+              <w:rPr>
+                <w:noProof/>
+                <w:webHidden/>
+              </w:rPr>
+              <w:fldChar w:fldCharType="begin"/>
+            </w:r>
+            <w:r>
+              <w:rPr>
+                <w:noProof/>
+                <w:webHidden/>
+              </w:rPr>
+              <w:instrText xml:space="preserve"> PAGEREF _Toc34254927 \h </w:instrText>
+            </w:r>
+            <w:r>
+              <w:rPr>
+                <w:noProof/>
+                <w:webHidden/>
+              </w:rPr>
+            </w:r>
+            <w:r>
+              <w:rPr>
+                <w:noProof/>
+                <w:webHidden/>
+              </w:rPr>
+              <w:fldChar w:fldCharType="separate"/>
+            </w:r>
+            <w:r>
+              <w:rPr>
+                <w:noProof/>
+                <w:webHidden/>
+              </w:rPr>
+              <w:t>3</w:t>
+            </w:r>
+            <w:r>
+              <w:rPr>
+                <w:noProof/>
+                <w:webHidden/>
+              </w:rPr>
+              <w:fldChar w:fldCharType="end"/>
+            </w:r>
+          </w:hyperlink>
+        </w:p>
+        <w:p>
+          <w:pPr>
+            <w:pStyle w:val="TOC2"/>
+            <w:tabs>
+              <w:tab w:val="left" w:pos="880"/>
+              <w:tab w:val="right" w:leader="dot" w:pos="9350"/>
+            </w:tabs>
+            <w:rPr>
+              <w:rFonts w:eastAsiaTheme="minorEastAsia" w:cstheme="minorBidi"/>
+              <w:smallCaps w:val="0"/>
+              <w:noProof/>
+              <w:sz w:val="24"/>
+              <w:szCs w:val="24"/>
+              <w:lang w:val="en-US"/>
+            </w:rPr>
+          </w:pPr>
+          <w:hyperlink w:anchor="_Toc34254928" w:history="1">
+            <w:r>
+              <w:rPr>
+                <w:rStyle w:val="Hyperlink"/>
+                <w:rFonts w:ascii="Times New Roman" w:hAnsi="Times New Roman" w:cs="Times New Roman"/>
+                <w:b/>
+                <w:bCs/>
+                <w:noProof/>
+              </w:rPr>
+              <w:t>3.9.</w:t>
+            </w:r>
+            <w:r>
+              <w:rPr>
+                <w:rFonts w:eastAsiaTheme="minorEastAsia" w:cstheme="minorBidi"/>
+                <w:smallCaps w:val="0"/>
+                <w:noProof/>
+                <w:sz w:val="24"/>
+                <w:szCs w:val="24"/>
+                <w:lang w:val="en-US"/>
+              </w:rPr>
+              <w:tab/>
+            </w:r>
+            <w:r>
+              <w:rPr>
+                <w:rStyle w:val="Hyperlink"/>
+                <w:rFonts w:ascii="Times New Roman" w:hAnsi="Times New Roman" w:cs="Times New Roman"/>
+                <w:b/>
+                <w:bCs/>
+                <w:noProof/>
+              </w:rPr>
+              <w:t>Personal</w:t>
+            </w:r>
+            <w:r>
+              <w:rPr>
+                <w:noProof/>
+                <w:webHidden/>
+              </w:rPr>
+              <w:tab/>
+            </w:r>
+            <w:r>
+              <w:rPr>
+                <w:noProof/>
+                <w:webHidden/>
+              </w:rPr>
+              <w:fldChar w:fldCharType="begin"/>
+            </w:r>
+            <w:r>
+              <w:rPr>
+                <w:noProof/>
+                <w:webHidden/>
+              </w:rPr>
+              <w:instrText xml:space="preserve"> PAGEREF _Toc34254928 \h </w:instrText>
+            </w:r>
+            <w:r>
+              <w:rPr>
+                <w:noProof/>
+                <w:webHidden/>
+              </w:rPr>
+            </w:r>
+            <w:r>
+              <w:rPr>
+                <w:noProof/>
+                <w:webHidden/>
+              </w:rPr>
+              <w:fldChar w:fldCharType="separate"/>
+            </w:r>
+            <w:r>
+              <w:rPr>
+                <w:noProof/>
+                <w:webHidden/>
+              </w:rPr>
+              <w:t>3</w:t>
+            </w:r>
+            <w:r>
+              <w:rPr>
+                <w:noProof/>
+                <w:webHidden/>
+              </w:rPr>
+              <w:fldChar w:fldCharType="end"/>
+            </w:r>
+          </w:hyperlink>
+        </w:p>
+        <w:p>
+          <w:pPr>
+            <w:pStyle w:val="TOC2"/>
+            <w:tabs>
+              <w:tab w:val="left" w:pos="880"/>
+              <w:tab w:val="right" w:leader="dot" w:pos="9350"/>
+            </w:tabs>
+            <w:rPr>
+              <w:rFonts w:eastAsiaTheme="minorEastAsia" w:cstheme="minorBidi"/>
+              <w:smallCaps w:val="0"/>
+              <w:noProof/>
+              <w:sz w:val="24"/>
+              <w:szCs w:val="24"/>
+              <w:lang w:val="en-US"/>
+            </w:rPr>
+          </w:pPr>
+          <w:hyperlink w:anchor="_Toc34254929" w:history="1">
+            <w:r>
+              <w:rPr>
+                <w:rStyle w:val="Hyperlink"/>
+                <w:rFonts w:ascii="Times New Roman" w:hAnsi="Times New Roman" w:cs="Times New Roman"/>
+                <w:b/>
+                <w:bCs/>
+                <w:noProof/>
+              </w:rPr>
+              <w:t>3.10.</w:t>
+            </w:r>
+            <w:r>
+              <w:rPr>
+                <w:rFonts w:eastAsiaTheme="minorEastAsia" w:cstheme="minorBidi"/>
+                <w:smallCaps w:val="0"/>
+                <w:noProof/>
+                <w:sz w:val="24"/>
+                <w:szCs w:val="24"/>
+                <w:lang w:val="en-US"/>
+              </w:rPr>
+              <w:tab/>
+            </w:r>
+            <w:r>
+              <w:rPr>
+                <w:rStyle w:val="Hyperlink"/>
+                <w:rFonts w:ascii="Times New Roman" w:hAnsi="Times New Roman" w:cs="Times New Roman"/>
+                <w:b/>
+                <w:bCs/>
+                <w:noProof/>
+              </w:rPr>
+              <w:t>Portal</w:t>
+            </w:r>
+            <w:r>
+              <w:rPr>
+                <w:noProof/>
+                <w:webHidden/>
+              </w:rPr>
+              <w:tab/>
+            </w:r>
+            <w:r>
+              <w:rPr>
+                <w:noProof/>
+                <w:webHidden/>
+              </w:rPr>
+              <w:fldChar w:fldCharType="begin"/>
+            </w:r>
+            <w:r>
+              <w:rPr>
+                <w:noProof/>
+                <w:webHidden/>
+              </w:rPr>
+              <w:instrText xml:space="preserve"> PAGEREF _Toc34254929 \h </w:instrText>
+            </w:r>
+            <w:r>
+              <w:rPr>
+                <w:noProof/>
+                <w:webHidden/>
+              </w:rPr>
+            </w:r>
+            <w:r>
+              <w:rPr>
+                <w:noProof/>
+                <w:webHidden/>
+              </w:rPr>
+              <w:fldChar w:fldCharType="separate"/>
+            </w:r>
+            <w:r>
+              <w:rPr>
+                <w:noProof/>
+                <w:webHidden/>
+              </w:rPr>
+              <w:t>3</w:t>
+            </w:r>
+            <w:r>
+              <w:rPr>
+                <w:noProof/>
+                <w:webHidden/>
+              </w:rPr>
+              <w:fldChar w:fldCharType="end"/>
+            </w:r>
+          </w:hyperlink>
+        </w:p>
+        <w:p>
+          <w:pPr>
+            <w:pStyle w:val="TOC2"/>
+            <w:tabs>
+              <w:tab w:val="left" w:pos="880"/>
+              <w:tab w:val="right" w:leader="dot" w:pos="9350"/>
+            </w:tabs>
+            <w:rPr>
+              <w:rFonts w:eastAsiaTheme="minorEastAsia" w:cstheme="minorBidi"/>
+              <w:smallCaps w:val="0"/>
+              <w:noProof/>
+              <w:sz w:val="24"/>
+              <w:szCs w:val="24"/>
+              <w:lang w:val="en-US"/>
+            </w:rPr>
+          </w:pPr>
+          <w:hyperlink w:anchor="_Toc34254930" w:history="1">
+            <w:r>
+              <w:rPr>
+                <w:rStyle w:val="Hyperlink"/>
+                <w:rFonts w:ascii="Times New Roman" w:hAnsi="Times New Roman" w:cs="Times New Roman"/>
+                <w:b/>
+                <w:bCs/>
+                <w:noProof/>
+              </w:rPr>
+              <w:t>3.11.</w:t>
+            </w:r>
+            <w:r>
+              <w:rPr>
+                <w:rFonts w:eastAsiaTheme="minorEastAsia" w:cstheme="minorBidi"/>
+                <w:smallCaps w:val="0"/>
+                <w:noProof/>
+                <w:sz w:val="24"/>
+                <w:szCs w:val="24"/>
+                <w:lang w:val="en-US"/>
+              </w:rPr>
+              <w:tab/>
+            </w:r>
+            <w:r>
+              <w:rPr>
+                <w:rStyle w:val="Hyperlink"/>
+                <w:rFonts w:ascii="Times New Roman" w:hAnsi="Times New Roman" w:cs="Times New Roman"/>
+                <w:b/>
+                <w:bCs/>
+                <w:noProof/>
+              </w:rPr>
+              <w:t>Social Network</w:t>
+            </w:r>
+            <w:r>
+              <w:rPr>
+                <w:noProof/>
+                <w:webHidden/>
+              </w:rPr>
+              <w:tab/>
+            </w:r>
+            <w:r>
+              <w:rPr>
+                <w:noProof/>
+                <w:webHidden/>
+              </w:rPr>
+              <w:fldChar w:fldCharType="begin"/>
+            </w:r>
+            <w:r>
+              <w:rPr>
+                <w:noProof/>
+                <w:webHidden/>
+              </w:rPr>
+              <w:instrText xml:space="preserve"> PAGEREF _Toc34254930 \h </w:instrText>
+            </w:r>
+            <w:r>
+              <w:rPr>
+                <w:noProof/>
+                <w:webHidden/>
+              </w:rPr>
+            </w:r>
+            <w:r>
+              <w:rPr>
+                <w:noProof/>
+                <w:webHidden/>
+              </w:rPr>
+              <w:fldChar w:fldCharType="separate"/>
+            </w:r>
+            <w:r>
+              <w:rPr>
+                <w:noProof/>
+                <w:webHidden/>
+              </w:rPr>
+              <w:t>3</w:t>
+            </w:r>
+            <w:r>
+              <w:rPr>
+                <w:noProof/>
+                <w:webHidden/>
+              </w:rPr>
+              <w:fldChar w:fldCharType="end"/>
+            </w:r>
+          </w:hyperlink>
+        </w:p>
+        <w:p>
+          <w:pPr>
+            <w:pStyle w:val="TOC2"/>
+            <w:tabs>
+              <w:tab w:val="left" w:pos="880"/>
+              <w:tab w:val="right" w:leader="dot" w:pos="9350"/>
+            </w:tabs>
+            <w:rPr>
+              <w:rFonts w:eastAsiaTheme="minorEastAsia" w:cstheme="minorBidi"/>
+              <w:smallCaps w:val="0"/>
+              <w:noProof/>
+              <w:sz w:val="24"/>
+              <w:szCs w:val="24"/>
+              <w:lang w:val="en-US"/>
+            </w:rPr>
+          </w:pPr>
+          <w:hyperlink w:anchor="_Toc34254931" w:history="1">
+            <w:r>
+              <w:rPr>
+                <w:rStyle w:val="Hyperlink"/>
+                <w:rFonts w:ascii="Times New Roman" w:hAnsi="Times New Roman" w:cs="Times New Roman"/>
+                <w:b/>
+                <w:bCs/>
+                <w:noProof/>
+              </w:rPr>
+              <w:t>3.12.</w:t>
+            </w:r>
+            <w:r>
+              <w:rPr>
+                <w:rFonts w:eastAsiaTheme="minorEastAsia" w:cstheme="minorBidi"/>
+                <w:smallCaps w:val="0"/>
+                <w:noProof/>
+                <w:sz w:val="24"/>
+                <w:szCs w:val="24"/>
+                <w:lang w:val="en-US"/>
+              </w:rPr>
+              <w:tab/>
+            </w:r>
+            <w:r>
+              <w:rPr>
+                <w:rStyle w:val="Hyperlink"/>
+                <w:rFonts w:ascii="Times New Roman" w:hAnsi="Times New Roman" w:cs="Times New Roman"/>
+                <w:b/>
+                <w:bCs/>
+                <w:noProof/>
+              </w:rPr>
+              <w:t>Wiki</w:t>
+            </w:r>
+            <w:r>
+              <w:rPr>
+                <w:noProof/>
+                <w:webHidden/>
+              </w:rPr>
+              <w:tab/>
+            </w:r>
+            <w:r>
+              <w:rPr>
+                <w:noProof/>
+                <w:webHidden/>
+              </w:rPr>
+              <w:fldChar w:fldCharType="begin"/>
+            </w:r>
+            <w:r>
+              <w:rPr>
+                <w:noProof/>
+                <w:webHidden/>
+              </w:rPr>
+              <w:instrText xml:space="preserve"> PAGEREF _Toc34254931 \h </w:instrText>
+            </w:r>
+            <w:r>
+              <w:rPr>
+                <w:noProof/>
+                <w:webHidden/>
+              </w:rPr>
+            </w:r>
+            <w:r>
+              <w:rPr>
+                <w:noProof/>
+                <w:webHidden/>
+              </w:rPr>
+              <w:fldChar w:fldCharType="separate"/>
+            </w:r>
+            <w:r>
+              <w:rPr>
+                <w:noProof/>
+                <w:webHidden/>
+              </w:rPr>
+              <w:t>3</w:t>
             </w:r>
             <w:r>
               <w:rPr>
@@ -1503,14 +2691,14 @@
               <w:lang w:val="en-US"/>
             </w:rPr>
           </w:pPr>
-          <w:hyperlink w:anchor="_Toc33883602" w:history="1">
+          <w:hyperlink w:anchor="_Toc34254932" w:history="1">
             <w:r>
               <w:rPr>
                 <w:rStyle w:val="Hyperlink"/>
                 <w:rFonts w:ascii="Times New Roman" w:hAnsi="Times New Roman" w:cs="Times New Roman"/>
                 <w:noProof/>
               </w:rPr>
-              <w:t>3.</w:t>
+              <w:t>4.</w:t>
             </w:r>
             <w:r>
               <w:rPr>
@@ -1531,7 +2719,7 @@
                 <w:rFonts w:ascii="Times New Roman" w:hAnsi="Times New Roman" w:cs="Times New Roman"/>
                 <w:noProof/>
               </w:rPr>
-              <w:t>Categories of Website</w:t>
+              <w:t>Guidelines for Evaluating a Website’s Value</w:t>
             </w:r>
             <w:r>
               <w:rPr>
@@ -1552,7 +2740,7 @@
                 <w:noProof/>
                 <w:webHidden/>
               </w:rPr>
-              <w:instrText xml:space="preserve"> PAGEREF _Toc33883602 \h </w:instrText>
+              <w:instrText xml:space="preserve"> PAGEREF _Toc34254932 \h </w:instrText>
             </w:r>
             <w:r>
               <w:rPr>
@@ -1572,7 +2760,7 @@
                 <w:noProof/>
                 <w:webHidden/>
               </w:rPr>
-              <w:t>1</w:t>
+              <w:t>4</w:t>
             </w:r>
             <w:r>
               <w:rPr>
@@ -1599,7 +2787,7 @@
               <w:lang w:val="en-US"/>
             </w:rPr>
           </w:pPr>
-          <w:hyperlink w:anchor="_Toc33883603" w:history="1">
+          <w:hyperlink w:anchor="_Toc34254933" w:history="1">
             <w:r>
               <w:rPr>
                 <w:rStyle w:val="Hyperlink"/>
@@ -1608,7 +2796,7 @@
                 <w:bCs/>
                 <w:noProof/>
               </w:rPr>
-              <w:t>3.1.</w:t>
+              <w:t>4.1.</w:t>
             </w:r>
             <w:r>
               <w:rPr>
@@ -1629,7 +2817,7 @@
                 <w:bCs/>
                 <w:noProof/>
               </w:rPr>
-              <w:t>Advocacy</w:t>
+              <w:t>Accuracy</w:t>
             </w:r>
             <w:r>
               <w:rPr>
@@ -1650,7 +2838,7 @@
                 <w:noProof/>
                 <w:webHidden/>
               </w:rPr>
-              <w:instrText xml:space="preserve"> PAGEREF _Toc33883603 \h </w:instrText>
+              <w:instrText xml:space="preserve"> PAGEREF _Toc34254933 \h </w:instrText>
             </w:r>
             <w:r>
               <w:rPr>
@@ -1670,7 +2858,7 @@
                 <w:noProof/>
                 <w:webHidden/>
               </w:rPr>
-              <w:t>1</w:t>
+              <w:t>4</w:t>
             </w:r>
             <w:r>
               <w:rPr>
@@ -1697,7 +2885,7 @@
               <w:lang w:val="en-US"/>
             </w:rPr>
           </w:pPr>
-          <w:hyperlink w:anchor="_Toc33883604" w:history="1">
+          <w:hyperlink w:anchor="_Toc34254934" w:history="1">
             <w:r>
               <w:rPr>
                 <w:rStyle w:val="Hyperlink"/>
@@ -1706,7 +2894,7 @@
                 <w:bCs/>
                 <w:noProof/>
               </w:rPr>
-              <w:t>3.2.</w:t>
+              <w:t>4.2.</w:t>
             </w:r>
             <w:r>
               <w:rPr>
@@ -1727,7 +2915,7 @@
                 <w:bCs/>
                 <w:noProof/>
               </w:rPr>
-              <w:t>Blog</w:t>
+              <w:t>Appearance</w:t>
             </w:r>
             <w:r>
               <w:rPr>
@@ -1748,7 +2936,7 @@
                 <w:noProof/>
                 <w:webHidden/>
               </w:rPr>
-              <w:instrText xml:space="preserve"> PAGEREF _Toc33883604 \h </w:instrText>
+              <w:instrText xml:space="preserve"> PAGEREF _Toc34254934 \h </w:instrText>
             </w:r>
             <w:r>
               <w:rPr>
@@ -1768,7 +2956,7 @@
                 <w:noProof/>
                 <w:webHidden/>
               </w:rPr>
-              <w:t>1</w:t>
+              <w:t>4</w:t>
             </w:r>
             <w:r>
               <w:rPr>
@@ -1795,7 +2983,7 @@
               <w:lang w:val="en-US"/>
             </w:rPr>
           </w:pPr>
-          <w:hyperlink w:anchor="_Toc33883605" w:history="1">
+          <w:hyperlink w:anchor="_Toc34254935" w:history="1">
             <w:r>
               <w:rPr>
                 <w:rStyle w:val="Hyperlink"/>
@@ -1804,7 +2992,7 @@
                 <w:bCs/>
                 <w:noProof/>
               </w:rPr>
-              <w:t>3.3.</w:t>
+              <w:t>4.3.</w:t>
             </w:r>
             <w:r>
               <w:rPr>
@@ -1825,7 +3013,7 @@
                 <w:bCs/>
                 <w:noProof/>
               </w:rPr>
-              <w:t>Business/ Marketing</w:t>
+              <w:t>Authority</w:t>
             </w:r>
             <w:r>
               <w:rPr>
@@ -1846,7 +3034,7 @@
                 <w:noProof/>
                 <w:webHidden/>
               </w:rPr>
-              <w:instrText xml:space="preserve"> PAGEREF _Toc33883605 \h </w:instrText>
+              <w:instrText xml:space="preserve"> PAGEREF _Toc34254935 \h </w:instrText>
             </w:r>
             <w:r>
               <w:rPr>
@@ -1866,7 +3054,7 @@
                 <w:noProof/>
                 <w:webHidden/>
               </w:rPr>
-              <w:t>1</w:t>
+              <w:t>4</w:t>
             </w:r>
             <w:r>
               <w:rPr>
@@ -1893,7 +3081,7 @@
               <w:lang w:val="en-US"/>
             </w:rPr>
           </w:pPr>
-          <w:hyperlink w:anchor="_Toc33883606" w:history="1">
+          <w:hyperlink w:anchor="_Toc34254936" w:history="1">
             <w:r>
               <w:rPr>
                 <w:rStyle w:val="Hyperlink"/>
@@ -1902,7 +3090,7 @@
                 <w:bCs/>
                 <w:noProof/>
               </w:rPr>
-              <w:t>3.4.</w:t>
+              <w:t>4.4.</w:t>
             </w:r>
             <w:r>
               <w:rPr>
@@ -1923,7 +3111,7 @@
                 <w:bCs/>
                 <w:noProof/>
               </w:rPr>
-              <w:t>Content Aggregator</w:t>
+              <w:t>Coverage</w:t>
             </w:r>
             <w:r>
               <w:rPr>
@@ -1944,7 +3132,7 @@
                 <w:noProof/>
                 <w:webHidden/>
               </w:rPr>
-              <w:instrText xml:space="preserve"> PAGEREF _Toc33883606 \h </w:instrText>
+              <w:instrText xml:space="preserve"> PAGEREF _Toc34254936 \h </w:instrText>
             </w:r>
             <w:r>
               <w:rPr>
@@ -1964,7 +3152,7 @@
                 <w:noProof/>
                 <w:webHidden/>
               </w:rPr>
-              <w:t>1</w:t>
+              <w:t>4</w:t>
             </w:r>
             <w:r>
               <w:rPr>
@@ -1991,7 +3179,7 @@
               <w:lang w:val="en-US"/>
             </w:rPr>
           </w:pPr>
-          <w:hyperlink w:anchor="_Toc33883607" w:history="1">
+          <w:hyperlink w:anchor="_Toc34254937" w:history="1">
             <w:r>
               <w:rPr>
                 <w:rStyle w:val="Hyperlink"/>
@@ -2000,7 +3188,7 @@
                 <w:bCs/>
                 <w:noProof/>
               </w:rPr>
-              <w:t>3.5.</w:t>
+              <w:t>4.5.</w:t>
             </w:r>
             <w:r>
               <w:rPr>
@@ -2021,7 +3209,7 @@
                 <w:bCs/>
                 <w:noProof/>
               </w:rPr>
-              <w:t>Educational</w:t>
+              <w:t>Currency</w:t>
             </w:r>
             <w:r>
               <w:rPr>
@@ -2042,7 +3230,7 @@
                 <w:noProof/>
                 <w:webHidden/>
               </w:rPr>
-              <w:instrText xml:space="preserve"> PAGEREF _Toc33883607 \h </w:instrText>
+              <w:instrText xml:space="preserve"> PAGEREF _Toc34254937 \h </w:instrText>
             </w:r>
             <w:r>
               <w:rPr>
@@ -2062,7 +3250,7 @@
                 <w:noProof/>
                 <w:webHidden/>
               </w:rPr>
-              <w:t>1</w:t>
+              <w:t>4</w:t>
             </w:r>
             <w:r>
               <w:rPr>
@@ -2089,7 +3277,25 @@
               <w:lang w:val="en-US"/>
             </w:rPr>
           </w:pPr>
-          <w:hyperlink w:anchor="_Toc33883608" w:history="1">
+          <w:hyperlink w:anchor="_Toc34254938" w:history="1">
+            <w:r>
+              <w:rPr>
+                <w:rStyle w:val="Hyperlink"/>
+                <w:noProof/>
+              </w:rPr>
+              <w:t>4.6.</w:t>
+            </w:r>
+            <w:r>
+              <w:rPr>
+                <w:rFonts w:eastAsiaTheme="minorEastAsia" w:cstheme="minorBidi"/>
+                <w:smallCaps w:val="0"/>
+                <w:noProof/>
+                <w:sz w:val="24"/>
+                <w:szCs w:val="24"/>
+                <w:lang w:val="en-US"/>
+              </w:rPr>
+              <w:tab/>
+            </w:r>
             <w:r>
               <w:rPr>
                 <w:rStyle w:val="Hyperlink"/>
@@ -2098,38 +3304,17 @@
                 <w:bCs/>
                 <w:noProof/>
               </w:rPr>
-              <w:t>3.6.</w:t>
-            </w:r>
-            <w:r>
-              <w:rPr>
-                <w:rFonts w:eastAsiaTheme="minorEastAsia" w:cstheme="minorBidi"/>
-                <w:smallCaps w:val="0"/>
-                <w:noProof/>
-                <w:sz w:val="24"/>
-                <w:szCs w:val="24"/>
-                <w:lang w:val="en-US"/>
+              <w:t>Objectivity</w:t>
+            </w:r>
+            <w:r>
+              <w:rPr>
+                <w:noProof/>
+                <w:webHidden/>
               </w:rPr>
               <w:tab/>
             </w:r>
             <w:r>
               <w:rPr>
-                <w:rStyle w:val="Hyperlink"/>
-                <w:rFonts w:ascii="Times New Roman" w:hAnsi="Times New Roman" w:cs="Times New Roman"/>
-                <w:b/>
-                <w:bCs/>
-                <w:noProof/>
-              </w:rPr>
-              <w:t>Entertainment</w:t>
-            </w:r>
-            <w:r>
-              <w:rPr>
-                <w:noProof/>
-                <w:webHidden/>
-              </w:rPr>
-              <w:tab/>
-            </w:r>
-            <w:r>
-              <w:rPr>
                 <w:noProof/>
                 <w:webHidden/>
               </w:rPr>
@@ -2140,7 +3325,7 @@
                 <w:noProof/>
                 <w:webHidden/>
               </w:rPr>
-              <w:instrText xml:space="preserve"> PAGEREF _Toc33883608 \h </w:instrText>
+              <w:instrText xml:space="preserve"> PAGEREF _Toc34254938 \h </w:instrText>
             </w:r>
             <w:r>
               <w:rPr>
@@ -2160,595 +3345,7 @@
                 <w:noProof/>
                 <w:webHidden/>
               </w:rPr>
-              <w:t>1</w:t>
-            </w:r>
-            <w:r>
-              <w:rPr>
-                <w:noProof/>
-                <w:webHidden/>
-              </w:rPr>
-              <w:fldChar w:fldCharType="end"/>
-            </w:r>
-          </w:hyperlink>
-        </w:p>
-        <w:p>
-          <w:pPr>
-            <w:pStyle w:val="TOC2"/>
-            <w:tabs>
-              <w:tab w:val="left" w:pos="880"/>
-              <w:tab w:val="right" w:leader="dot" w:pos="9350"/>
-            </w:tabs>
-            <w:rPr>
-              <w:rFonts w:eastAsiaTheme="minorEastAsia" w:cstheme="minorBidi"/>
-              <w:smallCaps w:val="0"/>
-              <w:noProof/>
-              <w:sz w:val="24"/>
-              <w:szCs w:val="24"/>
-              <w:lang w:val="en-US"/>
-            </w:rPr>
-          </w:pPr>
-          <w:hyperlink w:anchor="_Toc33883609" w:history="1">
-            <w:r>
-              <w:rPr>
-                <w:rStyle w:val="Hyperlink"/>
-                <w:rFonts w:ascii="Times New Roman" w:hAnsi="Times New Roman" w:cs="Times New Roman"/>
-                <w:b/>
-                <w:bCs/>
-                <w:noProof/>
-              </w:rPr>
-              <w:t>3.7.</w:t>
-            </w:r>
-            <w:r>
-              <w:rPr>
-                <w:rFonts w:eastAsiaTheme="minorEastAsia" w:cstheme="minorBidi"/>
-                <w:smallCaps w:val="0"/>
-                <w:noProof/>
-                <w:sz w:val="24"/>
-                <w:szCs w:val="24"/>
-                <w:lang w:val="en-US"/>
-              </w:rPr>
-              <w:tab/>
-            </w:r>
-            <w:r>
-              <w:rPr>
-                <w:rStyle w:val="Hyperlink"/>
-                <w:rFonts w:ascii="Times New Roman" w:hAnsi="Times New Roman" w:cs="Times New Roman"/>
-                <w:b/>
-                <w:bCs/>
-                <w:noProof/>
-              </w:rPr>
-              <w:t>Informational</w:t>
-            </w:r>
-            <w:r>
-              <w:rPr>
-                <w:noProof/>
-                <w:webHidden/>
-              </w:rPr>
-              <w:tab/>
-            </w:r>
-            <w:r>
-              <w:rPr>
-                <w:noProof/>
-                <w:webHidden/>
-              </w:rPr>
-              <w:fldChar w:fldCharType="begin"/>
-            </w:r>
-            <w:r>
-              <w:rPr>
-                <w:noProof/>
-                <w:webHidden/>
-              </w:rPr>
-              <w:instrText xml:space="preserve"> PAGEREF _Toc33883609 \h </w:instrText>
-            </w:r>
-            <w:r>
-              <w:rPr>
-                <w:noProof/>
-                <w:webHidden/>
-              </w:rPr>
-            </w:r>
-            <w:r>
-              <w:rPr>
-                <w:noProof/>
-                <w:webHidden/>
-              </w:rPr>
-              <w:fldChar w:fldCharType="separate"/>
-            </w:r>
-            <w:r>
-              <w:rPr>
-                <w:noProof/>
-                <w:webHidden/>
-              </w:rPr>
-              <w:t>1</w:t>
-            </w:r>
-            <w:r>
-              <w:rPr>
-                <w:noProof/>
-                <w:webHidden/>
-              </w:rPr>
-              <w:fldChar w:fldCharType="end"/>
-            </w:r>
-          </w:hyperlink>
-        </w:p>
-        <w:p>
-          <w:pPr>
-            <w:pStyle w:val="TOC2"/>
-            <w:tabs>
-              <w:tab w:val="left" w:pos="880"/>
-              <w:tab w:val="right" w:leader="dot" w:pos="9350"/>
-            </w:tabs>
-            <w:rPr>
-              <w:rFonts w:eastAsiaTheme="minorEastAsia" w:cstheme="minorBidi"/>
-              <w:smallCaps w:val="0"/>
-              <w:noProof/>
-              <w:sz w:val="24"/>
-              <w:szCs w:val="24"/>
-              <w:lang w:val="en-US"/>
-            </w:rPr>
-          </w:pPr>
-          <w:hyperlink w:anchor="_Toc33883610" w:history="1">
-            <w:r>
-              <w:rPr>
-                <w:rStyle w:val="Hyperlink"/>
-                <w:rFonts w:ascii="Times New Roman" w:hAnsi="Times New Roman" w:cs="Times New Roman"/>
-                <w:b/>
-                <w:bCs/>
-                <w:noProof/>
-              </w:rPr>
-              <w:t>3.8.</w:t>
-            </w:r>
-            <w:r>
-              <w:rPr>
-                <w:rFonts w:eastAsiaTheme="minorEastAsia" w:cstheme="minorBidi"/>
-                <w:smallCaps w:val="0"/>
-                <w:noProof/>
-                <w:sz w:val="24"/>
-                <w:szCs w:val="24"/>
-                <w:lang w:val="en-US"/>
-              </w:rPr>
-              <w:tab/>
-            </w:r>
-            <w:r>
-              <w:rPr>
-                <w:rStyle w:val="Hyperlink"/>
-                <w:rFonts w:ascii="Times New Roman" w:hAnsi="Times New Roman" w:cs="Times New Roman"/>
-                <w:b/>
-                <w:bCs/>
-                <w:noProof/>
-              </w:rPr>
-              <w:t>News</w:t>
-            </w:r>
-            <w:r>
-              <w:rPr>
-                <w:noProof/>
-                <w:webHidden/>
-              </w:rPr>
-              <w:tab/>
-            </w:r>
-            <w:r>
-              <w:rPr>
-                <w:noProof/>
-                <w:webHidden/>
-              </w:rPr>
-              <w:fldChar w:fldCharType="begin"/>
-            </w:r>
-            <w:r>
-              <w:rPr>
-                <w:noProof/>
-                <w:webHidden/>
-              </w:rPr>
-              <w:instrText xml:space="preserve"> PAGEREF _Toc33883610 \h </w:instrText>
-            </w:r>
-            <w:r>
-              <w:rPr>
-                <w:noProof/>
-                <w:webHidden/>
-              </w:rPr>
-            </w:r>
-            <w:r>
-              <w:rPr>
-                <w:noProof/>
-                <w:webHidden/>
-              </w:rPr>
-              <w:fldChar w:fldCharType="separate"/>
-            </w:r>
-            <w:r>
-              <w:rPr>
-                <w:noProof/>
-                <w:webHidden/>
-              </w:rPr>
-              <w:t>1</w:t>
-            </w:r>
-            <w:r>
-              <w:rPr>
-                <w:noProof/>
-                <w:webHidden/>
-              </w:rPr>
-              <w:fldChar w:fldCharType="end"/>
-            </w:r>
-          </w:hyperlink>
-        </w:p>
-        <w:p>
-          <w:pPr>
-            <w:pStyle w:val="TOC2"/>
-            <w:tabs>
-              <w:tab w:val="left" w:pos="880"/>
-              <w:tab w:val="right" w:leader="dot" w:pos="9350"/>
-            </w:tabs>
-            <w:rPr>
-              <w:rFonts w:eastAsiaTheme="minorEastAsia" w:cstheme="minorBidi"/>
-              <w:smallCaps w:val="0"/>
-              <w:noProof/>
-              <w:sz w:val="24"/>
-              <w:szCs w:val="24"/>
-              <w:lang w:val="en-US"/>
-            </w:rPr>
-          </w:pPr>
-          <w:hyperlink w:anchor="_Toc33883611" w:history="1">
-            <w:r>
-              <w:rPr>
-                <w:rStyle w:val="Hyperlink"/>
-                <w:rFonts w:ascii="Times New Roman" w:hAnsi="Times New Roman" w:cs="Times New Roman"/>
-                <w:b/>
-                <w:bCs/>
-                <w:noProof/>
-              </w:rPr>
-              <w:t>3.9.</w:t>
-            </w:r>
-            <w:r>
-              <w:rPr>
-                <w:rFonts w:eastAsiaTheme="minorEastAsia" w:cstheme="minorBidi"/>
-                <w:smallCaps w:val="0"/>
-                <w:noProof/>
-                <w:sz w:val="24"/>
-                <w:szCs w:val="24"/>
-                <w:lang w:val="en-US"/>
-              </w:rPr>
-              <w:tab/>
-            </w:r>
-            <w:r>
-              <w:rPr>
-                <w:rStyle w:val="Hyperlink"/>
-                <w:rFonts w:ascii="Times New Roman" w:hAnsi="Times New Roman" w:cs="Times New Roman"/>
-                <w:b/>
-                <w:bCs/>
-                <w:noProof/>
-              </w:rPr>
-              <w:t>Personal</w:t>
-            </w:r>
-            <w:r>
-              <w:rPr>
-                <w:noProof/>
-                <w:webHidden/>
-              </w:rPr>
-              <w:tab/>
-            </w:r>
-            <w:r>
-              <w:rPr>
-                <w:noProof/>
-                <w:webHidden/>
-              </w:rPr>
-              <w:fldChar w:fldCharType="begin"/>
-            </w:r>
-            <w:r>
-              <w:rPr>
-                <w:noProof/>
-                <w:webHidden/>
-              </w:rPr>
-              <w:instrText xml:space="preserve"> PAGEREF _Toc33883611 \h </w:instrText>
-            </w:r>
-            <w:r>
-              <w:rPr>
-                <w:noProof/>
-                <w:webHidden/>
-              </w:rPr>
-            </w:r>
-            <w:r>
-              <w:rPr>
-                <w:noProof/>
-                <w:webHidden/>
-              </w:rPr>
-              <w:fldChar w:fldCharType="separate"/>
-            </w:r>
-            <w:r>
-              <w:rPr>
-                <w:noProof/>
-                <w:webHidden/>
-              </w:rPr>
-              <w:t>1</w:t>
-            </w:r>
-            <w:r>
-              <w:rPr>
-                <w:noProof/>
-                <w:webHidden/>
-              </w:rPr>
-              <w:fldChar w:fldCharType="end"/>
-            </w:r>
-          </w:hyperlink>
-        </w:p>
-        <w:p>
-          <w:pPr>
-            <w:pStyle w:val="TOC2"/>
-            <w:tabs>
-              <w:tab w:val="left" w:pos="880"/>
-              <w:tab w:val="right" w:leader="dot" w:pos="9350"/>
-            </w:tabs>
-            <w:rPr>
-              <w:rFonts w:eastAsiaTheme="minorEastAsia" w:cstheme="minorBidi"/>
-              <w:smallCaps w:val="0"/>
-              <w:noProof/>
-              <w:sz w:val="24"/>
-              <w:szCs w:val="24"/>
-              <w:lang w:val="en-US"/>
-            </w:rPr>
-          </w:pPr>
-          <w:hyperlink w:anchor="_Toc33883612" w:history="1">
-            <w:r>
-              <w:rPr>
-                <w:rStyle w:val="Hyperlink"/>
-                <w:rFonts w:ascii="Times New Roman" w:hAnsi="Times New Roman" w:cs="Times New Roman"/>
-                <w:b/>
-                <w:bCs/>
-                <w:noProof/>
-              </w:rPr>
-              <w:t>3.10.</w:t>
-            </w:r>
-            <w:r>
-              <w:rPr>
-                <w:rFonts w:eastAsiaTheme="minorEastAsia" w:cstheme="minorBidi"/>
-                <w:smallCaps w:val="0"/>
-                <w:noProof/>
-                <w:sz w:val="24"/>
-                <w:szCs w:val="24"/>
-                <w:lang w:val="en-US"/>
-              </w:rPr>
-              <w:tab/>
-            </w:r>
-            <w:r>
-              <w:rPr>
-                <w:rStyle w:val="Hyperlink"/>
-                <w:rFonts w:ascii="Times New Roman" w:hAnsi="Times New Roman" w:cs="Times New Roman"/>
-                <w:b/>
-                <w:bCs/>
-                <w:noProof/>
-              </w:rPr>
-              <w:t>Portal</w:t>
-            </w:r>
-            <w:r>
-              <w:rPr>
-                <w:noProof/>
-                <w:webHidden/>
-              </w:rPr>
-              <w:tab/>
-            </w:r>
-            <w:r>
-              <w:rPr>
-                <w:noProof/>
-                <w:webHidden/>
-              </w:rPr>
-              <w:fldChar w:fldCharType="begin"/>
-            </w:r>
-            <w:r>
-              <w:rPr>
-                <w:noProof/>
-                <w:webHidden/>
-              </w:rPr>
-              <w:instrText xml:space="preserve"> PAGEREF _Toc33883612 \h </w:instrText>
-            </w:r>
-            <w:r>
-              <w:rPr>
-                <w:noProof/>
-                <w:webHidden/>
-              </w:rPr>
-            </w:r>
-            <w:r>
-              <w:rPr>
-                <w:noProof/>
-                <w:webHidden/>
-              </w:rPr>
-              <w:fldChar w:fldCharType="separate"/>
-            </w:r>
-            <w:r>
-              <w:rPr>
-                <w:noProof/>
-                <w:webHidden/>
-              </w:rPr>
-              <w:t>1</w:t>
-            </w:r>
-            <w:r>
-              <w:rPr>
-                <w:noProof/>
-                <w:webHidden/>
-              </w:rPr>
-              <w:fldChar w:fldCharType="end"/>
-            </w:r>
-          </w:hyperlink>
-        </w:p>
-        <w:p>
-          <w:pPr>
-            <w:pStyle w:val="TOC2"/>
-            <w:tabs>
-              <w:tab w:val="left" w:pos="880"/>
-              <w:tab w:val="right" w:leader="dot" w:pos="9350"/>
-            </w:tabs>
-            <w:rPr>
-              <w:rFonts w:eastAsiaTheme="minorEastAsia" w:cstheme="minorBidi"/>
-              <w:smallCaps w:val="0"/>
-              <w:noProof/>
-              <w:sz w:val="24"/>
-              <w:szCs w:val="24"/>
-              <w:lang w:val="en-US"/>
-            </w:rPr>
-          </w:pPr>
-          <w:hyperlink w:anchor="_Toc33883613" w:history="1">
-            <w:r>
-              <w:rPr>
-                <w:rStyle w:val="Hyperlink"/>
-                <w:rFonts w:ascii="Times New Roman" w:hAnsi="Times New Roman" w:cs="Times New Roman"/>
-                <w:b/>
-                <w:bCs/>
-                <w:noProof/>
-              </w:rPr>
-              <w:t>3.11.</w:t>
-            </w:r>
-            <w:r>
-              <w:rPr>
-                <w:rFonts w:eastAsiaTheme="minorEastAsia" w:cstheme="minorBidi"/>
-                <w:smallCaps w:val="0"/>
-                <w:noProof/>
-                <w:sz w:val="24"/>
-                <w:szCs w:val="24"/>
-                <w:lang w:val="en-US"/>
-              </w:rPr>
-              <w:tab/>
-            </w:r>
-            <w:r>
-              <w:rPr>
-                <w:rStyle w:val="Hyperlink"/>
-                <w:rFonts w:ascii="Times New Roman" w:hAnsi="Times New Roman" w:cs="Times New Roman"/>
-                <w:b/>
-                <w:bCs/>
-                <w:noProof/>
-              </w:rPr>
-              <w:t>Social Network</w:t>
-            </w:r>
-            <w:r>
-              <w:rPr>
-                <w:noProof/>
-                <w:webHidden/>
-              </w:rPr>
-              <w:tab/>
-            </w:r>
-            <w:r>
-              <w:rPr>
-                <w:noProof/>
-                <w:webHidden/>
-              </w:rPr>
-              <w:fldChar w:fldCharType="begin"/>
-            </w:r>
-            <w:r>
-              <w:rPr>
-                <w:noProof/>
-                <w:webHidden/>
-              </w:rPr>
-              <w:instrText xml:space="preserve"> PAGEREF _Toc33883613 \h </w:instrText>
-            </w:r>
-            <w:r>
-              <w:rPr>
-                <w:noProof/>
-                <w:webHidden/>
-              </w:rPr>
-            </w:r>
-            <w:r>
-              <w:rPr>
-                <w:noProof/>
-                <w:webHidden/>
-              </w:rPr>
-              <w:fldChar w:fldCharType="separate"/>
-            </w:r>
-            <w:r>
-              <w:rPr>
-                <w:noProof/>
-                <w:webHidden/>
-              </w:rPr>
-              <w:t>1</w:t>
-            </w:r>
-            <w:r>
-              <w:rPr>
-                <w:noProof/>
-                <w:webHidden/>
-              </w:rPr>
-              <w:fldChar w:fldCharType="end"/>
-            </w:r>
-          </w:hyperlink>
-        </w:p>
-        <w:p>
-          <w:pPr>
-            <w:pStyle w:val="TOC2"/>
-            <w:tabs>
-              <w:tab w:val="left" w:pos="880"/>
-              <w:tab w:val="right" w:leader="dot" w:pos="9350"/>
-            </w:tabs>
-            <w:rPr>
-              <w:rFonts w:eastAsiaTheme="minorEastAsia" w:cstheme="minorBidi"/>
-              <w:smallCaps w:val="0"/>
-              <w:noProof/>
-              <w:sz w:val="24"/>
-              <w:szCs w:val="24"/>
-              <w:lang w:val="en-US"/>
-            </w:rPr>
-          </w:pPr>
-          <w:hyperlink w:anchor="_Toc33883614" w:history="1">
-            <w:r>
-              <w:rPr>
-                <w:rStyle w:val="Hyperlink"/>
-                <w:rFonts w:ascii="Times New Roman" w:hAnsi="Times New Roman" w:cs="Times New Roman"/>
-                <w:b/>
-                <w:bCs/>
-                <w:noProof/>
-              </w:rPr>
-              <w:t>3.12.</w:t>
-            </w:r>
-            <w:r>
-              <w:rPr>
-                <w:rFonts w:eastAsiaTheme="minorEastAsia" w:cstheme="minorBidi"/>
-                <w:smallCaps w:val="0"/>
-                <w:noProof/>
-                <w:sz w:val="24"/>
-                <w:szCs w:val="24"/>
-                <w:lang w:val="en-US"/>
-              </w:rPr>
-              <w:tab/>
-            </w:r>
-            <w:r>
-              <w:rPr>
-                <w:rStyle w:val="Hyperlink"/>
-                <w:rFonts w:ascii="Times New Roman" w:hAnsi="Times New Roman" w:cs="Times New Roman"/>
-                <w:b/>
-                <w:bCs/>
-                <w:noProof/>
-              </w:rPr>
-              <w:t>Wiki</w:t>
-            </w:r>
-            <w:r>
-              <w:rPr>
-                <w:noProof/>
-                <w:webHidden/>
-              </w:rPr>
-              <w:tab/>
-            </w:r>
-            <w:r>
-              <w:rPr>
-                <w:noProof/>
-                <w:webHidden/>
-              </w:rPr>
-              <w:fldChar w:fldCharType="begin"/>
-            </w:r>
-            <w:r>
-              <w:rPr>
-                <w:noProof/>
-                <w:webHidden/>
-              </w:rPr>
-              <w:instrText xml:space="preserve"> PAGEREF _Toc33883614 \h </w:instrText>
-            </w:r>
-            <w:r>
-              <w:rPr>
-                <w:noProof/>
-                <w:webHidden/>
-              </w:rPr>
-            </w:r>
-            <w:r>
-              <w:rPr>
-                <w:noProof/>
-                <w:webHidden/>
-              </w:rPr>
-              <w:fldChar w:fldCharType="separate"/>
-            </w:r>
-            <w:r>
-              <w:rPr>
-                <w:noProof/>
-                <w:webHidden/>
-              </w:rPr>
-              <w:t>2</w:t>
+              <w:t>4</w:t>
             </w:r>
             <w:r>
               <w:rPr>
@@ -2777,14 +3374,13 @@
               <w:lang w:val="en-US"/>
             </w:rPr>
           </w:pPr>
-          <w:hyperlink w:anchor="_Toc33883615" w:history="1">
+          <w:hyperlink w:anchor="_Toc34254939" w:history="1">
             <w:r>
               <w:rPr>
                 <w:rStyle w:val="Hyperlink"/>
-                <w:rFonts w:ascii="Times New Roman" w:hAnsi="Times New Roman" w:cs="Times New Roman"/>
-                <w:noProof/>
-              </w:rPr>
-              <w:t>4.</w:t>
+                <w:noProof/>
+              </w:rPr>
+              <w:t>5.</w:t>
             </w:r>
             <w:r>
               <w:rPr>
@@ -2805,7 +3401,7 @@
                 <w:rFonts w:ascii="Times New Roman" w:hAnsi="Times New Roman" w:cs="Times New Roman"/>
                 <w:noProof/>
               </w:rPr>
-              <w:t>Guidelines for Evaluating a Website’s Value</w:t>
+              <w:t>Conclusion</w:t>
             </w:r>
             <w:r>
               <w:rPr>
@@ -2826,7 +3422,7 @@
                 <w:noProof/>
                 <w:webHidden/>
               </w:rPr>
-              <w:instrText xml:space="preserve"> PAGEREF _Toc33883615 \h </w:instrText>
+              <w:instrText xml:space="preserve"> PAGEREF _Toc34254939 \h </w:instrText>
             </w:r>
             <w:r>
               <w:rPr>
@@ -2846,689 +3442,7 @@
                 <w:noProof/>
                 <w:webHidden/>
               </w:rPr>
-              <w:t>2</w:t>
-            </w:r>
-            <w:r>
-              <w:rPr>
-                <w:noProof/>
-                <w:webHidden/>
-              </w:rPr>
-              <w:fldChar w:fldCharType="end"/>
-            </w:r>
-          </w:hyperlink>
-        </w:p>
-        <w:p>
-          <w:pPr>
-            <w:pStyle w:val="TOC2"/>
-            <w:tabs>
-              <w:tab w:val="left" w:pos="880"/>
-              <w:tab w:val="right" w:leader="dot" w:pos="9350"/>
-            </w:tabs>
-            <w:rPr>
-              <w:rFonts w:eastAsiaTheme="minorEastAsia" w:cstheme="minorBidi"/>
-              <w:smallCaps w:val="0"/>
-              <w:noProof/>
-              <w:sz w:val="24"/>
-              <w:szCs w:val="24"/>
-              <w:lang w:val="en-US"/>
-            </w:rPr>
-          </w:pPr>
-          <w:hyperlink w:anchor="_Toc33883616" w:history="1">
-            <w:r>
-              <w:rPr>
-                <w:rStyle w:val="Hyperlink"/>
-                <w:rFonts w:ascii="Times New Roman" w:hAnsi="Times New Roman" w:cs="Times New Roman"/>
-                <w:b/>
-                <w:bCs/>
-                <w:noProof/>
-              </w:rPr>
-              <w:t>4.1.</w:t>
-            </w:r>
-            <w:r>
-              <w:rPr>
-                <w:rFonts w:eastAsiaTheme="minorEastAsia" w:cstheme="minorBidi"/>
-                <w:smallCaps w:val="0"/>
-                <w:noProof/>
-                <w:sz w:val="24"/>
-                <w:szCs w:val="24"/>
-                <w:lang w:val="en-US"/>
-              </w:rPr>
-              <w:tab/>
-            </w:r>
-            <w:r>
-              <w:rPr>
-                <w:rStyle w:val="Hyperlink"/>
-                <w:rFonts w:ascii="Times New Roman" w:hAnsi="Times New Roman" w:cs="Times New Roman"/>
-                <w:b/>
-                <w:bCs/>
-                <w:noProof/>
-              </w:rPr>
-              <w:t>Accuracy</w:t>
-            </w:r>
-            <w:r>
-              <w:rPr>
-                <w:noProof/>
-                <w:webHidden/>
-              </w:rPr>
-              <w:tab/>
-            </w:r>
-            <w:r>
-              <w:rPr>
-                <w:noProof/>
-                <w:webHidden/>
-              </w:rPr>
-              <w:fldChar w:fldCharType="begin"/>
-            </w:r>
-            <w:r>
-              <w:rPr>
-                <w:noProof/>
-                <w:webHidden/>
-              </w:rPr>
-              <w:instrText xml:space="preserve"> PAGEREF _Toc33883616 \h </w:instrText>
-            </w:r>
-            <w:r>
-              <w:rPr>
-                <w:noProof/>
-                <w:webHidden/>
-              </w:rPr>
-            </w:r>
-            <w:r>
-              <w:rPr>
-                <w:noProof/>
-                <w:webHidden/>
-              </w:rPr>
-              <w:fldChar w:fldCharType="separate"/>
-            </w:r>
-            <w:r>
-              <w:rPr>
-                <w:noProof/>
-                <w:webHidden/>
-              </w:rPr>
-              <w:t>2</w:t>
-            </w:r>
-            <w:r>
-              <w:rPr>
-                <w:noProof/>
-                <w:webHidden/>
-              </w:rPr>
-              <w:fldChar w:fldCharType="end"/>
-            </w:r>
-          </w:hyperlink>
-        </w:p>
-        <w:p>
-          <w:pPr>
-            <w:pStyle w:val="TOC2"/>
-            <w:tabs>
-              <w:tab w:val="left" w:pos="880"/>
-              <w:tab w:val="right" w:leader="dot" w:pos="9350"/>
-            </w:tabs>
-            <w:rPr>
-              <w:rFonts w:eastAsiaTheme="minorEastAsia" w:cstheme="minorBidi"/>
-              <w:smallCaps w:val="0"/>
-              <w:noProof/>
-              <w:sz w:val="24"/>
-              <w:szCs w:val="24"/>
-              <w:lang w:val="en-US"/>
-            </w:rPr>
-          </w:pPr>
-          <w:hyperlink w:anchor="_Toc33883617" w:history="1">
-            <w:r>
-              <w:rPr>
-                <w:rStyle w:val="Hyperlink"/>
-                <w:rFonts w:ascii="Times New Roman" w:hAnsi="Times New Roman" w:cs="Times New Roman"/>
-                <w:b/>
-                <w:bCs/>
-                <w:noProof/>
-              </w:rPr>
-              <w:t>4.2.</w:t>
-            </w:r>
-            <w:r>
-              <w:rPr>
-                <w:rFonts w:eastAsiaTheme="minorEastAsia" w:cstheme="minorBidi"/>
-                <w:smallCaps w:val="0"/>
-                <w:noProof/>
-                <w:sz w:val="24"/>
-                <w:szCs w:val="24"/>
-                <w:lang w:val="en-US"/>
-              </w:rPr>
-              <w:tab/>
-            </w:r>
-            <w:r>
-              <w:rPr>
-                <w:rStyle w:val="Hyperlink"/>
-                <w:rFonts w:ascii="Times New Roman" w:hAnsi="Times New Roman" w:cs="Times New Roman"/>
-                <w:b/>
-                <w:bCs/>
-                <w:noProof/>
-              </w:rPr>
-              <w:t>Appearance</w:t>
-            </w:r>
-            <w:r>
-              <w:rPr>
-                <w:noProof/>
-                <w:webHidden/>
-              </w:rPr>
-              <w:tab/>
-            </w:r>
-            <w:r>
-              <w:rPr>
-                <w:noProof/>
-                <w:webHidden/>
-              </w:rPr>
-              <w:fldChar w:fldCharType="begin"/>
-            </w:r>
-            <w:r>
-              <w:rPr>
-                <w:noProof/>
-                <w:webHidden/>
-              </w:rPr>
-              <w:instrText xml:space="preserve"> PAGEREF _Toc33883617 \h </w:instrText>
-            </w:r>
-            <w:r>
-              <w:rPr>
-                <w:noProof/>
-                <w:webHidden/>
-              </w:rPr>
-            </w:r>
-            <w:r>
-              <w:rPr>
-                <w:noProof/>
-                <w:webHidden/>
-              </w:rPr>
-              <w:fldChar w:fldCharType="separate"/>
-            </w:r>
-            <w:r>
-              <w:rPr>
-                <w:noProof/>
-                <w:webHidden/>
-              </w:rPr>
-              <w:t>2</w:t>
-            </w:r>
-            <w:r>
-              <w:rPr>
-                <w:noProof/>
-                <w:webHidden/>
-              </w:rPr>
-              <w:fldChar w:fldCharType="end"/>
-            </w:r>
-          </w:hyperlink>
-        </w:p>
-        <w:p>
-          <w:pPr>
-            <w:pStyle w:val="TOC2"/>
-            <w:tabs>
-              <w:tab w:val="left" w:pos="880"/>
-              <w:tab w:val="right" w:leader="dot" w:pos="9350"/>
-            </w:tabs>
-            <w:rPr>
-              <w:rFonts w:eastAsiaTheme="minorEastAsia" w:cstheme="minorBidi"/>
-              <w:smallCaps w:val="0"/>
-              <w:noProof/>
-              <w:sz w:val="24"/>
-              <w:szCs w:val="24"/>
-              <w:lang w:val="en-US"/>
-            </w:rPr>
-          </w:pPr>
-          <w:hyperlink w:anchor="_Toc33883618" w:history="1">
-            <w:r>
-              <w:rPr>
-                <w:rStyle w:val="Hyperlink"/>
-                <w:rFonts w:ascii="Times New Roman" w:hAnsi="Times New Roman" w:cs="Times New Roman"/>
-                <w:b/>
-                <w:bCs/>
-                <w:noProof/>
-              </w:rPr>
-              <w:t>4.3.</w:t>
-            </w:r>
-            <w:r>
-              <w:rPr>
-                <w:rFonts w:eastAsiaTheme="minorEastAsia" w:cstheme="minorBidi"/>
-                <w:smallCaps w:val="0"/>
-                <w:noProof/>
-                <w:sz w:val="24"/>
-                <w:szCs w:val="24"/>
-                <w:lang w:val="en-US"/>
-              </w:rPr>
-              <w:tab/>
-            </w:r>
-            <w:r>
-              <w:rPr>
-                <w:rStyle w:val="Hyperlink"/>
-                <w:rFonts w:ascii="Times New Roman" w:hAnsi="Times New Roman" w:cs="Times New Roman"/>
-                <w:b/>
-                <w:bCs/>
-                <w:noProof/>
-              </w:rPr>
-              <w:t>Authority</w:t>
-            </w:r>
-            <w:r>
-              <w:rPr>
-                <w:noProof/>
-                <w:webHidden/>
-              </w:rPr>
-              <w:tab/>
-            </w:r>
-            <w:r>
-              <w:rPr>
-                <w:noProof/>
-                <w:webHidden/>
-              </w:rPr>
-              <w:fldChar w:fldCharType="begin"/>
-            </w:r>
-            <w:r>
-              <w:rPr>
-                <w:noProof/>
-                <w:webHidden/>
-              </w:rPr>
-              <w:instrText xml:space="preserve"> PAGEREF _Toc33883618 \h </w:instrText>
-            </w:r>
-            <w:r>
-              <w:rPr>
-                <w:noProof/>
-                <w:webHidden/>
-              </w:rPr>
-            </w:r>
-            <w:r>
-              <w:rPr>
-                <w:noProof/>
-                <w:webHidden/>
-              </w:rPr>
-              <w:fldChar w:fldCharType="separate"/>
-            </w:r>
-            <w:r>
-              <w:rPr>
-                <w:noProof/>
-                <w:webHidden/>
-              </w:rPr>
-              <w:t>2</w:t>
-            </w:r>
-            <w:r>
-              <w:rPr>
-                <w:noProof/>
-                <w:webHidden/>
-              </w:rPr>
-              <w:fldChar w:fldCharType="end"/>
-            </w:r>
-          </w:hyperlink>
-        </w:p>
-        <w:p>
-          <w:pPr>
-            <w:pStyle w:val="TOC2"/>
-            <w:tabs>
-              <w:tab w:val="left" w:pos="880"/>
-              <w:tab w:val="right" w:leader="dot" w:pos="9350"/>
-            </w:tabs>
-            <w:rPr>
-              <w:rFonts w:eastAsiaTheme="minorEastAsia" w:cstheme="minorBidi"/>
-              <w:smallCaps w:val="0"/>
-              <w:noProof/>
-              <w:sz w:val="24"/>
-              <w:szCs w:val="24"/>
-              <w:lang w:val="en-US"/>
-            </w:rPr>
-          </w:pPr>
-          <w:hyperlink w:anchor="_Toc33883619" w:history="1">
-            <w:r>
-              <w:rPr>
-                <w:rStyle w:val="Hyperlink"/>
-                <w:rFonts w:ascii="Times New Roman" w:hAnsi="Times New Roman" w:cs="Times New Roman"/>
-                <w:b/>
-                <w:bCs/>
-                <w:noProof/>
-              </w:rPr>
-              <w:t>4.4.</w:t>
-            </w:r>
-            <w:r>
-              <w:rPr>
-                <w:rFonts w:eastAsiaTheme="minorEastAsia" w:cstheme="minorBidi"/>
-                <w:smallCaps w:val="0"/>
-                <w:noProof/>
-                <w:sz w:val="24"/>
-                <w:szCs w:val="24"/>
-                <w:lang w:val="en-US"/>
-              </w:rPr>
-              <w:tab/>
-            </w:r>
-            <w:r>
-              <w:rPr>
-                <w:rStyle w:val="Hyperlink"/>
-                <w:rFonts w:ascii="Times New Roman" w:hAnsi="Times New Roman" w:cs="Times New Roman"/>
-                <w:b/>
-                <w:bCs/>
-                <w:noProof/>
-              </w:rPr>
-              <w:t>Coverage</w:t>
-            </w:r>
-            <w:r>
-              <w:rPr>
-                <w:noProof/>
-                <w:webHidden/>
-              </w:rPr>
-              <w:tab/>
-            </w:r>
-            <w:r>
-              <w:rPr>
-                <w:noProof/>
-                <w:webHidden/>
-              </w:rPr>
-              <w:fldChar w:fldCharType="begin"/>
-            </w:r>
-            <w:r>
-              <w:rPr>
-                <w:noProof/>
-                <w:webHidden/>
-              </w:rPr>
-              <w:instrText xml:space="preserve"> PAGEREF _Toc33883619 \h </w:instrText>
-            </w:r>
-            <w:r>
-              <w:rPr>
-                <w:noProof/>
-                <w:webHidden/>
-              </w:rPr>
-            </w:r>
-            <w:r>
-              <w:rPr>
-                <w:noProof/>
-                <w:webHidden/>
-              </w:rPr>
-              <w:fldChar w:fldCharType="separate"/>
-            </w:r>
-            <w:r>
-              <w:rPr>
-                <w:noProof/>
-                <w:webHidden/>
-              </w:rPr>
-              <w:t>2</w:t>
-            </w:r>
-            <w:r>
-              <w:rPr>
-                <w:noProof/>
-                <w:webHidden/>
-              </w:rPr>
-              <w:fldChar w:fldCharType="end"/>
-            </w:r>
-          </w:hyperlink>
-        </w:p>
-        <w:p>
-          <w:pPr>
-            <w:pStyle w:val="TOC2"/>
-            <w:tabs>
-              <w:tab w:val="left" w:pos="880"/>
-              <w:tab w:val="right" w:leader="dot" w:pos="9350"/>
-            </w:tabs>
-            <w:rPr>
-              <w:rFonts w:eastAsiaTheme="minorEastAsia" w:cstheme="minorBidi"/>
-              <w:smallCaps w:val="0"/>
-              <w:noProof/>
-              <w:sz w:val="24"/>
-              <w:szCs w:val="24"/>
-              <w:lang w:val="en-US"/>
-            </w:rPr>
-          </w:pPr>
-          <w:hyperlink w:anchor="_Toc33883620" w:history="1">
-            <w:r>
-              <w:rPr>
-                <w:rStyle w:val="Hyperlink"/>
-                <w:rFonts w:ascii="Times New Roman" w:hAnsi="Times New Roman" w:cs="Times New Roman"/>
-                <w:b/>
-                <w:bCs/>
-                <w:noProof/>
-              </w:rPr>
-              <w:t>4.5.</w:t>
-            </w:r>
-            <w:r>
-              <w:rPr>
-                <w:rFonts w:eastAsiaTheme="minorEastAsia" w:cstheme="minorBidi"/>
-                <w:smallCaps w:val="0"/>
-                <w:noProof/>
-                <w:sz w:val="24"/>
-                <w:szCs w:val="24"/>
-                <w:lang w:val="en-US"/>
-              </w:rPr>
-              <w:tab/>
-            </w:r>
-            <w:r>
-              <w:rPr>
-                <w:rStyle w:val="Hyperlink"/>
-                <w:rFonts w:ascii="Times New Roman" w:hAnsi="Times New Roman" w:cs="Times New Roman"/>
-                <w:b/>
-                <w:bCs/>
-                <w:noProof/>
-              </w:rPr>
-              <w:t>Currency</w:t>
-            </w:r>
-            <w:r>
-              <w:rPr>
-                <w:noProof/>
-                <w:webHidden/>
-              </w:rPr>
-              <w:tab/>
-            </w:r>
-            <w:r>
-              <w:rPr>
-                <w:noProof/>
-                <w:webHidden/>
-              </w:rPr>
-              <w:fldChar w:fldCharType="begin"/>
-            </w:r>
-            <w:r>
-              <w:rPr>
-                <w:noProof/>
-                <w:webHidden/>
-              </w:rPr>
-              <w:instrText xml:space="preserve"> PAGEREF _Toc33883620 \h </w:instrText>
-            </w:r>
-            <w:r>
-              <w:rPr>
-                <w:noProof/>
-                <w:webHidden/>
-              </w:rPr>
-            </w:r>
-            <w:r>
-              <w:rPr>
-                <w:noProof/>
-                <w:webHidden/>
-              </w:rPr>
-              <w:fldChar w:fldCharType="separate"/>
-            </w:r>
-            <w:r>
-              <w:rPr>
-                <w:noProof/>
-                <w:webHidden/>
-              </w:rPr>
-              <w:t>2</w:t>
-            </w:r>
-            <w:r>
-              <w:rPr>
-                <w:noProof/>
-                <w:webHidden/>
-              </w:rPr>
-              <w:fldChar w:fldCharType="end"/>
-            </w:r>
-          </w:hyperlink>
-        </w:p>
-        <w:p>
-          <w:pPr>
-            <w:pStyle w:val="TOC2"/>
-            <w:tabs>
-              <w:tab w:val="left" w:pos="880"/>
-              <w:tab w:val="right" w:leader="dot" w:pos="9350"/>
-            </w:tabs>
-            <w:rPr>
-              <w:rFonts w:eastAsiaTheme="minorEastAsia" w:cstheme="minorBidi"/>
-              <w:smallCaps w:val="0"/>
-              <w:noProof/>
-              <w:sz w:val="24"/>
-              <w:szCs w:val="24"/>
-              <w:lang w:val="en-US"/>
-            </w:rPr>
-          </w:pPr>
-          <w:hyperlink w:anchor="_Toc33883621" w:history="1">
-            <w:r>
-              <w:rPr>
-                <w:rStyle w:val="Hyperlink"/>
-                <w:noProof/>
-              </w:rPr>
-              <w:t>4.6.</w:t>
-            </w:r>
-            <w:r>
-              <w:rPr>
-                <w:rFonts w:eastAsiaTheme="minorEastAsia" w:cstheme="minorBidi"/>
-                <w:smallCaps w:val="0"/>
-                <w:noProof/>
-                <w:sz w:val="24"/>
-                <w:szCs w:val="24"/>
-                <w:lang w:val="en-US"/>
-              </w:rPr>
-              <w:tab/>
-            </w:r>
-            <w:r>
-              <w:rPr>
-                <w:rStyle w:val="Hyperlink"/>
-                <w:rFonts w:ascii="Times New Roman" w:hAnsi="Times New Roman" w:cs="Times New Roman"/>
-                <w:b/>
-                <w:bCs/>
-                <w:noProof/>
-              </w:rPr>
-              <w:t>Objectivity</w:t>
-            </w:r>
-            <w:r>
-              <w:rPr>
-                <w:noProof/>
-                <w:webHidden/>
-              </w:rPr>
-              <w:tab/>
-            </w:r>
-            <w:r>
-              <w:rPr>
-                <w:noProof/>
-                <w:webHidden/>
-              </w:rPr>
-              <w:fldChar w:fldCharType="begin"/>
-            </w:r>
-            <w:r>
-              <w:rPr>
-                <w:noProof/>
-                <w:webHidden/>
-              </w:rPr>
-              <w:instrText xml:space="preserve"> PAGEREF _Toc33883621 \h </w:instrText>
-            </w:r>
-            <w:r>
-              <w:rPr>
-                <w:noProof/>
-                <w:webHidden/>
-              </w:rPr>
-            </w:r>
-            <w:r>
-              <w:rPr>
-                <w:noProof/>
-                <w:webHidden/>
-              </w:rPr>
-              <w:fldChar w:fldCharType="separate"/>
-            </w:r>
-            <w:r>
-              <w:rPr>
-                <w:noProof/>
-                <w:webHidden/>
-              </w:rPr>
-              <w:t>2</w:t>
-            </w:r>
-            <w:r>
-              <w:rPr>
-                <w:noProof/>
-                <w:webHidden/>
-              </w:rPr>
-              <w:fldChar w:fldCharType="end"/>
-            </w:r>
-          </w:hyperlink>
-        </w:p>
-        <w:p>
-          <w:pPr>
-            <w:pStyle w:val="TOC1"/>
-            <w:tabs>
-              <w:tab w:val="left" w:pos="440"/>
-              <w:tab w:val="right" w:leader="dot" w:pos="9350"/>
-            </w:tabs>
-            <w:rPr>
-              <w:rFonts w:eastAsiaTheme="minorEastAsia" w:cstheme="minorBidi"/>
-              <w:b w:val="0"/>
-              <w:bCs w:val="0"/>
-              <w:caps w:val="0"/>
-              <w:noProof/>
-              <w:sz w:val="24"/>
-              <w:szCs w:val="24"/>
-              <w:lang w:val="en-US"/>
-            </w:rPr>
-          </w:pPr>
-          <w:hyperlink w:anchor="_Toc33883622" w:history="1">
-            <w:r>
-              <w:rPr>
-                <w:rStyle w:val="Hyperlink"/>
-                <w:noProof/>
-              </w:rPr>
-              <w:t>5.</w:t>
-            </w:r>
-            <w:r>
-              <w:rPr>
-                <w:rFonts w:eastAsiaTheme="minorEastAsia" w:cstheme="minorBidi"/>
-                <w:b w:val="0"/>
-                <w:bCs w:val="0"/>
-                <w:caps w:val="0"/>
-                <w:noProof/>
-                <w:sz w:val="24"/>
-                <w:szCs w:val="24"/>
-                <w:lang w:val="en-US"/>
-              </w:rPr>
-              <w:tab/>
-            </w:r>
-            <w:r>
-              <w:rPr>
-                <w:rStyle w:val="Hyperlink"/>
-                <w:rFonts w:ascii="Times New Roman" w:hAnsi="Times New Roman" w:cs="Times New Roman"/>
-                <w:noProof/>
-              </w:rPr>
-              <w:t>Conclusion</w:t>
-            </w:r>
-            <w:r>
-              <w:rPr>
-                <w:noProof/>
-                <w:webHidden/>
-              </w:rPr>
-              <w:tab/>
-            </w:r>
-            <w:r>
-              <w:rPr>
-                <w:noProof/>
-                <w:webHidden/>
-              </w:rPr>
-              <w:fldChar w:fldCharType="begin"/>
-            </w:r>
-            <w:r>
-              <w:rPr>
-                <w:noProof/>
-                <w:webHidden/>
-              </w:rPr>
-              <w:instrText xml:space="preserve"> PAGEREF _Toc33883622 \h </w:instrText>
-            </w:r>
-            <w:r>
-              <w:rPr>
-                <w:noProof/>
-                <w:webHidden/>
-              </w:rPr>
-            </w:r>
-            <w:r>
-              <w:rPr>
-                <w:noProof/>
-                <w:webHidden/>
-              </w:rPr>
-              <w:fldChar w:fldCharType="separate"/>
-            </w:r>
-            <w:r>
-              <w:rPr>
-                <w:noProof/>
-                <w:webHidden/>
-              </w:rPr>
-              <w:t>2</w:t>
+              <w:t>4</w:t>
             </w:r>
             <w:r>
               <w:rPr>
@@ -3556,7 +3470,7 @@
               <w:lang w:val="en-US"/>
             </w:rPr>
           </w:pPr>
-          <w:hyperlink w:anchor="_Toc33883623" w:history="1">
+          <w:hyperlink w:anchor="_Toc34254940" w:history="1">
             <w:r>
               <w:rPr>
                 <w:rStyle w:val="Hyperlink"/>
@@ -3584,7 +3498,7 @@
                 <w:noProof/>
                 <w:webHidden/>
               </w:rPr>
-              <w:instrText xml:space="preserve"> PAGEREF _Toc33883623 \h </w:instrText>
+              <w:instrText xml:space="preserve"> PAGEREF _Toc34254940 \h </w:instrText>
             </w:r>
             <w:r>
               <w:rPr>
@@ -3604,7 +3518,7 @@
                 <w:noProof/>
                 <w:webHidden/>
               </w:rPr>
-              <w:t>3</w:t>
+              <w:t>5</w:t>
             </w:r>
             <w:r>
               <w:rPr>
@@ -3628,9 +3542,6 @@
       </w:sdtContent>
     </w:sdt>
     <w:p/>
-    <w:p/>
-    <w:p/>
-    <w:p/>
     <w:p>
       <w:pPr>
         <w:sectPr>
@@ -3648,7 +3559,6 @@
         <w:keepNext w:val="0"/>
         <w:keepLines w:val="0"/>
         <w:spacing w:before="240" w:after="240"/>
-        <w:jc w:val="center"/>
         <w:rPr>
           <w:rFonts w:ascii="Times New Roman" w:eastAsia="Times New Roman" w:hAnsi="Times New Roman" w:cs="Times New Roman"/>
           <w:b/>
@@ -3658,71 +3568,9 @@
         </w:rPr>
       </w:pPr>
       <w:bookmarkStart w:id="2" w:name="_k458xheh6v1s" w:colFirst="0" w:colLast="0"/>
-      <w:bookmarkStart w:id="3" w:name="_Toc33883592"/>
+      <w:bookmarkStart w:id="3" w:name="_ojnv5mofy0u" w:colFirst="0" w:colLast="0"/>
       <w:bookmarkEnd w:id="2"/>
-      <w:r>
-        <w:rPr>
-          <w:rFonts w:ascii="Times New Roman" w:eastAsia="Times New Roman" w:hAnsi="Times New Roman" w:cs="Times New Roman"/>
-          <w:b/>
-          <w:color w:val="1F4E79"/>
-          <w:sz w:val="36"/>
-          <w:szCs w:val="36"/>
-        </w:rPr>
-        <w:lastRenderedPageBreak/>
-        <w:t>List of Figures</w:t>
-      </w:r>
       <w:bookmarkEnd w:id="3"/>
-    </w:p>
-    <w:p>
-      <w:pPr>
-        <w:spacing w:line="480" w:lineRule="auto"/>
-      </w:pPr>
-      <w:r>
-        <w:t>//Automatically generated list of figures [If there is fig in the document ]</w:t>
-      </w:r>
-    </w:p>
-    <w:p>
-      <w:pPr>
-        <w:pStyle w:val="Heading1"/>
-        <w:keepNext w:val="0"/>
-        <w:keepLines w:val="0"/>
-        <w:spacing w:before="240" w:after="240" w:line="480" w:lineRule="auto"/>
-        <w:jc w:val="center"/>
-        <w:rPr>
-          <w:rFonts w:ascii="Times New Roman" w:eastAsia="Times New Roman" w:hAnsi="Times New Roman" w:cs="Times New Roman"/>
-          <w:b/>
-          <w:color w:val="1F4E79"/>
-          <w:sz w:val="36"/>
-          <w:szCs w:val="36"/>
-        </w:rPr>
-      </w:pPr>
-      <w:bookmarkStart w:id="4" w:name="_ojnv5mofy0u" w:colFirst="0" w:colLast="0"/>
-      <w:bookmarkStart w:id="5" w:name="_Toc33883593"/>
-      <w:bookmarkEnd w:id="4"/>
-      <w:r>
-        <w:rPr>
-          <w:rFonts w:ascii="Times New Roman" w:eastAsia="Times New Roman" w:hAnsi="Times New Roman" w:cs="Times New Roman"/>
-          <w:b/>
-          <w:color w:val="1F4E79"/>
-          <w:sz w:val="36"/>
-          <w:szCs w:val="36"/>
-        </w:rPr>
-        <w:t>List of Tables</w:t>
-      </w:r>
-      <w:bookmarkEnd w:id="5"/>
-    </w:p>
-    <w:p>
-      <w:pPr>
-        <w:spacing w:line="480" w:lineRule="auto"/>
-      </w:pPr>
-      <w:r>
-        <w:t xml:space="preserve">//automatically generated list of tables [if there is a table in the document] </w:t>
-      </w:r>
-    </w:p>
-    <w:p>
-      <w:pPr>
-        <w:spacing w:line="480" w:lineRule="auto"/>
-      </w:pPr>
     </w:p>
     <w:p>
       <w:pPr>
@@ -3821,7 +3669,7 @@
           <w:szCs w:val="32"/>
         </w:rPr>
       </w:pPr>
-      <w:bookmarkStart w:id="6" w:name="_Toc33883594"/>
+      <w:bookmarkStart w:id="4" w:name="_Toc34254911"/>
       <w:r>
         <w:rPr>
           <w:rFonts w:ascii="Times New Roman" w:hAnsi="Times New Roman" w:cs="Times New Roman"/>
@@ -3833,7 +3681,679 @@
         <w:lastRenderedPageBreak/>
         <w:t>History of Internet</w:t>
       </w:r>
-      <w:bookmarkEnd w:id="6"/>
+      <w:bookmarkEnd w:id="4"/>
+    </w:p>
+    <w:p>
+      <w:pPr>
+        <w:spacing w:before="120" w:after="120" w:line="360" w:lineRule="auto"/>
+        <w:jc w:val="both"/>
+        <w:rPr>
+          <w:rFonts w:ascii="Times New Roman" w:hAnsi="Times New Roman" w:cs="Times New Roman"/>
+          <w:sz w:val="24"/>
+          <w:szCs w:val="24"/>
+        </w:rPr>
+      </w:pPr>
+      <w:r>
+        <w:rPr>
+          <w:rFonts w:ascii="Times New Roman" w:hAnsi="Times New Roman" w:cs="Times New Roman"/>
+          <w:b/>
+          <w:bCs/>
+          <w:sz w:val="24"/>
+          <w:szCs w:val="24"/>
+        </w:rPr>
+        <w:t>August 1962</w:t>
+      </w:r>
+      <w:r>
+        <w:rPr>
+          <w:rFonts w:ascii="Times New Roman" w:hAnsi="Times New Roman" w:cs="Times New Roman"/>
+          <w:b/>
+          <w:bCs/>
+          <w:sz w:val="24"/>
+          <w:szCs w:val="24"/>
+        </w:rPr>
+        <w:t xml:space="preserve"> – Galactic Network Concept </w:t>
+      </w:r>
+      <w:r>
+        <w:rPr>
+          <w:rFonts w:ascii="Times New Roman" w:hAnsi="Times New Roman" w:cs="Times New Roman"/>
+          <w:sz w:val="24"/>
+          <w:szCs w:val="24"/>
+        </w:rPr>
+        <w:t xml:space="preserve"> </w:t>
+      </w:r>
+    </w:p>
+    <w:p>
+      <w:pPr>
+        <w:spacing w:before="120" w:after="120" w:line="360" w:lineRule="auto"/>
+        <w:jc w:val="both"/>
+        <w:rPr>
+          <w:rFonts w:ascii="Times New Roman" w:hAnsi="Times New Roman" w:cs="Times New Roman"/>
+          <w:sz w:val="24"/>
+          <w:szCs w:val="24"/>
+        </w:rPr>
+      </w:pPr>
+      <w:r>
+        <w:rPr>
+          <w:rFonts w:ascii="Times New Roman" w:hAnsi="Times New Roman" w:cs="Times New Roman"/>
+          <w:sz w:val="24"/>
+          <w:szCs w:val="24"/>
+        </w:rPr>
+        <w:t xml:space="preserve">J.C.R </w:t>
+      </w:r>
+      <w:proofErr w:type="spellStart"/>
+      <w:r>
+        <w:rPr>
+          <w:rFonts w:ascii="Times New Roman" w:hAnsi="Times New Roman" w:cs="Times New Roman"/>
+          <w:sz w:val="24"/>
+          <w:szCs w:val="24"/>
+        </w:rPr>
+        <w:t>Licklider</w:t>
+      </w:r>
+      <w:proofErr w:type="spellEnd"/>
+      <w:r>
+        <w:rPr>
+          <w:rFonts w:ascii="Times New Roman" w:hAnsi="Times New Roman" w:cs="Times New Roman"/>
+          <w:sz w:val="24"/>
+          <w:szCs w:val="24"/>
+        </w:rPr>
+        <w:t xml:space="preserve"> of MIT who was the first head of the computer research program at DARPA, wrote a series of memos discussing his </w:t>
+      </w:r>
+      <w:r>
+        <w:rPr>
+          <w:rFonts w:ascii="Times New Roman" w:hAnsi="Times New Roman" w:cs="Times New Roman"/>
+          <w:sz w:val="24"/>
+          <w:szCs w:val="24"/>
+        </w:rPr>
+        <w:t>“Galactic Network” concept.</w:t>
+      </w:r>
+      <w:r>
+        <w:rPr>
+          <w:rFonts w:ascii="Times New Roman" w:hAnsi="Times New Roman" w:cs="Times New Roman"/>
+          <w:sz w:val="24"/>
+          <w:szCs w:val="24"/>
+        </w:rPr>
+        <w:t xml:space="preserve"> The memos  were the first recorded description of the social interactions that could be enabled through networking. He try to picture a globally interconnected set of computers through which everyone could quickly access data and programs from any site.</w:t>
+      </w:r>
+    </w:p>
+    <w:p>
+      <w:pPr>
+        <w:spacing w:before="120" w:after="120" w:line="360" w:lineRule="auto"/>
+        <w:jc w:val="both"/>
+        <w:rPr>
+          <w:rFonts w:ascii="Times New Roman" w:hAnsi="Times New Roman" w:cs="Times New Roman"/>
+          <w:b/>
+          <w:bCs/>
+          <w:sz w:val="24"/>
+          <w:szCs w:val="24"/>
+        </w:rPr>
+      </w:pPr>
+      <w:r>
+        <w:rPr>
+          <w:rFonts w:ascii="Times New Roman" w:hAnsi="Times New Roman" w:cs="Times New Roman"/>
+          <w:b/>
+          <w:bCs/>
+          <w:sz w:val="24"/>
+          <w:szCs w:val="24"/>
+        </w:rPr>
+        <w:t>July 1964</w:t>
+      </w:r>
+      <w:r>
+        <w:rPr>
+          <w:rFonts w:ascii="Times New Roman" w:hAnsi="Times New Roman" w:cs="Times New Roman"/>
+          <w:b/>
+          <w:bCs/>
+          <w:sz w:val="24"/>
+          <w:szCs w:val="24"/>
+        </w:rPr>
+        <w:t xml:space="preserve"> – </w:t>
+      </w:r>
+      <w:r>
+        <w:rPr>
+          <w:rFonts w:ascii="Times New Roman" w:hAnsi="Times New Roman" w:cs="Times New Roman"/>
+          <w:b/>
+          <w:bCs/>
+          <w:sz w:val="24"/>
+          <w:szCs w:val="24"/>
+        </w:rPr>
+        <w:t>P</w:t>
+      </w:r>
+      <w:r>
+        <w:rPr>
+          <w:rFonts w:ascii="Times New Roman" w:hAnsi="Times New Roman" w:cs="Times New Roman"/>
+          <w:b/>
+          <w:bCs/>
+          <w:sz w:val="24"/>
+          <w:szCs w:val="24"/>
+        </w:rPr>
+        <w:t xml:space="preserve">acket </w:t>
+      </w:r>
+      <w:r>
+        <w:rPr>
+          <w:rFonts w:ascii="Times New Roman" w:hAnsi="Times New Roman" w:cs="Times New Roman"/>
+          <w:b/>
+          <w:bCs/>
+          <w:sz w:val="24"/>
+          <w:szCs w:val="24"/>
+        </w:rPr>
+        <w:t>S</w:t>
+      </w:r>
+      <w:r>
+        <w:rPr>
+          <w:rFonts w:ascii="Times New Roman" w:hAnsi="Times New Roman" w:cs="Times New Roman"/>
+          <w:b/>
+          <w:bCs/>
+          <w:sz w:val="24"/>
+          <w:szCs w:val="24"/>
+        </w:rPr>
+        <w:t xml:space="preserve">witching </w:t>
+      </w:r>
+      <w:r>
+        <w:rPr>
+          <w:rFonts w:ascii="Times New Roman" w:hAnsi="Times New Roman" w:cs="Times New Roman"/>
+          <w:b/>
+          <w:bCs/>
+          <w:sz w:val="24"/>
+          <w:szCs w:val="24"/>
+        </w:rPr>
+        <w:t>T</w:t>
+      </w:r>
+      <w:r>
+        <w:rPr>
+          <w:rFonts w:ascii="Times New Roman" w:hAnsi="Times New Roman" w:cs="Times New Roman"/>
+          <w:b/>
+          <w:bCs/>
+          <w:sz w:val="24"/>
+          <w:szCs w:val="24"/>
+        </w:rPr>
+        <w:t>heory</w:t>
+      </w:r>
+    </w:p>
+    <w:p>
+      <w:pPr>
+        <w:spacing w:before="120" w:after="120" w:line="360" w:lineRule="auto"/>
+        <w:jc w:val="both"/>
+        <w:rPr>
+          <w:rFonts w:ascii="Times New Roman" w:hAnsi="Times New Roman" w:cs="Times New Roman"/>
+          <w:sz w:val="24"/>
+          <w:szCs w:val="24"/>
+        </w:rPr>
+      </w:pPr>
+      <w:r>
+        <w:rPr>
+          <w:rFonts w:ascii="Times New Roman" w:hAnsi="Times New Roman" w:cs="Times New Roman"/>
+          <w:sz w:val="24"/>
+          <w:szCs w:val="24"/>
+        </w:rPr>
+        <w:t xml:space="preserve"> Leonard Kleinrock published the first book on </w:t>
+      </w:r>
+      <w:r>
+        <w:rPr>
+          <w:rFonts w:ascii="Times New Roman" w:hAnsi="Times New Roman" w:cs="Times New Roman"/>
+          <w:sz w:val="24"/>
+          <w:szCs w:val="24"/>
+        </w:rPr>
+        <w:t>packet switching theory</w:t>
+      </w:r>
+      <w:r>
+        <w:rPr>
+          <w:rFonts w:ascii="Times New Roman" w:hAnsi="Times New Roman" w:cs="Times New Roman"/>
+          <w:sz w:val="24"/>
+          <w:szCs w:val="24"/>
+        </w:rPr>
+        <w:t>. He explained the importance and conventionality of using packets rather than circuits.</w:t>
+      </w:r>
+    </w:p>
+    <w:p>
+      <w:pPr>
+        <w:spacing w:before="120" w:after="120" w:line="360" w:lineRule="auto"/>
+        <w:jc w:val="both"/>
+        <w:rPr>
+          <w:rFonts w:ascii="Times New Roman" w:hAnsi="Times New Roman" w:cs="Times New Roman"/>
+          <w:b/>
+          <w:bCs/>
+          <w:sz w:val="24"/>
+          <w:szCs w:val="24"/>
+        </w:rPr>
+      </w:pPr>
+      <w:r>
+        <w:rPr>
+          <w:rFonts w:ascii="Times New Roman" w:hAnsi="Times New Roman" w:cs="Times New Roman"/>
+          <w:b/>
+          <w:bCs/>
+          <w:sz w:val="24"/>
+          <w:szCs w:val="24"/>
+        </w:rPr>
+        <w:t>1965</w:t>
+      </w:r>
+      <w:r>
+        <w:rPr>
+          <w:rFonts w:ascii="Times New Roman" w:hAnsi="Times New Roman" w:cs="Times New Roman"/>
+          <w:b/>
+          <w:bCs/>
+          <w:sz w:val="24"/>
+          <w:szCs w:val="24"/>
+        </w:rPr>
+        <w:t xml:space="preserve"> – Experiments of </w:t>
+      </w:r>
+      <w:r>
+        <w:rPr>
+          <w:rFonts w:ascii="Times New Roman" w:hAnsi="Times New Roman" w:cs="Times New Roman"/>
+          <w:b/>
+          <w:bCs/>
+          <w:sz w:val="24"/>
+          <w:szCs w:val="24"/>
+        </w:rPr>
+        <w:t>P</w:t>
+      </w:r>
+      <w:r>
+        <w:rPr>
+          <w:rFonts w:ascii="Times New Roman" w:hAnsi="Times New Roman" w:cs="Times New Roman"/>
+          <w:b/>
+          <w:bCs/>
+          <w:sz w:val="24"/>
+          <w:szCs w:val="24"/>
+        </w:rPr>
+        <w:t xml:space="preserve">acket </w:t>
+      </w:r>
+      <w:r>
+        <w:rPr>
+          <w:rFonts w:ascii="Times New Roman" w:hAnsi="Times New Roman" w:cs="Times New Roman"/>
+          <w:b/>
+          <w:bCs/>
+          <w:sz w:val="24"/>
+          <w:szCs w:val="24"/>
+        </w:rPr>
+        <w:t>S</w:t>
+      </w:r>
+      <w:r>
+        <w:rPr>
+          <w:rFonts w:ascii="Times New Roman" w:hAnsi="Times New Roman" w:cs="Times New Roman"/>
+          <w:b/>
+          <w:bCs/>
+          <w:sz w:val="24"/>
+          <w:szCs w:val="24"/>
+        </w:rPr>
+        <w:t>witching</w:t>
+      </w:r>
+    </w:p>
+    <w:p>
+      <w:pPr>
+        <w:spacing w:before="120" w:after="120" w:line="360" w:lineRule="auto"/>
+        <w:jc w:val="both"/>
+        <w:rPr>
+          <w:rFonts w:ascii="Times New Roman" w:hAnsi="Times New Roman" w:cs="Times New Roman"/>
+          <w:sz w:val="24"/>
+          <w:szCs w:val="24"/>
+        </w:rPr>
+      </w:pPr>
+      <w:r>
+        <w:rPr>
+          <w:rFonts w:ascii="Times New Roman" w:hAnsi="Times New Roman" w:cs="Times New Roman"/>
+          <w:sz w:val="24"/>
+          <w:szCs w:val="24"/>
+        </w:rPr>
+        <w:t xml:space="preserve"> An Experiment aimed to </w:t>
+      </w:r>
+      <w:r>
+        <w:rPr>
+          <w:rFonts w:ascii="Times New Roman" w:hAnsi="Times New Roman" w:cs="Times New Roman"/>
+          <w:sz w:val="24"/>
+          <w:szCs w:val="24"/>
+        </w:rPr>
+        <w:t>explore</w:t>
+      </w:r>
+      <w:r>
+        <w:rPr>
+          <w:rFonts w:ascii="Times New Roman" w:hAnsi="Times New Roman" w:cs="Times New Roman"/>
+          <w:sz w:val="24"/>
+          <w:szCs w:val="24"/>
+        </w:rPr>
+        <w:t xml:space="preserve"> the way to make the computers talk to each other Kleinrock, Thomas Merrill and Roberts used a low speed dial-up telephone line to connected the TX-2 computer in Massachusetts to Q-32 computer in California This was the first wide area network ever built. The result cleared showed using circuit switched telephone system was not up to the job of running programs and retrieving data on the remote machine and the need for a better switching system, that is packet switching. There were also other two parallel </w:t>
+      </w:r>
+      <w:r>
+        <w:rPr>
+          <w:rFonts w:ascii="Times New Roman" w:hAnsi="Times New Roman" w:cs="Times New Roman"/>
+          <w:sz w:val="24"/>
+          <w:szCs w:val="24"/>
+        </w:rPr>
+        <w:t>researches</w:t>
+      </w:r>
+      <w:r>
+        <w:rPr>
+          <w:rFonts w:ascii="Times New Roman" w:hAnsi="Times New Roman" w:cs="Times New Roman"/>
+          <w:sz w:val="24"/>
+          <w:szCs w:val="24"/>
+        </w:rPr>
+        <w:t xml:space="preserve"> done in NPL and RAND separately, that strongly concluded the need for using packet switching system. </w:t>
+      </w:r>
+    </w:p>
+    <w:p>
+      <w:pPr>
+        <w:spacing w:before="120" w:after="120" w:line="360" w:lineRule="auto"/>
+        <w:jc w:val="both"/>
+        <w:rPr>
+          <w:rFonts w:ascii="Times New Roman" w:hAnsi="Times New Roman" w:cs="Times New Roman"/>
+          <w:sz w:val="24"/>
+          <w:szCs w:val="24"/>
+        </w:rPr>
+      </w:pPr>
+      <w:r>
+        <w:rPr>
+          <w:rFonts w:ascii="Times New Roman" w:hAnsi="Times New Roman" w:cs="Times New Roman"/>
+          <w:b/>
+          <w:bCs/>
+          <w:sz w:val="24"/>
+          <w:szCs w:val="24"/>
+        </w:rPr>
+        <w:t>196</w:t>
+      </w:r>
+      <w:r>
+        <w:rPr>
+          <w:rFonts w:ascii="Times New Roman" w:hAnsi="Times New Roman" w:cs="Times New Roman"/>
+          <w:b/>
+          <w:bCs/>
+          <w:sz w:val="24"/>
+          <w:szCs w:val="24"/>
+        </w:rPr>
+        <w:t xml:space="preserve">7 – ARPANET Design </w:t>
+      </w:r>
+    </w:p>
+    <w:p>
+      <w:pPr>
+        <w:spacing w:before="120" w:after="120" w:line="360" w:lineRule="auto"/>
+        <w:jc w:val="both"/>
+        <w:rPr>
+          <w:rFonts w:ascii="Times New Roman" w:hAnsi="Times New Roman" w:cs="Times New Roman"/>
+          <w:sz w:val="24"/>
+          <w:szCs w:val="24"/>
+        </w:rPr>
+      </w:pPr>
+      <w:r>
+        <w:rPr>
+          <w:rFonts w:ascii="Times New Roman" w:hAnsi="Times New Roman" w:cs="Times New Roman"/>
+          <w:sz w:val="24"/>
+          <w:szCs w:val="24"/>
+        </w:rPr>
+        <w:t xml:space="preserve">The plan for the “ARPANET” and developed concept of the computer networking was put together and published by Roberts at DARPA. The ARPANET design was proposed to use line speed of 50Kbps. </w:t>
+      </w:r>
+      <w:r>
+        <w:rPr>
+          <w:rFonts w:ascii="Times New Roman" w:hAnsi="Times New Roman" w:cs="Times New Roman"/>
+          <w:sz w:val="24"/>
+          <w:szCs w:val="24"/>
+        </w:rPr>
+        <w:t>The other</w:t>
+      </w:r>
+      <w:r>
+        <w:rPr>
+          <w:rFonts w:ascii="Times New Roman" w:hAnsi="Times New Roman" w:cs="Times New Roman"/>
+          <w:sz w:val="24"/>
+          <w:szCs w:val="24"/>
+        </w:rPr>
+        <w:t xml:space="preserve"> key specification component for the development was the packet switches called Interface Message Processors (IMP’S).</w:t>
+      </w:r>
+    </w:p>
+    <w:p>
+      <w:pPr>
+        <w:spacing w:before="120" w:after="120" w:line="360" w:lineRule="auto"/>
+        <w:jc w:val="both"/>
+        <w:rPr>
+          <w:rFonts w:ascii="Times New Roman" w:hAnsi="Times New Roman" w:cs="Times New Roman"/>
+          <w:b/>
+          <w:bCs/>
+          <w:sz w:val="24"/>
+          <w:szCs w:val="24"/>
+        </w:rPr>
+      </w:pPr>
+      <w:r>
+        <w:rPr>
+          <w:rFonts w:ascii="Times New Roman" w:hAnsi="Times New Roman" w:cs="Times New Roman"/>
+          <w:b/>
+          <w:bCs/>
+          <w:sz w:val="24"/>
+          <w:szCs w:val="24"/>
+        </w:rPr>
+        <w:t>September 1969</w:t>
+      </w:r>
+      <w:r>
+        <w:rPr>
+          <w:rFonts w:ascii="Times New Roman" w:hAnsi="Times New Roman" w:cs="Times New Roman"/>
+          <w:b/>
+          <w:bCs/>
+          <w:sz w:val="24"/>
+          <w:szCs w:val="24"/>
+        </w:rPr>
+        <w:t xml:space="preserve"> – ARPANET </w:t>
+      </w:r>
+      <w:r>
+        <w:rPr>
+          <w:rFonts w:ascii="Times New Roman" w:hAnsi="Times New Roman" w:cs="Times New Roman"/>
+          <w:b/>
+          <w:bCs/>
+          <w:sz w:val="24"/>
+          <w:szCs w:val="24"/>
+        </w:rPr>
+        <w:t>Connected</w:t>
+      </w:r>
+      <w:r>
+        <w:rPr>
+          <w:rFonts w:ascii="Times New Roman" w:hAnsi="Times New Roman" w:cs="Times New Roman"/>
+          <w:b/>
+          <w:bCs/>
+          <w:sz w:val="24"/>
+          <w:szCs w:val="24"/>
+        </w:rPr>
+        <w:t xml:space="preserve"> </w:t>
+      </w:r>
+    </w:p>
+    <w:p>
+      <w:pPr>
+        <w:spacing w:before="120" w:after="120" w:line="360" w:lineRule="auto"/>
+        <w:jc w:val="both"/>
+        <w:rPr>
+          <w:rFonts w:ascii="Times New Roman" w:hAnsi="Times New Roman" w:cs="Times New Roman"/>
+          <w:sz w:val="24"/>
+          <w:szCs w:val="24"/>
+        </w:rPr>
+      </w:pPr>
+      <w:r>
+        <w:rPr>
+          <w:rFonts w:ascii="Times New Roman" w:hAnsi="Times New Roman" w:cs="Times New Roman"/>
+          <w:sz w:val="24"/>
+          <w:szCs w:val="24"/>
+        </w:rPr>
+        <w:t xml:space="preserve">The first node on the ARPANET was chosen to be Kleinrock’s Measurement Center at UCLA and when BBN install the IMP, it become the first host computer connected. The second node was Doug Engelbart’s project on “Augmentation of Human Intellect” (which included an early hypertext system) at Stanford Research Institute (SRI). SRI supported the Network Information </w:t>
+      </w:r>
+      <w:r>
+        <w:rPr>
+          <w:rFonts w:ascii="Times New Roman" w:hAnsi="Times New Roman" w:cs="Times New Roman"/>
+          <w:sz w:val="24"/>
+          <w:szCs w:val="24"/>
+        </w:rPr>
+        <w:lastRenderedPageBreak/>
+        <w:t xml:space="preserve">Center and maintained tables of the host name to address mapping. After </w:t>
+      </w:r>
+      <w:r>
+        <w:rPr>
+          <w:rFonts w:ascii="Times New Roman" w:hAnsi="Times New Roman" w:cs="Times New Roman"/>
+          <w:sz w:val="24"/>
+          <w:szCs w:val="24"/>
+        </w:rPr>
+        <w:t>one</w:t>
+      </w:r>
+      <w:r>
+        <w:rPr>
+          <w:rFonts w:ascii="Times New Roman" w:hAnsi="Times New Roman" w:cs="Times New Roman"/>
+          <w:sz w:val="24"/>
+          <w:szCs w:val="24"/>
+        </w:rPr>
+        <w:t xml:space="preserve"> month</w:t>
+      </w:r>
+      <w:r>
+        <w:rPr>
+          <w:rFonts w:ascii="Times New Roman" w:hAnsi="Times New Roman" w:cs="Times New Roman"/>
+          <w:sz w:val="24"/>
+          <w:szCs w:val="24"/>
+        </w:rPr>
+        <w:t>,</w:t>
+      </w:r>
+      <w:r>
+        <w:rPr>
+          <w:rFonts w:ascii="Times New Roman" w:hAnsi="Times New Roman" w:cs="Times New Roman"/>
+          <w:sz w:val="24"/>
+          <w:szCs w:val="24"/>
+        </w:rPr>
+        <w:t xml:space="preserve"> two more nodes were added at UC Santa Barbara and University of Utah</w:t>
+      </w:r>
+      <w:r>
+        <w:rPr>
+          <w:rFonts w:ascii="Times New Roman" w:hAnsi="Times New Roman" w:cs="Times New Roman"/>
+          <w:sz w:val="24"/>
+          <w:szCs w:val="24"/>
+        </w:rPr>
+        <w:t xml:space="preserve"> and </w:t>
+      </w:r>
+      <w:r>
+        <w:rPr>
+          <w:rFonts w:ascii="Times New Roman" w:hAnsi="Times New Roman" w:cs="Times New Roman"/>
+          <w:sz w:val="24"/>
+          <w:szCs w:val="24"/>
+        </w:rPr>
+        <w:t>Soon after there were more computers connecting to the network</w:t>
+      </w:r>
+      <w:r>
+        <w:rPr>
+          <w:rFonts w:ascii="Times New Roman" w:hAnsi="Times New Roman" w:cs="Times New Roman"/>
+          <w:sz w:val="24"/>
+          <w:szCs w:val="24"/>
+        </w:rPr>
+        <w:t>.</w:t>
+      </w:r>
+      <w:r>
+        <w:rPr>
+          <w:rFonts w:ascii="Times New Roman" w:hAnsi="Times New Roman" w:cs="Times New Roman"/>
+          <w:sz w:val="28"/>
+          <w:szCs w:val="28"/>
+        </w:rPr>
+        <w:t xml:space="preserve"> </w:t>
+      </w:r>
+      <w:r>
+        <w:rPr>
+          <w:rFonts w:ascii="Times New Roman" w:hAnsi="Times New Roman" w:cs="Times New Roman"/>
+          <w:sz w:val="24"/>
+          <w:szCs w:val="24"/>
+        </w:rPr>
+        <w:t>The first host-to-host message sent over ARPANET was from Kleinrock’s laboratory to SRI.</w:t>
+      </w:r>
+    </w:p>
+    <w:p>
+      <w:pPr>
+        <w:spacing w:before="120" w:after="120" w:line="360" w:lineRule="auto"/>
+        <w:rPr>
+          <w:rFonts w:ascii="Times New Roman" w:hAnsi="Times New Roman" w:cs="Times New Roman"/>
+          <w:b/>
+          <w:bCs/>
+          <w:sz w:val="24"/>
+          <w:szCs w:val="24"/>
+        </w:rPr>
+      </w:pPr>
+      <w:r>
+        <w:rPr>
+          <w:rFonts w:ascii="Times New Roman" w:hAnsi="Times New Roman" w:cs="Times New Roman"/>
+          <w:b/>
+          <w:bCs/>
+          <w:sz w:val="24"/>
+          <w:szCs w:val="24"/>
+        </w:rPr>
+        <w:t>December 1970 Network Control Protocol</w:t>
+      </w:r>
+    </w:p>
+    <w:p>
+      <w:pPr>
+        <w:spacing w:before="120" w:after="120" w:line="360" w:lineRule="auto"/>
+        <w:rPr>
+          <w:rFonts w:ascii="Times New Roman" w:hAnsi="Times New Roman" w:cs="Times New Roman"/>
+          <w:sz w:val="24"/>
+          <w:szCs w:val="24"/>
+        </w:rPr>
+      </w:pPr>
+      <w:r>
+        <w:rPr>
+          <w:rFonts w:ascii="Times New Roman" w:hAnsi="Times New Roman" w:cs="Times New Roman"/>
+          <w:sz w:val="24"/>
+          <w:szCs w:val="24"/>
+        </w:rPr>
+        <w:t>The initial ARPANET Host-to-Host protocol called the Network Control Protocol (NCP) was developed and implemented by Network Working Group under S. Crocker. This gave the users a chance to begin developing applications.</w:t>
+      </w:r>
+    </w:p>
+    <w:p>
+      <w:pPr>
+        <w:spacing w:before="120" w:after="120" w:line="360" w:lineRule="auto"/>
+        <w:rPr>
+          <w:rFonts w:ascii="Times New Roman" w:hAnsi="Times New Roman" w:cs="Times New Roman"/>
+          <w:b/>
+          <w:bCs/>
+          <w:sz w:val="24"/>
+          <w:szCs w:val="24"/>
+        </w:rPr>
+      </w:pPr>
+      <w:r>
+        <w:rPr>
+          <w:rFonts w:ascii="Times New Roman" w:hAnsi="Times New Roman" w:cs="Times New Roman"/>
+          <w:b/>
+          <w:bCs/>
+          <w:sz w:val="24"/>
+          <w:szCs w:val="24"/>
+        </w:rPr>
+        <w:t>October 1972 ARPANET Goes to the Public and Email</w:t>
+      </w:r>
+    </w:p>
+    <w:p>
+      <w:pPr>
+        <w:spacing w:before="120" w:after="120" w:line="360" w:lineRule="auto"/>
+        <w:rPr>
+          <w:rFonts w:ascii="Times New Roman" w:hAnsi="Times New Roman" w:cs="Times New Roman"/>
+          <w:sz w:val="24"/>
+          <w:szCs w:val="24"/>
+        </w:rPr>
+      </w:pPr>
+      <w:r>
+        <w:rPr>
+          <w:rFonts w:ascii="Times New Roman" w:hAnsi="Times New Roman" w:cs="Times New Roman"/>
+          <w:sz w:val="24"/>
+          <w:szCs w:val="24"/>
+        </w:rPr>
+        <w:t>At the International Computer Communication Conference (ICCC) ARPANET network technology first demonstration to the public was organized by Kahn.</w:t>
+      </w:r>
+    </w:p>
+    <w:p>
+      <w:pPr>
+        <w:spacing w:before="120" w:after="120" w:line="360" w:lineRule="auto"/>
+        <w:rPr>
+          <w:rFonts w:ascii="Times New Roman" w:hAnsi="Times New Roman" w:cs="Times New Roman"/>
+          <w:sz w:val="24"/>
+          <w:szCs w:val="24"/>
+        </w:rPr>
+      </w:pPr>
+      <w:r>
+        <w:rPr>
+          <w:rFonts w:ascii="Times New Roman" w:hAnsi="Times New Roman" w:cs="Times New Roman"/>
+          <w:sz w:val="24"/>
+          <w:szCs w:val="24"/>
+        </w:rPr>
+        <w:t>Ray Tomlinson wrote the basic email message send and read software. And introduced the initial “hot” application and electronic mail. Later Roberts improved its utilities by adding list, selectively read, file forward, and respond to messages.</w:t>
+      </w:r>
+    </w:p>
+    <w:p>
+      <w:pPr>
+        <w:spacing w:before="120" w:after="120" w:line="360" w:lineRule="auto"/>
+        <w:jc w:val="both"/>
+        <w:rPr>
+          <w:rFonts w:ascii="Times New Roman" w:hAnsi="Times New Roman" w:cs="Times New Roman"/>
+          <w:sz w:val="28"/>
+          <w:szCs w:val="28"/>
+        </w:rPr>
+      </w:pPr>
     </w:p>
     <w:p>
       <w:pPr>
@@ -3852,7 +4372,7 @@
           <w:szCs w:val="32"/>
         </w:rPr>
       </w:pPr>
-      <w:bookmarkStart w:id="7" w:name="_Toc33883595"/>
+      <w:bookmarkStart w:id="5" w:name="_Toc34254912"/>
       <w:r>
         <w:rPr>
           <w:rFonts w:ascii="Times New Roman" w:hAnsi="Times New Roman" w:cs="Times New Roman"/>
@@ -3861,6 +4381,7 @@
           <w:sz w:val="32"/>
           <w:szCs w:val="32"/>
         </w:rPr>
+        <w:lastRenderedPageBreak/>
         <w:t xml:space="preserve">Popular </w:t>
       </w:r>
       <w:r>
@@ -3903,7 +4424,7 @@
         </w:rPr>
         <w:t>volution</w:t>
       </w:r>
-      <w:bookmarkEnd w:id="7"/>
+      <w:bookmarkEnd w:id="5"/>
     </w:p>
     <w:p>
       <w:pPr>
@@ -3920,7 +4441,7 @@
           <w:szCs w:val="28"/>
         </w:rPr>
       </w:pPr>
-      <w:bookmarkStart w:id="8" w:name="_Toc33883596"/>
+      <w:bookmarkStart w:id="6" w:name="_Toc34254913"/>
       <w:r>
         <w:rPr>
           <w:rFonts w:ascii="Times New Roman" w:hAnsi="Times New Roman" w:cs="Times New Roman"/>
@@ -3931,7 +4452,7 @@
         </w:rPr>
         <w:t>Amazon</w:t>
       </w:r>
-      <w:bookmarkEnd w:id="8"/>
+      <w:bookmarkEnd w:id="6"/>
     </w:p>
     <w:p>
       <w:pPr>
@@ -3948,7 +4469,7 @@
           <w:szCs w:val="28"/>
         </w:rPr>
       </w:pPr>
-      <w:bookmarkStart w:id="9" w:name="_Toc33883597"/>
+      <w:bookmarkStart w:id="7" w:name="_Toc34254914"/>
       <w:r>
         <w:rPr>
           <w:rFonts w:ascii="Times New Roman" w:hAnsi="Times New Roman" w:cs="Times New Roman"/>
@@ -3959,7 +4480,7 @@
         </w:rPr>
         <w:t>App store</w:t>
       </w:r>
-      <w:bookmarkEnd w:id="9"/>
+      <w:bookmarkEnd w:id="7"/>
     </w:p>
     <w:p>
       <w:pPr>
@@ -3976,7 +4497,7 @@
           <w:szCs w:val="28"/>
         </w:rPr>
       </w:pPr>
-      <w:bookmarkStart w:id="10" w:name="_Toc33883598"/>
+      <w:bookmarkStart w:id="8" w:name="_Toc34254915"/>
       <w:r>
         <w:rPr>
           <w:rFonts w:ascii="Times New Roman" w:hAnsi="Times New Roman" w:cs="Times New Roman"/>
@@ -3987,7 +4508,7 @@
         </w:rPr>
         <w:t>Gmail</w:t>
       </w:r>
-      <w:bookmarkEnd w:id="10"/>
+      <w:bookmarkEnd w:id="8"/>
     </w:p>
     <w:p>
       <w:pPr>
@@ -4004,7 +4525,7 @@
           <w:szCs w:val="28"/>
         </w:rPr>
       </w:pPr>
-      <w:bookmarkStart w:id="11" w:name="_Toc33883599"/>
+      <w:bookmarkStart w:id="9" w:name="_Toc34254916"/>
       <w:r>
         <w:rPr>
           <w:rFonts w:ascii="Times New Roman" w:hAnsi="Times New Roman" w:cs="Times New Roman"/>
@@ -4015,7 +4536,7 @@
         </w:rPr>
         <w:t>Google play</w:t>
       </w:r>
-      <w:bookmarkEnd w:id="11"/>
+      <w:bookmarkEnd w:id="9"/>
     </w:p>
     <w:p>
       <w:pPr>
@@ -4032,7 +4553,7 @@
           <w:szCs w:val="28"/>
         </w:rPr>
       </w:pPr>
-      <w:bookmarkStart w:id="12" w:name="_Toc33883600"/>
+      <w:bookmarkStart w:id="10" w:name="_Toc34254917"/>
       <w:r>
         <w:rPr>
           <w:rFonts w:ascii="Times New Roman" w:hAnsi="Times New Roman" w:cs="Times New Roman"/>
@@ -4043,7 +4564,7 @@
         </w:rPr>
         <w:t>Wikipedia</w:t>
       </w:r>
-      <w:bookmarkEnd w:id="12"/>
+      <w:bookmarkEnd w:id="10"/>
     </w:p>
     <w:p>
       <w:pPr>
@@ -4060,7 +4581,7 @@
           <w:szCs w:val="28"/>
         </w:rPr>
       </w:pPr>
-      <w:bookmarkStart w:id="13" w:name="_Toc33883601"/>
+      <w:bookmarkStart w:id="11" w:name="_Toc34254918"/>
       <w:r>
         <w:rPr>
           <w:rFonts w:ascii="Times New Roman" w:hAnsi="Times New Roman" w:cs="Times New Roman"/>
@@ -4091,7 +4612,7 @@
         </w:rPr>
         <w:t>ube</w:t>
       </w:r>
-      <w:bookmarkEnd w:id="13"/>
+      <w:bookmarkEnd w:id="11"/>
     </w:p>
     <w:p>
       <w:pPr>
@@ -4110,7 +4631,7 @@
           <w:szCs w:val="32"/>
         </w:rPr>
       </w:pPr>
-      <w:bookmarkStart w:id="14" w:name="_Toc33883602"/>
+      <w:bookmarkStart w:id="12" w:name="_Toc34254919"/>
       <w:r>
         <w:rPr>
           <w:rFonts w:ascii="Times New Roman" w:hAnsi="Times New Roman" w:cs="Times New Roman"/>
@@ -4141,7 +4662,7 @@
         </w:rPr>
         <w:t>ebsite</w:t>
       </w:r>
-      <w:bookmarkEnd w:id="14"/>
+      <w:bookmarkEnd w:id="12"/>
     </w:p>
     <w:p>
       <w:pPr>
@@ -4160,7 +4681,7 @@
           <w:szCs w:val="28"/>
         </w:rPr>
       </w:pPr>
-      <w:bookmarkStart w:id="15" w:name="_Toc33883603"/>
+      <w:bookmarkStart w:id="13" w:name="_Toc34254920"/>
       <w:r>
         <w:rPr>
           <w:rFonts w:ascii="Times New Roman" w:hAnsi="Times New Roman" w:cs="Times New Roman"/>
@@ -4171,7 +4692,7 @@
         </w:rPr>
         <w:t>Advocacy</w:t>
       </w:r>
-      <w:bookmarkEnd w:id="15"/>
+      <w:bookmarkEnd w:id="13"/>
     </w:p>
     <w:p>
       <w:pPr>
@@ -4190,7 +4711,7 @@
           <w:szCs w:val="28"/>
         </w:rPr>
       </w:pPr>
-      <w:bookmarkStart w:id="16" w:name="_Toc33883604"/>
+      <w:bookmarkStart w:id="14" w:name="_Toc34254921"/>
       <w:r>
         <w:rPr>
           <w:rFonts w:ascii="Times New Roman" w:hAnsi="Times New Roman" w:cs="Times New Roman"/>
@@ -4201,7 +4722,7 @@
         </w:rPr>
         <w:t>Blog</w:t>
       </w:r>
-      <w:bookmarkEnd w:id="16"/>
+      <w:bookmarkEnd w:id="14"/>
     </w:p>
     <w:p>
       <w:pPr>
@@ -4220,7 +4741,7 @@
           <w:szCs w:val="28"/>
         </w:rPr>
       </w:pPr>
-      <w:bookmarkStart w:id="17" w:name="_Toc33883605"/>
+      <w:bookmarkStart w:id="15" w:name="_Toc34254922"/>
       <w:r>
         <w:rPr>
           <w:rFonts w:ascii="Times New Roman" w:hAnsi="Times New Roman" w:cs="Times New Roman"/>
@@ -4231,7 +4752,7 @@
         </w:rPr>
         <w:t>Business/ Marketing</w:t>
       </w:r>
-      <w:bookmarkEnd w:id="17"/>
+      <w:bookmarkEnd w:id="15"/>
     </w:p>
     <w:p>
       <w:pPr>
@@ -4250,7 +4771,7 @@
           <w:szCs w:val="28"/>
         </w:rPr>
       </w:pPr>
-      <w:bookmarkStart w:id="18" w:name="_Toc33883606"/>
+      <w:bookmarkStart w:id="16" w:name="_Toc34254923"/>
       <w:r>
         <w:rPr>
           <w:rFonts w:ascii="Times New Roman" w:hAnsi="Times New Roman" w:cs="Times New Roman"/>
@@ -4261,7 +4782,7 @@
         </w:rPr>
         <w:t>Content Aggregator</w:t>
       </w:r>
-      <w:bookmarkEnd w:id="18"/>
+      <w:bookmarkEnd w:id="16"/>
     </w:p>
     <w:p>
       <w:pPr>
@@ -4280,7 +4801,7 @@
           <w:szCs w:val="28"/>
         </w:rPr>
       </w:pPr>
-      <w:bookmarkStart w:id="19" w:name="_Toc33883607"/>
+      <w:bookmarkStart w:id="17" w:name="_Toc34254924"/>
       <w:r>
         <w:rPr>
           <w:rFonts w:ascii="Times New Roman" w:hAnsi="Times New Roman" w:cs="Times New Roman"/>
@@ -4291,7 +4812,7 @@
         </w:rPr>
         <w:t>Educational</w:t>
       </w:r>
-      <w:bookmarkEnd w:id="19"/>
+      <w:bookmarkEnd w:id="17"/>
     </w:p>
     <w:p>
       <w:pPr>
@@ -4310,7 +4831,7 @@
           <w:szCs w:val="28"/>
         </w:rPr>
       </w:pPr>
-      <w:bookmarkStart w:id="20" w:name="_Toc33883608"/>
+      <w:bookmarkStart w:id="18" w:name="_Toc34254925"/>
       <w:r>
         <w:rPr>
           <w:rFonts w:ascii="Times New Roman" w:hAnsi="Times New Roman" w:cs="Times New Roman"/>
@@ -4321,7 +4842,7 @@
         </w:rPr>
         <w:t>Entertainment</w:t>
       </w:r>
-      <w:bookmarkEnd w:id="20"/>
+      <w:bookmarkEnd w:id="18"/>
     </w:p>
     <w:p>
       <w:pPr>
@@ -4338,7 +4859,7 @@
           <w:bCs/>
         </w:rPr>
       </w:pPr>
-      <w:bookmarkStart w:id="21" w:name="_Toc33883609"/>
+      <w:bookmarkStart w:id="19" w:name="_Toc34254926"/>
       <w:r>
         <w:rPr>
           <w:rFonts w:ascii="Times New Roman" w:hAnsi="Times New Roman" w:cs="Times New Roman"/>
@@ -4349,7 +4870,7 @@
         </w:rPr>
         <w:t>Informational</w:t>
       </w:r>
-      <w:bookmarkEnd w:id="21"/>
+      <w:bookmarkEnd w:id="19"/>
     </w:p>
     <w:p>
       <w:pPr>
@@ -4366,7 +4887,7 @@
           <w:bCs/>
         </w:rPr>
       </w:pPr>
-      <w:bookmarkStart w:id="22" w:name="_Toc33883610"/>
+      <w:bookmarkStart w:id="20" w:name="_Toc34254927"/>
       <w:r>
         <w:rPr>
           <w:rFonts w:ascii="Times New Roman" w:hAnsi="Times New Roman" w:cs="Times New Roman"/>
@@ -4377,7 +4898,7 @@
         </w:rPr>
         <w:t>News</w:t>
       </w:r>
-      <w:bookmarkEnd w:id="22"/>
+      <w:bookmarkEnd w:id="20"/>
     </w:p>
     <w:p>
       <w:pPr>
@@ -4396,7 +4917,7 @@
           <w:szCs w:val="21"/>
         </w:rPr>
       </w:pPr>
-      <w:bookmarkStart w:id="23" w:name="_Toc33883611"/>
+      <w:bookmarkStart w:id="21" w:name="_Toc34254928"/>
       <w:r>
         <w:rPr>
           <w:rFonts w:ascii="Times New Roman" w:hAnsi="Times New Roman" w:cs="Times New Roman"/>
@@ -4407,7 +4928,7 @@
         </w:rPr>
         <w:t>Personal</w:t>
       </w:r>
-      <w:bookmarkEnd w:id="23"/>
+      <w:bookmarkEnd w:id="21"/>
     </w:p>
     <w:p>
       <w:pPr>
@@ -4424,7 +4945,7 @@
           <w:bCs/>
         </w:rPr>
       </w:pPr>
-      <w:bookmarkStart w:id="24" w:name="_Toc33883612"/>
+      <w:bookmarkStart w:id="22" w:name="_Toc34254929"/>
       <w:r>
         <w:rPr>
           <w:rFonts w:ascii="Times New Roman" w:hAnsi="Times New Roman" w:cs="Times New Roman"/>
@@ -4435,7 +4956,7 @@
         </w:rPr>
         <w:t>Portal</w:t>
       </w:r>
-      <w:bookmarkEnd w:id="24"/>
+      <w:bookmarkEnd w:id="22"/>
     </w:p>
     <w:p>
       <w:pPr>
@@ -4454,7 +4975,7 @@
           <w:szCs w:val="28"/>
         </w:rPr>
       </w:pPr>
-      <w:bookmarkStart w:id="25" w:name="_Toc33883613"/>
+      <w:bookmarkStart w:id="23" w:name="_Toc34254930"/>
       <w:r>
         <w:rPr>
           <w:rFonts w:ascii="Times New Roman" w:hAnsi="Times New Roman" w:cs="Times New Roman"/>
@@ -4465,7 +4986,7 @@
         </w:rPr>
         <w:t>Social Network</w:t>
       </w:r>
-      <w:bookmarkEnd w:id="25"/>
+      <w:bookmarkEnd w:id="23"/>
     </w:p>
     <w:p>
       <w:pPr>
@@ -4484,7 +5005,7 @@
           <w:szCs w:val="28"/>
         </w:rPr>
       </w:pPr>
-      <w:bookmarkStart w:id="26" w:name="_Toc33883614"/>
+      <w:bookmarkStart w:id="24" w:name="_Toc34254931"/>
       <w:r>
         <w:rPr>
           <w:rFonts w:ascii="Times New Roman" w:hAnsi="Times New Roman" w:cs="Times New Roman"/>
@@ -4493,10 +5014,9 @@
           <w:sz w:val="28"/>
           <w:szCs w:val="28"/>
         </w:rPr>
-        <w:lastRenderedPageBreak/>
         <w:t>Wiki</w:t>
       </w:r>
-      <w:bookmarkEnd w:id="26"/>
+      <w:bookmarkEnd w:id="24"/>
     </w:p>
     <w:p>
       <w:pPr>
@@ -4515,7 +5035,7 @@
           <w:szCs w:val="32"/>
         </w:rPr>
       </w:pPr>
-      <w:bookmarkStart w:id="27" w:name="_Toc33883615"/>
+      <w:bookmarkStart w:id="25" w:name="_Toc34254932"/>
       <w:r>
         <w:rPr>
           <w:rFonts w:ascii="Times New Roman" w:hAnsi="Times New Roman" w:cs="Times New Roman"/>
@@ -4524,6 +5044,7 @@
           <w:sz w:val="32"/>
           <w:szCs w:val="32"/>
         </w:rPr>
+        <w:lastRenderedPageBreak/>
         <w:t xml:space="preserve">Guidelines for </w:t>
       </w:r>
       <w:r>
@@ -4576,7 +5097,7 @@
         </w:rPr>
         <w:t>’s Value</w:t>
       </w:r>
-      <w:bookmarkEnd w:id="27"/>
+      <w:bookmarkEnd w:id="25"/>
     </w:p>
     <w:p>
       <w:pPr>
@@ -4593,7 +5114,7 @@
           <w:szCs w:val="28"/>
         </w:rPr>
       </w:pPr>
-      <w:bookmarkStart w:id="28" w:name="_Toc33883616"/>
+      <w:bookmarkStart w:id="26" w:name="_Toc34254933"/>
       <w:r>
         <w:rPr>
           <w:rFonts w:ascii="Times New Roman" w:hAnsi="Times New Roman" w:cs="Times New Roman"/>
@@ -4604,7 +5125,7 @@
         </w:rPr>
         <w:t>Accuracy</w:t>
       </w:r>
-      <w:bookmarkEnd w:id="28"/>
+      <w:bookmarkEnd w:id="26"/>
     </w:p>
     <w:p>
       <w:pPr>
@@ -4621,7 +5142,7 @@
           <w:szCs w:val="28"/>
         </w:rPr>
       </w:pPr>
-      <w:bookmarkStart w:id="29" w:name="_Toc33883617"/>
+      <w:bookmarkStart w:id="27" w:name="_Toc34254934"/>
       <w:r>
         <w:rPr>
           <w:rFonts w:ascii="Times New Roman" w:hAnsi="Times New Roman" w:cs="Times New Roman"/>
@@ -4632,7 +5153,7 @@
         </w:rPr>
         <w:t>Appearance</w:t>
       </w:r>
-      <w:bookmarkEnd w:id="29"/>
+      <w:bookmarkEnd w:id="27"/>
       <w:r>
         <w:rPr>
           <w:rFonts w:ascii="Times New Roman" w:hAnsi="Times New Roman" w:cs="Times New Roman"/>
@@ -4659,7 +5180,7 @@
           <w:szCs w:val="28"/>
         </w:rPr>
       </w:pPr>
-      <w:bookmarkStart w:id="30" w:name="_Toc33883618"/>
+      <w:bookmarkStart w:id="28" w:name="_Toc34254935"/>
       <w:r>
         <w:rPr>
           <w:rFonts w:ascii="Times New Roman" w:hAnsi="Times New Roman" w:cs="Times New Roman"/>
@@ -4670,7 +5191,7 @@
         </w:rPr>
         <w:t>Authority</w:t>
       </w:r>
-      <w:bookmarkEnd w:id="30"/>
+      <w:bookmarkEnd w:id="28"/>
     </w:p>
     <w:p>
       <w:pPr>
@@ -4687,7 +5208,7 @@
           <w:szCs w:val="28"/>
         </w:rPr>
       </w:pPr>
-      <w:bookmarkStart w:id="31" w:name="_Toc33883619"/>
+      <w:bookmarkStart w:id="29" w:name="_Toc34254936"/>
       <w:r>
         <w:rPr>
           <w:rFonts w:ascii="Times New Roman" w:hAnsi="Times New Roman" w:cs="Times New Roman"/>
@@ -4698,7 +5219,7 @@
         </w:rPr>
         <w:t>Coverage</w:t>
       </w:r>
-      <w:bookmarkEnd w:id="31"/>
+      <w:bookmarkEnd w:id="29"/>
     </w:p>
     <w:p>
       <w:pPr>
@@ -4715,7 +5236,7 @@
           <w:szCs w:val="28"/>
         </w:rPr>
       </w:pPr>
-      <w:bookmarkStart w:id="32" w:name="_Toc33883620"/>
+      <w:bookmarkStart w:id="30" w:name="_Toc34254937"/>
       <w:r>
         <w:rPr>
           <w:rFonts w:ascii="Times New Roman" w:hAnsi="Times New Roman" w:cs="Times New Roman"/>
@@ -4726,7 +5247,7 @@
         </w:rPr>
         <w:t>Currency</w:t>
       </w:r>
-      <w:bookmarkEnd w:id="32"/>
+      <w:bookmarkEnd w:id="30"/>
     </w:p>
     <w:p>
       <w:pPr>
@@ -4736,7 +5257,7 @@
           <w:numId w:val="3"/>
         </w:numPr>
       </w:pPr>
-      <w:bookmarkStart w:id="33" w:name="_Toc33883621"/>
+      <w:bookmarkStart w:id="31" w:name="_Toc34254938"/>
       <w:r>
         <w:rPr>
           <w:rFonts w:ascii="Times New Roman" w:hAnsi="Times New Roman" w:cs="Times New Roman"/>
@@ -4747,7 +5268,7 @@
         </w:rPr>
         <w:t>Objectivity</w:t>
       </w:r>
-      <w:bookmarkEnd w:id="33"/>
+      <w:bookmarkEnd w:id="31"/>
     </w:p>
     <w:p>
       <w:pPr>
@@ -4759,7 +5280,7 @@
         <w:spacing w:before="120" w:line="360" w:lineRule="auto"/>
         <w:jc w:val="both"/>
       </w:pPr>
-      <w:bookmarkStart w:id="34" w:name="_Toc33883622"/>
+      <w:bookmarkStart w:id="32" w:name="_Toc34254939"/>
       <w:r>
         <w:rPr>
           <w:rFonts w:ascii="Times New Roman" w:hAnsi="Times New Roman" w:cs="Times New Roman"/>
@@ -4770,7 +5291,7 @@
         </w:rPr>
         <w:t>Conclusion</w:t>
       </w:r>
-      <w:bookmarkEnd w:id="34"/>
+      <w:bookmarkEnd w:id="32"/>
       <w:r>
         <w:t xml:space="preserve"> </w:t>
       </w:r>
@@ -4850,9 +5371,9 @@
           <w:szCs w:val="32"/>
         </w:rPr>
       </w:pPr>
-      <w:bookmarkStart w:id="35" w:name="_hpq8ii7lu8a" w:colFirst="0" w:colLast="0"/>
-      <w:bookmarkStart w:id="36" w:name="_Toc33883623"/>
-      <w:bookmarkEnd w:id="35"/>
+      <w:bookmarkStart w:id="33" w:name="_hpq8ii7lu8a" w:colFirst="0" w:colLast="0"/>
+      <w:bookmarkStart w:id="34" w:name="_Toc34254940"/>
+      <w:bookmarkEnd w:id="33"/>
       <w:r>
         <w:rPr>
           <w:rFonts w:ascii="Times New Roman" w:eastAsia="Times New Roman" w:hAnsi="Times New Roman" w:cs="Times New Roman"/>
@@ -4864,7 +5385,7 @@
         <w:lastRenderedPageBreak/>
         <w:t>Reference</w:t>
       </w:r>
-      <w:bookmarkEnd w:id="36"/>
+      <w:bookmarkEnd w:id="34"/>
     </w:p>
     <w:p>
       <w:pPr>
@@ -4969,11 +5490,6 @@
         <w:docPartUnique/>
       </w:docPartObj>
     </w:sdtPr>
-    <w:sdtEndPr>
-      <w:rPr>
-        <w:rStyle w:val="PageNumber"/>
-      </w:rPr>
-    </w:sdtEndPr>
     <w:sdtContent>
       <w:p>
         <w:pPr>
@@ -5030,7 +5546,7 @@
   <w:p>
     <w:pPr>
       <w:pStyle w:val="Footer"/>
-      <w:ind w:right="360"/>
+      <w:ind w:right="470"/>
       <w:jc w:val="right"/>
     </w:pPr>
   </w:p>
@@ -5050,11 +5566,6 @@
         <w:docPartUnique/>
       </w:docPartObj>
     </w:sdtPr>
-    <w:sdtEndPr>
-      <w:rPr>
-        <w:rStyle w:val="PageNumber"/>
-      </w:rPr>
-    </w:sdtEndPr>
     <w:sdtContent>
       <w:p>
         <w:pPr>
@@ -5121,11 +5632,6 @@
         <w:docPartUnique/>
       </w:docPartObj>
     </w:sdtPr>
-    <w:sdtEndPr>
-      <w:rPr>
-        <w:rStyle w:val="PageNumber"/>
-      </w:rPr>
-    </w:sdtEndPr>
     <w:sdtContent>
       <w:p>
         <w:pPr>
@@ -7339,6 +7845,35 @@
     <w:unhideWhenUsed/>
     <w:rsid w:val="00AC2AE5"/>
   </w:style>
+  <w:style w:type="paragraph" w:styleId="Date">
+    <w:name w:val="Date"/>
+    <w:basedOn w:val="Normal"/>
+    <w:next w:val="Normal"/>
+    <w:link w:val="DateChar"/>
+    <w:uiPriority w:val="99"/>
+    <w:semiHidden/>
+    <w:unhideWhenUsed/>
+    <w:rsid w:val="00FC1CD6"/>
+  </w:style>
+  <w:style w:type="character" w:customStyle="1" w:styleId="DateChar">
+    <w:name w:val="Date Char"/>
+    <w:basedOn w:val="DefaultParagraphFont"/>
+    <w:link w:val="Date"/>
+    <w:uiPriority w:val="99"/>
+    <w:semiHidden/>
+    <w:rsid w:val="00FC1CD6"/>
+  </w:style>
+  <w:style w:type="character" w:styleId="Emphasis">
+    <w:name w:val="Emphasis"/>
+    <w:basedOn w:val="DefaultParagraphFont"/>
+    <w:uiPriority w:val="20"/>
+    <w:qFormat/>
+    <w:rsid w:val="00FE064A"/>
+    <w:rPr>
+      <w:i/>
+      <w:iCs/>
+    </w:rPr>
+  </w:style>
 </w:styles>
 </file>
 
@@ -7667,7 +8202,7 @@
 </file>
 
 <file path=customXml/itemProps1.xml><?xml version="1.0" encoding="utf-8"?>
-<ds:datastoreItem xmlns:ds="http://schemas.openxmlformats.org/officeDocument/2006/customXml" ds:itemID="{2CDC9A59-91B9-A24C-B40F-CA97DD9CA99B}">
+<ds:datastoreItem xmlns:ds="http://schemas.openxmlformats.org/officeDocument/2006/customXml" ds:itemID="{CAEB18A1-CB2F-4241-B251-4DF61205A530}">
   <ds:schemaRefs>
     <ds:schemaRef ds:uri="http://schemas.openxmlformats.org/officeDocument/2006/bibliography"/>
   </ds:schemaRefs>

</xml_diff>

<commit_message>
this is the 4th commit with 12 catagories defined and 5 examples given
</commit_message>
<xml_diff>
--- a/Internet_and_websites.docx
+++ b/Internet_and_websites.docx
@@ -4011,6 +4011,7 @@
     <w:p>
       <w:pPr>
         <w:spacing w:before="120" w:after="120" w:line="360" w:lineRule="auto"/>
+        <w:jc w:val="both"/>
         <w:rPr>
           <w:rFonts w:ascii="Times New Roman" w:hAnsi="Times New Roman" w:cs="Times New Roman"/>
           <w:b/>
@@ -4033,6 +4034,7 @@
     <w:p>
       <w:pPr>
         <w:spacing w:before="120" w:after="120" w:line="360" w:lineRule="auto"/>
+        <w:jc w:val="both"/>
         <w:rPr>
           <w:rFonts w:ascii="Times New Roman" w:hAnsi="Times New Roman" w:cs="Times New Roman"/>
           <w:sz w:val="24"/>
@@ -4051,6 +4053,7 @@
     <w:p>
       <w:pPr>
         <w:spacing w:before="120" w:after="120" w:line="360" w:lineRule="auto"/>
+        <w:jc w:val="both"/>
         <w:rPr>
           <w:rFonts w:ascii="Times New Roman" w:hAnsi="Times New Roman" w:cs="Times New Roman"/>
           <w:b/>
@@ -4073,6 +4076,7 @@
     <w:p>
       <w:pPr>
         <w:spacing w:before="120" w:after="120" w:line="360" w:lineRule="auto"/>
+        <w:jc w:val="both"/>
         <w:rPr>
           <w:rFonts w:ascii="Times New Roman" w:hAnsi="Times New Roman" w:cs="Times New Roman"/>
           <w:sz w:val="24"/>
@@ -4091,6 +4095,7 @@
     <w:p>
       <w:pPr>
         <w:spacing w:before="120" w:after="120" w:line="360" w:lineRule="auto"/>
+        <w:jc w:val="both"/>
         <w:rPr>
           <w:rFonts w:ascii="Times New Roman" w:hAnsi="Times New Roman" w:cs="Times New Roman"/>
           <w:sz w:val="24"/>
@@ -4439,6 +4444,7 @@
     <w:p>
       <w:pPr>
         <w:spacing w:before="120" w:after="120" w:line="360" w:lineRule="auto"/>
+        <w:jc w:val="both"/>
         <w:rPr>
           <w:rFonts w:ascii="Times New Roman" w:hAnsi="Times New Roman" w:cs="Times New Roman"/>
           <w:sz w:val="24"/>
@@ -4483,7 +4489,23 @@
           <w:sz w:val="24"/>
           <w:szCs w:val="24"/>
         </w:rPr>
-        <w:t xml:space="preserve">It also create awareness on an issue and provide a plan of action to act on what is now known, and open up space for public argumentation on topic/issue. </w:t>
+        <w:t xml:space="preserve">It also </w:t>
+      </w:r>
+      <w:r>
+        <w:rPr>
+          <w:rFonts w:ascii="Times New Roman" w:hAnsi="Times New Roman" w:cs="Times New Roman"/>
+          <w:sz w:val="24"/>
+          <w:szCs w:val="24"/>
+        </w:rPr>
+        <w:t>creates</w:t>
+      </w:r>
+      <w:r>
+        <w:rPr>
+          <w:rFonts w:ascii="Times New Roman" w:hAnsi="Times New Roman" w:cs="Times New Roman"/>
+          <w:sz w:val="24"/>
+          <w:szCs w:val="24"/>
+        </w:rPr>
+        <w:t xml:space="preserve"> awareness on an issue and provide a plan of action to act on what is now known, and open up space for public argumentation on topic/issue. </w:t>
       </w:r>
       <w:r>
         <w:rPr>
@@ -4502,6 +4524,7 @@
           <w:numId w:val="12"/>
         </w:numPr>
         <w:spacing w:before="120" w:after="120" w:line="360" w:lineRule="auto"/>
+        <w:jc w:val="both"/>
         <w:rPr>
           <w:rFonts w:ascii="Times New Roman" w:hAnsi="Times New Roman" w:cs="Times New Roman"/>
           <w:sz w:val="24"/>
@@ -4560,6 +4583,7 @@
           <w:numId w:val="12"/>
         </w:numPr>
         <w:spacing w:before="120" w:after="120" w:line="360" w:lineRule="auto"/>
+        <w:jc w:val="both"/>
         <w:rPr>
           <w:rFonts w:ascii="Times New Roman" w:hAnsi="Times New Roman" w:cs="Times New Roman"/>
           <w:sz w:val="24"/>
@@ -4634,6 +4658,7 @@
           <w:numId w:val="12"/>
         </w:numPr>
         <w:spacing w:before="120" w:after="120" w:line="360" w:lineRule="auto"/>
+        <w:jc w:val="both"/>
         <w:rPr>
           <w:rFonts w:ascii="Times New Roman" w:hAnsi="Times New Roman" w:cs="Times New Roman"/>
           <w:sz w:val="24"/>
@@ -4716,6 +4741,7 @@
           <w:numId w:val="12"/>
         </w:numPr>
         <w:spacing w:before="120" w:after="120" w:line="360" w:lineRule="auto"/>
+        <w:jc w:val="both"/>
         <w:rPr>
           <w:rFonts w:ascii="Times New Roman" w:hAnsi="Times New Roman" w:cs="Times New Roman"/>
           <w:sz w:val="24"/>
@@ -4774,6 +4800,7 @@
           <w:numId w:val="12"/>
         </w:numPr>
         <w:spacing w:before="120" w:after="120" w:line="360" w:lineRule="auto"/>
+        <w:jc w:val="both"/>
         <w:rPr>
           <w:rFonts w:ascii="Times New Roman" w:hAnsi="Times New Roman" w:cs="Times New Roman"/>
           <w:sz w:val="24"/>
@@ -4870,6 +4897,7 @@
     <w:p>
       <w:pPr>
         <w:spacing w:before="120" w:after="120" w:line="360" w:lineRule="auto"/>
+        <w:jc w:val="both"/>
       </w:pPr>
       <w:r>
         <w:t>Blog</w:t>
@@ -4892,6 +4920,7 @@
           <w:numId w:val="13"/>
         </w:numPr>
         <w:spacing w:before="120" w:after="120" w:line="360" w:lineRule="auto"/>
+        <w:jc w:val="both"/>
       </w:pPr>
       <w:r>
         <w:t>BreakingintoStartups.com</w:t>
@@ -4922,6 +4951,7 @@
           <w:numId w:val="13"/>
         </w:numPr>
         <w:spacing w:before="120" w:after="120" w:line="360" w:lineRule="auto"/>
+        <w:jc w:val="both"/>
       </w:pPr>
       <w:r>
         <w:t xml:space="preserve">KnowTechie.com: </w:t>
@@ -4952,6 +4982,7 @@
           <w:numId w:val="13"/>
         </w:numPr>
         <w:spacing w:before="120" w:after="120" w:line="360" w:lineRule="auto"/>
+        <w:jc w:val="both"/>
       </w:pPr>
       <w:r>
         <w:t xml:space="preserve">MyWifeQuitHerJob.com: </w:t>
@@ -4982,6 +5013,7 @@
           <w:numId w:val="13"/>
         </w:numPr>
         <w:spacing w:before="120" w:after="120" w:line="360" w:lineRule="auto"/>
+        <w:jc w:val="both"/>
       </w:pPr>
       <w:r>
         <w:t xml:space="preserve">We The Parents: </w:t>
@@ -5000,6 +5032,43 @@
     </w:p>
     <w:p>
       <w:pPr>
+        <w:pStyle w:val="ListParagraph"/>
+        <w:numPr>
+          <w:ilvl w:val="0"/>
+          <w:numId w:val="13"/>
+        </w:numPr>
+        <w:spacing w:before="120" w:after="120" w:line="360" w:lineRule="auto"/>
+        <w:jc w:val="both"/>
+      </w:pPr>
+      <w:r>
+        <w:t xml:space="preserve">Life hacker: </w:t>
+      </w:r>
+      <w:hyperlink r:id="rId23" w:history="1">
+        <w:r>
+          <w:rPr>
+            <w:rStyle w:val="Hyperlink"/>
+          </w:rPr>
+          <w:t>http://www.lifehacker.com</w:t>
+        </w:r>
+      </w:hyperlink>
+      <w:r>
+        <w:t xml:space="preserve"> is</w:t>
+      </w:r>
+      <w:r>
+        <w:t xml:space="preserve"> a blog about life hacke</w:t>
+      </w:r>
+      <w:r>
+        <w:t>r</w:t>
+      </w:r>
+      <w:r>
+        <w:t>s</w:t>
+      </w:r>
+      <w:r>
+        <w:t xml:space="preserve"> and software. The posts cover a wide range of topics including: Microsoft Windows, Mac, Linux programs, as well as general life tips and tricks. It known for its fast-paced release schedule from its inception, with content being published every half hour all day. </w:t>
+      </w:r>
+    </w:p>
+    <w:p>
+      <w:pPr>
         <w:pStyle w:val="Heading2"/>
         <w:spacing w:before="120" w:line="360" w:lineRule="auto"/>
         <w:jc w:val="both"/>
@@ -5027,6 +5096,7 @@
     <w:p>
       <w:pPr>
         <w:spacing w:before="120" w:after="120" w:line="360" w:lineRule="auto"/>
+        <w:jc w:val="both"/>
         <w:rPr>
           <w:rFonts w:ascii="Times New Roman" w:hAnsi="Times New Roman" w:cs="Times New Roman"/>
           <w:sz w:val="24"/>
@@ -5050,6 +5120,7 @@
           <w:numId w:val="15"/>
         </w:numPr>
         <w:spacing w:before="120" w:after="120" w:line="360" w:lineRule="auto"/>
+        <w:jc w:val="both"/>
         <w:rPr>
           <w:rFonts w:ascii="Times New Roman" w:hAnsi="Times New Roman" w:cs="Times New Roman"/>
           <w:sz w:val="24"/>
@@ -5064,7 +5135,7 @@
         </w:rPr>
         <w:t xml:space="preserve">Amazon.com: </w:t>
       </w:r>
-      <w:hyperlink r:id="rId23" w:history="1">
+      <w:hyperlink r:id="rId24" w:history="1">
         <w:r>
           <w:rPr>
             <w:rStyle w:val="Hyperlink"/>
@@ -5092,18 +5163,20 @@
           <w:numId w:val="15"/>
         </w:numPr>
         <w:spacing w:before="120" w:after="120" w:line="360" w:lineRule="auto"/>
-        <w:rPr>
-          <w:rFonts w:ascii="Times New Roman" w:hAnsi="Times New Roman" w:cs="Times New Roman"/>
-          <w:sz w:val="24"/>
-          <w:szCs w:val="24"/>
-        </w:rPr>
-      </w:pPr>
-      <w:r>
-        <w:rPr>
-          <w:rFonts w:ascii="Times New Roman" w:hAnsi="Times New Roman" w:cs="Times New Roman"/>
-          <w:sz w:val="24"/>
-          <w:szCs w:val="24"/>
-        </w:rPr>
+        <w:jc w:val="both"/>
+        <w:rPr>
+          <w:rFonts w:ascii="Times New Roman" w:hAnsi="Times New Roman" w:cs="Times New Roman"/>
+          <w:sz w:val="24"/>
+          <w:szCs w:val="24"/>
+        </w:rPr>
+      </w:pPr>
+      <w:r>
+        <w:rPr>
+          <w:rFonts w:ascii="Times New Roman" w:hAnsi="Times New Roman" w:cs="Times New Roman"/>
+          <w:sz w:val="24"/>
+          <w:szCs w:val="24"/>
+        </w:rPr>
+        <w:lastRenderedPageBreak/>
         <w:t>Best</w:t>
       </w:r>
       <w:r>
@@ -5130,7 +5203,7 @@
         </w:rPr>
         <w:t xml:space="preserve">: </w:t>
       </w:r>
-      <w:hyperlink r:id="rId24" w:history="1">
+      <w:hyperlink r:id="rId25" w:history="1">
         <w:r>
           <w:rPr>
             <w:rStyle w:val="Hyperlink"/>
@@ -5158,22 +5231,22 @@
           <w:numId w:val="15"/>
         </w:numPr>
         <w:spacing w:before="120" w:after="120" w:line="360" w:lineRule="auto"/>
-        <w:rPr>
-          <w:rFonts w:ascii="Times New Roman" w:hAnsi="Times New Roman" w:cs="Times New Roman"/>
-          <w:sz w:val="24"/>
-          <w:szCs w:val="24"/>
-        </w:rPr>
-      </w:pPr>
-      <w:r>
-        <w:rPr>
-          <w:rFonts w:ascii="Times New Roman" w:hAnsi="Times New Roman" w:cs="Times New Roman"/>
-          <w:sz w:val="24"/>
-          <w:szCs w:val="24"/>
-        </w:rPr>
-        <w:lastRenderedPageBreak/>
+        <w:jc w:val="both"/>
+        <w:rPr>
+          <w:rFonts w:ascii="Times New Roman" w:hAnsi="Times New Roman" w:cs="Times New Roman"/>
+          <w:sz w:val="24"/>
+          <w:szCs w:val="24"/>
+        </w:rPr>
+      </w:pPr>
+      <w:r>
+        <w:rPr>
+          <w:rFonts w:ascii="Times New Roman" w:hAnsi="Times New Roman" w:cs="Times New Roman"/>
+          <w:sz w:val="24"/>
+          <w:szCs w:val="24"/>
+        </w:rPr>
         <w:t xml:space="preserve">eBay: </w:t>
       </w:r>
-      <w:hyperlink r:id="rId25" w:history="1">
+      <w:hyperlink r:id="rId26" w:history="1">
         <w:r>
           <w:rPr>
             <w:rStyle w:val="Hyperlink"/>
@@ -5249,6 +5322,7 @@
           <w:numId w:val="15"/>
         </w:numPr>
         <w:spacing w:before="120" w:after="120" w:line="360" w:lineRule="auto"/>
+        <w:jc w:val="both"/>
         <w:rPr>
           <w:rFonts w:ascii="Times New Roman" w:hAnsi="Times New Roman" w:cs="Times New Roman"/>
           <w:sz w:val="24"/>
@@ -5271,7 +5345,7 @@
         </w:rPr>
         <w:t xml:space="preserve"> </w:t>
       </w:r>
-      <w:hyperlink r:id="rId26" w:history="1">
+      <w:hyperlink r:id="rId27" w:history="1">
         <w:r>
           <w:rPr>
             <w:rStyle w:val="Hyperlink"/>
@@ -5279,25 +5353,7 @@
             <w:sz w:val="24"/>
             <w:szCs w:val="24"/>
           </w:rPr>
-          <w:t>https://www.walm</w:t>
-        </w:r>
-        <w:r>
-          <w:rPr>
-            <w:rStyle w:val="Hyperlink"/>
-            <w:rFonts w:ascii="Times New Roman" w:hAnsi="Times New Roman" w:cs="Times New Roman"/>
-            <w:sz w:val="24"/>
-            <w:szCs w:val="24"/>
-          </w:rPr>
-          <w:t>a</w:t>
-        </w:r>
-        <w:r>
-          <w:rPr>
-            <w:rStyle w:val="Hyperlink"/>
-            <w:rFonts w:ascii="Times New Roman" w:hAnsi="Times New Roman" w:cs="Times New Roman"/>
-            <w:sz w:val="24"/>
-            <w:szCs w:val="24"/>
-          </w:rPr>
-          <w:t>rt.com</w:t>
+          <w:t>https://www.walmart.com</w:t>
         </w:r>
       </w:hyperlink>
       <w:r>
@@ -5317,6 +5373,7 @@
           <w:numId w:val="15"/>
         </w:numPr>
         <w:spacing w:before="120" w:after="120" w:line="360" w:lineRule="auto"/>
+        <w:jc w:val="both"/>
         <w:rPr>
           <w:rFonts w:ascii="Times New Roman" w:hAnsi="Times New Roman" w:cs="Times New Roman"/>
           <w:sz w:val="24"/>
@@ -5331,7 +5388,7 @@
         </w:rPr>
         <w:t xml:space="preserve">The Home Depot: </w:t>
       </w:r>
-      <w:hyperlink r:id="rId27" w:history="1">
+      <w:hyperlink r:id="rId28" w:history="1">
         <w:r>
           <w:rPr>
             <w:rStyle w:val="Hyperlink"/>
@@ -5380,6 +5437,7 @@
     <w:p>
       <w:pPr>
         <w:spacing w:before="120" w:after="120" w:line="360" w:lineRule="auto"/>
+        <w:jc w:val="both"/>
         <w:rPr>
           <w:rFonts w:ascii="Times New Roman" w:hAnsi="Times New Roman" w:cs="Times New Roman"/>
           <w:sz w:val="24"/>
@@ -5435,6 +5493,7 @@
           <w:numId w:val="16"/>
         </w:numPr>
         <w:spacing w:before="120" w:after="120" w:line="360" w:lineRule="auto"/>
+        <w:jc w:val="both"/>
         <w:rPr>
           <w:rFonts w:ascii="Times New Roman" w:hAnsi="Times New Roman" w:cs="Times New Roman"/>
           <w:sz w:val="24"/>
@@ -5449,7 +5508,7 @@
         </w:rPr>
         <w:t xml:space="preserve">Travel Blogger community: </w:t>
       </w:r>
-      <w:hyperlink r:id="rId28" w:history="1">
+      <w:hyperlink r:id="rId29" w:history="1">
         <w:r>
           <w:rPr>
             <w:rStyle w:val="Hyperlink"/>
@@ -5477,6 +5536,7 @@
           <w:numId w:val="16"/>
         </w:numPr>
         <w:spacing w:before="120" w:after="120" w:line="360" w:lineRule="auto"/>
+        <w:jc w:val="both"/>
         <w:rPr>
           <w:rStyle w:val="PageNumber"/>
           <w:rFonts w:ascii="Times New Roman" w:hAnsi="Times New Roman" w:cs="Times New Roman"/>
@@ -5492,7 +5552,7 @@
         </w:rPr>
         <w:t xml:space="preserve">WP News Desk: </w:t>
       </w:r>
-      <w:hyperlink r:id="rId29" w:history="1">
+      <w:hyperlink r:id="rId30" w:history="1">
         <w:r>
           <w:rPr>
             <w:rStyle w:val="Hyperlink"/>
@@ -5537,6 +5597,7 @@
           <w:numId w:val="16"/>
         </w:numPr>
         <w:spacing w:before="120" w:after="120" w:line="360" w:lineRule="auto"/>
+        <w:jc w:val="both"/>
         <w:rPr>
           <w:rStyle w:val="PageNumber"/>
           <w:rFonts w:ascii="Times New Roman" w:hAnsi="Times New Roman" w:cs="Times New Roman"/>
@@ -5553,7 +5614,7 @@
         </w:rPr>
         <w:t xml:space="preserve">The Web List: </w:t>
       </w:r>
-      <w:hyperlink r:id="rId30" w:history="1">
+      <w:hyperlink r:id="rId31" w:history="1">
         <w:r>
           <w:rPr>
             <w:rStyle w:val="Hyperlink"/>
@@ -5600,6 +5661,7 @@
           <w:numId w:val="16"/>
         </w:numPr>
         <w:spacing w:before="120" w:after="120" w:line="360" w:lineRule="auto"/>
+        <w:jc w:val="both"/>
         <w:rPr>
           <w:rStyle w:val="PageNumber"/>
           <w:rFonts w:ascii="Times New Roman" w:hAnsi="Times New Roman" w:cs="Times New Roman"/>
@@ -5643,7 +5705,7 @@
         </w:rPr>
         <w:t xml:space="preserve">: </w:t>
       </w:r>
-      <w:hyperlink r:id="rId31" w:history="1">
+      <w:hyperlink r:id="rId32" w:history="1">
         <w:r>
           <w:rPr>
             <w:rStyle w:val="Hyperlink"/>
@@ -5699,6 +5761,7 @@
           <w:numId w:val="16"/>
         </w:numPr>
         <w:spacing w:before="120" w:after="120" w:line="360" w:lineRule="auto"/>
+        <w:jc w:val="both"/>
         <w:rPr>
           <w:rFonts w:ascii="Times New Roman" w:hAnsi="Times New Roman" w:cs="Times New Roman"/>
           <w:sz w:val="24"/>
@@ -5714,7 +5777,7 @@
         </w:rPr>
         <w:t xml:space="preserve">Metacritic: </w:t>
       </w:r>
-      <w:hyperlink r:id="rId32" w:history="1">
+      <w:hyperlink r:id="rId33" w:history="1">
         <w:r>
           <w:rPr>
             <w:rStyle w:val="Hyperlink"/>
@@ -5757,6 +5820,7 @@
           <w:sz w:val="28"/>
           <w:szCs w:val="28"/>
         </w:rPr>
+        <w:lastRenderedPageBreak/>
         <w:t>Educational</w:t>
       </w:r>
       <w:bookmarkEnd w:id="16"/>
@@ -5764,6 +5828,7 @@
     <w:p>
       <w:pPr>
         <w:spacing w:before="120" w:after="120" w:line="360" w:lineRule="auto"/>
+        <w:jc w:val="both"/>
         <w:rPr>
           <w:rFonts w:ascii="Times New Roman" w:hAnsi="Times New Roman" w:cs="Times New Roman"/>
           <w:sz w:val="24"/>
@@ -5787,19 +5852,19 @@
           <w:numId w:val="18"/>
         </w:numPr>
         <w:spacing w:before="120" w:after="120" w:line="360" w:lineRule="auto"/>
-        <w:rPr>
-          <w:rFonts w:ascii="Times New Roman" w:hAnsi="Times New Roman" w:cs="Times New Roman"/>
-          <w:sz w:val="24"/>
-          <w:szCs w:val="24"/>
-        </w:rPr>
-      </w:pPr>
-      <w:r>
-        <w:rPr>
-          <w:rFonts w:ascii="Times New Roman" w:hAnsi="Times New Roman" w:cs="Times New Roman"/>
-          <w:sz w:val="24"/>
-          <w:szCs w:val="24"/>
-        </w:rPr>
-        <w:lastRenderedPageBreak/>
+        <w:jc w:val="both"/>
+        <w:rPr>
+          <w:rFonts w:ascii="Times New Roman" w:hAnsi="Times New Roman" w:cs="Times New Roman"/>
+          <w:sz w:val="24"/>
+          <w:szCs w:val="24"/>
+        </w:rPr>
+      </w:pPr>
+      <w:r>
+        <w:rPr>
+          <w:rFonts w:ascii="Times New Roman" w:hAnsi="Times New Roman" w:cs="Times New Roman"/>
+          <w:sz w:val="24"/>
+          <w:szCs w:val="24"/>
+        </w:rPr>
         <w:t>EdX</w:t>
       </w:r>
       <w:r>
@@ -5810,7 +5875,7 @@
         </w:rPr>
         <w:t xml:space="preserve">: </w:t>
       </w:r>
-      <w:hyperlink r:id="rId33" w:history="1">
+      <w:hyperlink r:id="rId34" w:history="1">
         <w:r>
           <w:rPr>
             <w:rStyle w:val="Hyperlink"/>
@@ -5854,6 +5919,7 @@
           <w:numId w:val="18"/>
         </w:numPr>
         <w:spacing w:before="120" w:after="120" w:line="360" w:lineRule="auto"/>
+        <w:jc w:val="both"/>
         <w:rPr>
           <w:rFonts w:ascii="Times New Roman" w:hAnsi="Times New Roman" w:cs="Times New Roman"/>
           <w:sz w:val="24"/>
@@ -5876,7 +5942,7 @@
         </w:rPr>
         <w:t xml:space="preserve"> Earth: </w:t>
       </w:r>
-      <w:hyperlink r:id="rId34" w:history="1">
+      <w:hyperlink r:id="rId35" w:history="1">
         <w:r>
           <w:rPr>
             <w:rStyle w:val="Hyperlink"/>
@@ -5912,6 +5978,7 @@
           <w:numId w:val="18"/>
         </w:numPr>
         <w:spacing w:before="120" w:after="120" w:line="360" w:lineRule="auto"/>
+        <w:jc w:val="both"/>
         <w:rPr>
           <w:rFonts w:ascii="Times New Roman" w:hAnsi="Times New Roman" w:cs="Times New Roman"/>
           <w:sz w:val="24"/>
@@ -5934,7 +6001,7 @@
         </w:rPr>
         <w:t xml:space="preserve">: </w:t>
       </w:r>
-      <w:hyperlink r:id="rId35" w:history="1">
+      <w:hyperlink r:id="rId36" w:history="1">
         <w:r>
           <w:rPr>
             <w:rStyle w:val="Hyperlink"/>
@@ -5978,6 +6045,7 @@
           <w:numId w:val="18"/>
         </w:numPr>
         <w:spacing w:before="120" w:after="120" w:line="360" w:lineRule="auto"/>
+        <w:jc w:val="both"/>
         <w:rPr>
           <w:rFonts w:ascii="Times New Roman" w:hAnsi="Times New Roman" w:cs="Times New Roman"/>
           <w:sz w:val="24"/>
@@ -5992,7 +6060,7 @@
         </w:rPr>
         <w:t xml:space="preserve">Khan Academy: </w:t>
       </w:r>
-      <w:hyperlink r:id="rId36" w:history="1">
+      <w:hyperlink r:id="rId37" w:history="1">
         <w:r>
           <w:rPr>
             <w:rStyle w:val="Hyperlink"/>
@@ -6036,6 +6104,7 @@
           <w:numId w:val="18"/>
         </w:numPr>
         <w:spacing w:before="120" w:after="120" w:line="360" w:lineRule="auto"/>
+        <w:jc w:val="both"/>
         <w:rPr>
           <w:rFonts w:ascii="Times New Roman" w:hAnsi="Times New Roman" w:cs="Times New Roman"/>
           <w:sz w:val="24"/>
@@ -6050,7 +6119,7 @@
         </w:rPr>
         <w:t xml:space="preserve">Big Think: </w:t>
       </w:r>
-      <w:hyperlink r:id="rId37" w:history="1">
+      <w:hyperlink r:id="rId38" w:history="1">
         <w:r>
           <w:rPr>
             <w:rStyle w:val="Hyperlink"/>
@@ -6123,6 +6192,7 @@
     <w:p>
       <w:pPr>
         <w:spacing w:before="120" w:after="120" w:line="360" w:lineRule="auto"/>
+        <w:jc w:val="both"/>
         <w:rPr>
           <w:rFonts w:ascii="Times New Roman" w:hAnsi="Times New Roman" w:cs="Times New Roman"/>
           <w:sz w:val="24"/>
@@ -6154,6 +6224,7 @@
           <w:numId w:val="17"/>
         </w:numPr>
         <w:spacing w:before="120" w:after="120" w:line="360" w:lineRule="auto"/>
+        <w:jc w:val="both"/>
         <w:rPr>
           <w:rFonts w:ascii="Times New Roman" w:hAnsi="Times New Roman" w:cs="Times New Roman"/>
           <w:sz w:val="24"/>
@@ -6168,7 +6239,7 @@
         </w:rPr>
         <w:t xml:space="preserve">YouTube: </w:t>
       </w:r>
-      <w:hyperlink r:id="rId38" w:history="1">
+      <w:hyperlink r:id="rId39" w:history="1">
         <w:r>
           <w:rPr>
             <w:rStyle w:val="Hyperlink"/>
@@ -6212,6 +6283,7 @@
           <w:numId w:val="17"/>
         </w:numPr>
         <w:spacing w:before="120" w:after="120" w:line="360" w:lineRule="auto"/>
+        <w:jc w:val="both"/>
         <w:rPr>
           <w:rFonts w:ascii="Times New Roman" w:hAnsi="Times New Roman" w:cs="Times New Roman"/>
           <w:sz w:val="24"/>
@@ -6234,7 +6306,7 @@
         </w:rPr>
         <w:t xml:space="preserve">: </w:t>
       </w:r>
-      <w:hyperlink r:id="rId39" w:history="1">
+      <w:hyperlink r:id="rId40" w:history="1">
         <w:r>
           <w:rPr>
             <w:rStyle w:val="Hyperlink"/>
@@ -6261,8 +6333,6 @@
         </w:rPr>
         <w:t>That produces movies and Tv shows and stream them online on any smart screen.</w:t>
       </w:r>
-      <w:bookmarkStart w:id="18" w:name="_GoBack"/>
-      <w:bookmarkEnd w:id="18"/>
     </w:p>
     <w:p>
       <w:pPr>
@@ -6272,18 +6342,20 @@
           <w:numId w:val="17"/>
         </w:numPr>
         <w:spacing w:before="120" w:after="120" w:line="360" w:lineRule="auto"/>
-        <w:rPr>
-          <w:rFonts w:ascii="Times New Roman" w:hAnsi="Times New Roman" w:cs="Times New Roman"/>
-          <w:sz w:val="24"/>
-          <w:szCs w:val="24"/>
-        </w:rPr>
-      </w:pPr>
-      <w:r>
-        <w:rPr>
-          <w:rFonts w:ascii="Times New Roman" w:hAnsi="Times New Roman" w:cs="Times New Roman"/>
-          <w:sz w:val="24"/>
-          <w:szCs w:val="24"/>
-        </w:rPr>
+        <w:jc w:val="both"/>
+        <w:rPr>
+          <w:rFonts w:ascii="Times New Roman" w:hAnsi="Times New Roman" w:cs="Times New Roman"/>
+          <w:sz w:val="24"/>
+          <w:szCs w:val="24"/>
+        </w:rPr>
+      </w:pPr>
+      <w:r>
+        <w:rPr>
+          <w:rFonts w:ascii="Times New Roman" w:hAnsi="Times New Roman" w:cs="Times New Roman"/>
+          <w:sz w:val="24"/>
+          <w:szCs w:val="24"/>
+        </w:rPr>
+        <w:lastRenderedPageBreak/>
         <w:t>Soundcloud</w:t>
       </w:r>
       <w:r>
@@ -6294,7 +6366,7 @@
         </w:rPr>
         <w:t xml:space="preserve">: </w:t>
       </w:r>
-      <w:hyperlink r:id="rId40" w:history="1">
+      <w:hyperlink r:id="rId41" w:history="1">
         <w:r>
           <w:rPr>
             <w:rStyle w:val="Hyperlink"/>
@@ -6322,19 +6394,19 @@
           <w:numId w:val="17"/>
         </w:numPr>
         <w:spacing w:before="120" w:after="120" w:line="360" w:lineRule="auto"/>
-        <w:rPr>
-          <w:rFonts w:ascii="Times New Roman" w:hAnsi="Times New Roman" w:cs="Times New Roman"/>
-          <w:sz w:val="24"/>
-          <w:szCs w:val="24"/>
-        </w:rPr>
-      </w:pPr>
-      <w:r>
-        <w:rPr>
-          <w:rFonts w:ascii="Times New Roman" w:hAnsi="Times New Roman" w:cs="Times New Roman"/>
-          <w:sz w:val="24"/>
-          <w:szCs w:val="24"/>
-        </w:rPr>
-        <w:lastRenderedPageBreak/>
+        <w:jc w:val="both"/>
+        <w:rPr>
+          <w:rFonts w:ascii="Times New Roman" w:hAnsi="Times New Roman" w:cs="Times New Roman"/>
+          <w:sz w:val="24"/>
+          <w:szCs w:val="24"/>
+        </w:rPr>
+      </w:pPr>
+      <w:r>
+        <w:rPr>
+          <w:rFonts w:ascii="Times New Roman" w:hAnsi="Times New Roman" w:cs="Times New Roman"/>
+          <w:sz w:val="24"/>
+          <w:szCs w:val="24"/>
+        </w:rPr>
         <w:t>Spotify</w:t>
       </w:r>
       <w:r>
@@ -6345,7 +6417,7 @@
         </w:rPr>
         <w:t xml:space="preserve">: </w:t>
       </w:r>
-      <w:hyperlink r:id="rId41" w:history="1">
+      <w:hyperlink r:id="rId42" w:history="1">
         <w:r>
           <w:rPr>
             <w:rStyle w:val="Hyperlink"/>
@@ -6381,6 +6453,7 @@
           <w:numId w:val="17"/>
         </w:numPr>
         <w:spacing w:before="120" w:after="120" w:line="360" w:lineRule="auto"/>
+        <w:jc w:val="both"/>
         <w:rPr>
           <w:rFonts w:ascii="Times New Roman" w:hAnsi="Times New Roman" w:cs="Times New Roman"/>
           <w:sz w:val="24"/>
@@ -6403,7 +6476,7 @@
         </w:rPr>
         <w:t xml:space="preserve">: </w:t>
       </w:r>
-      <w:hyperlink r:id="rId42" w:history="1">
+      <w:hyperlink r:id="rId43" w:history="1">
         <w:r>
           <w:rPr>
             <w:rStyle w:val="Hyperlink"/>
@@ -6436,7 +6509,7 @@
           <w:szCs w:val="28"/>
         </w:rPr>
       </w:pPr>
-      <w:bookmarkStart w:id="19" w:name="_Toc34314167"/>
+      <w:bookmarkStart w:id="18" w:name="_Toc34314167"/>
       <w:r>
         <w:rPr>
           <w:rFonts w:ascii="Times New Roman" w:hAnsi="Times New Roman" w:cs="Times New Roman"/>
@@ -6447,11 +6520,12 @@
         </w:rPr>
         <w:t>Informational</w:t>
       </w:r>
-      <w:bookmarkEnd w:id="19"/>
+      <w:bookmarkEnd w:id="18"/>
     </w:p>
     <w:p>
       <w:pPr>
         <w:spacing w:before="120" w:after="120" w:line="360" w:lineRule="auto"/>
+        <w:jc w:val="both"/>
         <w:rPr>
           <w:rFonts w:ascii="Times New Roman" w:hAnsi="Times New Roman" w:cs="Times New Roman"/>
           <w:sz w:val="24"/>
@@ -6475,6 +6549,7 @@
           <w:numId w:val="17"/>
         </w:numPr>
         <w:spacing w:before="120" w:after="120" w:line="360" w:lineRule="auto"/>
+        <w:jc w:val="both"/>
         <w:rPr>
           <w:rFonts w:ascii="Times New Roman" w:hAnsi="Times New Roman" w:cs="Times New Roman"/>
           <w:sz w:val="24"/>
@@ -6497,7 +6572,7 @@
         </w:rPr>
         <w:t xml:space="preserve">: </w:t>
       </w:r>
-      <w:hyperlink r:id="rId43" w:history="1">
+      <w:hyperlink r:id="rId44" w:history="1">
         <w:r>
           <w:rPr>
             <w:rStyle w:val="Hyperlink"/>
@@ -6514,7 +6589,23 @@
           <w:sz w:val="24"/>
           <w:szCs w:val="24"/>
         </w:rPr>
-        <w:t xml:space="preserve"> is a free, web-based personal financial management service for the US and Canada. Its service include track bank, credit card, investment, and loan balances and transactions, create budget and set financial goals through a single user interface. </w:t>
+        <w:t xml:space="preserve"> is a free, web-based personal financial management service for the US and Canada. Its service </w:t>
+      </w:r>
+      <w:r>
+        <w:rPr>
+          <w:rFonts w:ascii="Times New Roman" w:hAnsi="Times New Roman" w:cs="Times New Roman"/>
+          <w:sz w:val="24"/>
+          <w:szCs w:val="24"/>
+        </w:rPr>
+        <w:t>includes</w:t>
+      </w:r>
+      <w:r>
+        <w:rPr>
+          <w:rFonts w:ascii="Times New Roman" w:hAnsi="Times New Roman" w:cs="Times New Roman"/>
+          <w:sz w:val="24"/>
+          <w:szCs w:val="24"/>
+        </w:rPr>
+        <w:t xml:space="preserve"> track bank, credit card, investment, and loan balances and transactions, create budget and set financial goals through a single user interface. </w:t>
       </w:r>
     </w:p>
     <w:p>
@@ -6525,6 +6616,7 @@
           <w:numId w:val="17"/>
         </w:numPr>
         <w:spacing w:before="120" w:after="120" w:line="360" w:lineRule="auto"/>
+        <w:jc w:val="both"/>
         <w:rPr>
           <w:rFonts w:ascii="Times New Roman" w:hAnsi="Times New Roman" w:cs="Times New Roman"/>
           <w:sz w:val="24"/>
@@ -6555,7 +6647,7 @@
         </w:rPr>
         <w:t xml:space="preserve"> </w:t>
       </w:r>
-      <w:hyperlink r:id="rId44" w:history="1">
+      <w:hyperlink r:id="rId45" w:history="1">
         <w:r>
           <w:rPr>
             <w:rStyle w:val="Hyperlink"/>
@@ -6591,6 +6683,7 @@
           <w:numId w:val="17"/>
         </w:numPr>
         <w:spacing w:before="120" w:after="120" w:line="360" w:lineRule="auto"/>
+        <w:jc w:val="both"/>
         <w:rPr>
           <w:rFonts w:ascii="Times New Roman" w:hAnsi="Times New Roman" w:cs="Times New Roman"/>
           <w:sz w:val="24"/>
@@ -6613,7 +6706,7 @@
         </w:rPr>
         <w:t xml:space="preserve">: </w:t>
       </w:r>
-      <w:hyperlink r:id="rId45" w:history="1">
+      <w:hyperlink r:id="rId46" w:history="1">
         <w:r>
           <w:rPr>
             <w:rStyle w:val="Hyperlink"/>
@@ -6649,37 +6742,39 @@
           <w:numId w:val="17"/>
         </w:numPr>
         <w:spacing w:before="120" w:after="120" w:line="360" w:lineRule="auto"/>
-        <w:rPr>
-          <w:rFonts w:ascii="Times New Roman" w:hAnsi="Times New Roman" w:cs="Times New Roman"/>
-          <w:sz w:val="24"/>
-          <w:szCs w:val="24"/>
-        </w:rPr>
-      </w:pPr>
-      <w:proofErr w:type="spellStart"/>
-      <w:r>
-        <w:rPr>
-          <w:rFonts w:ascii="Times New Roman" w:hAnsi="Times New Roman" w:cs="Times New Roman"/>
-          <w:sz w:val="24"/>
-          <w:szCs w:val="24"/>
-        </w:rPr>
-        <w:t>Hopmonk</w:t>
-      </w:r>
-      <w:proofErr w:type="spellEnd"/>
-      <w:r>
-        <w:rPr>
-          <w:rFonts w:ascii="Times New Roman" w:hAnsi="Times New Roman" w:cs="Times New Roman"/>
-          <w:sz w:val="24"/>
-          <w:szCs w:val="24"/>
-        </w:rPr>
-        <w:t xml:space="preserve"> Tavern</w:t>
-      </w:r>
-      <w:r>
-        <w:rPr>
-          <w:rFonts w:ascii="Times New Roman" w:hAnsi="Times New Roman" w:cs="Times New Roman"/>
-          <w:sz w:val="24"/>
-          <w:szCs w:val="24"/>
-        </w:rPr>
-        <w:t>:</w:t>
+        <w:jc w:val="both"/>
+        <w:rPr>
+          <w:rFonts w:ascii="Times New Roman" w:hAnsi="Times New Roman" w:cs="Times New Roman"/>
+          <w:sz w:val="24"/>
+          <w:szCs w:val="24"/>
+        </w:rPr>
+      </w:pPr>
+      <w:r>
+        <w:rPr>
+          <w:rFonts w:ascii="Times New Roman" w:hAnsi="Times New Roman" w:cs="Times New Roman"/>
+          <w:sz w:val="24"/>
+          <w:szCs w:val="24"/>
+        </w:rPr>
+        <w:t xml:space="preserve">Good Guide: </w:t>
+      </w:r>
+      <w:hyperlink r:id="rId47" w:history="1">
+        <w:r>
+          <w:rPr>
+            <w:rStyle w:val="Hyperlink"/>
+            <w:rFonts w:ascii="Times New Roman" w:hAnsi="Times New Roman" w:cs="Times New Roman"/>
+            <w:sz w:val="24"/>
+            <w:szCs w:val="24"/>
+          </w:rPr>
+          <w:t>http://www.goodguide.com</w:t>
+        </w:r>
+      </w:hyperlink>
+      <w:r>
+        <w:rPr>
+          <w:rFonts w:ascii="Times New Roman" w:hAnsi="Times New Roman" w:cs="Times New Roman"/>
+          <w:sz w:val="24"/>
+          <w:szCs w:val="24"/>
+        </w:rPr>
+        <w:t xml:space="preserve"> is an online web tool which enables consumers to retrieve evaluation of the heath, environmental, and social impacts of consumer products.</w:t>
       </w:r>
     </w:p>
     <w:p>
@@ -6690,37 +6785,63 @@
           <w:numId w:val="17"/>
         </w:numPr>
         <w:spacing w:before="120" w:after="120" w:line="360" w:lineRule="auto"/>
-        <w:rPr>
-          <w:rFonts w:ascii="Times New Roman" w:hAnsi="Times New Roman" w:cs="Times New Roman"/>
-          <w:sz w:val="24"/>
-          <w:szCs w:val="24"/>
-        </w:rPr>
-      </w:pPr>
-      <w:r>
-        <w:rPr>
-          <w:rFonts w:ascii="Times New Roman" w:hAnsi="Times New Roman" w:cs="Times New Roman"/>
-          <w:sz w:val="24"/>
-          <w:szCs w:val="24"/>
-        </w:rPr>
-        <w:t xml:space="preserve">Willian </w:t>
-      </w:r>
-      <w:proofErr w:type="spellStart"/>
-      <w:r>
-        <w:rPr>
-          <w:rFonts w:ascii="Times New Roman" w:hAnsi="Times New Roman" w:cs="Times New Roman"/>
-          <w:sz w:val="24"/>
-          <w:szCs w:val="24"/>
-        </w:rPr>
-        <w:t>Mcdonough</w:t>
-      </w:r>
-      <w:proofErr w:type="spellEnd"/>
-      <w:r>
-        <w:rPr>
-          <w:rFonts w:ascii="Times New Roman" w:hAnsi="Times New Roman" w:cs="Times New Roman"/>
-          <w:sz w:val="24"/>
-          <w:szCs w:val="24"/>
-        </w:rPr>
-        <w:t xml:space="preserve">: </w:t>
+        <w:jc w:val="both"/>
+        <w:rPr>
+          <w:rFonts w:ascii="Times New Roman" w:hAnsi="Times New Roman" w:cs="Times New Roman"/>
+          <w:sz w:val="24"/>
+          <w:szCs w:val="24"/>
+        </w:rPr>
+      </w:pPr>
+      <w:r>
+        <w:rPr>
+          <w:rFonts w:ascii="Times New Roman" w:hAnsi="Times New Roman" w:cs="Times New Roman"/>
+          <w:sz w:val="24"/>
+          <w:szCs w:val="24"/>
+        </w:rPr>
+        <w:t xml:space="preserve">TEDx: </w:t>
+      </w:r>
+      <w:hyperlink r:id="rId48" w:history="1">
+        <w:r>
+          <w:rPr>
+            <w:rStyle w:val="Hyperlink"/>
+            <w:rFonts w:ascii="Times New Roman" w:hAnsi="Times New Roman" w:cs="Times New Roman"/>
+            <w:sz w:val="24"/>
+            <w:szCs w:val="24"/>
+          </w:rPr>
+          <w:t>http://www.ted.com</w:t>
+        </w:r>
+      </w:hyperlink>
+      <w:r>
+        <w:rPr>
+          <w:rFonts w:ascii="Times New Roman" w:hAnsi="Times New Roman" w:cs="Times New Roman"/>
+          <w:sz w:val="24"/>
+          <w:szCs w:val="24"/>
+        </w:rPr>
+        <w:t xml:space="preserve"> is an event organizer that </w:t>
+      </w:r>
+      <w:r>
+        <w:rPr>
+          <w:rFonts w:ascii="Times New Roman" w:hAnsi="Times New Roman" w:cs="Times New Roman"/>
+          <w:sz w:val="24"/>
+          <w:szCs w:val="24"/>
+        </w:rPr>
+        <w:t>help</w:t>
+      </w:r>
+      <w:r>
+        <w:rPr>
+          <w:rFonts w:ascii="Times New Roman" w:hAnsi="Times New Roman" w:cs="Times New Roman"/>
+          <w:sz w:val="24"/>
+          <w:szCs w:val="24"/>
+        </w:rPr>
+        <w:t xml:space="preserve"> passionate individuals who seek to uncover new ideas and the</w:t>
+      </w:r>
+      <w:r>
+        <w:rPr>
+          <w:rFonts w:ascii="Times New Roman" w:hAnsi="Times New Roman" w:cs="Times New Roman"/>
+          <w:sz w:val="24"/>
+          <w:szCs w:val="24"/>
+        </w:rPr>
+        <w:t xml:space="preserve"> latest research in their local areas and spark conversation in their communities.</w:t>
       </w:r>
     </w:p>
     <w:p>
@@ -6736,7 +6857,7 @@
           <w:szCs w:val="28"/>
         </w:rPr>
       </w:pPr>
-      <w:bookmarkStart w:id="20" w:name="_Toc34314168"/>
+      <w:bookmarkStart w:id="19" w:name="_Toc34314168"/>
       <w:r>
         <w:rPr>
           <w:rFonts w:ascii="Times New Roman" w:hAnsi="Times New Roman" w:cs="Times New Roman"/>
@@ -6745,26 +6866,28 @@
           <w:sz w:val="28"/>
           <w:szCs w:val="28"/>
         </w:rPr>
+        <w:lastRenderedPageBreak/>
         <w:t>News</w:t>
       </w:r>
-      <w:bookmarkEnd w:id="20"/>
+      <w:bookmarkEnd w:id="19"/>
     </w:p>
     <w:p>
       <w:pPr>
         <w:spacing w:before="120" w:after="120" w:line="360" w:lineRule="auto"/>
-        <w:rPr>
-          <w:rFonts w:ascii="Times New Roman" w:hAnsi="Times New Roman" w:cs="Times New Roman"/>
-          <w:sz w:val="24"/>
-          <w:szCs w:val="24"/>
-        </w:rPr>
-      </w:pPr>
-      <w:r>
-        <w:rPr>
-          <w:rFonts w:ascii="Times New Roman" w:hAnsi="Times New Roman" w:cs="Times New Roman"/>
-          <w:sz w:val="24"/>
-          <w:szCs w:val="24"/>
-        </w:rPr>
-        <w:t>Fs</w:t>
+        <w:jc w:val="both"/>
+        <w:rPr>
+          <w:rFonts w:ascii="Times New Roman" w:hAnsi="Times New Roman" w:cs="Times New Roman"/>
+          <w:sz w:val="24"/>
+          <w:szCs w:val="24"/>
+        </w:rPr>
+      </w:pPr>
+      <w:r>
+        <w:rPr>
+          <w:rFonts w:ascii="Times New Roman" w:hAnsi="Times New Roman" w:cs="Times New Roman"/>
+          <w:sz w:val="24"/>
+          <w:szCs w:val="24"/>
+        </w:rPr>
+        <w:t>News website is an online newspaper that is the online version of a newspaper as a stand-alone publication or as the online version of a printed periodical.</w:t>
       </w:r>
     </w:p>
     <w:p>
@@ -6775,6 +6898,8 @@
           <w:numId w:val="17"/>
         </w:numPr>
         <w:spacing w:before="120" w:after="120" w:line="360" w:lineRule="auto"/>
+        <w:ind w:left="714" w:hanging="357"/>
+        <w:jc w:val="both"/>
         <w:rPr>
           <w:rFonts w:ascii="Times New Roman" w:hAnsi="Times New Roman" w:cs="Times New Roman"/>
           <w:sz w:val="24"/>
@@ -6788,6 +6913,33 @@
           <w:szCs w:val="24"/>
         </w:rPr>
         <w:t>Al-Jazeera:</w:t>
+      </w:r>
+      <w:r>
+        <w:rPr>
+          <w:rFonts w:ascii="Times New Roman" w:hAnsi="Times New Roman" w:cs="Times New Roman"/>
+          <w:sz w:val="24"/>
+          <w:szCs w:val="24"/>
+        </w:rPr>
+        <w:t xml:space="preserve"> </w:t>
+      </w:r>
+      <w:hyperlink r:id="rId49" w:history="1">
+        <w:r>
+          <w:rPr>
+            <w:rStyle w:val="Hyperlink"/>
+            <w:rFonts w:ascii="Times New Roman" w:hAnsi="Times New Roman" w:cs="Times New Roman"/>
+            <w:sz w:val="24"/>
+            <w:szCs w:val="24"/>
+          </w:rPr>
+          <w:t>http://www.aljazeera.com</w:t>
+        </w:r>
+      </w:hyperlink>
+      <w:r>
+        <w:rPr>
+          <w:rFonts w:ascii="Times New Roman" w:hAnsi="Times New Roman" w:cs="Times New Roman"/>
+          <w:sz w:val="24"/>
+          <w:szCs w:val="24"/>
+        </w:rPr>
+        <w:t xml:space="preserve"> is a Qatari state-funded broadcaster in Doha, Qatar, owned by Al Jazeera Media Network. It is a major global news organization, with 80 bureaus around the world.</w:t>
       </w:r>
     </w:p>
     <w:p>
@@ -6798,19 +6950,72 @@
           <w:numId w:val="17"/>
         </w:numPr>
         <w:spacing w:before="120" w:after="120" w:line="360" w:lineRule="auto"/>
-        <w:rPr>
-          <w:rFonts w:ascii="Times New Roman" w:hAnsi="Times New Roman" w:cs="Times New Roman"/>
-          <w:sz w:val="24"/>
-          <w:szCs w:val="24"/>
-        </w:rPr>
-      </w:pPr>
-      <w:r>
-        <w:rPr>
-          <w:rFonts w:ascii="Times New Roman" w:hAnsi="Times New Roman" w:cs="Times New Roman"/>
-          <w:sz w:val="24"/>
-          <w:szCs w:val="24"/>
-        </w:rPr>
-        <w:t>Washington-post:</w:t>
+        <w:ind w:left="714" w:hanging="357"/>
+        <w:jc w:val="both"/>
+        <w:rPr>
+          <w:rFonts w:ascii="Times New Roman" w:hAnsi="Times New Roman" w:cs="Times New Roman"/>
+          <w:sz w:val="24"/>
+          <w:szCs w:val="24"/>
+        </w:rPr>
+      </w:pPr>
+      <w:r>
+        <w:rPr>
+          <w:rFonts w:ascii="Times New Roman" w:hAnsi="Times New Roman" w:cs="Times New Roman"/>
+          <w:sz w:val="24"/>
+          <w:szCs w:val="24"/>
+        </w:rPr>
+        <w:t>Washington</w:t>
+      </w:r>
+      <w:r>
+        <w:rPr>
+          <w:rFonts w:ascii="Times New Roman" w:hAnsi="Times New Roman" w:cs="Times New Roman"/>
+          <w:sz w:val="24"/>
+          <w:szCs w:val="24"/>
+        </w:rPr>
+        <w:t xml:space="preserve"> </w:t>
+      </w:r>
+      <w:r>
+        <w:rPr>
+          <w:rFonts w:ascii="Times New Roman" w:hAnsi="Times New Roman" w:cs="Times New Roman"/>
+          <w:sz w:val="24"/>
+          <w:szCs w:val="24"/>
+        </w:rPr>
+        <w:t>post:</w:t>
+      </w:r>
+      <w:r>
+        <w:rPr>
+          <w:rFonts w:ascii="Times New Roman" w:hAnsi="Times New Roman" w:cs="Times New Roman"/>
+          <w:sz w:val="24"/>
+          <w:szCs w:val="24"/>
+        </w:rPr>
+        <w:t xml:space="preserve"> </w:t>
+      </w:r>
+      <w:hyperlink r:id="rId50" w:history="1">
+        <w:r>
+          <w:rPr>
+            <w:rStyle w:val="Hyperlink"/>
+            <w:rFonts w:ascii="Times New Roman" w:hAnsi="Times New Roman" w:cs="Times New Roman"/>
+            <w:sz w:val="24"/>
+            <w:szCs w:val="24"/>
+          </w:rPr>
+          <w:t>http://www.washingtonpost.com</w:t>
+        </w:r>
+      </w:hyperlink>
+      <w:r>
+        <w:rPr>
+          <w:rFonts w:ascii="Times New Roman" w:hAnsi="Times New Roman" w:cs="Times New Roman"/>
+          <w:sz w:val="24"/>
+          <w:szCs w:val="24"/>
+        </w:rPr>
+        <w:t xml:space="preserve"> </w:t>
+      </w:r>
+      <w:r>
+        <w:rPr>
+          <w:rFonts w:ascii="Times New Roman" w:hAnsi="Times New Roman" w:cs="Times New Roman"/>
+          <w:sz w:val="24"/>
+          <w:szCs w:val="24"/>
+        </w:rPr>
+        <w:t xml:space="preserve">is a major American daily newspaper published in Washington, D.C. </w:t>
       </w:r>
     </w:p>
     <w:p>
@@ -6821,6 +7026,8 @@
           <w:numId w:val="17"/>
         </w:numPr>
         <w:spacing w:before="120" w:after="120" w:line="360" w:lineRule="auto"/>
+        <w:ind w:left="714" w:hanging="357"/>
+        <w:jc w:val="both"/>
         <w:rPr>
           <w:rFonts w:ascii="Times New Roman" w:hAnsi="Times New Roman" w:cs="Times New Roman"/>
           <w:sz w:val="24"/>
@@ -6835,117 +7042,32 @@
         </w:rPr>
         <w:t>TRT world:</w:t>
       </w:r>
-    </w:p>
-    <w:p>
-      <w:pPr>
-        <w:pStyle w:val="ListParagraph"/>
-        <w:numPr>
-          <w:ilvl w:val="0"/>
-          <w:numId w:val="17"/>
-        </w:numPr>
-      </w:pPr>
-    </w:p>
-    <w:p>
-      <w:pPr>
-        <w:pStyle w:val="Heading2"/>
-        <w:spacing w:before="120" w:line="360" w:lineRule="auto"/>
-        <w:jc w:val="both"/>
-        <w:rPr>
-          <w:rFonts w:ascii="Times New Roman" w:hAnsi="Times New Roman" w:cs="Times New Roman"/>
-          <w:b/>
-          <w:bCs/>
-          <w:sz w:val="21"/>
-          <w:szCs w:val="21"/>
-        </w:rPr>
-      </w:pPr>
-      <w:bookmarkStart w:id="21" w:name="_Toc34314169"/>
-      <w:r>
-        <w:rPr>
-          <w:rFonts w:ascii="Times New Roman" w:hAnsi="Times New Roman" w:cs="Times New Roman"/>
-          <w:b/>
-          <w:bCs/>
-          <w:sz w:val="28"/>
-          <w:szCs w:val="28"/>
-        </w:rPr>
-        <w:lastRenderedPageBreak/>
-        <w:t>Personal</w:t>
-      </w:r>
-      <w:bookmarkEnd w:id="21"/>
-    </w:p>
-    <w:p>
-      <w:pPr>
-        <w:pStyle w:val="Heading2"/>
-        <w:spacing w:before="120" w:line="360" w:lineRule="auto"/>
-        <w:jc w:val="both"/>
-        <w:rPr>
-          <w:rFonts w:ascii="Times New Roman" w:hAnsi="Times New Roman" w:cs="Times New Roman"/>
-          <w:b/>
-          <w:bCs/>
-        </w:rPr>
-      </w:pPr>
-      <w:bookmarkStart w:id="22" w:name="_Toc34314170"/>
-      <w:r>
-        <w:rPr>
-          <w:rFonts w:ascii="Times New Roman" w:hAnsi="Times New Roman" w:cs="Times New Roman"/>
-          <w:b/>
-          <w:bCs/>
-          <w:sz w:val="28"/>
-          <w:szCs w:val="28"/>
-        </w:rPr>
-        <w:t>Portal</w:t>
-      </w:r>
-      <w:bookmarkEnd w:id="22"/>
-    </w:p>
-    <w:p>
-      <w:pPr>
-        <w:pStyle w:val="Heading2"/>
-        <w:spacing w:before="120" w:line="360" w:lineRule="auto"/>
-        <w:jc w:val="both"/>
-        <w:rPr>
-          <w:rFonts w:ascii="Times New Roman" w:hAnsi="Times New Roman" w:cs="Times New Roman"/>
-          <w:b/>
-          <w:bCs/>
-          <w:sz w:val="28"/>
-          <w:szCs w:val="28"/>
-        </w:rPr>
-      </w:pPr>
-      <w:bookmarkStart w:id="23" w:name="_Toc34314171"/>
-      <w:r>
-        <w:rPr>
-          <w:rFonts w:ascii="Times New Roman" w:hAnsi="Times New Roman" w:cs="Times New Roman"/>
-          <w:b/>
-          <w:bCs/>
-          <w:sz w:val="28"/>
-          <w:szCs w:val="28"/>
-        </w:rPr>
-        <w:t>Social Network</w:t>
-      </w:r>
-      <w:bookmarkEnd w:id="23"/>
-    </w:p>
-    <w:p>
-      <w:pPr>
-        <w:spacing w:before="120" w:after="120" w:line="360" w:lineRule="auto"/>
-        <w:rPr>
-          <w:rFonts w:ascii="Times New Roman" w:hAnsi="Times New Roman" w:cs="Times New Roman"/>
-          <w:sz w:val="24"/>
-          <w:szCs w:val="24"/>
-        </w:rPr>
-      </w:pPr>
-      <w:r>
-        <w:rPr>
-          <w:rFonts w:ascii="Times New Roman" w:hAnsi="Times New Roman" w:cs="Times New Roman"/>
-          <w:sz w:val="24"/>
-          <w:szCs w:val="24"/>
-        </w:rPr>
-        <w:t>Social network (media) websites are to make it very easy to share and connect with friends, family, co-workers, acquaintances and even strangers. They are used by businesses to build direct connections with their customers to feedback on their products and services.</w:t>
-      </w:r>
-      <w:r>
-        <w:rPr>
-          <w:rFonts w:ascii="Times New Roman" w:hAnsi="Times New Roman" w:cs="Times New Roman"/>
-          <w:sz w:val="24"/>
-          <w:szCs w:val="24"/>
-        </w:rPr>
-        <w:t xml:space="preserve"> Example:</w:t>
+      <w:r>
+        <w:rPr>
+          <w:rFonts w:ascii="Times New Roman" w:hAnsi="Times New Roman" w:cs="Times New Roman"/>
+          <w:sz w:val="24"/>
+          <w:szCs w:val="24"/>
+        </w:rPr>
+        <w:t xml:space="preserve"> </w:t>
+      </w:r>
+      <w:hyperlink r:id="rId51" w:history="1">
+        <w:r>
+          <w:rPr>
+            <w:rStyle w:val="Hyperlink"/>
+            <w:rFonts w:ascii="Times New Roman" w:hAnsi="Times New Roman" w:cs="Times New Roman"/>
+            <w:sz w:val="24"/>
+            <w:szCs w:val="24"/>
+          </w:rPr>
+          <w:t>http://www.trtworld.com</w:t>
+        </w:r>
+      </w:hyperlink>
+      <w:r>
+        <w:rPr>
+          <w:rFonts w:ascii="Times New Roman" w:hAnsi="Times New Roman" w:cs="Times New Roman"/>
+          <w:sz w:val="24"/>
+          <w:szCs w:val="24"/>
+        </w:rPr>
+        <w:t xml:space="preserve"> is a Turkish state international news channel broadcast 24-hours per day in English based in Istanbul. It provides worldwide news and current affairs with a pronounced emphasis on news relating to Turkey and Europe.</w:t>
       </w:r>
     </w:p>
     <w:p>
@@ -6956,6 +7078,1123 @@
           <w:numId w:val="17"/>
         </w:numPr>
         <w:spacing w:before="120" w:after="120" w:line="360" w:lineRule="auto"/>
+        <w:ind w:left="714" w:hanging="357"/>
+        <w:jc w:val="both"/>
+        <w:rPr>
+          <w:rFonts w:ascii="Times New Roman" w:hAnsi="Times New Roman" w:cs="Times New Roman"/>
+          <w:sz w:val="24"/>
+          <w:szCs w:val="24"/>
+        </w:rPr>
+      </w:pPr>
+      <w:r>
+        <w:rPr>
+          <w:rFonts w:ascii="Times New Roman" w:hAnsi="Times New Roman" w:cs="Times New Roman"/>
+          <w:sz w:val="24"/>
+          <w:szCs w:val="24"/>
+        </w:rPr>
+        <w:t>Google News:</w:t>
+      </w:r>
+      <w:r>
+        <w:rPr>
+          <w:rFonts w:ascii="Times New Roman" w:hAnsi="Times New Roman" w:cs="Times New Roman"/>
+          <w:sz w:val="24"/>
+          <w:szCs w:val="24"/>
+        </w:rPr>
+        <w:t xml:space="preserve"> </w:t>
+      </w:r>
+      <w:hyperlink r:id="rId52" w:history="1">
+        <w:r>
+          <w:rPr>
+            <w:rStyle w:val="Hyperlink"/>
+            <w:rFonts w:ascii="Times New Roman" w:hAnsi="Times New Roman" w:cs="Times New Roman"/>
+            <w:sz w:val="24"/>
+            <w:szCs w:val="24"/>
+          </w:rPr>
+          <w:t>http://news.google.com</w:t>
+        </w:r>
+      </w:hyperlink>
+      <w:r>
+        <w:rPr>
+          <w:rFonts w:ascii="Times New Roman" w:hAnsi="Times New Roman" w:cs="Times New Roman"/>
+          <w:sz w:val="24"/>
+          <w:szCs w:val="24"/>
+        </w:rPr>
+        <w:t xml:space="preserve"> is a news aggregator app developed </w:t>
+      </w:r>
+      <w:r>
+        <w:rPr>
+          <w:rFonts w:ascii="Times New Roman" w:hAnsi="Times New Roman" w:cs="Times New Roman"/>
+          <w:sz w:val="24"/>
+          <w:szCs w:val="24"/>
+        </w:rPr>
+        <w:t>by</w:t>
+      </w:r>
+      <w:r>
+        <w:rPr>
+          <w:rFonts w:ascii="Times New Roman" w:hAnsi="Times New Roman" w:cs="Times New Roman"/>
+          <w:sz w:val="24"/>
+          <w:szCs w:val="24"/>
+        </w:rPr>
+        <w:t xml:space="preserve"> Google. It presents a continuous, customizable flow of articles organized from thousands of publishers and magazines.</w:t>
+      </w:r>
+    </w:p>
+    <w:p>
+      <w:pPr>
+        <w:pStyle w:val="ListParagraph"/>
+        <w:numPr>
+          <w:ilvl w:val="0"/>
+          <w:numId w:val="17"/>
+        </w:numPr>
+        <w:spacing w:before="120" w:after="120" w:line="360" w:lineRule="auto"/>
+        <w:ind w:left="714" w:hanging="357"/>
+        <w:jc w:val="both"/>
+        <w:rPr>
+          <w:rFonts w:ascii="Times New Roman" w:hAnsi="Times New Roman" w:cs="Times New Roman"/>
+          <w:sz w:val="24"/>
+          <w:szCs w:val="24"/>
+        </w:rPr>
+      </w:pPr>
+      <w:r>
+        <w:rPr>
+          <w:rFonts w:ascii="Times New Roman" w:hAnsi="Times New Roman" w:cs="Times New Roman"/>
+          <w:sz w:val="24"/>
+          <w:szCs w:val="24"/>
+        </w:rPr>
+        <w:t>Fox News:</w:t>
+      </w:r>
+      <w:r>
+        <w:rPr>
+          <w:rFonts w:ascii="Times New Roman" w:hAnsi="Times New Roman" w:cs="Times New Roman"/>
+          <w:sz w:val="24"/>
+          <w:szCs w:val="24"/>
+        </w:rPr>
+        <w:t xml:space="preserve"> </w:t>
+      </w:r>
+      <w:hyperlink r:id="rId53" w:history="1">
+        <w:r>
+          <w:rPr>
+            <w:rStyle w:val="Hyperlink"/>
+            <w:rFonts w:ascii="Times New Roman" w:hAnsi="Times New Roman" w:cs="Times New Roman"/>
+            <w:sz w:val="24"/>
+            <w:szCs w:val="24"/>
+          </w:rPr>
+          <w:t>http://www.foxnew</w:t>
+        </w:r>
+        <w:r>
+          <w:rPr>
+            <w:rStyle w:val="Hyperlink"/>
+            <w:rFonts w:ascii="Times New Roman" w:hAnsi="Times New Roman" w:cs="Times New Roman"/>
+            <w:sz w:val="24"/>
+            <w:szCs w:val="24"/>
+          </w:rPr>
+          <w:t>s</w:t>
+        </w:r>
+        <w:r>
+          <w:rPr>
+            <w:rStyle w:val="Hyperlink"/>
+            <w:rFonts w:ascii="Times New Roman" w:hAnsi="Times New Roman" w:cs="Times New Roman"/>
+            <w:sz w:val="24"/>
+            <w:szCs w:val="24"/>
+          </w:rPr>
+          <w:t>.com</w:t>
+        </w:r>
+      </w:hyperlink>
+      <w:r>
+        <w:rPr>
+          <w:rFonts w:ascii="Times New Roman" w:hAnsi="Times New Roman" w:cs="Times New Roman"/>
+          <w:sz w:val="24"/>
+          <w:szCs w:val="24"/>
+        </w:rPr>
+        <w:t xml:space="preserve"> is an America conservative cable television news channel.</w:t>
+      </w:r>
+      <w:r>
+        <w:rPr>
+          <w:rFonts w:ascii="Times New Roman" w:hAnsi="Times New Roman" w:cs="Times New Roman"/>
+          <w:sz w:val="24"/>
+          <w:szCs w:val="24"/>
+        </w:rPr>
+        <w:t xml:space="preserve"> </w:t>
+      </w:r>
+      <w:r>
+        <w:rPr>
+          <w:rFonts w:ascii="Times New Roman" w:hAnsi="Times New Roman" w:cs="Times New Roman"/>
+          <w:sz w:val="24"/>
+          <w:szCs w:val="24"/>
+        </w:rPr>
+        <w:t>It is provided in 86 countries worldwide.</w:t>
+      </w:r>
+    </w:p>
+    <w:p>
+      <w:pPr>
+        <w:pStyle w:val="Heading2"/>
+        <w:spacing w:before="120" w:line="360" w:lineRule="auto"/>
+        <w:jc w:val="both"/>
+        <w:rPr>
+          <w:rFonts w:ascii="Times New Roman" w:hAnsi="Times New Roman" w:cs="Times New Roman"/>
+          <w:b/>
+          <w:bCs/>
+          <w:sz w:val="28"/>
+          <w:szCs w:val="28"/>
+        </w:rPr>
+      </w:pPr>
+      <w:bookmarkStart w:id="20" w:name="_Toc34314169"/>
+      <w:r>
+        <w:rPr>
+          <w:rFonts w:ascii="Times New Roman" w:hAnsi="Times New Roman" w:cs="Times New Roman"/>
+          <w:b/>
+          <w:bCs/>
+          <w:sz w:val="28"/>
+          <w:szCs w:val="28"/>
+        </w:rPr>
+        <w:t>Personal</w:t>
+      </w:r>
+      <w:bookmarkEnd w:id="20"/>
+    </w:p>
+    <w:p>
+      <w:pPr>
+        <w:spacing w:before="120" w:after="120" w:line="360" w:lineRule="auto"/>
+        <w:jc w:val="both"/>
+        <w:rPr>
+          <w:rFonts w:ascii="Times New Roman" w:hAnsi="Times New Roman" w:cs="Times New Roman"/>
+          <w:sz w:val="24"/>
+          <w:szCs w:val="24"/>
+        </w:rPr>
+      </w:pPr>
+      <w:r>
+        <w:rPr>
+          <w:rFonts w:ascii="Times New Roman" w:hAnsi="Times New Roman" w:cs="Times New Roman"/>
+          <w:sz w:val="24"/>
+          <w:szCs w:val="24"/>
+        </w:rPr>
+        <w:t xml:space="preserve">A personal website is a group of web pages </w:t>
+      </w:r>
+      <w:r>
+        <w:rPr>
+          <w:rFonts w:ascii="Times New Roman" w:hAnsi="Times New Roman" w:cs="Times New Roman"/>
+          <w:sz w:val="24"/>
+          <w:szCs w:val="24"/>
+        </w:rPr>
+        <w:t xml:space="preserve">that someone creates about themselves. It basically contains things that are personal, it does not have to be about the creator and contain personal information but need to be personal. </w:t>
+      </w:r>
+      <w:r>
+        <w:rPr>
+          <w:rFonts w:ascii="Times New Roman" w:hAnsi="Times New Roman" w:cs="Times New Roman"/>
+          <w:sz w:val="24"/>
+          <w:szCs w:val="24"/>
+        </w:rPr>
+        <w:t>Example:</w:t>
+      </w:r>
+    </w:p>
+    <w:p>
+      <w:pPr>
+        <w:pStyle w:val="ListParagraph"/>
+        <w:numPr>
+          <w:ilvl w:val="0"/>
+          <w:numId w:val="25"/>
+        </w:numPr>
+        <w:spacing w:before="120" w:after="120" w:line="360" w:lineRule="auto"/>
+        <w:jc w:val="both"/>
+        <w:rPr>
+          <w:rFonts w:ascii="Times New Roman" w:hAnsi="Times New Roman" w:cs="Times New Roman"/>
+          <w:sz w:val="24"/>
+          <w:szCs w:val="24"/>
+        </w:rPr>
+      </w:pPr>
+      <w:r>
+        <w:rPr>
+          <w:rFonts w:ascii="Times New Roman" w:hAnsi="Times New Roman" w:cs="Times New Roman"/>
+          <w:sz w:val="24"/>
+          <w:szCs w:val="24"/>
+        </w:rPr>
+        <w:t>Nia Shanks:</w:t>
+      </w:r>
+      <w:r>
+        <w:rPr>
+          <w:rFonts w:ascii="Times New Roman" w:hAnsi="Times New Roman" w:cs="Times New Roman"/>
+          <w:sz w:val="24"/>
+          <w:szCs w:val="24"/>
+        </w:rPr>
+        <w:t xml:space="preserve"> </w:t>
+      </w:r>
+      <w:hyperlink r:id="rId54" w:history="1">
+        <w:r>
+          <w:rPr>
+            <w:rStyle w:val="Hyperlink"/>
+            <w:rFonts w:ascii="Times New Roman" w:hAnsi="Times New Roman" w:cs="Times New Roman"/>
+            <w:sz w:val="24"/>
+            <w:szCs w:val="24"/>
+          </w:rPr>
+          <w:t>http://www.niashanks.com</w:t>
+        </w:r>
+      </w:hyperlink>
+      <w:r>
+        <w:rPr>
+          <w:rFonts w:ascii="Times New Roman" w:hAnsi="Times New Roman" w:cs="Times New Roman"/>
+          <w:sz w:val="24"/>
+          <w:szCs w:val="24"/>
+        </w:rPr>
+        <w:t xml:space="preserve"> is a personal website of Nia Shanks, who is a coach and writer. She shares health and fitness information more focused on women. </w:t>
+      </w:r>
+    </w:p>
+    <w:p>
+      <w:pPr>
+        <w:pStyle w:val="ListParagraph"/>
+        <w:numPr>
+          <w:ilvl w:val="0"/>
+          <w:numId w:val="25"/>
+        </w:numPr>
+        <w:spacing w:before="120" w:after="120" w:line="360" w:lineRule="auto"/>
+        <w:jc w:val="both"/>
+        <w:rPr>
+          <w:rFonts w:ascii="Times New Roman" w:hAnsi="Times New Roman" w:cs="Times New Roman"/>
+          <w:sz w:val="24"/>
+          <w:szCs w:val="24"/>
+        </w:rPr>
+      </w:pPr>
+      <w:r>
+        <w:rPr>
+          <w:rFonts w:ascii="Times New Roman" w:hAnsi="Times New Roman" w:cs="Times New Roman"/>
+          <w:sz w:val="24"/>
+          <w:szCs w:val="24"/>
+        </w:rPr>
+        <w:t xml:space="preserve">Tim Harford: </w:t>
+      </w:r>
+      <w:hyperlink r:id="rId55" w:history="1">
+        <w:r>
+          <w:rPr>
+            <w:rStyle w:val="Hyperlink"/>
+            <w:rFonts w:ascii="Times New Roman" w:hAnsi="Times New Roman" w:cs="Times New Roman"/>
+            <w:sz w:val="24"/>
+            <w:szCs w:val="24"/>
+          </w:rPr>
+          <w:t>http://timharford.c</w:t>
+        </w:r>
+        <w:r>
+          <w:rPr>
+            <w:rStyle w:val="Hyperlink"/>
+            <w:rFonts w:ascii="Times New Roman" w:hAnsi="Times New Roman" w:cs="Times New Roman"/>
+            <w:sz w:val="24"/>
+            <w:szCs w:val="24"/>
+          </w:rPr>
+          <w:t>o</w:t>
+        </w:r>
+        <w:r>
+          <w:rPr>
+            <w:rStyle w:val="Hyperlink"/>
+            <w:rFonts w:ascii="Times New Roman" w:hAnsi="Times New Roman" w:cs="Times New Roman"/>
+            <w:sz w:val="24"/>
+            <w:szCs w:val="24"/>
+          </w:rPr>
+          <w:t>m</w:t>
+        </w:r>
+      </w:hyperlink>
+      <w:r>
+        <w:rPr>
+          <w:rFonts w:ascii="Times New Roman" w:hAnsi="Times New Roman" w:cs="Times New Roman"/>
+          <w:sz w:val="24"/>
+          <w:szCs w:val="24"/>
+        </w:rPr>
+        <w:t xml:space="preserve"> is a personal website of Timothy Douglas Harford who is an English</w:t>
+      </w:r>
+      <w:r>
+        <w:rPr>
+          <w:rFonts w:ascii="Times New Roman" w:hAnsi="Times New Roman" w:cs="Times New Roman"/>
+          <w:sz w:val="24"/>
+          <w:szCs w:val="24"/>
+        </w:rPr>
+        <w:t xml:space="preserve"> economist, broadcaster and journalist in Oxford. His writings reveal the economic ideas behind everyday experiences.</w:t>
+      </w:r>
+    </w:p>
+    <w:p>
+      <w:pPr>
+        <w:pStyle w:val="ListParagraph"/>
+        <w:numPr>
+          <w:ilvl w:val="0"/>
+          <w:numId w:val="25"/>
+        </w:numPr>
+        <w:spacing w:before="120" w:after="120" w:line="360" w:lineRule="auto"/>
+        <w:jc w:val="both"/>
+        <w:rPr>
+          <w:rFonts w:ascii="Times New Roman" w:hAnsi="Times New Roman" w:cs="Times New Roman"/>
+          <w:sz w:val="24"/>
+          <w:szCs w:val="24"/>
+        </w:rPr>
+      </w:pPr>
+      <w:r>
+        <w:rPr>
+          <w:rFonts w:ascii="Times New Roman" w:hAnsi="Times New Roman" w:cs="Times New Roman"/>
+          <w:sz w:val="24"/>
+          <w:szCs w:val="24"/>
+        </w:rPr>
+        <w:t>Joshua McCartney:</w:t>
+      </w:r>
+      <w:r>
+        <w:rPr>
+          <w:rFonts w:ascii="Times New Roman" w:hAnsi="Times New Roman" w:cs="Times New Roman"/>
+          <w:sz w:val="24"/>
+          <w:szCs w:val="24"/>
+        </w:rPr>
+        <w:t xml:space="preserve"> </w:t>
+      </w:r>
+      <w:r>
+        <w:rPr>
+          <w:rFonts w:ascii="Times New Roman" w:hAnsi="Times New Roman" w:cs="Times New Roman"/>
+          <w:sz w:val="24"/>
+          <w:szCs w:val="24"/>
+        </w:rPr>
+        <w:t xml:space="preserve">is a personal website of Josh McCartney a New York based, Northern England born Senior </w:t>
+      </w:r>
+      <w:r>
+        <w:rPr>
+          <w:rFonts w:ascii="Times New Roman" w:hAnsi="Times New Roman" w:cs="Times New Roman"/>
+          <w:sz w:val="24"/>
+          <w:szCs w:val="24"/>
+        </w:rPr>
+        <w:t xml:space="preserve">freelance </w:t>
+      </w:r>
+      <w:r>
+        <w:rPr>
+          <w:rFonts w:ascii="Times New Roman" w:hAnsi="Times New Roman" w:cs="Times New Roman"/>
+          <w:sz w:val="24"/>
+          <w:szCs w:val="24"/>
+        </w:rPr>
+        <w:t>art director</w:t>
+      </w:r>
+      <w:r>
+        <w:rPr>
+          <w:rFonts w:ascii="Times New Roman" w:hAnsi="Times New Roman" w:cs="Times New Roman"/>
+          <w:sz w:val="24"/>
+          <w:szCs w:val="24"/>
+        </w:rPr>
+        <w:t>. He showcases a broad spectrum of his abilities on design.</w:t>
+      </w:r>
+    </w:p>
+    <w:p>
+      <w:pPr>
+        <w:pStyle w:val="ListParagraph"/>
+        <w:numPr>
+          <w:ilvl w:val="0"/>
+          <w:numId w:val="25"/>
+        </w:numPr>
+        <w:spacing w:before="120" w:after="120" w:line="360" w:lineRule="auto"/>
+        <w:jc w:val="both"/>
+        <w:rPr>
+          <w:rFonts w:ascii="Times New Roman" w:hAnsi="Times New Roman" w:cs="Times New Roman"/>
+          <w:sz w:val="24"/>
+          <w:szCs w:val="24"/>
+        </w:rPr>
+      </w:pPr>
+      <w:r>
+        <w:rPr>
+          <w:rFonts w:ascii="Times New Roman" w:hAnsi="Times New Roman" w:cs="Times New Roman"/>
+          <w:sz w:val="24"/>
+          <w:szCs w:val="24"/>
+        </w:rPr>
+        <w:lastRenderedPageBreak/>
+        <w:t xml:space="preserve">Pascal van </w:t>
+      </w:r>
+      <w:proofErr w:type="spellStart"/>
+      <w:r>
+        <w:rPr>
+          <w:rFonts w:ascii="Times New Roman" w:hAnsi="Times New Roman" w:cs="Times New Roman"/>
+          <w:sz w:val="24"/>
+          <w:szCs w:val="24"/>
+        </w:rPr>
+        <w:t>Gemert</w:t>
+      </w:r>
+      <w:proofErr w:type="spellEnd"/>
+      <w:r>
+        <w:rPr>
+          <w:rFonts w:ascii="Times New Roman" w:hAnsi="Times New Roman" w:cs="Times New Roman"/>
+          <w:sz w:val="24"/>
+          <w:szCs w:val="24"/>
+        </w:rPr>
+        <w:t>:</w:t>
+      </w:r>
+      <w:r>
+        <w:rPr>
+          <w:rFonts w:ascii="Times New Roman" w:hAnsi="Times New Roman" w:cs="Times New Roman"/>
+          <w:sz w:val="24"/>
+          <w:szCs w:val="24"/>
+        </w:rPr>
+        <w:t xml:space="preserve"> </w:t>
+      </w:r>
+      <w:hyperlink r:id="rId56" w:history="1">
+        <w:r>
+          <w:rPr>
+            <w:rStyle w:val="Hyperlink"/>
+            <w:rFonts w:ascii="Times New Roman" w:hAnsi="Times New Roman" w:cs="Times New Roman"/>
+            <w:sz w:val="24"/>
+            <w:szCs w:val="24"/>
+          </w:rPr>
+          <w:t>http://www.pascalvangemert.ni</w:t>
+        </w:r>
+      </w:hyperlink>
+      <w:r>
+        <w:rPr>
+          <w:rFonts w:ascii="Times New Roman" w:hAnsi="Times New Roman" w:cs="Times New Roman"/>
+          <w:sz w:val="24"/>
+          <w:szCs w:val="24"/>
+        </w:rPr>
+        <w:t xml:space="preserve"> is a personal website of Pascal Van </w:t>
+      </w:r>
+      <w:proofErr w:type="spellStart"/>
+      <w:r>
+        <w:rPr>
+          <w:rFonts w:ascii="Times New Roman" w:hAnsi="Times New Roman" w:cs="Times New Roman"/>
+          <w:sz w:val="24"/>
+          <w:szCs w:val="24"/>
+        </w:rPr>
+        <w:t>Gemert</w:t>
+      </w:r>
+      <w:proofErr w:type="spellEnd"/>
+      <w:r>
+        <w:rPr>
+          <w:rFonts w:ascii="Times New Roman" w:hAnsi="Times New Roman" w:cs="Times New Roman"/>
+          <w:sz w:val="24"/>
+          <w:szCs w:val="24"/>
+        </w:rPr>
+        <w:t xml:space="preserve"> who is an </w:t>
+      </w:r>
+      <w:r>
+        <w:rPr>
+          <w:rFonts w:ascii="Times New Roman" w:hAnsi="Times New Roman" w:cs="Times New Roman"/>
+          <w:sz w:val="24"/>
+          <w:szCs w:val="24"/>
+        </w:rPr>
+        <w:t>all-round</w:t>
+      </w:r>
+      <w:r>
+        <w:rPr>
+          <w:rFonts w:ascii="Times New Roman" w:hAnsi="Times New Roman" w:cs="Times New Roman"/>
+          <w:sz w:val="24"/>
+          <w:szCs w:val="24"/>
+        </w:rPr>
+        <w:t xml:space="preserve"> web developer</w:t>
+      </w:r>
+      <w:r>
+        <w:rPr>
+          <w:rFonts w:ascii="Times New Roman" w:hAnsi="Times New Roman" w:cs="Times New Roman"/>
+          <w:sz w:val="24"/>
+          <w:szCs w:val="24"/>
+        </w:rPr>
+        <w:t xml:space="preserve"> and senior programmer.</w:t>
+      </w:r>
+      <w:r>
+        <w:rPr>
+          <w:rFonts w:ascii="Times New Roman" w:hAnsi="Times New Roman" w:cs="Times New Roman"/>
+          <w:sz w:val="24"/>
+          <w:szCs w:val="24"/>
+        </w:rPr>
+        <w:t xml:space="preserve"> He showcases his projects on web development.</w:t>
+      </w:r>
+    </w:p>
+    <w:p>
+      <w:pPr>
+        <w:pStyle w:val="ListParagraph"/>
+        <w:numPr>
+          <w:ilvl w:val="0"/>
+          <w:numId w:val="25"/>
+        </w:numPr>
+        <w:spacing w:before="120" w:after="120" w:line="360" w:lineRule="auto"/>
+        <w:jc w:val="both"/>
+        <w:rPr>
+          <w:rFonts w:ascii="Times New Roman" w:hAnsi="Times New Roman" w:cs="Times New Roman"/>
+          <w:sz w:val="24"/>
+          <w:szCs w:val="24"/>
+        </w:rPr>
+      </w:pPr>
+      <w:r>
+        <w:rPr>
+          <w:rFonts w:ascii="Times New Roman" w:hAnsi="Times New Roman" w:cs="Times New Roman"/>
+          <w:sz w:val="24"/>
+          <w:szCs w:val="24"/>
+        </w:rPr>
+        <w:t xml:space="preserve">Ximena N. Larkin: </w:t>
+      </w:r>
+      <w:hyperlink r:id="rId57" w:history="1">
+        <w:r>
+          <w:rPr>
+            <w:rStyle w:val="Hyperlink"/>
+            <w:rFonts w:ascii="Times New Roman" w:hAnsi="Times New Roman" w:cs="Times New Roman"/>
+            <w:sz w:val="24"/>
+            <w:szCs w:val="24"/>
+          </w:rPr>
+          <w:t>http://ximenalarkin.com</w:t>
+        </w:r>
+      </w:hyperlink>
+      <w:r>
+        <w:rPr>
+          <w:rFonts w:ascii="Times New Roman" w:hAnsi="Times New Roman" w:cs="Times New Roman"/>
+          <w:sz w:val="24"/>
+          <w:szCs w:val="24"/>
+        </w:rPr>
+        <w:t xml:space="preserve"> </w:t>
+      </w:r>
+      <w:r>
+        <w:rPr>
+          <w:rFonts w:ascii="Times New Roman" w:hAnsi="Times New Roman" w:cs="Times New Roman"/>
+          <w:sz w:val="24"/>
+          <w:szCs w:val="24"/>
+        </w:rPr>
+        <w:t>is a personal website of Ximena N. Larkin who is a communication specialist and writer based in Chicago.</w:t>
+      </w:r>
+      <w:r>
+        <w:rPr>
+          <w:rFonts w:ascii="Times New Roman" w:hAnsi="Times New Roman" w:cs="Times New Roman"/>
+          <w:sz w:val="24"/>
+          <w:szCs w:val="24"/>
+        </w:rPr>
+        <w:t xml:space="preserve"> She work on creating and e</w:t>
+      </w:r>
+      <w:bookmarkStart w:id="21" w:name="_GoBack"/>
+      <w:bookmarkEnd w:id="21"/>
+      <w:r>
+        <w:rPr>
+          <w:rFonts w:ascii="Times New Roman" w:hAnsi="Times New Roman" w:cs="Times New Roman"/>
+          <w:sz w:val="24"/>
+          <w:szCs w:val="24"/>
+        </w:rPr>
+        <w:t>xecuting effective communication strategies.</w:t>
+      </w:r>
+    </w:p>
+    <w:p>
+      <w:pPr>
+        <w:pStyle w:val="Heading2"/>
+        <w:spacing w:before="120" w:line="360" w:lineRule="auto"/>
+        <w:jc w:val="both"/>
+        <w:rPr>
+          <w:rFonts w:ascii="Times New Roman" w:hAnsi="Times New Roman" w:cs="Times New Roman"/>
+          <w:b/>
+          <w:bCs/>
+          <w:sz w:val="28"/>
+          <w:szCs w:val="28"/>
+        </w:rPr>
+      </w:pPr>
+      <w:bookmarkStart w:id="22" w:name="_Toc34314170"/>
+      <w:r>
+        <w:rPr>
+          <w:rFonts w:ascii="Times New Roman" w:hAnsi="Times New Roman" w:cs="Times New Roman"/>
+          <w:b/>
+          <w:bCs/>
+          <w:sz w:val="28"/>
+          <w:szCs w:val="28"/>
+        </w:rPr>
+        <w:t>Portal</w:t>
+      </w:r>
+      <w:bookmarkEnd w:id="22"/>
+    </w:p>
+    <w:p>
+      <w:pPr>
+        <w:spacing w:before="120" w:after="120" w:line="360" w:lineRule="auto"/>
+        <w:jc w:val="both"/>
+        <w:rPr>
+          <w:rFonts w:ascii="Times New Roman" w:hAnsi="Times New Roman" w:cs="Times New Roman"/>
+          <w:sz w:val="24"/>
+          <w:szCs w:val="24"/>
+        </w:rPr>
+      </w:pPr>
+      <w:r>
+        <w:rPr>
+          <w:rFonts w:ascii="Times New Roman" w:hAnsi="Times New Roman" w:cs="Times New Roman"/>
+          <w:sz w:val="24"/>
+          <w:szCs w:val="24"/>
+        </w:rPr>
+        <w:t>Poral website is a specially designed website that often serves as the single point of access for information</w:t>
+      </w:r>
+      <w:r>
+        <w:rPr>
+          <w:rFonts w:ascii="Times New Roman" w:hAnsi="Times New Roman" w:cs="Times New Roman"/>
+          <w:sz w:val="24"/>
+          <w:szCs w:val="24"/>
+        </w:rPr>
+        <w:t>. It helps in search navigation, personalization, notification and information integration, and also features like task management, collaboration, and business intelligence and application system. Example:</w:t>
+      </w:r>
+    </w:p>
+    <w:p>
+      <w:pPr>
+        <w:pStyle w:val="ListParagraph"/>
+        <w:numPr>
+          <w:ilvl w:val="0"/>
+          <w:numId w:val="26"/>
+        </w:numPr>
+        <w:spacing w:before="120" w:after="120" w:line="360" w:lineRule="auto"/>
+        <w:jc w:val="both"/>
+        <w:rPr>
+          <w:rFonts w:ascii="Times New Roman" w:hAnsi="Times New Roman" w:cs="Times New Roman"/>
+          <w:sz w:val="24"/>
+          <w:szCs w:val="24"/>
+        </w:rPr>
+      </w:pPr>
+      <w:r>
+        <w:rPr>
+          <w:rFonts w:ascii="Times New Roman" w:hAnsi="Times New Roman" w:cs="Times New Roman"/>
+          <w:sz w:val="24"/>
+          <w:szCs w:val="24"/>
+        </w:rPr>
+        <w:t>AA</w:t>
+      </w:r>
+      <w:r>
+        <w:rPr>
+          <w:rFonts w:ascii="Times New Roman" w:hAnsi="Times New Roman" w:cs="Times New Roman"/>
+          <w:sz w:val="24"/>
+          <w:szCs w:val="24"/>
+        </w:rPr>
+        <w:t>I</w:t>
+      </w:r>
+      <w:r>
+        <w:rPr>
+          <w:rFonts w:ascii="Times New Roman" w:hAnsi="Times New Roman" w:cs="Times New Roman"/>
+          <w:sz w:val="24"/>
+          <w:szCs w:val="24"/>
+        </w:rPr>
+        <w:t xml:space="preserve">T Portal: </w:t>
+      </w:r>
+      <w:hyperlink r:id="rId58" w:history="1">
+        <w:r>
+          <w:rPr>
+            <w:rStyle w:val="Hyperlink"/>
+            <w:rFonts w:ascii="Times New Roman" w:hAnsi="Times New Roman" w:cs="Times New Roman"/>
+            <w:sz w:val="24"/>
+            <w:szCs w:val="24"/>
+          </w:rPr>
+          <w:t>http://portal.aait.edu.et</w:t>
+        </w:r>
+      </w:hyperlink>
+      <w:r>
+        <w:rPr>
+          <w:rFonts w:ascii="Times New Roman" w:hAnsi="Times New Roman" w:cs="Times New Roman"/>
+          <w:sz w:val="24"/>
+          <w:szCs w:val="24"/>
+        </w:rPr>
+        <w:t xml:space="preserve"> </w:t>
+      </w:r>
+      <w:r>
+        <w:rPr>
+          <w:rFonts w:ascii="Times New Roman" w:hAnsi="Times New Roman" w:cs="Times New Roman"/>
+          <w:sz w:val="24"/>
+          <w:szCs w:val="24"/>
+        </w:rPr>
+        <w:t>is created to ensure that AAIT shall deliver its boarding and non-boarding students 24 hours accessible, gender sensitive, timely, standard and quality basic services.</w:t>
+      </w:r>
+    </w:p>
+    <w:p>
+      <w:pPr>
+        <w:pStyle w:val="ListParagraph"/>
+        <w:numPr>
+          <w:ilvl w:val="0"/>
+          <w:numId w:val="26"/>
+        </w:numPr>
+        <w:spacing w:before="120" w:after="120" w:line="360" w:lineRule="auto"/>
+        <w:jc w:val="both"/>
+        <w:rPr>
+          <w:rFonts w:ascii="Times New Roman" w:hAnsi="Times New Roman" w:cs="Times New Roman"/>
+          <w:sz w:val="24"/>
+          <w:szCs w:val="24"/>
+        </w:rPr>
+      </w:pPr>
+      <w:r>
+        <w:rPr>
+          <w:rFonts w:ascii="Times New Roman" w:hAnsi="Times New Roman" w:cs="Times New Roman"/>
+          <w:sz w:val="24"/>
+          <w:szCs w:val="24"/>
+        </w:rPr>
+        <w:t xml:space="preserve">York university passport </w:t>
+      </w:r>
+      <w:r>
+        <w:rPr>
+          <w:rFonts w:ascii="Times New Roman" w:hAnsi="Times New Roman" w:cs="Times New Roman"/>
+          <w:sz w:val="24"/>
+          <w:szCs w:val="24"/>
+        </w:rPr>
+        <w:t>Y</w:t>
+      </w:r>
+      <w:r>
+        <w:rPr>
+          <w:rFonts w:ascii="Times New Roman" w:hAnsi="Times New Roman" w:cs="Times New Roman"/>
+          <w:sz w:val="24"/>
+          <w:szCs w:val="24"/>
+        </w:rPr>
+        <w:t>ork</w:t>
+      </w:r>
+      <w:r>
+        <w:rPr>
+          <w:rFonts w:ascii="Times New Roman" w:hAnsi="Times New Roman" w:cs="Times New Roman"/>
+          <w:sz w:val="24"/>
+          <w:szCs w:val="24"/>
+        </w:rPr>
+        <w:t>:</w:t>
+      </w:r>
+      <w:r>
+        <w:rPr>
+          <w:rFonts w:ascii="Times New Roman" w:hAnsi="Times New Roman" w:cs="Times New Roman"/>
+          <w:sz w:val="24"/>
+          <w:szCs w:val="24"/>
+        </w:rPr>
+        <w:t xml:space="preserve"> </w:t>
+      </w:r>
+      <w:r>
+        <w:rPr>
+          <w:rFonts w:ascii="Times New Roman" w:hAnsi="Times New Roman" w:cs="Times New Roman"/>
+          <w:sz w:val="24"/>
+          <w:szCs w:val="24"/>
+        </w:rPr>
+        <w:fldChar w:fldCharType="begin"/>
+      </w:r>
+      <w:r>
+        <w:rPr>
+          <w:rFonts w:ascii="Times New Roman" w:hAnsi="Times New Roman" w:cs="Times New Roman"/>
+          <w:sz w:val="24"/>
+          <w:szCs w:val="24"/>
+        </w:rPr>
+        <w:instrText xml:space="preserve"> HYPERLINK "</w:instrText>
+      </w:r>
+      <w:r>
+        <w:rPr>
+          <w:rFonts w:ascii="Times New Roman" w:hAnsi="Times New Roman" w:cs="Times New Roman"/>
+          <w:sz w:val="24"/>
+          <w:szCs w:val="24"/>
+        </w:rPr>
+        <w:instrText>http://passportyork.yorku.ca</w:instrText>
+      </w:r>
+      <w:r>
+        <w:rPr>
+          <w:rFonts w:ascii="Times New Roman" w:hAnsi="Times New Roman" w:cs="Times New Roman"/>
+          <w:sz w:val="24"/>
+          <w:szCs w:val="24"/>
+        </w:rPr>
+        <w:instrText xml:space="preserve">" </w:instrText>
+      </w:r>
+      <w:r>
+        <w:rPr>
+          <w:rFonts w:ascii="Times New Roman" w:hAnsi="Times New Roman" w:cs="Times New Roman"/>
+          <w:sz w:val="24"/>
+          <w:szCs w:val="24"/>
+        </w:rPr>
+        <w:fldChar w:fldCharType="separate"/>
+      </w:r>
+      <w:r>
+        <w:rPr>
+          <w:rStyle w:val="Hyperlink"/>
+          <w:rFonts w:ascii="Times New Roman" w:hAnsi="Times New Roman" w:cs="Times New Roman"/>
+          <w:sz w:val="24"/>
+          <w:szCs w:val="24"/>
+        </w:rPr>
+        <w:t>http://passportyork.yorku.ca</w:t>
+      </w:r>
+      <w:r>
+        <w:rPr>
+          <w:rFonts w:ascii="Times New Roman" w:hAnsi="Times New Roman" w:cs="Times New Roman"/>
+          <w:sz w:val="24"/>
+          <w:szCs w:val="24"/>
+        </w:rPr>
+        <w:fldChar w:fldCharType="end"/>
+      </w:r>
+      <w:r>
+        <w:rPr>
+          <w:rFonts w:ascii="Times New Roman" w:hAnsi="Times New Roman" w:cs="Times New Roman"/>
+          <w:sz w:val="24"/>
+          <w:szCs w:val="24"/>
+        </w:rPr>
+        <w:t xml:space="preserve"> is the</w:t>
+      </w:r>
+      <w:r>
+        <w:rPr>
+          <w:rFonts w:ascii="Times New Roman" w:hAnsi="Times New Roman" w:cs="Times New Roman"/>
+          <w:sz w:val="24"/>
+          <w:szCs w:val="24"/>
+        </w:rPr>
+        <w:t xml:space="preserve"> central information source for 55,000 students and a convenient one-stop shop for both internal resources and external data. It includes personal course information, grades, students account information and more. </w:t>
+      </w:r>
+    </w:p>
+    <w:p>
+      <w:pPr>
+        <w:pStyle w:val="ListParagraph"/>
+        <w:numPr>
+          <w:ilvl w:val="0"/>
+          <w:numId w:val="26"/>
+        </w:numPr>
+        <w:spacing w:before="120" w:after="120" w:line="360" w:lineRule="auto"/>
+        <w:jc w:val="both"/>
+        <w:rPr>
+          <w:rFonts w:ascii="Times New Roman" w:hAnsi="Times New Roman" w:cs="Times New Roman"/>
+          <w:sz w:val="24"/>
+          <w:szCs w:val="24"/>
+        </w:rPr>
+      </w:pPr>
+      <w:r>
+        <w:rPr>
+          <w:rFonts w:ascii="Times New Roman" w:hAnsi="Times New Roman" w:cs="Times New Roman"/>
+          <w:sz w:val="24"/>
+          <w:szCs w:val="24"/>
+        </w:rPr>
+        <w:t xml:space="preserve"> </w:t>
+      </w:r>
+      <w:r>
+        <w:rPr>
+          <w:rFonts w:ascii="Times New Roman" w:hAnsi="Times New Roman" w:cs="Times New Roman"/>
+          <w:sz w:val="24"/>
+          <w:szCs w:val="24"/>
+        </w:rPr>
+        <w:t>Council of Europe portal</w:t>
+      </w:r>
+      <w:r>
+        <w:rPr>
+          <w:rFonts w:ascii="Times New Roman" w:hAnsi="Times New Roman" w:cs="Times New Roman"/>
+          <w:sz w:val="24"/>
+          <w:szCs w:val="24"/>
+        </w:rPr>
+        <w:t xml:space="preserve">: </w:t>
+      </w:r>
+      <w:hyperlink r:id="rId59" w:history="1">
+        <w:r>
+          <w:rPr>
+            <w:rStyle w:val="Hyperlink"/>
+            <w:rFonts w:ascii="Times New Roman" w:hAnsi="Times New Roman" w:cs="Times New Roman"/>
+            <w:sz w:val="24"/>
+            <w:szCs w:val="24"/>
+          </w:rPr>
+          <w:t>http://www.coe.int</w:t>
+        </w:r>
+      </w:hyperlink>
+      <w:r>
+        <w:rPr>
+          <w:rFonts w:ascii="Times New Roman" w:hAnsi="Times New Roman" w:cs="Times New Roman"/>
+          <w:sz w:val="24"/>
+          <w:szCs w:val="24"/>
+        </w:rPr>
+        <w:t xml:space="preserve"> </w:t>
+      </w:r>
+      <w:r>
+        <w:rPr>
+          <w:rFonts w:ascii="Times New Roman" w:hAnsi="Times New Roman" w:cs="Times New Roman"/>
+          <w:sz w:val="24"/>
+          <w:szCs w:val="24"/>
+        </w:rPr>
+        <w:t xml:space="preserve"> was created for the protection of human rights, democracy</w:t>
+      </w:r>
+      <w:r>
+        <w:rPr>
+          <w:rFonts w:ascii="Times New Roman" w:hAnsi="Times New Roman" w:cs="Times New Roman"/>
+          <w:sz w:val="24"/>
+          <w:szCs w:val="24"/>
+        </w:rPr>
+        <w:t xml:space="preserve"> and the rule of law across the continent. The portal allows users to manage content across the councils’ different programs and improve internal communication between the programs.</w:t>
+      </w:r>
+    </w:p>
+    <w:p>
+      <w:pPr>
+        <w:pStyle w:val="ListParagraph"/>
+        <w:numPr>
+          <w:ilvl w:val="0"/>
+          <w:numId w:val="26"/>
+        </w:numPr>
+        <w:spacing w:before="120" w:after="120" w:line="360" w:lineRule="auto"/>
+        <w:jc w:val="both"/>
+        <w:rPr>
+          <w:rFonts w:ascii="Times New Roman" w:hAnsi="Times New Roman" w:cs="Times New Roman"/>
+          <w:sz w:val="24"/>
+          <w:szCs w:val="24"/>
+        </w:rPr>
+      </w:pPr>
+      <w:r>
+        <w:rPr>
+          <w:rFonts w:ascii="Times New Roman" w:hAnsi="Times New Roman" w:cs="Times New Roman"/>
+          <w:sz w:val="24"/>
+          <w:szCs w:val="24"/>
+        </w:rPr>
+        <w:t xml:space="preserve">Grants.gov: </w:t>
+      </w:r>
+      <w:hyperlink r:id="rId60" w:history="1">
+        <w:r>
+          <w:rPr>
+            <w:rStyle w:val="Hyperlink"/>
+            <w:rFonts w:ascii="Times New Roman" w:hAnsi="Times New Roman" w:cs="Times New Roman"/>
+            <w:sz w:val="24"/>
+            <w:szCs w:val="24"/>
+          </w:rPr>
+          <w:t>http://www.grants.gov</w:t>
+        </w:r>
+      </w:hyperlink>
+      <w:r>
+        <w:rPr>
+          <w:rFonts w:ascii="Times New Roman" w:hAnsi="Times New Roman" w:cs="Times New Roman"/>
+          <w:sz w:val="24"/>
+          <w:szCs w:val="24"/>
+        </w:rPr>
+        <w:t xml:space="preserve"> </w:t>
+      </w:r>
+      <w:r>
+        <w:rPr>
+          <w:rFonts w:ascii="Times New Roman" w:hAnsi="Times New Roman" w:cs="Times New Roman"/>
+          <w:sz w:val="24"/>
+          <w:szCs w:val="24"/>
+        </w:rPr>
+        <w:t xml:space="preserve">is to allow applicants for federal grants to apply for and manage grant funds online through a common website. It is unique in that it sends more than 1 million email notifications at the public’s request and receives more than 4 </w:t>
+      </w:r>
+      <w:r>
+        <w:rPr>
+          <w:rFonts w:ascii="Times New Roman" w:hAnsi="Times New Roman" w:cs="Times New Roman"/>
+          <w:sz w:val="24"/>
+          <w:szCs w:val="24"/>
+        </w:rPr>
+        <w:t>million-page</w:t>
+      </w:r>
+      <w:r>
+        <w:rPr>
+          <w:rFonts w:ascii="Times New Roman" w:hAnsi="Times New Roman" w:cs="Times New Roman"/>
+          <w:sz w:val="24"/>
+          <w:szCs w:val="24"/>
+        </w:rPr>
+        <w:t xml:space="preserve"> views weekly.</w:t>
+      </w:r>
+    </w:p>
+    <w:p>
+      <w:pPr>
+        <w:pStyle w:val="ListParagraph"/>
+        <w:numPr>
+          <w:ilvl w:val="0"/>
+          <w:numId w:val="26"/>
+        </w:numPr>
+        <w:spacing w:before="120" w:after="120" w:line="360" w:lineRule="auto"/>
+        <w:jc w:val="both"/>
+        <w:rPr>
+          <w:rFonts w:ascii="Times New Roman" w:hAnsi="Times New Roman" w:cs="Times New Roman"/>
+          <w:sz w:val="24"/>
+          <w:szCs w:val="24"/>
+        </w:rPr>
+      </w:pPr>
+      <w:r>
+        <w:rPr>
+          <w:rFonts w:ascii="Times New Roman" w:hAnsi="Times New Roman" w:cs="Times New Roman"/>
+          <w:sz w:val="24"/>
+          <w:szCs w:val="24"/>
+        </w:rPr>
+        <w:t>Britam</w:t>
+      </w:r>
+      <w:r>
+        <w:rPr>
+          <w:rFonts w:ascii="Times New Roman" w:hAnsi="Times New Roman" w:cs="Times New Roman"/>
+          <w:sz w:val="24"/>
+          <w:szCs w:val="24"/>
+        </w:rPr>
+        <w:t xml:space="preserve"> financial advisement portal</w:t>
+      </w:r>
+      <w:r>
+        <w:rPr>
+          <w:rFonts w:ascii="Times New Roman" w:hAnsi="Times New Roman" w:cs="Times New Roman"/>
+          <w:sz w:val="24"/>
+          <w:szCs w:val="24"/>
+        </w:rPr>
+        <w:t xml:space="preserve">: </w:t>
+      </w:r>
+      <w:hyperlink r:id="rId61" w:history="1">
+        <w:r>
+          <w:rPr>
+            <w:rStyle w:val="Hyperlink"/>
+            <w:rFonts w:ascii="Times New Roman" w:hAnsi="Times New Roman" w:cs="Times New Roman"/>
+            <w:sz w:val="24"/>
+            <w:szCs w:val="24"/>
+          </w:rPr>
+          <w:t>http://www.britam.com</w:t>
+        </w:r>
+      </w:hyperlink>
+      <w:r>
+        <w:rPr>
+          <w:rFonts w:ascii="Times New Roman" w:hAnsi="Times New Roman" w:cs="Times New Roman"/>
+          <w:sz w:val="24"/>
+          <w:szCs w:val="24"/>
+        </w:rPr>
+        <w:t xml:space="preserve"> is a leading diversified financial services group with a presence in seven different countries in Africa. It built a financial advisor portal, a customer </w:t>
+      </w:r>
+      <w:r>
+        <w:rPr>
+          <w:rFonts w:ascii="Times New Roman" w:hAnsi="Times New Roman" w:cs="Times New Roman"/>
+          <w:sz w:val="24"/>
+          <w:szCs w:val="24"/>
+        </w:rPr>
+        <w:t>service</w:t>
+      </w:r>
+      <w:r>
+        <w:rPr>
+          <w:rFonts w:ascii="Times New Roman" w:hAnsi="Times New Roman" w:cs="Times New Roman"/>
+          <w:sz w:val="24"/>
+          <w:szCs w:val="24"/>
+        </w:rPr>
+        <w:t xml:space="preserve"> portal and a partner service portal on a single </w:t>
+      </w:r>
+      <w:r>
+        <w:rPr>
+          <w:rFonts w:ascii="Times New Roman" w:hAnsi="Times New Roman" w:cs="Times New Roman"/>
+          <w:sz w:val="24"/>
+          <w:szCs w:val="24"/>
+        </w:rPr>
+        <w:lastRenderedPageBreak/>
+        <w:t xml:space="preserve">platform to be able to give a better service and empower both internal and external audiences. </w:t>
+      </w:r>
+    </w:p>
+    <w:p>
+      <w:pPr>
+        <w:pStyle w:val="Heading2"/>
+        <w:spacing w:before="120" w:line="360" w:lineRule="auto"/>
+        <w:jc w:val="both"/>
+        <w:rPr>
+          <w:rFonts w:ascii="Times New Roman" w:hAnsi="Times New Roman" w:cs="Times New Roman"/>
+          <w:b/>
+          <w:bCs/>
+          <w:sz w:val="28"/>
+          <w:szCs w:val="28"/>
+        </w:rPr>
+      </w:pPr>
+      <w:bookmarkStart w:id="23" w:name="_Toc34314171"/>
+      <w:r>
+        <w:rPr>
+          <w:rFonts w:ascii="Times New Roman" w:hAnsi="Times New Roman" w:cs="Times New Roman"/>
+          <w:b/>
+          <w:bCs/>
+          <w:sz w:val="28"/>
+          <w:szCs w:val="28"/>
+        </w:rPr>
+        <w:t>Social Network</w:t>
+      </w:r>
+      <w:bookmarkEnd w:id="23"/>
+    </w:p>
+    <w:p>
+      <w:pPr>
+        <w:spacing w:before="120" w:after="120" w:line="360" w:lineRule="auto"/>
+        <w:jc w:val="both"/>
+        <w:rPr>
+          <w:rFonts w:ascii="Times New Roman" w:hAnsi="Times New Roman" w:cs="Times New Roman"/>
+          <w:sz w:val="24"/>
+          <w:szCs w:val="24"/>
+        </w:rPr>
+      </w:pPr>
+      <w:r>
+        <w:rPr>
+          <w:rFonts w:ascii="Times New Roman" w:hAnsi="Times New Roman" w:cs="Times New Roman"/>
+          <w:sz w:val="24"/>
+          <w:szCs w:val="24"/>
+        </w:rPr>
+        <w:t>Social network (media) websites are to make it very easy to share and connect with friends, family, co-workers, acquaintances and even strangers. They are used by businesses to build direct connections with their customers to feedback on their products and services.</w:t>
+      </w:r>
+      <w:r>
+        <w:rPr>
+          <w:rFonts w:ascii="Times New Roman" w:hAnsi="Times New Roman" w:cs="Times New Roman"/>
+          <w:sz w:val="24"/>
+          <w:szCs w:val="24"/>
+        </w:rPr>
+        <w:t xml:space="preserve"> Example:</w:t>
+      </w:r>
+    </w:p>
+    <w:p>
+      <w:pPr>
+        <w:pStyle w:val="ListParagraph"/>
+        <w:numPr>
+          <w:ilvl w:val="0"/>
+          <w:numId w:val="17"/>
+        </w:numPr>
+        <w:spacing w:before="120" w:after="120" w:line="360" w:lineRule="auto"/>
+        <w:jc w:val="both"/>
         <w:rPr>
           <w:rFonts w:ascii="Times New Roman" w:hAnsi="Times New Roman" w:cs="Times New Roman"/>
           <w:sz w:val="24"/>
@@ -6978,7 +8217,7 @@
         </w:rPr>
         <w:t xml:space="preserve"> </w:t>
       </w:r>
-      <w:hyperlink r:id="rId46" w:history="1">
+      <w:hyperlink r:id="rId62" w:history="1">
         <w:r>
           <w:rPr>
             <w:rStyle w:val="Hyperlink"/>
@@ -6997,6 +8236,62 @@
         </w:rPr>
         <w:t xml:space="preserve"> </w:t>
       </w:r>
+      <w:r>
+        <w:rPr>
+          <w:rFonts w:ascii="Times New Roman" w:hAnsi="Times New Roman" w:cs="Times New Roman"/>
+          <w:sz w:val="24"/>
+          <w:szCs w:val="24"/>
+        </w:rPr>
+        <w:t xml:space="preserve">is a </w:t>
+      </w:r>
+      <w:r>
+        <w:rPr>
+          <w:rFonts w:ascii="Times New Roman" w:hAnsi="Times New Roman" w:cs="Times New Roman"/>
+          <w:sz w:val="24"/>
+          <w:szCs w:val="24"/>
+        </w:rPr>
+        <w:t>multimedia messaging mobile</w:t>
+      </w:r>
+      <w:r>
+        <w:rPr>
+          <w:rFonts w:ascii="Times New Roman" w:hAnsi="Times New Roman" w:cs="Times New Roman"/>
+          <w:sz w:val="24"/>
+          <w:szCs w:val="24"/>
+        </w:rPr>
+        <w:t xml:space="preserve"> </w:t>
+      </w:r>
+      <w:r>
+        <w:rPr>
+          <w:rFonts w:ascii="Times New Roman" w:hAnsi="Times New Roman" w:cs="Times New Roman"/>
+          <w:sz w:val="24"/>
+          <w:szCs w:val="24"/>
+        </w:rPr>
+        <w:t>app and</w:t>
+      </w:r>
+      <w:r>
+        <w:rPr>
+          <w:rFonts w:ascii="Times New Roman" w:hAnsi="Times New Roman" w:cs="Times New Roman"/>
+          <w:sz w:val="24"/>
+          <w:szCs w:val="24"/>
+        </w:rPr>
+        <w:t xml:space="preserve"> service </w:t>
+      </w:r>
+      <w:r>
+        <w:rPr>
+          <w:rFonts w:ascii="Times New Roman" w:hAnsi="Times New Roman" w:cs="Times New Roman"/>
+          <w:sz w:val="24"/>
+          <w:szCs w:val="24"/>
+        </w:rPr>
+        <w:t xml:space="preserve">that allows users to send and receive </w:t>
+      </w:r>
+      <w:r>
+        <w:rPr>
+          <w:rFonts w:ascii="Times New Roman" w:hAnsi="Times New Roman" w:cs="Times New Roman"/>
+          <w:sz w:val="24"/>
+          <w:szCs w:val="24"/>
+        </w:rPr>
+        <w:t xml:space="preserve">“self-destructing” photos, videos, and message. </w:t>
+      </w:r>
     </w:p>
     <w:p>
       <w:pPr>
@@ -7006,6 +8301,7 @@
           <w:numId w:val="17"/>
         </w:numPr>
         <w:spacing w:before="120" w:after="120" w:line="360" w:lineRule="auto"/>
+        <w:jc w:val="both"/>
         <w:rPr>
           <w:rFonts w:ascii="Times New Roman" w:hAnsi="Times New Roman" w:cs="Times New Roman"/>
           <w:sz w:val="24"/>
@@ -7019,6 +8315,65 @@
           <w:szCs w:val="24"/>
         </w:rPr>
         <w:t>Telegram:</w:t>
+      </w:r>
+      <w:r>
+        <w:rPr>
+          <w:rFonts w:ascii="Times New Roman" w:hAnsi="Times New Roman" w:cs="Times New Roman"/>
+          <w:sz w:val="24"/>
+          <w:szCs w:val="24"/>
+        </w:rPr>
+        <w:t xml:space="preserve"> </w:t>
+      </w:r>
+      <w:hyperlink r:id="rId63" w:history="1">
+        <w:r>
+          <w:rPr>
+            <w:rStyle w:val="Hyperlink"/>
+            <w:rFonts w:ascii="Times New Roman" w:hAnsi="Times New Roman" w:cs="Times New Roman"/>
+            <w:sz w:val="24"/>
+            <w:szCs w:val="24"/>
+          </w:rPr>
+          <w:t>http://web.telegram.org</w:t>
+        </w:r>
+      </w:hyperlink>
+      <w:r>
+        <w:rPr>
+          <w:rFonts w:ascii="Times New Roman" w:hAnsi="Times New Roman" w:cs="Times New Roman"/>
+          <w:sz w:val="24"/>
+          <w:szCs w:val="24"/>
+        </w:rPr>
+        <w:t xml:space="preserve"> is a cloud-based instant </w:t>
+      </w:r>
+      <w:r>
+        <w:rPr>
+          <w:rFonts w:ascii="Times New Roman" w:hAnsi="Times New Roman" w:cs="Times New Roman"/>
+          <w:sz w:val="24"/>
+          <w:szCs w:val="24"/>
+        </w:rPr>
+        <w:t>messaging and</w:t>
+      </w:r>
+      <w:r>
+        <w:rPr>
+          <w:rFonts w:ascii="Times New Roman" w:hAnsi="Times New Roman" w:cs="Times New Roman"/>
+          <w:sz w:val="24"/>
+          <w:szCs w:val="24"/>
+        </w:rPr>
+        <w:t xml:space="preserve"> voice over IP service. Users can send message and exchange any type of files. Also provides end-to</w:t>
+      </w:r>
+      <w:r>
+        <w:rPr>
+          <w:rFonts w:ascii="Times New Roman" w:hAnsi="Times New Roman" w:cs="Times New Roman"/>
+          <w:sz w:val="24"/>
+          <w:szCs w:val="24"/>
+        </w:rPr>
+        <w:t>-</w:t>
+      </w:r>
+      <w:r>
+        <w:rPr>
+          <w:rFonts w:ascii="Times New Roman" w:hAnsi="Times New Roman" w:cs="Times New Roman"/>
+          <w:sz w:val="24"/>
+          <w:szCs w:val="24"/>
+        </w:rPr>
+        <w:t>end encryption for voice calls.</w:t>
       </w:r>
     </w:p>
     <w:p>
@@ -7029,6 +8384,7 @@
           <w:numId w:val="17"/>
         </w:numPr>
         <w:spacing w:before="120" w:after="120" w:line="360" w:lineRule="auto"/>
+        <w:jc w:val="both"/>
         <w:rPr>
           <w:rFonts w:ascii="Times New Roman" w:hAnsi="Times New Roman" w:cs="Times New Roman"/>
           <w:sz w:val="24"/>
@@ -7042,6 +8398,33 @@
           <w:szCs w:val="24"/>
         </w:rPr>
         <w:t>Instagram:</w:t>
+      </w:r>
+      <w:r>
+        <w:rPr>
+          <w:rFonts w:ascii="Times New Roman" w:hAnsi="Times New Roman" w:cs="Times New Roman"/>
+          <w:sz w:val="24"/>
+          <w:szCs w:val="24"/>
+        </w:rPr>
+        <w:t xml:space="preserve"> </w:t>
+      </w:r>
+      <w:hyperlink r:id="rId64" w:history="1">
+        <w:r>
+          <w:rPr>
+            <w:rStyle w:val="Hyperlink"/>
+            <w:rFonts w:ascii="Times New Roman" w:hAnsi="Times New Roman" w:cs="Times New Roman"/>
+            <w:sz w:val="24"/>
+            <w:szCs w:val="24"/>
+          </w:rPr>
+          <w:t>http://www.instagram.com</w:t>
+        </w:r>
+      </w:hyperlink>
+      <w:r>
+        <w:rPr>
+          <w:rFonts w:ascii="Times New Roman" w:hAnsi="Times New Roman" w:cs="Times New Roman"/>
+          <w:sz w:val="24"/>
+          <w:szCs w:val="24"/>
+        </w:rPr>
+        <w:t xml:space="preserve"> is an American photo and video sharing social networking service owned by Facebook, Inc. It allows posts can be shared publicly or with pre-approved followers and browse other users’ content by tags and locations, and view trending content.</w:t>
       </w:r>
     </w:p>
     <w:p>
@@ -7052,6 +8435,7 @@
           <w:numId w:val="17"/>
         </w:numPr>
         <w:spacing w:before="120" w:after="120" w:line="360" w:lineRule="auto"/>
+        <w:jc w:val="both"/>
         <w:rPr>
           <w:rFonts w:ascii="Times New Roman" w:hAnsi="Times New Roman" w:cs="Times New Roman"/>
           <w:sz w:val="24"/>
@@ -7065,6 +8449,41 @@
           <w:szCs w:val="24"/>
         </w:rPr>
         <w:t>WhatsApp:</w:t>
+      </w:r>
+      <w:r>
+        <w:rPr>
+          <w:rFonts w:ascii="Times New Roman" w:hAnsi="Times New Roman" w:cs="Times New Roman"/>
+          <w:sz w:val="24"/>
+          <w:szCs w:val="24"/>
+        </w:rPr>
+        <w:t xml:space="preserve"> </w:t>
+      </w:r>
+      <w:hyperlink r:id="rId65" w:history="1">
+        <w:r>
+          <w:rPr>
+            <w:rStyle w:val="Hyperlink"/>
+            <w:rFonts w:ascii="Times New Roman" w:hAnsi="Times New Roman" w:cs="Times New Roman"/>
+            <w:sz w:val="24"/>
+            <w:szCs w:val="24"/>
+          </w:rPr>
+          <w:t>http://wahtsapp.com</w:t>
+        </w:r>
+      </w:hyperlink>
+      <w:r>
+        <w:rPr>
+          <w:rFonts w:ascii="Times New Roman" w:hAnsi="Times New Roman" w:cs="Times New Roman"/>
+          <w:sz w:val="24"/>
+          <w:szCs w:val="24"/>
+        </w:rPr>
+        <w:t xml:space="preserve"> is a freeware, cross-platform messaging and voice over IP service owned by Facebook, Inc.</w:t>
+      </w:r>
+      <w:r>
+        <w:rPr>
+          <w:rFonts w:ascii="Times New Roman" w:hAnsi="Times New Roman" w:cs="Times New Roman"/>
+          <w:sz w:val="24"/>
+          <w:szCs w:val="24"/>
+        </w:rPr>
+        <w:t xml:space="preserve"> It allows users to send text messages and voice messages, make voice and video calls, and share images, documents, user locations, and other media.</w:t>
       </w:r>
     </w:p>
     <w:p>
@@ -7075,6 +8494,7 @@
           <w:numId w:val="17"/>
         </w:numPr>
         <w:spacing w:before="120" w:after="120" w:line="360" w:lineRule="auto"/>
+        <w:jc w:val="both"/>
         <w:rPr>
           <w:rFonts w:ascii="Times New Roman" w:hAnsi="Times New Roman" w:cs="Times New Roman"/>
           <w:sz w:val="24"/>
@@ -7088,6 +8508,41 @@
           <w:szCs w:val="24"/>
         </w:rPr>
         <w:t xml:space="preserve">Twitter: </w:t>
+      </w:r>
+      <w:hyperlink r:id="rId66" w:history="1">
+        <w:r>
+          <w:rPr>
+            <w:rStyle w:val="Hyperlink"/>
+            <w:rFonts w:ascii="Times New Roman" w:hAnsi="Times New Roman" w:cs="Times New Roman"/>
+            <w:sz w:val="24"/>
+            <w:szCs w:val="24"/>
+          </w:rPr>
+          <w:t>http://twitter.com</w:t>
+        </w:r>
+      </w:hyperlink>
+      <w:r>
+        <w:rPr>
+          <w:rFonts w:ascii="Times New Roman" w:hAnsi="Times New Roman" w:cs="Times New Roman"/>
+          <w:sz w:val="24"/>
+          <w:szCs w:val="24"/>
+        </w:rPr>
+        <w:t xml:space="preserve"> is an American microblogging and social networking </w:t>
+      </w:r>
+      <w:r>
+        <w:rPr>
+          <w:rFonts w:ascii="Times New Roman" w:hAnsi="Times New Roman" w:cs="Times New Roman"/>
+          <w:sz w:val="24"/>
+          <w:szCs w:val="24"/>
+        </w:rPr>
+        <w:t>service</w:t>
+      </w:r>
+      <w:r>
+        <w:rPr>
+          <w:rFonts w:ascii="Times New Roman" w:hAnsi="Times New Roman" w:cs="Times New Roman"/>
+          <w:sz w:val="24"/>
+          <w:szCs w:val="24"/>
+        </w:rPr>
+        <w:t xml:space="preserve"> on which users post and interact with messages knowns as “Tweets”. Registered users can post, like, and retweet tweets, but unregistered users can only read them.</w:t>
       </w:r>
     </w:p>
     <w:p>
@@ -7118,6 +8573,427 @@
     </w:p>
     <w:p>
       <w:pPr>
+        <w:spacing w:before="120" w:after="120" w:line="360" w:lineRule="auto"/>
+        <w:jc w:val="both"/>
+        <w:rPr>
+          <w:rFonts w:ascii="Times New Roman" w:hAnsi="Times New Roman" w:cs="Times New Roman"/>
+          <w:sz w:val="24"/>
+          <w:szCs w:val="24"/>
+        </w:rPr>
+      </w:pPr>
+      <w:r>
+        <w:rPr>
+          <w:rFonts w:ascii="Times New Roman" w:hAnsi="Times New Roman" w:cs="Times New Roman"/>
+          <w:sz w:val="24"/>
+          <w:szCs w:val="24"/>
+        </w:rPr>
+        <w:t xml:space="preserve">Wiki website </w:t>
+      </w:r>
+      <w:r>
+        <w:rPr>
+          <w:rFonts w:ascii="Times New Roman" w:hAnsi="Times New Roman" w:cs="Times New Roman"/>
+          <w:sz w:val="24"/>
+          <w:szCs w:val="24"/>
+        </w:rPr>
+        <w:t xml:space="preserve">is a knowledge base website on which users </w:t>
+      </w:r>
+      <w:r>
+        <w:rPr>
+          <w:rFonts w:ascii="Times New Roman" w:hAnsi="Times New Roman" w:cs="Times New Roman"/>
+          <w:sz w:val="24"/>
+          <w:szCs w:val="24"/>
+        </w:rPr>
+        <w:t>are allowed to add and update content on the site from their browser. They are created mainly by a collaborative effort of the site visitors.</w:t>
+      </w:r>
+      <w:r>
+        <w:rPr>
+          <w:rFonts w:ascii="Times New Roman" w:hAnsi="Times New Roman" w:cs="Times New Roman"/>
+          <w:sz w:val="24"/>
+          <w:szCs w:val="24"/>
+        </w:rPr>
+        <w:t xml:space="preserve"> In other </w:t>
+      </w:r>
+      <w:r>
+        <w:rPr>
+          <w:rFonts w:ascii="Times New Roman" w:hAnsi="Times New Roman" w:cs="Times New Roman"/>
+          <w:sz w:val="24"/>
+          <w:szCs w:val="24"/>
+        </w:rPr>
+        <w:t>words,</w:t>
+      </w:r>
+      <w:r>
+        <w:rPr>
+          <w:rFonts w:ascii="Times New Roman" w:hAnsi="Times New Roman" w:cs="Times New Roman"/>
+          <w:sz w:val="24"/>
+          <w:szCs w:val="24"/>
+        </w:rPr>
+        <w:t xml:space="preserve"> wiki website is a community-edited website that acts as a knowledge base for a particular subject matter.</w:t>
+      </w:r>
+      <w:r>
+        <w:rPr>
+          <w:rFonts w:ascii="Times New Roman" w:hAnsi="Times New Roman" w:cs="Times New Roman"/>
+          <w:sz w:val="24"/>
+          <w:szCs w:val="24"/>
+        </w:rPr>
+        <w:t xml:space="preserve"> Example:</w:t>
+      </w:r>
+    </w:p>
+    <w:p>
+      <w:pPr>
+        <w:pStyle w:val="ListParagraph"/>
+        <w:numPr>
+          <w:ilvl w:val="0"/>
+          <w:numId w:val="27"/>
+        </w:numPr>
+        <w:spacing w:before="120" w:after="120" w:line="360" w:lineRule="auto"/>
+        <w:jc w:val="both"/>
+        <w:rPr>
+          <w:rFonts w:ascii="Times New Roman" w:hAnsi="Times New Roman" w:cs="Times New Roman"/>
+          <w:sz w:val="24"/>
+          <w:szCs w:val="24"/>
+        </w:rPr>
+      </w:pPr>
+      <w:r>
+        <w:rPr>
+          <w:rFonts w:ascii="Times New Roman" w:hAnsi="Times New Roman" w:cs="Times New Roman"/>
+          <w:sz w:val="24"/>
+          <w:szCs w:val="24"/>
+        </w:rPr>
+        <w:t>W</w:t>
+      </w:r>
+      <w:r>
+        <w:rPr>
+          <w:rFonts w:ascii="Times New Roman" w:hAnsi="Times New Roman" w:cs="Times New Roman"/>
+          <w:sz w:val="24"/>
+          <w:szCs w:val="24"/>
+        </w:rPr>
+        <w:t>iki</w:t>
+      </w:r>
+      <w:r>
+        <w:rPr>
+          <w:rFonts w:ascii="Times New Roman" w:hAnsi="Times New Roman" w:cs="Times New Roman"/>
+          <w:sz w:val="24"/>
+          <w:szCs w:val="24"/>
+        </w:rPr>
+        <w:t>-</w:t>
+      </w:r>
+      <w:r>
+        <w:rPr>
+          <w:rFonts w:ascii="Times New Roman" w:hAnsi="Times New Roman" w:cs="Times New Roman"/>
+          <w:sz w:val="24"/>
+          <w:szCs w:val="24"/>
+        </w:rPr>
+        <w:t>How</w:t>
+      </w:r>
+      <w:r>
+        <w:rPr>
+          <w:rFonts w:ascii="Times New Roman" w:hAnsi="Times New Roman" w:cs="Times New Roman"/>
+          <w:sz w:val="24"/>
+          <w:szCs w:val="24"/>
+        </w:rPr>
+        <w:t xml:space="preserve">: </w:t>
+      </w:r>
+      <w:hyperlink r:id="rId67" w:history="1">
+        <w:r>
+          <w:rPr>
+            <w:rStyle w:val="Hyperlink"/>
+            <w:rFonts w:ascii="Times New Roman" w:hAnsi="Times New Roman" w:cs="Times New Roman"/>
+            <w:sz w:val="24"/>
+            <w:szCs w:val="24"/>
+          </w:rPr>
+          <w:t>http://www.wikihow.com/Main-page</w:t>
+        </w:r>
+      </w:hyperlink>
+      <w:r>
+        <w:rPr>
+          <w:rFonts w:ascii="Times New Roman" w:hAnsi="Times New Roman" w:cs="Times New Roman"/>
+          <w:sz w:val="24"/>
+          <w:szCs w:val="24"/>
+        </w:rPr>
+        <w:t xml:space="preserve"> is an online wiki-style community of an extensive database of how-to guides. The website aims to create the world’s most helpful how-to instructions to enable everyone in the world to learn how to da anything.</w:t>
+      </w:r>
+    </w:p>
+    <w:p>
+      <w:pPr>
+        <w:pStyle w:val="ListParagraph"/>
+        <w:numPr>
+          <w:ilvl w:val="0"/>
+          <w:numId w:val="27"/>
+        </w:numPr>
+        <w:spacing w:before="120" w:after="120" w:line="360" w:lineRule="auto"/>
+        <w:jc w:val="both"/>
+        <w:rPr>
+          <w:rFonts w:ascii="Times New Roman" w:hAnsi="Times New Roman" w:cs="Times New Roman"/>
+          <w:sz w:val="24"/>
+          <w:szCs w:val="24"/>
+        </w:rPr>
+      </w:pPr>
+      <w:r>
+        <w:rPr>
+          <w:rFonts w:ascii="Times New Roman" w:hAnsi="Times New Roman" w:cs="Times New Roman"/>
+          <w:sz w:val="24"/>
+          <w:szCs w:val="24"/>
+        </w:rPr>
+        <w:lastRenderedPageBreak/>
+        <w:t>AboutUs.com</w:t>
+      </w:r>
+      <w:r>
+        <w:rPr>
+          <w:rFonts w:ascii="Times New Roman" w:hAnsi="Times New Roman" w:cs="Times New Roman"/>
+          <w:sz w:val="24"/>
+          <w:szCs w:val="24"/>
+        </w:rPr>
+        <w:t xml:space="preserve">: </w:t>
+      </w:r>
+      <w:hyperlink r:id="rId68" w:history="1">
+        <w:r>
+          <w:rPr>
+            <w:rStyle w:val="Hyperlink"/>
+            <w:rFonts w:ascii="Times New Roman" w:hAnsi="Times New Roman" w:cs="Times New Roman"/>
+            <w:sz w:val="24"/>
+            <w:szCs w:val="24"/>
+          </w:rPr>
+          <w:t>http://www.aboutus.com</w:t>
+        </w:r>
+      </w:hyperlink>
+      <w:r>
+        <w:rPr>
+          <w:rFonts w:ascii="Times New Roman" w:hAnsi="Times New Roman" w:cs="Times New Roman"/>
+          <w:sz w:val="24"/>
+          <w:szCs w:val="24"/>
+        </w:rPr>
+        <w:t xml:space="preserve"> is a wiki Internet domain directory. It listed websites along with information about their content. </w:t>
+      </w:r>
+      <w:r>
+        <w:rPr>
+          <w:rFonts w:ascii="Times New Roman" w:hAnsi="Times New Roman" w:cs="Times New Roman"/>
+          <w:sz w:val="24"/>
+          <w:szCs w:val="24"/>
+        </w:rPr>
+        <w:t>It allows Internet users to add entries or modify information.</w:t>
+      </w:r>
+    </w:p>
+    <w:p>
+      <w:pPr>
+        <w:pStyle w:val="ListParagraph"/>
+        <w:numPr>
+          <w:ilvl w:val="0"/>
+          <w:numId w:val="27"/>
+        </w:numPr>
+        <w:spacing w:before="120" w:after="120" w:line="360" w:lineRule="auto"/>
+        <w:jc w:val="both"/>
+        <w:rPr>
+          <w:rFonts w:ascii="Times New Roman" w:hAnsi="Times New Roman" w:cs="Times New Roman"/>
+          <w:sz w:val="24"/>
+          <w:szCs w:val="24"/>
+        </w:rPr>
+      </w:pPr>
+      <w:r>
+        <w:rPr>
+          <w:rFonts w:ascii="Times New Roman" w:hAnsi="Times New Roman" w:cs="Times New Roman"/>
+          <w:sz w:val="24"/>
+          <w:szCs w:val="24"/>
+        </w:rPr>
+        <w:t>Cata-wiki</w:t>
+      </w:r>
+      <w:r>
+        <w:rPr>
+          <w:rFonts w:ascii="Times New Roman" w:hAnsi="Times New Roman" w:cs="Times New Roman"/>
+          <w:sz w:val="24"/>
+          <w:szCs w:val="24"/>
+        </w:rPr>
+        <w:t xml:space="preserve">: </w:t>
+      </w:r>
+      <w:hyperlink r:id="rId69" w:history="1">
+        <w:r>
+          <w:rPr>
+            <w:rStyle w:val="Hyperlink"/>
+            <w:rFonts w:ascii="Times New Roman" w:hAnsi="Times New Roman" w:cs="Times New Roman"/>
+            <w:sz w:val="24"/>
+            <w:szCs w:val="24"/>
+          </w:rPr>
+          <w:t>http://www.catawiki.com</w:t>
+        </w:r>
+      </w:hyperlink>
+      <w:r>
+        <w:rPr>
+          <w:rFonts w:ascii="Times New Roman" w:hAnsi="Times New Roman" w:cs="Times New Roman"/>
+          <w:sz w:val="24"/>
+          <w:szCs w:val="24"/>
+        </w:rPr>
+        <w:t xml:space="preserve"> is an online auction platform for buying and selling special items and collectibles. It </w:t>
+      </w:r>
+      <w:r>
+        <w:rPr>
+          <w:rFonts w:ascii="Times New Roman" w:hAnsi="Times New Roman" w:cs="Times New Roman"/>
+          <w:sz w:val="24"/>
+          <w:szCs w:val="24"/>
+        </w:rPr>
+        <w:t>hosts</w:t>
+      </w:r>
+      <w:r>
+        <w:rPr>
+          <w:rFonts w:ascii="Times New Roman" w:hAnsi="Times New Roman" w:cs="Times New Roman"/>
+          <w:sz w:val="24"/>
+          <w:szCs w:val="24"/>
+        </w:rPr>
+        <w:t xml:space="preserve"> weekly online auctions, in various categories such as vintage comic books, model trains, coins, watches, art, </w:t>
+      </w:r>
+      <w:r>
+        <w:rPr>
+          <w:rFonts w:ascii="Times New Roman" w:hAnsi="Times New Roman" w:cs="Times New Roman"/>
+          <w:sz w:val="24"/>
+          <w:szCs w:val="24"/>
+        </w:rPr>
+        <w:t>jewelry</w:t>
+      </w:r>
+      <w:r>
+        <w:rPr>
+          <w:rFonts w:ascii="Times New Roman" w:hAnsi="Times New Roman" w:cs="Times New Roman"/>
+          <w:sz w:val="24"/>
+          <w:szCs w:val="24"/>
+        </w:rPr>
+        <w:t xml:space="preserve"> and classic cars.</w:t>
+      </w:r>
+    </w:p>
+    <w:p>
+      <w:pPr>
+        <w:pStyle w:val="ListParagraph"/>
+        <w:numPr>
+          <w:ilvl w:val="0"/>
+          <w:numId w:val="27"/>
+        </w:numPr>
+        <w:spacing w:before="120" w:after="120" w:line="360" w:lineRule="auto"/>
+        <w:jc w:val="both"/>
+        <w:rPr>
+          <w:rFonts w:ascii="Times New Roman" w:hAnsi="Times New Roman" w:cs="Times New Roman"/>
+          <w:sz w:val="24"/>
+          <w:szCs w:val="24"/>
+        </w:rPr>
+      </w:pPr>
+      <w:proofErr w:type="spellStart"/>
+      <w:r>
+        <w:rPr>
+          <w:rFonts w:ascii="Times New Roman" w:hAnsi="Times New Roman" w:cs="Times New Roman"/>
+          <w:sz w:val="24"/>
+          <w:szCs w:val="24"/>
+        </w:rPr>
+        <w:t>n</w:t>
+      </w:r>
+      <w:r>
+        <w:rPr>
+          <w:rFonts w:ascii="Times New Roman" w:hAnsi="Times New Roman" w:cs="Times New Roman"/>
+          <w:sz w:val="24"/>
+          <w:szCs w:val="24"/>
+        </w:rPr>
+        <w:t>Lab</w:t>
+      </w:r>
+      <w:proofErr w:type="spellEnd"/>
+      <w:r>
+        <w:rPr>
+          <w:rFonts w:ascii="Times New Roman" w:hAnsi="Times New Roman" w:cs="Times New Roman"/>
+          <w:sz w:val="24"/>
+          <w:szCs w:val="24"/>
+        </w:rPr>
+        <w:t xml:space="preserve">: </w:t>
+      </w:r>
+      <w:hyperlink r:id="rId70" w:history="1">
+        <w:r>
+          <w:rPr>
+            <w:rStyle w:val="Hyperlink"/>
+            <w:rFonts w:ascii="Times New Roman" w:hAnsi="Times New Roman" w:cs="Times New Roman"/>
+            <w:sz w:val="24"/>
+            <w:szCs w:val="24"/>
+          </w:rPr>
+          <w:t>http://ncatlab.org</w:t>
+        </w:r>
+      </w:hyperlink>
+      <w:r>
+        <w:rPr>
+          <w:rFonts w:ascii="Times New Roman" w:hAnsi="Times New Roman" w:cs="Times New Roman"/>
+          <w:sz w:val="24"/>
+          <w:szCs w:val="24"/>
+        </w:rPr>
+        <w:t xml:space="preserve"> </w:t>
+      </w:r>
+      <w:r>
+        <w:rPr>
+          <w:rFonts w:ascii="Times New Roman" w:hAnsi="Times New Roman" w:cs="Times New Roman"/>
+          <w:sz w:val="24"/>
+          <w:szCs w:val="24"/>
+        </w:rPr>
+        <w:t>is a wiki for research-level notes, expositions and collaborative work, including original research, in mathematics, physics, and philosophy, with a focus on methods from category theory and homotropy theory.</w:t>
+      </w:r>
+    </w:p>
+    <w:p>
+      <w:pPr>
+        <w:pStyle w:val="ListParagraph"/>
+        <w:numPr>
+          <w:ilvl w:val="0"/>
+          <w:numId w:val="27"/>
+        </w:numPr>
+        <w:spacing w:before="120" w:after="120" w:line="360" w:lineRule="auto"/>
+        <w:jc w:val="both"/>
+        <w:rPr>
+          <w:rFonts w:ascii="Times New Roman" w:hAnsi="Times New Roman" w:cs="Times New Roman"/>
+          <w:sz w:val="24"/>
+          <w:szCs w:val="24"/>
+        </w:rPr>
+      </w:pPr>
+      <w:r>
+        <w:rPr>
+          <w:rFonts w:ascii="Times New Roman" w:hAnsi="Times New Roman" w:cs="Times New Roman"/>
+          <w:sz w:val="24"/>
+          <w:szCs w:val="24"/>
+        </w:rPr>
+        <w:t>Answers</w:t>
+      </w:r>
+      <w:r>
+        <w:rPr>
+          <w:rFonts w:ascii="Times New Roman" w:hAnsi="Times New Roman" w:cs="Times New Roman"/>
+          <w:sz w:val="24"/>
+          <w:szCs w:val="24"/>
+        </w:rPr>
+        <w:t>.com</w:t>
+      </w:r>
+      <w:r>
+        <w:rPr>
+          <w:rFonts w:ascii="Times New Roman" w:hAnsi="Times New Roman" w:cs="Times New Roman"/>
+          <w:sz w:val="24"/>
+          <w:szCs w:val="24"/>
+        </w:rPr>
+        <w:t xml:space="preserve">: </w:t>
+      </w:r>
+      <w:hyperlink r:id="rId71" w:history="1">
+        <w:r>
+          <w:rPr>
+            <w:rStyle w:val="Hyperlink"/>
+            <w:rFonts w:ascii="Times New Roman" w:hAnsi="Times New Roman" w:cs="Times New Roman"/>
+            <w:sz w:val="24"/>
+            <w:szCs w:val="24"/>
+          </w:rPr>
+          <w:t>http://www.answers.com</w:t>
+        </w:r>
+      </w:hyperlink>
+      <w:r>
+        <w:rPr>
+          <w:rFonts w:ascii="Times New Roman" w:hAnsi="Times New Roman" w:cs="Times New Roman"/>
+          <w:sz w:val="24"/>
+          <w:szCs w:val="24"/>
+        </w:rPr>
+        <w:t xml:space="preserve"> is an Internet-based knowledge exchange.</w:t>
+      </w:r>
+      <w:r>
+        <w:rPr>
+          <w:rFonts w:ascii="Times New Roman" w:hAnsi="Times New Roman" w:cs="Times New Roman"/>
+          <w:sz w:val="24"/>
+          <w:szCs w:val="24"/>
+        </w:rPr>
+        <w:t xml:space="preserve"> It has tens of millions of user-generated questions and answers, and provides a website where registered users can interact with one another.</w:t>
+      </w:r>
+    </w:p>
+    <w:p>
+      <w:pPr>
         <w:pStyle w:val="Heading1"/>
         <w:spacing w:before="120" w:line="360" w:lineRule="auto"/>
         <w:jc w:val="both"/>
@@ -7195,6 +9071,7 @@
     <w:p>
       <w:pPr>
         <w:spacing w:before="120" w:after="120" w:line="360" w:lineRule="auto"/>
+        <w:jc w:val="both"/>
         <w:rPr>
           <w:rFonts w:ascii="Times New Roman" w:hAnsi="Times New Roman" w:cs="Times New Roman"/>
           <w:sz w:val="24"/>
@@ -7246,6 +9123,7 @@
       <w:pPr>
         <w:pStyle w:val="Heading2"/>
         <w:spacing w:before="120" w:line="360" w:lineRule="auto"/>
+        <w:jc w:val="both"/>
         <w:rPr>
           <w:rFonts w:ascii="Times New Roman" w:hAnsi="Times New Roman" w:cs="Times New Roman"/>
           <w:b/>
@@ -7275,6 +9153,7 @@
           <w:numId w:val="19"/>
         </w:numPr>
         <w:spacing w:before="120" w:after="120" w:line="360" w:lineRule="auto"/>
+        <w:jc w:val="both"/>
         <w:rPr>
           <w:rFonts w:ascii="Times New Roman" w:hAnsi="Times New Roman" w:cs="Times New Roman"/>
           <w:sz w:val="24"/>
@@ -7306,6 +9185,7 @@
           <w:numId w:val="19"/>
         </w:numPr>
         <w:spacing w:before="120" w:after="120" w:line="360" w:lineRule="auto"/>
+        <w:jc w:val="both"/>
         <w:rPr>
           <w:rFonts w:ascii="Times New Roman" w:hAnsi="Times New Roman" w:cs="Times New Roman"/>
           <w:sz w:val="24"/>
@@ -7325,6 +9205,7 @@
       <w:pPr>
         <w:pStyle w:val="Heading2"/>
         <w:spacing w:before="120" w:line="360" w:lineRule="auto"/>
+        <w:jc w:val="both"/>
         <w:rPr>
           <w:rFonts w:ascii="Times New Roman" w:hAnsi="Times New Roman" w:cs="Times New Roman"/>
           <w:b/>
@@ -7364,6 +9245,7 @@
           <w:numId w:val="20"/>
         </w:numPr>
         <w:spacing w:before="120" w:after="120" w:line="360" w:lineRule="auto"/>
+        <w:jc w:val="both"/>
         <w:rPr>
           <w:rFonts w:ascii="Times New Roman" w:hAnsi="Times New Roman" w:cs="Times New Roman"/>
           <w:sz w:val="24"/>
@@ -7395,6 +9277,7 @@
           <w:numId w:val="20"/>
         </w:numPr>
         <w:spacing w:before="120" w:after="120" w:line="360" w:lineRule="auto"/>
+        <w:jc w:val="both"/>
         <w:rPr>
           <w:rFonts w:ascii="Times New Roman" w:hAnsi="Times New Roman" w:cs="Times New Roman"/>
           <w:sz w:val="24"/>
@@ -7418,6 +9301,7 @@
           <w:numId w:val="20"/>
         </w:numPr>
         <w:spacing w:before="120" w:after="120" w:line="360" w:lineRule="auto"/>
+        <w:jc w:val="both"/>
         <w:rPr>
           <w:rFonts w:ascii="Times New Roman" w:hAnsi="Times New Roman" w:cs="Times New Roman"/>
           <w:sz w:val="24"/>
@@ -7437,6 +9321,7 @@
       <w:pPr>
         <w:pStyle w:val="Heading2"/>
         <w:spacing w:before="120" w:line="360" w:lineRule="auto"/>
+        <w:jc w:val="both"/>
         <w:rPr>
           <w:rFonts w:ascii="Times New Roman" w:hAnsi="Times New Roman" w:cs="Times New Roman"/>
           <w:b/>
@@ -7466,6 +9351,7 @@
           <w:numId w:val="21"/>
         </w:numPr>
         <w:spacing w:before="120" w:after="120" w:line="360" w:lineRule="auto"/>
+        <w:jc w:val="both"/>
         <w:rPr>
           <w:rFonts w:ascii="Times New Roman" w:hAnsi="Times New Roman" w:cs="Times New Roman"/>
           <w:sz w:val="24"/>
@@ -7505,19 +9391,19 @@
           <w:numId w:val="21"/>
         </w:numPr>
         <w:spacing w:before="120" w:after="120" w:line="360" w:lineRule="auto"/>
-        <w:rPr>
-          <w:rFonts w:ascii="Times New Roman" w:hAnsi="Times New Roman" w:cs="Times New Roman"/>
-          <w:sz w:val="24"/>
-          <w:szCs w:val="24"/>
-        </w:rPr>
-      </w:pPr>
-      <w:r>
-        <w:rPr>
-          <w:rFonts w:ascii="Times New Roman" w:hAnsi="Times New Roman" w:cs="Times New Roman"/>
-          <w:sz w:val="24"/>
-          <w:szCs w:val="24"/>
-        </w:rPr>
-        <w:lastRenderedPageBreak/>
+        <w:jc w:val="both"/>
+        <w:rPr>
+          <w:rFonts w:ascii="Times New Roman" w:hAnsi="Times New Roman" w:cs="Times New Roman"/>
+          <w:sz w:val="24"/>
+          <w:szCs w:val="24"/>
+        </w:rPr>
+      </w:pPr>
+      <w:r>
+        <w:rPr>
+          <w:rFonts w:ascii="Times New Roman" w:hAnsi="Times New Roman" w:cs="Times New Roman"/>
+          <w:sz w:val="24"/>
+          <w:szCs w:val="24"/>
+        </w:rPr>
         <w:t>Is there a way of verifying the legitimacy of the owner?</w:t>
       </w:r>
     </w:p>
@@ -7529,6 +9415,7 @@
           <w:numId w:val="21"/>
         </w:numPr>
         <w:spacing w:before="120" w:after="120" w:line="360" w:lineRule="auto"/>
+        <w:jc w:val="both"/>
         <w:rPr>
           <w:rFonts w:ascii="Times New Roman" w:hAnsi="Times New Roman" w:cs="Times New Roman"/>
           <w:sz w:val="24"/>
@@ -7552,18 +9439,20 @@
           <w:numId w:val="21"/>
         </w:numPr>
         <w:spacing w:before="120" w:after="120" w:line="360" w:lineRule="auto"/>
-        <w:rPr>
-          <w:rFonts w:ascii="Times New Roman" w:hAnsi="Times New Roman" w:cs="Times New Roman"/>
-          <w:sz w:val="24"/>
-          <w:szCs w:val="24"/>
-        </w:rPr>
-      </w:pPr>
-      <w:r>
-        <w:rPr>
-          <w:rFonts w:ascii="Times New Roman" w:hAnsi="Times New Roman" w:cs="Times New Roman"/>
-          <w:sz w:val="24"/>
-          <w:szCs w:val="24"/>
-        </w:rPr>
+        <w:jc w:val="both"/>
+        <w:rPr>
+          <w:rFonts w:ascii="Times New Roman" w:hAnsi="Times New Roman" w:cs="Times New Roman"/>
+          <w:sz w:val="24"/>
+          <w:szCs w:val="24"/>
+        </w:rPr>
+      </w:pPr>
+      <w:r>
+        <w:rPr>
+          <w:rFonts w:ascii="Times New Roman" w:hAnsi="Times New Roman" w:cs="Times New Roman"/>
+          <w:sz w:val="24"/>
+          <w:szCs w:val="24"/>
+        </w:rPr>
+        <w:lastRenderedPageBreak/>
         <w:t>Is the information from sources known to be reliable?</w:t>
       </w:r>
     </w:p>
@@ -7571,6 +9460,7 @@
       <w:pPr>
         <w:pStyle w:val="Heading2"/>
         <w:spacing w:before="120" w:line="360" w:lineRule="auto"/>
+        <w:jc w:val="both"/>
         <w:rPr>
           <w:rFonts w:ascii="Times New Roman" w:hAnsi="Times New Roman" w:cs="Times New Roman"/>
           <w:b/>
@@ -7600,6 +9490,7 @@
           <w:numId w:val="22"/>
         </w:numPr>
         <w:spacing w:before="120" w:after="120" w:line="360" w:lineRule="auto"/>
+        <w:jc w:val="both"/>
         <w:rPr>
           <w:rFonts w:ascii="Times New Roman" w:hAnsi="Times New Roman" w:cs="Times New Roman"/>
           <w:sz w:val="24"/>
@@ -7631,6 +9522,7 @@
           <w:numId w:val="22"/>
         </w:numPr>
         <w:spacing w:before="120" w:after="120" w:line="360" w:lineRule="auto"/>
+        <w:jc w:val="both"/>
         <w:rPr>
           <w:rFonts w:ascii="Times New Roman" w:hAnsi="Times New Roman" w:cs="Times New Roman"/>
           <w:sz w:val="24"/>
@@ -7662,6 +9554,7 @@
           <w:numId w:val="22"/>
         </w:numPr>
         <w:spacing w:before="120" w:after="120" w:line="360" w:lineRule="auto"/>
+        <w:jc w:val="both"/>
         <w:rPr>
           <w:rFonts w:ascii="Times New Roman" w:hAnsi="Times New Roman" w:cs="Times New Roman"/>
           <w:sz w:val="24"/>
@@ -7681,6 +9574,7 @@
       <w:pPr>
         <w:pStyle w:val="Heading2"/>
         <w:spacing w:before="120" w:line="360" w:lineRule="auto"/>
+        <w:jc w:val="both"/>
         <w:rPr>
           <w:rFonts w:ascii="Times New Roman" w:hAnsi="Times New Roman" w:cs="Times New Roman"/>
           <w:b/>
@@ -7710,6 +9604,7 @@
           <w:numId w:val="23"/>
         </w:numPr>
         <w:spacing w:before="120" w:after="120" w:line="360" w:lineRule="auto"/>
+        <w:jc w:val="both"/>
         <w:rPr>
           <w:rFonts w:ascii="Times New Roman" w:hAnsi="Times New Roman" w:cs="Times New Roman"/>
           <w:sz w:val="24"/>
@@ -7733,6 +9628,7 @@
           <w:numId w:val="23"/>
         </w:numPr>
         <w:spacing w:before="120" w:after="120" w:line="360" w:lineRule="auto"/>
+        <w:jc w:val="both"/>
         <w:rPr>
           <w:rFonts w:ascii="Times New Roman" w:hAnsi="Times New Roman" w:cs="Times New Roman"/>
           <w:sz w:val="24"/>
@@ -7760,6 +9656,7 @@
       <w:pPr>
         <w:pStyle w:val="Heading2"/>
         <w:spacing w:before="120" w:line="360" w:lineRule="auto"/>
+        <w:jc w:val="both"/>
         <w:rPr>
           <w:rFonts w:ascii="Times New Roman" w:hAnsi="Times New Roman" w:cs="Times New Roman"/>
           <w:b/>
@@ -7789,6 +9686,7 @@
           <w:numId w:val="24"/>
         </w:numPr>
         <w:spacing w:before="120" w:after="120" w:line="360" w:lineRule="auto"/>
+        <w:jc w:val="both"/>
         <w:rPr>
           <w:rFonts w:ascii="Times New Roman" w:hAnsi="Times New Roman" w:cs="Times New Roman"/>
           <w:sz w:val="24"/>
@@ -7812,6 +9710,7 @@
           <w:numId w:val="24"/>
         </w:numPr>
         <w:spacing w:before="120" w:after="120" w:line="360" w:lineRule="auto"/>
+        <w:jc w:val="both"/>
         <w:rPr>
           <w:rFonts w:ascii="Times New Roman" w:hAnsi="Times New Roman" w:cs="Times New Roman"/>
           <w:sz w:val="24"/>
@@ -7835,6 +9734,7 @@
           <w:numId w:val="24"/>
         </w:numPr>
         <w:spacing w:before="120" w:after="120" w:line="360" w:lineRule="auto"/>
+        <w:jc w:val="both"/>
         <w:rPr>
           <w:rFonts w:ascii="Times New Roman" w:hAnsi="Times New Roman" w:cs="Times New Roman"/>
           <w:sz w:val="24"/>
@@ -7862,18 +9762,8 @@
     </w:p>
     <w:p>
       <w:pPr>
-        <w:spacing w:line="480" w:lineRule="auto"/>
-      </w:pPr>
-    </w:p>
-    <w:p>
-      <w:pPr>
-        <w:spacing w:line="480" w:lineRule="auto"/>
-      </w:pPr>
-    </w:p>
-    <w:p>
-      <w:pPr>
         <w:sectPr>
-          <w:footerReference w:type="default" r:id="rId47"/>
+          <w:footerReference w:type="default" r:id="rId72"/>
           <w:pgSz w:w="12240" w:h="15840"/>
           <w:pgMar w:top="1440" w:right="1440" w:bottom="1440" w:left="1440" w:header="720" w:footer="720" w:gutter="0"/>
           <w:pgNumType w:start="1"/>
@@ -7934,7 +9824,7 @@
       <w:r>
         <w:t xml:space="preserve">Clear Tech Interactive, </w:t>
       </w:r>
-      <w:hyperlink r:id="rId48" w:history="1">
+      <w:hyperlink r:id="rId73" w:history="1">
         <w:r>
           <w:rPr>
             <w:rStyle w:val="Hyperlink"/>
@@ -7963,7 +9853,7 @@
         </w:rPr>
         <w:t xml:space="preserve">Make websitehub.com, </w:t>
       </w:r>
-      <w:hyperlink r:id="rId49" w:history="1">
+      <w:hyperlink r:id="rId74" w:history="1">
         <w:r>
           <w:rPr>
             <w:rStyle w:val="Hyperlink"/>
@@ -8027,7 +9917,7 @@
     <w:p/>
     <w:p/>
     <w:sectPr>
-      <w:headerReference w:type="default" r:id="rId50"/>
+      <w:headerReference w:type="default" r:id="rId75"/>
       <w:pgSz w:w="12240" w:h="15840"/>
       <w:pgMar w:top="1440" w:right="1440" w:bottom="1440" w:left="1440" w:header="720" w:footer="720" w:gutter="0"/>
       <w:cols w:space="720"/>
@@ -9108,6 +10998,119 @@
     </w:lvl>
   </w:abstractNum>
   <w:abstractNum w:abstractNumId="7" w15:restartNumberingAfterBreak="0">
+    <w:nsid w:val="13B7160F"/>
+    <w:multiLevelType w:val="hybridMultilevel"/>
+    <w:tmpl w:val="FB34A0E8"/>
+    <w:lvl w:ilvl="0" w:tplc="04090001">
+      <w:start w:val="1"/>
+      <w:numFmt w:val="bullet"/>
+      <w:lvlText w:val=""/>
+      <w:lvlJc w:val="left"/>
+      <w:pPr>
+        <w:ind w:left="720" w:hanging="360"/>
+      </w:pPr>
+      <w:rPr>
+        <w:rFonts w:ascii="Symbol" w:hAnsi="Symbol" w:hint="default"/>
+      </w:rPr>
+    </w:lvl>
+    <w:lvl w:ilvl="1" w:tplc="04090003" w:tentative="1">
+      <w:start w:val="1"/>
+      <w:numFmt w:val="bullet"/>
+      <w:lvlText w:val="o"/>
+      <w:lvlJc w:val="left"/>
+      <w:pPr>
+        <w:ind w:left="1440" w:hanging="360"/>
+      </w:pPr>
+      <w:rPr>
+        <w:rFonts w:ascii="Courier New" w:hAnsi="Courier New" w:cs="Courier New" w:hint="default"/>
+      </w:rPr>
+    </w:lvl>
+    <w:lvl w:ilvl="2" w:tplc="04090005" w:tentative="1">
+      <w:start w:val="1"/>
+      <w:numFmt w:val="bullet"/>
+      <w:lvlText w:val=""/>
+      <w:lvlJc w:val="left"/>
+      <w:pPr>
+        <w:ind w:left="2160" w:hanging="360"/>
+      </w:pPr>
+      <w:rPr>
+        <w:rFonts w:ascii="Wingdings" w:hAnsi="Wingdings" w:hint="default"/>
+      </w:rPr>
+    </w:lvl>
+    <w:lvl w:ilvl="3" w:tplc="04090001" w:tentative="1">
+      <w:start w:val="1"/>
+      <w:numFmt w:val="bullet"/>
+      <w:lvlText w:val=""/>
+      <w:lvlJc w:val="left"/>
+      <w:pPr>
+        <w:ind w:left="2880" w:hanging="360"/>
+      </w:pPr>
+      <w:rPr>
+        <w:rFonts w:ascii="Symbol" w:hAnsi="Symbol" w:hint="default"/>
+      </w:rPr>
+    </w:lvl>
+    <w:lvl w:ilvl="4" w:tplc="04090003" w:tentative="1">
+      <w:start w:val="1"/>
+      <w:numFmt w:val="bullet"/>
+      <w:lvlText w:val="o"/>
+      <w:lvlJc w:val="left"/>
+      <w:pPr>
+        <w:ind w:left="3600" w:hanging="360"/>
+      </w:pPr>
+      <w:rPr>
+        <w:rFonts w:ascii="Courier New" w:hAnsi="Courier New" w:cs="Courier New" w:hint="default"/>
+      </w:rPr>
+    </w:lvl>
+    <w:lvl w:ilvl="5" w:tplc="04090005" w:tentative="1">
+      <w:start w:val="1"/>
+      <w:numFmt w:val="bullet"/>
+      <w:lvlText w:val=""/>
+      <w:lvlJc w:val="left"/>
+      <w:pPr>
+        <w:ind w:left="4320" w:hanging="360"/>
+      </w:pPr>
+      <w:rPr>
+        <w:rFonts w:ascii="Wingdings" w:hAnsi="Wingdings" w:hint="default"/>
+      </w:rPr>
+    </w:lvl>
+    <w:lvl w:ilvl="6" w:tplc="04090001" w:tentative="1">
+      <w:start w:val="1"/>
+      <w:numFmt w:val="bullet"/>
+      <w:lvlText w:val=""/>
+      <w:lvlJc w:val="left"/>
+      <w:pPr>
+        <w:ind w:left="5040" w:hanging="360"/>
+      </w:pPr>
+      <w:rPr>
+        <w:rFonts w:ascii="Symbol" w:hAnsi="Symbol" w:hint="default"/>
+      </w:rPr>
+    </w:lvl>
+    <w:lvl w:ilvl="7" w:tplc="04090003" w:tentative="1">
+      <w:start w:val="1"/>
+      <w:numFmt w:val="bullet"/>
+      <w:lvlText w:val="o"/>
+      <w:lvlJc w:val="left"/>
+      <w:pPr>
+        <w:ind w:left="5760" w:hanging="360"/>
+      </w:pPr>
+      <w:rPr>
+        <w:rFonts w:ascii="Courier New" w:hAnsi="Courier New" w:cs="Courier New" w:hint="default"/>
+      </w:rPr>
+    </w:lvl>
+    <w:lvl w:ilvl="8" w:tplc="04090005" w:tentative="1">
+      <w:start w:val="1"/>
+      <w:numFmt w:val="bullet"/>
+      <w:lvlText w:val=""/>
+      <w:lvlJc w:val="left"/>
+      <w:pPr>
+        <w:ind w:left="6480" w:hanging="360"/>
+      </w:pPr>
+      <w:rPr>
+        <w:rFonts w:ascii="Wingdings" w:hAnsi="Wingdings" w:hint="default"/>
+      </w:rPr>
+    </w:lvl>
+  </w:abstractNum>
+  <w:abstractNum w:abstractNumId="8" w15:restartNumberingAfterBreak="0">
     <w:nsid w:val="1695001A"/>
     <w:multiLevelType w:val="multilevel"/>
     <w:tmpl w:val="0874CAEE"/>
@@ -9220,7 +11223,7 @@
       </w:rPr>
     </w:lvl>
   </w:abstractNum>
-  <w:abstractNum w:abstractNumId="8" w15:restartNumberingAfterBreak="0">
+  <w:abstractNum w:abstractNumId="9" w15:restartNumberingAfterBreak="0">
     <w:nsid w:val="19B90A21"/>
     <w:multiLevelType w:val="hybridMultilevel"/>
     <w:tmpl w:val="9A9CCBF0"/>
@@ -9333,7 +11336,7 @@
       </w:rPr>
     </w:lvl>
   </w:abstractNum>
-  <w:abstractNum w:abstractNumId="9" w15:restartNumberingAfterBreak="0">
+  <w:abstractNum w:abstractNumId="10" w15:restartNumberingAfterBreak="0">
     <w:nsid w:val="1F9D73F6"/>
     <w:multiLevelType w:val="multilevel"/>
     <w:tmpl w:val="0BA06744"/>
@@ -9446,7 +11449,7 @@
       </w:rPr>
     </w:lvl>
   </w:abstractNum>
-  <w:abstractNum w:abstractNumId="10" w15:restartNumberingAfterBreak="0">
+  <w:abstractNum w:abstractNumId="11" w15:restartNumberingAfterBreak="0">
     <w:nsid w:val="24A04E89"/>
     <w:multiLevelType w:val="hybridMultilevel"/>
     <w:tmpl w:val="A1582C1E"/>
@@ -9559,7 +11562,7 @@
       </w:rPr>
     </w:lvl>
   </w:abstractNum>
-  <w:abstractNum w:abstractNumId="11" w15:restartNumberingAfterBreak="0">
+  <w:abstractNum w:abstractNumId="12" w15:restartNumberingAfterBreak="0">
     <w:nsid w:val="2B1E5F7A"/>
     <w:multiLevelType w:val="multilevel"/>
     <w:tmpl w:val="44A4D7BA"/>
@@ -9672,7 +11675,7 @@
       </w:rPr>
     </w:lvl>
   </w:abstractNum>
-  <w:abstractNum w:abstractNumId="12" w15:restartNumberingAfterBreak="0">
+  <w:abstractNum w:abstractNumId="13" w15:restartNumberingAfterBreak="0">
     <w:nsid w:val="2E565C41"/>
     <w:multiLevelType w:val="hybridMultilevel"/>
     <w:tmpl w:val="F40E7BBA"/>
@@ -9785,7 +11788,7 @@
       </w:rPr>
     </w:lvl>
   </w:abstractNum>
-  <w:abstractNum w:abstractNumId="13" w15:restartNumberingAfterBreak="0">
+  <w:abstractNum w:abstractNumId="14" w15:restartNumberingAfterBreak="0">
     <w:nsid w:val="31DD31D9"/>
     <w:multiLevelType w:val="multilevel"/>
     <w:tmpl w:val="0409001F"/>
@@ -9871,7 +11874,7 @@
       </w:pPr>
     </w:lvl>
   </w:abstractNum>
-  <w:abstractNum w:abstractNumId="14" w15:restartNumberingAfterBreak="0">
+  <w:abstractNum w:abstractNumId="15" w15:restartNumberingAfterBreak="0">
     <w:nsid w:val="3D506947"/>
     <w:multiLevelType w:val="hybridMultilevel"/>
     <w:tmpl w:val="4B2A014A"/>
@@ -9984,7 +11987,7 @@
       </w:rPr>
     </w:lvl>
   </w:abstractNum>
-  <w:abstractNum w:abstractNumId="15" w15:restartNumberingAfterBreak="0">
+  <w:abstractNum w:abstractNumId="16" w15:restartNumberingAfterBreak="0">
     <w:nsid w:val="3F2F1E25"/>
     <w:multiLevelType w:val="hybridMultilevel"/>
     <w:tmpl w:val="5EB005FE"/>
@@ -10097,7 +12100,7 @@
       </w:rPr>
     </w:lvl>
   </w:abstractNum>
-  <w:abstractNum w:abstractNumId="16" w15:restartNumberingAfterBreak="0">
+  <w:abstractNum w:abstractNumId="17" w15:restartNumberingAfterBreak="0">
     <w:nsid w:val="42FD3394"/>
     <w:multiLevelType w:val="multilevel"/>
     <w:tmpl w:val="FDDA30D2"/>
@@ -10210,7 +12213,7 @@
       </w:rPr>
     </w:lvl>
   </w:abstractNum>
-  <w:abstractNum w:abstractNumId="17" w15:restartNumberingAfterBreak="0">
+  <w:abstractNum w:abstractNumId="18" w15:restartNumberingAfterBreak="0">
     <w:nsid w:val="56984890"/>
     <w:multiLevelType w:val="hybridMultilevel"/>
     <w:tmpl w:val="E8D6FC4E"/>
@@ -10323,7 +12326,120 @@
       </w:rPr>
     </w:lvl>
   </w:abstractNum>
-  <w:abstractNum w:abstractNumId="18" w15:restartNumberingAfterBreak="0">
+  <w:abstractNum w:abstractNumId="19" w15:restartNumberingAfterBreak="0">
+    <w:nsid w:val="5F0B06D0"/>
+    <w:multiLevelType w:val="hybridMultilevel"/>
+    <w:tmpl w:val="1C2037C4"/>
+    <w:lvl w:ilvl="0" w:tplc="04090001">
+      <w:start w:val="1"/>
+      <w:numFmt w:val="bullet"/>
+      <w:lvlText w:val=""/>
+      <w:lvlJc w:val="left"/>
+      <w:pPr>
+        <w:ind w:left="720" w:hanging="360"/>
+      </w:pPr>
+      <w:rPr>
+        <w:rFonts w:ascii="Symbol" w:hAnsi="Symbol" w:hint="default"/>
+      </w:rPr>
+    </w:lvl>
+    <w:lvl w:ilvl="1" w:tplc="04090003" w:tentative="1">
+      <w:start w:val="1"/>
+      <w:numFmt w:val="bullet"/>
+      <w:lvlText w:val="o"/>
+      <w:lvlJc w:val="left"/>
+      <w:pPr>
+        <w:ind w:left="1440" w:hanging="360"/>
+      </w:pPr>
+      <w:rPr>
+        <w:rFonts w:ascii="Courier New" w:hAnsi="Courier New" w:cs="Courier New" w:hint="default"/>
+      </w:rPr>
+    </w:lvl>
+    <w:lvl w:ilvl="2" w:tplc="04090005" w:tentative="1">
+      <w:start w:val="1"/>
+      <w:numFmt w:val="bullet"/>
+      <w:lvlText w:val=""/>
+      <w:lvlJc w:val="left"/>
+      <w:pPr>
+        <w:ind w:left="2160" w:hanging="360"/>
+      </w:pPr>
+      <w:rPr>
+        <w:rFonts w:ascii="Wingdings" w:hAnsi="Wingdings" w:hint="default"/>
+      </w:rPr>
+    </w:lvl>
+    <w:lvl w:ilvl="3" w:tplc="04090001" w:tentative="1">
+      <w:start w:val="1"/>
+      <w:numFmt w:val="bullet"/>
+      <w:lvlText w:val=""/>
+      <w:lvlJc w:val="left"/>
+      <w:pPr>
+        <w:ind w:left="2880" w:hanging="360"/>
+      </w:pPr>
+      <w:rPr>
+        <w:rFonts w:ascii="Symbol" w:hAnsi="Symbol" w:hint="default"/>
+      </w:rPr>
+    </w:lvl>
+    <w:lvl w:ilvl="4" w:tplc="04090003" w:tentative="1">
+      <w:start w:val="1"/>
+      <w:numFmt w:val="bullet"/>
+      <w:lvlText w:val="o"/>
+      <w:lvlJc w:val="left"/>
+      <w:pPr>
+        <w:ind w:left="3600" w:hanging="360"/>
+      </w:pPr>
+      <w:rPr>
+        <w:rFonts w:ascii="Courier New" w:hAnsi="Courier New" w:cs="Courier New" w:hint="default"/>
+      </w:rPr>
+    </w:lvl>
+    <w:lvl w:ilvl="5" w:tplc="04090005" w:tentative="1">
+      <w:start w:val="1"/>
+      <w:numFmt w:val="bullet"/>
+      <w:lvlText w:val=""/>
+      <w:lvlJc w:val="left"/>
+      <w:pPr>
+        <w:ind w:left="4320" w:hanging="360"/>
+      </w:pPr>
+      <w:rPr>
+        <w:rFonts w:ascii="Wingdings" w:hAnsi="Wingdings" w:hint="default"/>
+      </w:rPr>
+    </w:lvl>
+    <w:lvl w:ilvl="6" w:tplc="04090001" w:tentative="1">
+      <w:start w:val="1"/>
+      <w:numFmt w:val="bullet"/>
+      <w:lvlText w:val=""/>
+      <w:lvlJc w:val="left"/>
+      <w:pPr>
+        <w:ind w:left="5040" w:hanging="360"/>
+      </w:pPr>
+      <w:rPr>
+        <w:rFonts w:ascii="Symbol" w:hAnsi="Symbol" w:hint="default"/>
+      </w:rPr>
+    </w:lvl>
+    <w:lvl w:ilvl="7" w:tplc="04090003" w:tentative="1">
+      <w:start w:val="1"/>
+      <w:numFmt w:val="bullet"/>
+      <w:lvlText w:val="o"/>
+      <w:lvlJc w:val="left"/>
+      <w:pPr>
+        <w:ind w:left="5760" w:hanging="360"/>
+      </w:pPr>
+      <w:rPr>
+        <w:rFonts w:ascii="Courier New" w:hAnsi="Courier New" w:cs="Courier New" w:hint="default"/>
+      </w:rPr>
+    </w:lvl>
+    <w:lvl w:ilvl="8" w:tplc="04090005" w:tentative="1">
+      <w:start w:val="1"/>
+      <w:numFmt w:val="bullet"/>
+      <w:lvlText w:val=""/>
+      <w:lvlJc w:val="left"/>
+      <w:pPr>
+        <w:ind w:left="6480" w:hanging="360"/>
+      </w:pPr>
+      <w:rPr>
+        <w:rFonts w:ascii="Wingdings" w:hAnsi="Wingdings" w:hint="default"/>
+      </w:rPr>
+    </w:lvl>
+  </w:abstractNum>
+  <w:abstractNum w:abstractNumId="20" w15:restartNumberingAfterBreak="0">
     <w:nsid w:val="6CFD6484"/>
     <w:multiLevelType w:val="hybridMultilevel"/>
     <w:tmpl w:val="D5B63EB6"/>
@@ -10436,7 +12552,7 @@
       </w:rPr>
     </w:lvl>
   </w:abstractNum>
-  <w:abstractNum w:abstractNumId="19" w15:restartNumberingAfterBreak="0">
+  <w:abstractNum w:abstractNumId="21" w15:restartNumberingAfterBreak="0">
     <w:nsid w:val="706471E5"/>
     <w:multiLevelType w:val="multilevel"/>
     <w:tmpl w:val="04090025"/>
@@ -10560,7 +12676,7 @@
       </w:rPr>
     </w:lvl>
   </w:abstractNum>
-  <w:abstractNum w:abstractNumId="20" w15:restartNumberingAfterBreak="0">
+  <w:abstractNum w:abstractNumId="22" w15:restartNumberingAfterBreak="0">
     <w:nsid w:val="70DC7CD6"/>
     <w:multiLevelType w:val="multilevel"/>
     <w:tmpl w:val="FCF6FDBE"/>
@@ -10673,7 +12789,7 @@
       </w:rPr>
     </w:lvl>
   </w:abstractNum>
-  <w:abstractNum w:abstractNumId="21" w15:restartNumberingAfterBreak="0">
+  <w:abstractNum w:abstractNumId="23" w15:restartNumberingAfterBreak="0">
     <w:nsid w:val="71947F9F"/>
     <w:multiLevelType w:val="multilevel"/>
     <w:tmpl w:val="AA38A7E4"/>
@@ -10786,7 +12902,7 @@
       </w:rPr>
     </w:lvl>
   </w:abstractNum>
-  <w:abstractNum w:abstractNumId="22" w15:restartNumberingAfterBreak="0">
+  <w:abstractNum w:abstractNumId="24" w15:restartNumberingAfterBreak="0">
     <w:nsid w:val="71A92B8A"/>
     <w:multiLevelType w:val="hybridMultilevel"/>
     <w:tmpl w:val="0BC4C03A"/>
@@ -10899,7 +13015,7 @@
       </w:rPr>
     </w:lvl>
   </w:abstractNum>
-  <w:abstractNum w:abstractNumId="23" w15:restartNumberingAfterBreak="0">
+  <w:abstractNum w:abstractNumId="25" w15:restartNumberingAfterBreak="0">
     <w:nsid w:val="77942D4C"/>
     <w:multiLevelType w:val="multilevel"/>
     <w:tmpl w:val="10E8E334"/>
@@ -11012,35 +13128,148 @@
       </w:rPr>
     </w:lvl>
   </w:abstractNum>
+  <w:abstractNum w:abstractNumId="26" w15:restartNumberingAfterBreak="0">
+    <w:nsid w:val="7A3B78A0"/>
+    <w:multiLevelType w:val="hybridMultilevel"/>
+    <w:tmpl w:val="A57E3F80"/>
+    <w:lvl w:ilvl="0" w:tplc="04090001">
+      <w:start w:val="1"/>
+      <w:numFmt w:val="bullet"/>
+      <w:lvlText w:val=""/>
+      <w:lvlJc w:val="left"/>
+      <w:pPr>
+        <w:ind w:left="720" w:hanging="360"/>
+      </w:pPr>
+      <w:rPr>
+        <w:rFonts w:ascii="Symbol" w:hAnsi="Symbol" w:hint="default"/>
+      </w:rPr>
+    </w:lvl>
+    <w:lvl w:ilvl="1" w:tplc="04090003" w:tentative="1">
+      <w:start w:val="1"/>
+      <w:numFmt w:val="bullet"/>
+      <w:lvlText w:val="o"/>
+      <w:lvlJc w:val="left"/>
+      <w:pPr>
+        <w:ind w:left="1440" w:hanging="360"/>
+      </w:pPr>
+      <w:rPr>
+        <w:rFonts w:ascii="Courier New" w:hAnsi="Courier New" w:cs="Courier New" w:hint="default"/>
+      </w:rPr>
+    </w:lvl>
+    <w:lvl w:ilvl="2" w:tplc="04090005" w:tentative="1">
+      <w:start w:val="1"/>
+      <w:numFmt w:val="bullet"/>
+      <w:lvlText w:val=""/>
+      <w:lvlJc w:val="left"/>
+      <w:pPr>
+        <w:ind w:left="2160" w:hanging="360"/>
+      </w:pPr>
+      <w:rPr>
+        <w:rFonts w:ascii="Wingdings" w:hAnsi="Wingdings" w:hint="default"/>
+      </w:rPr>
+    </w:lvl>
+    <w:lvl w:ilvl="3" w:tplc="04090001" w:tentative="1">
+      <w:start w:val="1"/>
+      <w:numFmt w:val="bullet"/>
+      <w:lvlText w:val=""/>
+      <w:lvlJc w:val="left"/>
+      <w:pPr>
+        <w:ind w:left="2880" w:hanging="360"/>
+      </w:pPr>
+      <w:rPr>
+        <w:rFonts w:ascii="Symbol" w:hAnsi="Symbol" w:hint="default"/>
+      </w:rPr>
+    </w:lvl>
+    <w:lvl w:ilvl="4" w:tplc="04090003" w:tentative="1">
+      <w:start w:val="1"/>
+      <w:numFmt w:val="bullet"/>
+      <w:lvlText w:val="o"/>
+      <w:lvlJc w:val="left"/>
+      <w:pPr>
+        <w:ind w:left="3600" w:hanging="360"/>
+      </w:pPr>
+      <w:rPr>
+        <w:rFonts w:ascii="Courier New" w:hAnsi="Courier New" w:cs="Courier New" w:hint="default"/>
+      </w:rPr>
+    </w:lvl>
+    <w:lvl w:ilvl="5" w:tplc="04090005" w:tentative="1">
+      <w:start w:val="1"/>
+      <w:numFmt w:val="bullet"/>
+      <w:lvlText w:val=""/>
+      <w:lvlJc w:val="left"/>
+      <w:pPr>
+        <w:ind w:left="4320" w:hanging="360"/>
+      </w:pPr>
+      <w:rPr>
+        <w:rFonts w:ascii="Wingdings" w:hAnsi="Wingdings" w:hint="default"/>
+      </w:rPr>
+    </w:lvl>
+    <w:lvl w:ilvl="6" w:tplc="04090001" w:tentative="1">
+      <w:start w:val="1"/>
+      <w:numFmt w:val="bullet"/>
+      <w:lvlText w:val=""/>
+      <w:lvlJc w:val="left"/>
+      <w:pPr>
+        <w:ind w:left="5040" w:hanging="360"/>
+      </w:pPr>
+      <w:rPr>
+        <w:rFonts w:ascii="Symbol" w:hAnsi="Symbol" w:hint="default"/>
+      </w:rPr>
+    </w:lvl>
+    <w:lvl w:ilvl="7" w:tplc="04090003" w:tentative="1">
+      <w:start w:val="1"/>
+      <w:numFmt w:val="bullet"/>
+      <w:lvlText w:val="o"/>
+      <w:lvlJc w:val="left"/>
+      <w:pPr>
+        <w:ind w:left="5760" w:hanging="360"/>
+      </w:pPr>
+      <w:rPr>
+        <w:rFonts w:ascii="Courier New" w:hAnsi="Courier New" w:cs="Courier New" w:hint="default"/>
+      </w:rPr>
+    </w:lvl>
+    <w:lvl w:ilvl="8" w:tplc="04090005" w:tentative="1">
+      <w:start w:val="1"/>
+      <w:numFmt w:val="bullet"/>
+      <w:lvlText w:val=""/>
+      <w:lvlJc w:val="left"/>
+      <w:pPr>
+        <w:ind w:left="6480" w:hanging="360"/>
+      </w:pPr>
+      <w:rPr>
+        <w:rFonts w:ascii="Wingdings" w:hAnsi="Wingdings" w:hint="default"/>
+      </w:rPr>
+    </w:lvl>
+  </w:abstractNum>
   <w:num w:numId="1">
-    <w:abstractNumId w:val="20"/>
+    <w:abstractNumId w:val="22"/>
   </w:num>
   <w:num w:numId="2">
     <w:abstractNumId w:val="0"/>
   </w:num>
   <w:num w:numId="3">
-    <w:abstractNumId w:val="19"/>
+    <w:abstractNumId w:val="21"/>
   </w:num>
   <w:num w:numId="4">
+    <w:abstractNumId w:val="25"/>
+  </w:num>
+  <w:num w:numId="5">
     <w:abstractNumId w:val="23"/>
   </w:num>
-  <w:num w:numId="5">
-    <w:abstractNumId w:val="21"/>
-  </w:num>
   <w:num w:numId="6">
-    <w:abstractNumId w:val="11"/>
+    <w:abstractNumId w:val="12"/>
   </w:num>
   <w:num w:numId="7">
-    <w:abstractNumId w:val="16"/>
+    <w:abstractNumId w:val="17"/>
   </w:num>
   <w:num w:numId="8">
-    <w:abstractNumId w:val="9"/>
+    <w:abstractNumId w:val="10"/>
   </w:num>
   <w:num w:numId="9">
-    <w:abstractNumId w:val="7"/>
+    <w:abstractNumId w:val="8"/>
   </w:num>
   <w:num w:numId="10">
-    <w:abstractNumId w:val="13"/>
+    <w:abstractNumId w:val="14"/>
   </w:num>
   <w:num w:numId="11">
     <w:abstractNumId w:val="1"/>
@@ -11049,40 +13278,49 @@
     <w:abstractNumId w:val="3"/>
   </w:num>
   <w:num w:numId="13">
-    <w:abstractNumId w:val="17"/>
+    <w:abstractNumId w:val="18"/>
   </w:num>
   <w:num w:numId="14">
-    <w:abstractNumId w:val="8"/>
+    <w:abstractNumId w:val="9"/>
   </w:num>
   <w:num w:numId="15">
     <w:abstractNumId w:val="4"/>
   </w:num>
   <w:num w:numId="16">
-    <w:abstractNumId w:val="22"/>
+    <w:abstractNumId w:val="24"/>
   </w:num>
   <w:num w:numId="17">
-    <w:abstractNumId w:val="10"/>
+    <w:abstractNumId w:val="11"/>
   </w:num>
   <w:num w:numId="18">
-    <w:abstractNumId w:val="18"/>
+    <w:abstractNumId w:val="20"/>
   </w:num>
   <w:num w:numId="19">
     <w:abstractNumId w:val="2"/>
   </w:num>
   <w:num w:numId="20">
-    <w:abstractNumId w:val="14"/>
+    <w:abstractNumId w:val="15"/>
   </w:num>
   <w:num w:numId="21">
     <w:abstractNumId w:val="6"/>
   </w:num>
   <w:num w:numId="22">
-    <w:abstractNumId w:val="15"/>
+    <w:abstractNumId w:val="16"/>
   </w:num>
   <w:num w:numId="23">
-    <w:abstractNumId w:val="12"/>
+    <w:abstractNumId w:val="13"/>
   </w:num>
   <w:num w:numId="24">
     <w:abstractNumId w:val="5"/>
+  </w:num>
+  <w:num w:numId="25">
+    <w:abstractNumId w:val="26"/>
+  </w:num>
+  <w:num w:numId="26">
+    <w:abstractNumId w:val="7"/>
+  </w:num>
+  <w:num w:numId="27">
+    <w:abstractNumId w:val="19"/>
   </w:num>
 </w:numbering>
 </file>
@@ -12480,7 +14718,7 @@
 </file>
 
 <file path=customXml/itemProps1.xml><?xml version="1.0" encoding="utf-8"?>
-<ds:datastoreItem xmlns:ds="http://schemas.openxmlformats.org/officeDocument/2006/customXml" ds:itemID="{0477A7DC-E224-8544-A485-06EF0F00729A}">
+<ds:datastoreItem xmlns:ds="http://schemas.openxmlformats.org/officeDocument/2006/customXml" ds:itemID="{B5409BFA-4B6F-7548-B777-8F8A79D5A462}">
   <ds:schemaRefs>
     <ds:schemaRef ds:uri="http://schemas.openxmlformats.org/officeDocument/2006/bibliography"/>
   </ds:schemaRefs>

</xml_diff>

<commit_message>
this is the 4th commint with the history of Internet shown in a chronological manner
</commit_message>
<xml_diff>
--- a/Internet_and_websites.docx
+++ b/Internet_and_websites.docx
@@ -423,6 +423,7 @@
         <w:sectPr>
           <w:headerReference w:type="default" r:id="rId11"/>
           <w:footerReference w:type="default" r:id="rId12"/>
+          <w:type w:val="continuous"/>
           <w:pgSz w:w="12240" w:h="15840"/>
           <w:pgMar w:top="1440" w:right="1440" w:bottom="1440" w:left="1440" w:header="720" w:footer="720" w:gutter="0"/>
           <w:pgNumType w:start="1"/>
@@ -500,7 +501,7 @@
             </w:rPr>
             <w:fldChar w:fldCharType="separate"/>
           </w:r>
-          <w:hyperlink w:anchor="_Toc34314152" w:history="1">
+          <w:hyperlink w:anchor="_Toc34349135" w:history="1">
             <w:r>
               <w:rPr>
                 <w:rStyle w:val="Hyperlink"/>
@@ -549,7 +550,7 @@
                 <w:noProof/>
                 <w:webHidden/>
               </w:rPr>
-              <w:instrText xml:space="preserve"> PAGEREF _Toc34314152 \h </w:instrText>
+              <w:instrText xml:space="preserve"> PAGEREF _Toc34349135 \h </w:instrText>
             </w:r>
             <w:r>
               <w:rPr>
@@ -598,7 +599,7 @@
               <w:lang w:val="en-US"/>
             </w:rPr>
           </w:pPr>
-          <w:hyperlink w:anchor="_Toc34314153" w:history="1">
+          <w:hyperlink w:anchor="_Toc34349136" w:history="1">
             <w:r>
               <w:rPr>
                 <w:rStyle w:val="Hyperlink"/>
@@ -647,7 +648,7 @@
                 <w:noProof/>
                 <w:webHidden/>
               </w:rPr>
-              <w:instrText xml:space="preserve"> PAGEREF _Toc34314153 \h </w:instrText>
+              <w:instrText xml:space="preserve"> PAGEREF _Toc34349136 \h </w:instrText>
             </w:r>
             <w:r>
               <w:rPr>
@@ -694,7 +695,7 @@
               <w:lang w:val="en-US"/>
             </w:rPr>
           </w:pPr>
-          <w:hyperlink w:anchor="_Toc34314154" w:history="1">
+          <w:hyperlink w:anchor="_Toc34349137" w:history="1">
             <w:r>
               <w:rPr>
                 <w:rStyle w:val="Hyperlink"/>
@@ -745,7 +746,7 @@
                 <w:noProof/>
                 <w:webHidden/>
               </w:rPr>
-              <w:instrText xml:space="preserve"> PAGEREF _Toc34314154 \h </w:instrText>
+              <w:instrText xml:space="preserve"> PAGEREF _Toc34349137 \h </w:instrText>
             </w:r>
             <w:r>
               <w:rPr>
@@ -792,7 +793,7 @@
               <w:lang w:val="en-US"/>
             </w:rPr>
           </w:pPr>
-          <w:hyperlink w:anchor="_Toc34314155" w:history="1">
+          <w:hyperlink w:anchor="_Toc34349138" w:history="1">
             <w:r>
               <w:rPr>
                 <w:rStyle w:val="Hyperlink"/>
@@ -843,7 +844,7 @@
                 <w:noProof/>
                 <w:webHidden/>
               </w:rPr>
-              <w:instrText xml:space="preserve"> PAGEREF _Toc34314155 \h </w:instrText>
+              <w:instrText xml:space="preserve"> PAGEREF _Toc34349138 \h </w:instrText>
             </w:r>
             <w:r>
               <w:rPr>
@@ -890,7 +891,7 @@
               <w:lang w:val="en-US"/>
             </w:rPr>
           </w:pPr>
-          <w:hyperlink w:anchor="_Toc34314156" w:history="1">
+          <w:hyperlink w:anchor="_Toc34349139" w:history="1">
             <w:r>
               <w:rPr>
                 <w:rStyle w:val="Hyperlink"/>
@@ -941,7 +942,7 @@
                 <w:noProof/>
                 <w:webHidden/>
               </w:rPr>
-              <w:instrText xml:space="preserve"> PAGEREF _Toc34314156 \h </w:instrText>
+              <w:instrText xml:space="preserve"> PAGEREF _Toc34349139 \h </w:instrText>
             </w:r>
             <w:r>
               <w:rPr>
@@ -988,7 +989,7 @@
               <w:lang w:val="en-US"/>
             </w:rPr>
           </w:pPr>
-          <w:hyperlink w:anchor="_Toc34314157" w:history="1">
+          <w:hyperlink w:anchor="_Toc34349140" w:history="1">
             <w:r>
               <w:rPr>
                 <w:rStyle w:val="Hyperlink"/>
@@ -1039,7 +1040,7 @@
                 <w:noProof/>
                 <w:webHidden/>
               </w:rPr>
-              <w:instrText xml:space="preserve"> PAGEREF _Toc34314157 \h </w:instrText>
+              <w:instrText xml:space="preserve"> PAGEREF _Toc34349140 \h </w:instrText>
             </w:r>
             <w:r>
               <w:rPr>
@@ -1086,7 +1087,7 @@
               <w:lang w:val="en-US"/>
             </w:rPr>
           </w:pPr>
-          <w:hyperlink w:anchor="_Toc34314158" w:history="1">
+          <w:hyperlink w:anchor="_Toc34349141" w:history="1">
             <w:r>
               <w:rPr>
                 <w:rStyle w:val="Hyperlink"/>
@@ -1137,7 +1138,7 @@
                 <w:noProof/>
                 <w:webHidden/>
               </w:rPr>
-              <w:instrText xml:space="preserve"> PAGEREF _Toc34314158 \h </w:instrText>
+              <w:instrText xml:space="preserve"> PAGEREF _Toc34349141 \h </w:instrText>
             </w:r>
             <w:r>
               <w:rPr>
@@ -1184,7 +1185,7 @@
               <w:lang w:val="en-US"/>
             </w:rPr>
           </w:pPr>
-          <w:hyperlink w:anchor="_Toc34314159" w:history="1">
+          <w:hyperlink w:anchor="_Toc34349142" w:history="1">
             <w:r>
               <w:rPr>
                 <w:rStyle w:val="Hyperlink"/>
@@ -1235,7 +1236,7 @@
                 <w:noProof/>
                 <w:webHidden/>
               </w:rPr>
-              <w:instrText xml:space="preserve"> PAGEREF _Toc34314159 \h </w:instrText>
+              <w:instrText xml:space="preserve"> PAGEREF _Toc34349142 \h </w:instrText>
             </w:r>
             <w:r>
               <w:rPr>
@@ -1284,7 +1285,7 @@
               <w:lang w:val="en-US"/>
             </w:rPr>
           </w:pPr>
-          <w:hyperlink w:anchor="_Toc34314160" w:history="1">
+          <w:hyperlink w:anchor="_Toc34349143" w:history="1">
             <w:r>
               <w:rPr>
                 <w:rStyle w:val="Hyperlink"/>
@@ -1333,7 +1334,7 @@
                 <w:noProof/>
                 <w:webHidden/>
               </w:rPr>
-              <w:instrText xml:space="preserve"> PAGEREF _Toc34314160 \h </w:instrText>
+              <w:instrText xml:space="preserve"> PAGEREF _Toc34349143 \h </w:instrText>
             </w:r>
             <w:r>
               <w:rPr>
@@ -1380,7 +1381,7 @@
               <w:lang w:val="en-US"/>
             </w:rPr>
           </w:pPr>
-          <w:hyperlink w:anchor="_Toc34314161" w:history="1">
+          <w:hyperlink w:anchor="_Toc34349144" w:history="1">
             <w:r>
               <w:rPr>
                 <w:rStyle w:val="Hyperlink"/>
@@ -1431,7 +1432,7 @@
                 <w:noProof/>
                 <w:webHidden/>
               </w:rPr>
-              <w:instrText xml:space="preserve"> PAGEREF _Toc34314161 \h </w:instrText>
+              <w:instrText xml:space="preserve"> PAGEREF _Toc34349144 \h </w:instrText>
             </w:r>
             <w:r>
               <w:rPr>
@@ -1478,7 +1479,7 @@
               <w:lang w:val="en-US"/>
             </w:rPr>
           </w:pPr>
-          <w:hyperlink w:anchor="_Toc34314162" w:history="1">
+          <w:hyperlink w:anchor="_Toc34349145" w:history="1">
             <w:r>
               <w:rPr>
                 <w:rStyle w:val="Hyperlink"/>
@@ -1529,7 +1530,7 @@
                 <w:noProof/>
                 <w:webHidden/>
               </w:rPr>
-              <w:instrText xml:space="preserve"> PAGEREF _Toc34314162 \h </w:instrText>
+              <w:instrText xml:space="preserve"> PAGEREF _Toc34349145 \h </w:instrText>
             </w:r>
             <w:r>
               <w:rPr>
@@ -1576,7 +1577,7 @@
               <w:lang w:val="en-US"/>
             </w:rPr>
           </w:pPr>
-          <w:hyperlink w:anchor="_Toc34314163" w:history="1">
+          <w:hyperlink w:anchor="_Toc34349146" w:history="1">
             <w:r>
               <w:rPr>
                 <w:rStyle w:val="Hyperlink"/>
@@ -1627,7 +1628,7 @@
                 <w:noProof/>
                 <w:webHidden/>
               </w:rPr>
-              <w:instrText xml:space="preserve"> PAGEREF _Toc34314163 \h </w:instrText>
+              <w:instrText xml:space="preserve"> PAGEREF _Toc34349146 \h </w:instrText>
             </w:r>
             <w:r>
               <w:rPr>
@@ -1674,7 +1675,7 @@
               <w:lang w:val="en-US"/>
             </w:rPr>
           </w:pPr>
-          <w:hyperlink w:anchor="_Toc34314164" w:history="1">
+          <w:hyperlink w:anchor="_Toc34349147" w:history="1">
             <w:r>
               <w:rPr>
                 <w:rStyle w:val="Hyperlink"/>
@@ -1725,7 +1726,7 @@
                 <w:noProof/>
                 <w:webHidden/>
               </w:rPr>
-              <w:instrText xml:space="preserve"> PAGEREF _Toc34314164 \h </w:instrText>
+              <w:instrText xml:space="preserve"> PAGEREF _Toc34349147 \h </w:instrText>
             </w:r>
             <w:r>
               <w:rPr>
@@ -1772,7 +1773,7 @@
               <w:lang w:val="en-US"/>
             </w:rPr>
           </w:pPr>
-          <w:hyperlink w:anchor="_Toc34314165" w:history="1">
+          <w:hyperlink w:anchor="_Toc34349148" w:history="1">
             <w:r>
               <w:rPr>
                 <w:rStyle w:val="Hyperlink"/>
@@ -1823,7 +1824,7 @@
                 <w:noProof/>
                 <w:webHidden/>
               </w:rPr>
-              <w:instrText xml:space="preserve"> PAGEREF _Toc34314165 \h </w:instrText>
+              <w:instrText xml:space="preserve"> PAGEREF _Toc34349148 \h </w:instrText>
             </w:r>
             <w:r>
               <w:rPr>
@@ -1843,7 +1844,7 @@
                 <w:noProof/>
                 <w:webHidden/>
               </w:rPr>
-              <w:t>5</w:t>
+              <w:t>6</w:t>
             </w:r>
             <w:r>
               <w:rPr>
@@ -1870,7 +1871,7 @@
               <w:lang w:val="en-US"/>
             </w:rPr>
           </w:pPr>
-          <w:hyperlink w:anchor="_Toc34314166" w:history="1">
+          <w:hyperlink w:anchor="_Toc34349149" w:history="1">
             <w:r>
               <w:rPr>
                 <w:rStyle w:val="Hyperlink"/>
@@ -1921,7 +1922,7 @@
                 <w:noProof/>
                 <w:webHidden/>
               </w:rPr>
-              <w:instrText xml:space="preserve"> PAGEREF _Toc34314166 \h </w:instrText>
+              <w:instrText xml:space="preserve"> PAGEREF _Toc34349149 \h </w:instrText>
             </w:r>
             <w:r>
               <w:rPr>
@@ -1968,7 +1969,7 @@
               <w:lang w:val="en-US"/>
             </w:rPr>
           </w:pPr>
-          <w:hyperlink w:anchor="_Toc34314167" w:history="1">
+          <w:hyperlink w:anchor="_Toc34349150" w:history="1">
             <w:r>
               <w:rPr>
                 <w:rStyle w:val="Hyperlink"/>
@@ -2019,7 +2020,7 @@
                 <w:noProof/>
                 <w:webHidden/>
               </w:rPr>
-              <w:instrText xml:space="preserve"> PAGEREF _Toc34314167 \h </w:instrText>
+              <w:instrText xml:space="preserve"> PAGEREF _Toc34349150 \h </w:instrText>
             </w:r>
             <w:r>
               <w:rPr>
@@ -2039,7 +2040,7 @@
                 <w:noProof/>
                 <w:webHidden/>
               </w:rPr>
-              <w:t>6</w:t>
+              <w:t>7</w:t>
             </w:r>
             <w:r>
               <w:rPr>
@@ -2066,7 +2067,7 @@
               <w:lang w:val="en-US"/>
             </w:rPr>
           </w:pPr>
-          <w:hyperlink w:anchor="_Toc34314168" w:history="1">
+          <w:hyperlink w:anchor="_Toc34349151" w:history="1">
             <w:r>
               <w:rPr>
                 <w:rStyle w:val="Hyperlink"/>
@@ -2117,7 +2118,7 @@
                 <w:noProof/>
                 <w:webHidden/>
               </w:rPr>
-              <w:instrText xml:space="preserve"> PAGEREF _Toc34314168 \h </w:instrText>
+              <w:instrText xml:space="preserve"> PAGEREF _Toc34349151 \h </w:instrText>
             </w:r>
             <w:r>
               <w:rPr>
@@ -2137,7 +2138,7 @@
                 <w:noProof/>
                 <w:webHidden/>
               </w:rPr>
-              <w:t>6</w:t>
+              <w:t>8</w:t>
             </w:r>
             <w:r>
               <w:rPr>
@@ -2164,7 +2165,7 @@
               <w:lang w:val="en-US"/>
             </w:rPr>
           </w:pPr>
-          <w:hyperlink w:anchor="_Toc34314169" w:history="1">
+          <w:hyperlink w:anchor="_Toc34349152" w:history="1">
             <w:r>
               <w:rPr>
                 <w:rStyle w:val="Hyperlink"/>
@@ -2215,7 +2216,7 @@
                 <w:noProof/>
                 <w:webHidden/>
               </w:rPr>
-              <w:instrText xml:space="preserve"> PAGEREF _Toc34314169 \h </w:instrText>
+              <w:instrText xml:space="preserve"> PAGEREF _Toc34349152 \h </w:instrText>
             </w:r>
             <w:r>
               <w:rPr>
@@ -2235,7 +2236,7 @@
                 <w:noProof/>
                 <w:webHidden/>
               </w:rPr>
-              <w:t>7</w:t>
+              <w:t>8</w:t>
             </w:r>
             <w:r>
               <w:rPr>
@@ -2262,7 +2263,7 @@
               <w:lang w:val="en-US"/>
             </w:rPr>
           </w:pPr>
-          <w:hyperlink w:anchor="_Toc34314170" w:history="1">
+          <w:hyperlink w:anchor="_Toc34349153" w:history="1">
             <w:r>
               <w:rPr>
                 <w:rStyle w:val="Hyperlink"/>
@@ -2313,7 +2314,7 @@
                 <w:noProof/>
                 <w:webHidden/>
               </w:rPr>
-              <w:instrText xml:space="preserve"> PAGEREF _Toc34314170 \h </w:instrText>
+              <w:instrText xml:space="preserve"> PAGEREF _Toc34349153 \h </w:instrText>
             </w:r>
             <w:r>
               <w:rPr>
@@ -2333,7 +2334,7 @@
                 <w:noProof/>
                 <w:webHidden/>
               </w:rPr>
-              <w:t>7</w:t>
+              <w:t>9</w:t>
             </w:r>
             <w:r>
               <w:rPr>
@@ -2360,7 +2361,7 @@
               <w:lang w:val="en-US"/>
             </w:rPr>
           </w:pPr>
-          <w:hyperlink w:anchor="_Toc34314171" w:history="1">
+          <w:hyperlink w:anchor="_Toc34349154" w:history="1">
             <w:r>
               <w:rPr>
                 <w:rStyle w:val="Hyperlink"/>
@@ -2411,7 +2412,7 @@
                 <w:noProof/>
                 <w:webHidden/>
               </w:rPr>
-              <w:instrText xml:space="preserve"> PAGEREF _Toc34314171 \h </w:instrText>
+              <w:instrText xml:space="preserve"> PAGEREF _Toc34349154 \h </w:instrText>
             </w:r>
             <w:r>
               <w:rPr>
@@ -2431,7 +2432,7 @@
                 <w:noProof/>
                 <w:webHidden/>
               </w:rPr>
-              <w:t>7</w:t>
+              <w:t>10</w:t>
             </w:r>
             <w:r>
               <w:rPr>
@@ -2458,7 +2459,7 @@
               <w:lang w:val="en-US"/>
             </w:rPr>
           </w:pPr>
-          <w:hyperlink w:anchor="_Toc34314172" w:history="1">
+          <w:hyperlink w:anchor="_Toc34349155" w:history="1">
             <w:r>
               <w:rPr>
                 <w:rStyle w:val="Hyperlink"/>
@@ -2509,7 +2510,7 @@
                 <w:noProof/>
                 <w:webHidden/>
               </w:rPr>
-              <w:instrText xml:space="preserve"> PAGEREF _Toc34314172 \h </w:instrText>
+              <w:instrText xml:space="preserve"> PAGEREF _Toc34349155 \h </w:instrText>
             </w:r>
             <w:r>
               <w:rPr>
@@ -2529,7 +2530,7 @@
                 <w:noProof/>
                 <w:webHidden/>
               </w:rPr>
-              <w:t>7</w:t>
+              <w:t>10</w:t>
             </w:r>
             <w:r>
               <w:rPr>
@@ -2558,7 +2559,7 @@
               <w:lang w:val="en-US"/>
             </w:rPr>
           </w:pPr>
-          <w:hyperlink w:anchor="_Toc34314173" w:history="1">
+          <w:hyperlink w:anchor="_Toc34349156" w:history="1">
             <w:r>
               <w:rPr>
                 <w:rStyle w:val="Hyperlink"/>
@@ -2607,7 +2608,7 @@
                 <w:noProof/>
                 <w:webHidden/>
               </w:rPr>
-              <w:instrText xml:space="preserve"> PAGEREF _Toc34314173 \h </w:instrText>
+              <w:instrText xml:space="preserve"> PAGEREF _Toc34349156 \h </w:instrText>
             </w:r>
             <w:r>
               <w:rPr>
@@ -2627,7 +2628,7 @@
                 <w:noProof/>
                 <w:webHidden/>
               </w:rPr>
-              <w:t>7</w:t>
+              <w:t>11</w:t>
             </w:r>
             <w:r>
               <w:rPr>
@@ -2654,7 +2655,7 @@
               <w:lang w:val="en-US"/>
             </w:rPr>
           </w:pPr>
-          <w:hyperlink w:anchor="_Toc34314174" w:history="1">
+          <w:hyperlink w:anchor="_Toc34349157" w:history="1">
             <w:r>
               <w:rPr>
                 <w:rStyle w:val="Hyperlink"/>
@@ -2705,7 +2706,7 @@
                 <w:noProof/>
                 <w:webHidden/>
               </w:rPr>
-              <w:instrText xml:space="preserve"> PAGEREF _Toc34314174 \h </w:instrText>
+              <w:instrText xml:space="preserve"> PAGEREF _Toc34349157 \h </w:instrText>
             </w:r>
             <w:r>
               <w:rPr>
@@ -2725,7 +2726,7 @@
                 <w:noProof/>
                 <w:webHidden/>
               </w:rPr>
-              <w:t>7</w:t>
+              <w:t>11</w:t>
             </w:r>
             <w:r>
               <w:rPr>
@@ -2752,7 +2753,7 @@
               <w:lang w:val="en-US"/>
             </w:rPr>
           </w:pPr>
-          <w:hyperlink w:anchor="_Toc34314175" w:history="1">
+          <w:hyperlink w:anchor="_Toc34349158" w:history="1">
             <w:r>
               <w:rPr>
                 <w:rStyle w:val="Hyperlink"/>
@@ -2803,7 +2804,7 @@
                 <w:noProof/>
                 <w:webHidden/>
               </w:rPr>
-              <w:instrText xml:space="preserve"> PAGEREF _Toc34314175 \h </w:instrText>
+              <w:instrText xml:space="preserve"> PAGEREF _Toc34349158 \h </w:instrText>
             </w:r>
             <w:r>
               <w:rPr>
@@ -2823,7 +2824,7 @@
                 <w:noProof/>
                 <w:webHidden/>
               </w:rPr>
-              <w:t>7</w:t>
+              <w:t>11</w:t>
             </w:r>
             <w:r>
               <w:rPr>
@@ -2850,7 +2851,7 @@
               <w:lang w:val="en-US"/>
             </w:rPr>
           </w:pPr>
-          <w:hyperlink w:anchor="_Toc34314176" w:history="1">
+          <w:hyperlink w:anchor="_Toc34349159" w:history="1">
             <w:r>
               <w:rPr>
                 <w:rStyle w:val="Hyperlink"/>
@@ -2901,7 +2902,7 @@
                 <w:noProof/>
                 <w:webHidden/>
               </w:rPr>
-              <w:instrText xml:space="preserve"> PAGEREF _Toc34314176 \h </w:instrText>
+              <w:instrText xml:space="preserve"> PAGEREF _Toc34349159 \h </w:instrText>
             </w:r>
             <w:r>
               <w:rPr>
@@ -2921,7 +2922,7 @@
                 <w:noProof/>
                 <w:webHidden/>
               </w:rPr>
-              <w:t>8</w:t>
+              <w:t>11</w:t>
             </w:r>
             <w:r>
               <w:rPr>
@@ -2948,7 +2949,7 @@
               <w:lang w:val="en-US"/>
             </w:rPr>
           </w:pPr>
-          <w:hyperlink w:anchor="_Toc34314177" w:history="1">
+          <w:hyperlink w:anchor="_Toc34349160" w:history="1">
             <w:r>
               <w:rPr>
                 <w:rStyle w:val="Hyperlink"/>
@@ -2999,7 +3000,7 @@
                 <w:noProof/>
                 <w:webHidden/>
               </w:rPr>
-              <w:instrText xml:space="preserve"> PAGEREF _Toc34314177 \h </w:instrText>
+              <w:instrText xml:space="preserve"> PAGEREF _Toc34349160 \h </w:instrText>
             </w:r>
             <w:r>
               <w:rPr>
@@ -3019,7 +3020,7 @@
                 <w:noProof/>
                 <w:webHidden/>
               </w:rPr>
-              <w:t>8</w:t>
+              <w:t>12</w:t>
             </w:r>
             <w:r>
               <w:rPr>
@@ -3046,7 +3047,7 @@
               <w:lang w:val="en-US"/>
             </w:rPr>
           </w:pPr>
-          <w:hyperlink w:anchor="_Toc34314178" w:history="1">
+          <w:hyperlink w:anchor="_Toc34349161" w:history="1">
             <w:r>
               <w:rPr>
                 <w:rStyle w:val="Hyperlink"/>
@@ -3097,7 +3098,7 @@
                 <w:noProof/>
                 <w:webHidden/>
               </w:rPr>
-              <w:instrText xml:space="preserve"> PAGEREF _Toc34314178 \h </w:instrText>
+              <w:instrText xml:space="preserve"> PAGEREF _Toc34349161 \h </w:instrText>
             </w:r>
             <w:r>
               <w:rPr>
@@ -3117,7 +3118,7 @@
                 <w:noProof/>
                 <w:webHidden/>
               </w:rPr>
-              <w:t>8</w:t>
+              <w:t>12</w:t>
             </w:r>
             <w:r>
               <w:rPr>
@@ -3144,7 +3145,7 @@
               <w:lang w:val="en-US"/>
             </w:rPr>
           </w:pPr>
-          <w:hyperlink w:anchor="_Toc34314179" w:history="1">
+          <w:hyperlink w:anchor="_Toc34349162" w:history="1">
             <w:r>
               <w:rPr>
                 <w:rStyle w:val="Hyperlink"/>
@@ -3195,7 +3196,7 @@
                 <w:noProof/>
                 <w:webHidden/>
               </w:rPr>
-              <w:instrText xml:space="preserve"> PAGEREF _Toc34314179 \h </w:instrText>
+              <w:instrText xml:space="preserve"> PAGEREF _Toc34349162 \h </w:instrText>
             </w:r>
             <w:r>
               <w:rPr>
@@ -3215,7 +3216,7 @@
                 <w:noProof/>
                 <w:webHidden/>
               </w:rPr>
-              <w:t>8</w:t>
+              <w:t>12</w:t>
             </w:r>
             <w:r>
               <w:rPr>
@@ -3243,7 +3244,7 @@
               <w:lang w:val="en-US"/>
             </w:rPr>
           </w:pPr>
-          <w:hyperlink w:anchor="_Toc34314180" w:history="1">
+          <w:hyperlink w:anchor="_Toc34349163" w:history="1">
             <w:r>
               <w:rPr>
                 <w:rStyle w:val="Hyperlink"/>
@@ -3271,7 +3272,7 @@
                 <w:noProof/>
                 <w:webHidden/>
               </w:rPr>
-              <w:instrText xml:space="preserve"> PAGEREF _Toc34314180 \h </w:instrText>
+              <w:instrText xml:space="preserve"> PAGEREF _Toc34349163 \h </w:instrText>
             </w:r>
             <w:r>
               <w:rPr>
@@ -3291,7 +3292,7 @@
                 <w:noProof/>
                 <w:webHidden/>
               </w:rPr>
-              <w:t>9</w:t>
+              <w:t>13</w:t>
             </w:r>
             <w:r>
               <w:rPr>
@@ -3368,51 +3369,12 @@
     <w:p>
       <w:pPr>
         <w:spacing w:line="480" w:lineRule="auto"/>
-      </w:pPr>
-    </w:p>
-    <w:p>
-      <w:pPr>
-        <w:spacing w:line="480" w:lineRule="auto"/>
-      </w:pPr>
-    </w:p>
-    <w:p>
-      <w:pPr>
-        <w:spacing w:line="480" w:lineRule="auto"/>
-      </w:pPr>
-    </w:p>
-    <w:p>
-      <w:pPr>
-        <w:spacing w:line="480" w:lineRule="auto"/>
-      </w:pPr>
-    </w:p>
-    <w:p>
-      <w:pPr>
-        <w:spacing w:line="480" w:lineRule="auto"/>
-      </w:pPr>
-    </w:p>
-    <w:p>
-      <w:pPr>
-        <w:spacing w:line="480" w:lineRule="auto"/>
-      </w:pPr>
-    </w:p>
-    <w:p>
-      <w:pPr>
-        <w:spacing w:line="480" w:lineRule="auto"/>
-      </w:pPr>
-    </w:p>
-    <w:p>
-      <w:pPr>
-        <w:spacing w:line="480" w:lineRule="auto"/>
-      </w:pPr>
-    </w:p>
-    <w:p>
-      <w:pPr>
-        <w:spacing w:line="480" w:lineRule="auto"/>
         <w:rPr>
           <w:sz w:val="28"/>
           <w:szCs w:val="28"/>
         </w:rPr>
         <w:sectPr>
+          <w:type w:val="continuous"/>
           <w:pgSz w:w="12240" w:h="15840"/>
           <w:pgMar w:top="1440" w:right="1440" w:bottom="1440" w:left="1440" w:header="720" w:footer="720" w:gutter="0"/>
           <w:pgNumType w:fmt="lowerRoman"/>
@@ -3433,7 +3395,7 @@
           <w:szCs w:val="32"/>
         </w:rPr>
       </w:pPr>
-      <w:bookmarkStart w:id="3" w:name="_Toc34314152"/>
+      <w:bookmarkStart w:id="3" w:name="_Toc34349135"/>
       <w:r>
         <w:rPr>
           <w:rFonts w:ascii="Times New Roman" w:hAnsi="Times New Roman" w:cs="Times New Roman"/>
@@ -3475,7 +3437,17 @@
           <w:sz w:val="24"/>
           <w:szCs w:val="24"/>
         </w:rPr>
-        <w:t xml:space="preserve"> – Galactic Network Concept </w:t>
+        <w:t xml:space="preserve">: </w:t>
+      </w:r>
+      <w:r>
+        <w:rPr>
+          <w:rFonts w:ascii="Times New Roman" w:hAnsi="Times New Roman" w:cs="Times New Roman"/>
+          <w:b/>
+          <w:bCs/>
+          <w:sz w:val="24"/>
+          <w:szCs w:val="24"/>
+        </w:rPr>
+        <w:t xml:space="preserve">Galactic Network Concept </w:t>
       </w:r>
       <w:r>
         <w:rPr>
@@ -3502,7 +3474,23 @@
           <w:sz w:val="24"/>
           <w:szCs w:val="24"/>
         </w:rPr>
-        <w:t xml:space="preserve">J.C.R Licklider of MIT who was the first head of the computer research program at DARPA, wrote a series of memos discussing his </w:t>
+        <w:t>J.C.R Licklider of MIT who was the first head of the computer research program at DARPA</w:t>
+      </w:r>
+      <w:r>
+        <w:rPr>
+          <w:rFonts w:ascii="Times New Roman" w:hAnsi="Times New Roman" w:cs="Times New Roman"/>
+          <w:sz w:val="24"/>
+          <w:szCs w:val="24"/>
+        </w:rPr>
+        <w:t xml:space="preserve"> (The Defense Advanced Research Project Agency)</w:t>
+      </w:r>
+      <w:r>
+        <w:rPr>
+          <w:rFonts w:ascii="Times New Roman" w:hAnsi="Times New Roman" w:cs="Times New Roman"/>
+          <w:sz w:val="24"/>
+          <w:szCs w:val="24"/>
+        </w:rPr>
+        <w:t xml:space="preserve">, wrote a series of memos discussing his </w:t>
       </w:r>
       <w:r>
         <w:rPr>
@@ -3567,7 +3555,7 @@
           <w:sz w:val="24"/>
           <w:szCs w:val="24"/>
         </w:rPr>
-        <w:t xml:space="preserve"> – </w:t>
+        <w:t>:</w:t>
       </w:r>
       <w:r>
         <w:rPr>
@@ -3577,6 +3565,16 @@
           <w:sz w:val="24"/>
           <w:szCs w:val="24"/>
         </w:rPr>
+        <w:t xml:space="preserve"> </w:t>
+      </w:r>
+      <w:r>
+        <w:rPr>
+          <w:rFonts w:ascii="Times New Roman" w:hAnsi="Times New Roman" w:cs="Times New Roman"/>
+          <w:b/>
+          <w:bCs/>
+          <w:sz w:val="24"/>
+          <w:szCs w:val="24"/>
+        </w:rPr>
         <w:t>P</w:t>
       </w:r>
       <w:r>
@@ -3695,7 +3693,7 @@
           <w:sz w:val="24"/>
           <w:szCs w:val="24"/>
         </w:rPr>
-        <w:t xml:space="preserve"> – Experiments of </w:t>
+        <w:t>:</w:t>
       </w:r>
       <w:r>
         <w:rPr>
@@ -3705,6 +3703,16 @@
           <w:sz w:val="24"/>
           <w:szCs w:val="24"/>
         </w:rPr>
+        <w:t xml:space="preserve"> Experiments of </w:t>
+      </w:r>
+      <w:r>
+        <w:rPr>
+          <w:rFonts w:ascii="Times New Roman" w:hAnsi="Times New Roman" w:cs="Times New Roman"/>
+          <w:b/>
+          <w:bCs/>
+          <w:sz w:val="24"/>
+          <w:szCs w:val="24"/>
+        </w:rPr>
         <w:t>P</w:t>
       </w:r>
       <w:r>
@@ -3786,7 +3794,39 @@
           <w:sz w:val="24"/>
           <w:szCs w:val="24"/>
         </w:rPr>
-        <w:t xml:space="preserve"> done in NPL and RAND separately, that strongly concluded the need for using packet switching system. </w:t>
+        <w:t xml:space="preserve"> done in NPL</w:t>
+      </w:r>
+      <w:r>
+        <w:rPr>
+          <w:rFonts w:ascii="Times New Roman" w:hAnsi="Times New Roman" w:cs="Times New Roman"/>
+          <w:sz w:val="24"/>
+          <w:szCs w:val="24"/>
+        </w:rPr>
+        <w:t xml:space="preserve"> (National Physical Laboratory)</w:t>
+      </w:r>
+      <w:r>
+        <w:rPr>
+          <w:rFonts w:ascii="Times New Roman" w:hAnsi="Times New Roman" w:cs="Times New Roman"/>
+          <w:sz w:val="24"/>
+          <w:szCs w:val="24"/>
+        </w:rPr>
+        <w:t xml:space="preserve"> and RAND</w:t>
+      </w:r>
+      <w:r>
+        <w:rPr>
+          <w:rFonts w:ascii="Times New Roman" w:hAnsi="Times New Roman" w:cs="Times New Roman"/>
+          <w:sz w:val="24"/>
+          <w:szCs w:val="24"/>
+        </w:rPr>
+        <w:t xml:space="preserve"> (Research AND Development)</w:t>
+      </w:r>
+      <w:r>
+        <w:rPr>
+          <w:rFonts w:ascii="Times New Roman" w:hAnsi="Times New Roman" w:cs="Times New Roman"/>
+          <w:sz w:val="24"/>
+          <w:szCs w:val="24"/>
+        </w:rPr>
+        <w:t xml:space="preserve"> separately, that strongly concluded the need for using packet switching system. </w:t>
       </w:r>
     </w:p>
     <w:p>
@@ -3817,7 +3857,27 @@
           <w:sz w:val="24"/>
           <w:szCs w:val="24"/>
         </w:rPr>
-        <w:t xml:space="preserve">7 – ARPANET Design </w:t>
+        <w:t>7</w:t>
+      </w:r>
+      <w:r>
+        <w:rPr>
+          <w:rFonts w:ascii="Times New Roman" w:hAnsi="Times New Roman" w:cs="Times New Roman"/>
+          <w:b/>
+          <w:bCs/>
+          <w:sz w:val="24"/>
+          <w:szCs w:val="24"/>
+        </w:rPr>
+        <w:t>:</w:t>
+      </w:r>
+      <w:r>
+        <w:rPr>
+          <w:rFonts w:ascii="Times New Roman" w:hAnsi="Times New Roman" w:cs="Times New Roman"/>
+          <w:b/>
+          <w:bCs/>
+          <w:sz w:val="24"/>
+          <w:szCs w:val="24"/>
+        </w:rPr>
+        <w:t xml:space="preserve"> ARPANET Design </w:t>
       </w:r>
     </w:p>
     <w:p>
@@ -3836,7 +3896,41 @@
           <w:sz w:val="24"/>
           <w:szCs w:val="24"/>
         </w:rPr>
-        <w:t xml:space="preserve">The plan for the “ARPANET” and developed concept of the computer networking was put together and published by Roberts at DARPA. The ARPANET design was proposed to use line speed of 50Kbps. </w:t>
+        <w:t>The plan for the</w:t>
+      </w:r>
+      <w:r>
+        <w:rPr>
+          <w:rFonts w:ascii="Times New Roman" w:hAnsi="Times New Roman" w:cs="Times New Roman"/>
+          <w:sz w:val="24"/>
+          <w:szCs w:val="24"/>
+        </w:rPr>
+        <w:t xml:space="preserve"> </w:t>
+      </w:r>
+      <w:r>
+        <w:rPr>
+          <w:rFonts w:ascii="Times New Roman" w:hAnsi="Times New Roman" w:cs="Times New Roman"/>
+        </w:rPr>
+        <w:t>Advanced Research Project Agency Network (</w:t>
+      </w:r>
+      <w:r>
+        <w:rPr>
+          <w:rFonts w:ascii="Times New Roman" w:hAnsi="Times New Roman" w:cs="Times New Roman"/>
+        </w:rPr>
+        <w:t>ARPANET</w:t>
+      </w:r>
+      <w:r>
+        <w:rPr>
+          <w:rFonts w:ascii="Times New Roman" w:hAnsi="Times New Roman" w:cs="Times New Roman"/>
+        </w:rPr>
+        <w:t>)</w:t>
+      </w:r>
+      <w:r>
+        <w:rPr>
+          <w:rFonts w:ascii="Times New Roman" w:hAnsi="Times New Roman" w:cs="Times New Roman"/>
+          <w:sz w:val="24"/>
+          <w:szCs w:val="24"/>
+        </w:rPr>
+        <w:t xml:space="preserve"> and developed concept of the computer networking was put together and published by Roberts at DARPA. The ARPANET design was proposed to use line speed of 50Kbps. </w:t>
       </w:r>
       <w:r>
         <w:rPr>
@@ -3885,7 +3979,7 @@
           <w:sz w:val="24"/>
           <w:szCs w:val="24"/>
         </w:rPr>
-        <w:t xml:space="preserve"> – ARPANET </w:t>
+        <w:t xml:space="preserve">: </w:t>
       </w:r>
       <w:r>
         <w:rPr>
@@ -3895,6 +3989,16 @@
           <w:sz w:val="24"/>
           <w:szCs w:val="24"/>
         </w:rPr>
+        <w:t xml:space="preserve">ARPANET </w:t>
+      </w:r>
+      <w:r>
+        <w:rPr>
+          <w:rFonts w:ascii="Times New Roman" w:hAnsi="Times New Roman" w:cs="Times New Roman"/>
+          <w:b/>
+          <w:bCs/>
+          <w:sz w:val="24"/>
+          <w:szCs w:val="24"/>
+        </w:rPr>
         <w:t>Connected</w:t>
       </w:r>
       <w:r>
@@ -3910,101 +4014,79 @@
     </w:p>
     <w:p>
       <w:pPr>
-        <w:spacing w:before="120" w:after="120" w:line="360" w:lineRule="auto"/>
-        <w:jc w:val="both"/>
-        <w:rPr>
-          <w:rFonts w:ascii="Times New Roman" w:hAnsi="Times New Roman" w:cs="Times New Roman"/>
-          <w:sz w:val="24"/>
-          <w:szCs w:val="24"/>
-        </w:rPr>
-      </w:pPr>
-      <w:r>
-        <w:rPr>
-          <w:rFonts w:ascii="Times New Roman" w:hAnsi="Times New Roman" w:cs="Times New Roman"/>
-          <w:sz w:val="24"/>
-          <w:szCs w:val="24"/>
-        </w:rPr>
-        <w:t xml:space="preserve">The first node on the ARPANET was chosen to be Kleinrock’s Measurement Center at UCLA and when BBN install the IMP, it become the first host computer connected. The second node was Doug Engelbart’s project on “Augmentation of Human Intellect” (which included an early hypertext system) at Stanford Research Institute (SRI). SRI supported the Network Information </w:t>
-      </w:r>
-      <w:r>
-        <w:rPr>
-          <w:rFonts w:ascii="Times New Roman" w:hAnsi="Times New Roman" w:cs="Times New Roman"/>
-          <w:sz w:val="24"/>
-          <w:szCs w:val="24"/>
-        </w:rPr>
+        <w:pStyle w:val="NormalWeb"/>
+        <w:spacing w:before="120" w:beforeAutospacing="0" w:after="120" w:afterAutospacing="0" w:line="360" w:lineRule="auto"/>
+        <w:jc w:val="both"/>
+      </w:pPr>
+      <w:r>
+        <w:t xml:space="preserve">The first node on the ARPANET was chosen to be Kleinrock’s Measurement Center at </w:t>
+      </w:r>
+      <w:r>
+        <w:t>University of California, Los Angeles (UCLA)</w:t>
+      </w:r>
+      <w:r>
+        <w:t xml:space="preserve"> and when </w:t>
+      </w:r>
+      <w:r>
+        <w:rPr>
+          <w:color w:val="000535"/>
+        </w:rPr>
+        <w:t>Bolt Beranek and Newman</w:t>
+      </w:r>
+      <w:r>
+        <w:rPr>
+          <w:rFonts w:ascii="Hind" w:hAnsi="Hind"/>
+          <w:color w:val="000535"/>
+          <w:sz w:val="20"/>
+          <w:szCs w:val="20"/>
+        </w:rPr>
+        <w:t xml:space="preserve"> </w:t>
+      </w:r>
+      <w:r>
+        <w:t>(</w:t>
+      </w:r>
+      <w:r>
+        <w:t>BBN</w:t>
+      </w:r>
+      <w:r>
+        <w:t>)</w:t>
+      </w:r>
+      <w:r>
+        <w:t xml:space="preserve"> install the IMP, it become the first host computer connected. The second node was Doug Engelbart’s project on </w:t>
+      </w:r>
+      <w:r>
         <w:lastRenderedPageBreak/>
-        <w:t xml:space="preserve">Center and maintained tables of the host name to address mapping. After </w:t>
-      </w:r>
-      <w:r>
-        <w:rPr>
-          <w:rFonts w:ascii="Times New Roman" w:hAnsi="Times New Roman" w:cs="Times New Roman"/>
-          <w:sz w:val="24"/>
-          <w:szCs w:val="24"/>
-        </w:rPr>
+        <w:t xml:space="preserve">“Augmentation of Human Intellect” (which included an early hypertext system) at Stanford Research Institute (SRI). SRI supported the Network Information Center and maintained tables of the host name to address mapping. After </w:t>
+      </w:r>
+      <w:r>
         <w:t>one</w:t>
       </w:r>
       <w:r>
-        <w:rPr>
-          <w:rFonts w:ascii="Times New Roman" w:hAnsi="Times New Roman" w:cs="Times New Roman"/>
-          <w:sz w:val="24"/>
-          <w:szCs w:val="24"/>
-        </w:rPr>
         <w:t xml:space="preserve"> month</w:t>
       </w:r>
       <w:r>
-        <w:rPr>
-          <w:rFonts w:ascii="Times New Roman" w:hAnsi="Times New Roman" w:cs="Times New Roman"/>
-          <w:sz w:val="24"/>
-          <w:szCs w:val="24"/>
-        </w:rPr>
         <w:t>,</w:t>
       </w:r>
       <w:r>
-        <w:rPr>
-          <w:rFonts w:ascii="Times New Roman" w:hAnsi="Times New Roman" w:cs="Times New Roman"/>
-          <w:sz w:val="24"/>
-          <w:szCs w:val="24"/>
-        </w:rPr>
         <w:t xml:space="preserve"> two more nodes were added at UC Santa Barbara and University of Utah</w:t>
       </w:r>
       <w:r>
-        <w:rPr>
-          <w:rFonts w:ascii="Times New Roman" w:hAnsi="Times New Roman" w:cs="Times New Roman"/>
-          <w:sz w:val="24"/>
-          <w:szCs w:val="24"/>
-        </w:rPr>
         <w:t xml:space="preserve"> and </w:t>
       </w:r>
       <w:r>
-        <w:rPr>
-          <w:rFonts w:ascii="Times New Roman" w:hAnsi="Times New Roman" w:cs="Times New Roman"/>
-          <w:sz w:val="24"/>
-          <w:szCs w:val="24"/>
-        </w:rPr>
         <w:t>Soon after there were more computers connecting to the network</w:t>
       </w:r>
       <w:r>
-        <w:rPr>
-          <w:rFonts w:ascii="Times New Roman" w:hAnsi="Times New Roman" w:cs="Times New Roman"/>
-          <w:sz w:val="24"/>
-          <w:szCs w:val="24"/>
-        </w:rPr>
         <w:t>.</w:t>
       </w:r>
       <w:r>
         <w:rPr>
-          <w:rFonts w:ascii="Times New Roman" w:hAnsi="Times New Roman" w:cs="Times New Roman"/>
           <w:sz w:val="28"/>
           <w:szCs w:val="28"/>
         </w:rPr>
         <w:t xml:space="preserve"> </w:t>
       </w:r>
       <w:r>
-        <w:rPr>
-          <w:rFonts w:ascii="Times New Roman" w:hAnsi="Times New Roman" w:cs="Times New Roman"/>
-          <w:sz w:val="24"/>
-          <w:szCs w:val="24"/>
-        </w:rPr>
         <w:t>The first host-to-host message sent over ARPANET was from Kleinrock’s laboratory to SRI.</w:t>
       </w:r>
     </w:p>
@@ -4028,7 +4110,27 @@
           <w:sz w:val="24"/>
           <w:szCs w:val="24"/>
         </w:rPr>
-        <w:t>December 1970 Network Control Protocol</w:t>
+        <w:t>December 1970</w:t>
+      </w:r>
+      <w:r>
+        <w:rPr>
+          <w:rFonts w:ascii="Times New Roman" w:hAnsi="Times New Roman" w:cs="Times New Roman"/>
+          <w:b/>
+          <w:bCs/>
+          <w:sz w:val="24"/>
+          <w:szCs w:val="24"/>
+        </w:rPr>
+        <w:t>:</w:t>
+      </w:r>
+      <w:r>
+        <w:rPr>
+          <w:rFonts w:ascii="Times New Roman" w:hAnsi="Times New Roman" w:cs="Times New Roman"/>
+          <w:b/>
+          <w:bCs/>
+          <w:sz w:val="24"/>
+          <w:szCs w:val="24"/>
+        </w:rPr>
+        <w:t xml:space="preserve"> Network Control Protocol</w:t>
       </w:r>
     </w:p>
     <w:p>
@@ -4070,7 +4172,27 @@
           <w:sz w:val="24"/>
           <w:szCs w:val="24"/>
         </w:rPr>
-        <w:t>October 1972 ARPANET Goes to the Public and Email</w:t>
+        <w:t>October 1972</w:t>
+      </w:r>
+      <w:r>
+        <w:rPr>
+          <w:rFonts w:ascii="Times New Roman" w:hAnsi="Times New Roman" w:cs="Times New Roman"/>
+          <w:b/>
+          <w:bCs/>
+          <w:sz w:val="24"/>
+          <w:szCs w:val="24"/>
+        </w:rPr>
+        <w:t xml:space="preserve">: </w:t>
+      </w:r>
+      <w:r>
+        <w:rPr>
+          <w:rFonts w:ascii="Times New Roman" w:hAnsi="Times New Roman" w:cs="Times New Roman"/>
+          <w:b/>
+          <w:bCs/>
+          <w:sz w:val="24"/>
+          <w:szCs w:val="24"/>
+        </w:rPr>
+        <w:t>ARPANET Goes to the Public and Email</w:t>
       </w:r>
     </w:p>
     <w:p>
@@ -4117,10 +4239,1422 @@
         <w:jc w:val="both"/>
         <w:rPr>
           <w:rFonts w:ascii="Times New Roman" w:hAnsi="Times New Roman" w:cs="Times New Roman"/>
-          <w:sz w:val="28"/>
-          <w:szCs w:val="28"/>
-        </w:rPr>
-      </w:pPr>
+          <w:b/>
+          <w:bCs/>
+          <w:sz w:val="24"/>
+          <w:szCs w:val="24"/>
+        </w:rPr>
+      </w:pPr>
+      <w:r>
+        <w:rPr>
+          <w:rFonts w:ascii="Times New Roman" w:hAnsi="Times New Roman" w:cs="Times New Roman"/>
+          <w:b/>
+          <w:bCs/>
+          <w:sz w:val="24"/>
+          <w:szCs w:val="24"/>
+        </w:rPr>
+        <w:t xml:space="preserve">1973: The </w:t>
+      </w:r>
+      <w:r>
+        <w:rPr>
+          <w:rFonts w:ascii="Times New Roman" w:hAnsi="Times New Roman" w:cs="Times New Roman"/>
+          <w:b/>
+          <w:bCs/>
+          <w:sz w:val="24"/>
+          <w:szCs w:val="24"/>
+        </w:rPr>
+        <w:t>fi</w:t>
+      </w:r>
+      <w:r>
+        <w:rPr>
+          <w:rFonts w:ascii="Times New Roman" w:hAnsi="Times New Roman" w:cs="Times New Roman"/>
+          <w:b/>
+          <w:bCs/>
+          <w:sz w:val="24"/>
+          <w:szCs w:val="24"/>
+        </w:rPr>
+        <w:t>rst trans-Atlantic connection</w:t>
+      </w:r>
+    </w:p>
+    <w:p>
+      <w:pPr>
+        <w:spacing w:before="120" w:after="120" w:line="360" w:lineRule="auto"/>
+        <w:jc w:val="both"/>
+        <w:rPr>
+          <w:rFonts w:ascii="Times New Roman" w:hAnsi="Times New Roman" w:cs="Times New Roman"/>
+          <w:sz w:val="24"/>
+          <w:szCs w:val="24"/>
+          <w:lang w:val="en-US"/>
+        </w:rPr>
+      </w:pPr>
+      <w:r>
+        <w:rPr>
+          <w:rFonts w:ascii="Times New Roman" w:hAnsi="Times New Roman" w:cs="Times New Roman"/>
+          <w:sz w:val="24"/>
+          <w:szCs w:val="24"/>
+        </w:rPr>
+        <w:t>The first non-US connections to the ARPANET, the fore</w:t>
+      </w:r>
+      <w:r>
+        <w:rPr>
+          <w:rFonts w:ascii="Times New Roman" w:hAnsi="Times New Roman" w:cs="Times New Roman"/>
+          <w:sz w:val="24"/>
+          <w:szCs w:val="24"/>
+        </w:rPr>
+        <w:t>runner of the modern internet, were set up. The two countries to connect were the UK and Norway.</w:t>
+      </w:r>
+    </w:p>
+    <w:p>
+      <w:pPr>
+        <w:spacing w:before="120" w:after="120" w:line="360" w:lineRule="auto"/>
+        <w:jc w:val="both"/>
+        <w:rPr>
+          <w:rFonts w:ascii="Times New Roman" w:hAnsi="Times New Roman" w:cs="Times New Roman"/>
+          <w:b/>
+          <w:bCs/>
+          <w:sz w:val="24"/>
+          <w:szCs w:val="24"/>
+        </w:rPr>
+      </w:pPr>
+      <w:r>
+        <w:rPr>
+          <w:rFonts w:ascii="Times New Roman" w:hAnsi="Times New Roman" w:cs="Times New Roman"/>
+          <w:b/>
+          <w:bCs/>
+          <w:sz w:val="24"/>
+          <w:szCs w:val="24"/>
+        </w:rPr>
+        <w:t xml:space="preserve">1974: The beginning of TCP/IP </w:t>
+      </w:r>
+    </w:p>
+    <w:p>
+      <w:pPr>
+        <w:spacing w:before="120" w:after="120" w:line="360" w:lineRule="auto"/>
+        <w:jc w:val="both"/>
+        <w:rPr>
+          <w:rFonts w:ascii="Times New Roman" w:hAnsi="Times New Roman" w:cs="Times New Roman"/>
+          <w:sz w:val="24"/>
+          <w:szCs w:val="24"/>
+        </w:rPr>
+      </w:pPr>
+      <w:r>
+        <w:rPr>
+          <w:rFonts w:ascii="Times New Roman" w:hAnsi="Times New Roman" w:cs="Times New Roman"/>
+          <w:sz w:val="24"/>
+          <w:szCs w:val="24"/>
+        </w:rPr>
+        <w:t xml:space="preserve">A new protocol was implemented as the Transmission Control Program, the first of TCP/IP was published in 1974. At the </w:t>
+      </w:r>
+      <w:r>
+        <w:rPr>
+          <w:rFonts w:ascii="Times New Roman" w:hAnsi="Times New Roman" w:cs="Times New Roman"/>
+          <w:sz w:val="24"/>
+          <w:szCs w:val="24"/>
+        </w:rPr>
+        <w:t xml:space="preserve">start TCP handled both datagram transmission and routing. But soon it become inflexible and unable to scale efficiently. </w:t>
+      </w:r>
+      <w:r>
+        <w:rPr>
+          <w:rFonts w:ascii="Times New Roman" w:hAnsi="Times New Roman" w:cs="Times New Roman"/>
+          <w:sz w:val="24"/>
+          <w:szCs w:val="24"/>
+        </w:rPr>
+        <w:t>Therefore,</w:t>
+      </w:r>
+      <w:r>
+        <w:rPr>
+          <w:rFonts w:ascii="Times New Roman" w:hAnsi="Times New Roman" w:cs="Times New Roman"/>
+          <w:sz w:val="24"/>
+          <w:szCs w:val="24"/>
+        </w:rPr>
+        <w:t xml:space="preserve"> TCP was split into two protocols, TCP and the Internet Protocol (IP).</w:t>
+      </w:r>
+    </w:p>
+    <w:p>
+      <w:pPr>
+        <w:spacing w:before="120" w:after="120" w:line="360" w:lineRule="auto"/>
+        <w:jc w:val="both"/>
+        <w:rPr>
+          <w:rFonts w:ascii="Times New Roman" w:hAnsi="Times New Roman" w:cs="Times New Roman"/>
+          <w:b/>
+          <w:bCs/>
+          <w:sz w:val="24"/>
+          <w:szCs w:val="24"/>
+        </w:rPr>
+      </w:pPr>
+      <w:r>
+        <w:rPr>
+          <w:rFonts w:ascii="Times New Roman" w:hAnsi="Times New Roman" w:cs="Times New Roman"/>
+          <w:b/>
+          <w:bCs/>
+          <w:sz w:val="24"/>
+          <w:szCs w:val="24"/>
+        </w:rPr>
+        <w:t>1977: The PC modem</w:t>
+      </w:r>
+    </w:p>
+    <w:p>
+      <w:pPr>
+        <w:spacing w:before="120" w:after="120" w:line="360" w:lineRule="auto"/>
+        <w:jc w:val="both"/>
+        <w:rPr>
+          <w:rFonts w:ascii="Times New Roman" w:hAnsi="Times New Roman" w:cs="Times New Roman"/>
+          <w:sz w:val="24"/>
+          <w:szCs w:val="24"/>
+        </w:rPr>
+      </w:pPr>
+      <w:r>
+        <w:rPr>
+          <w:rFonts w:ascii="Times New Roman" w:hAnsi="Times New Roman" w:cs="Times New Roman"/>
+          <w:sz w:val="24"/>
+          <w:szCs w:val="24"/>
+        </w:rPr>
+        <w:t xml:space="preserve">Dale Heatherington and Dennis Hayes created the world’s first PC modem, the 80-103A. a modem that offered the feature to </w:t>
+      </w:r>
+      <w:r>
+        <w:rPr>
+          <w:rFonts w:ascii="Times New Roman" w:hAnsi="Times New Roman" w:cs="Times New Roman"/>
+          <w:sz w:val="24"/>
+          <w:szCs w:val="24"/>
+        </w:rPr>
+        <w:t>connect</w:t>
+      </w:r>
+      <w:r>
+        <w:rPr>
+          <w:rFonts w:ascii="Times New Roman" w:hAnsi="Times New Roman" w:cs="Times New Roman"/>
+          <w:sz w:val="24"/>
+          <w:szCs w:val="24"/>
+        </w:rPr>
+        <w:t xml:space="preserve"> directly to the phone, something that was impossible for users</w:t>
+      </w:r>
+      <w:r>
+        <w:rPr>
+          <w:rFonts w:ascii="Times New Roman" w:hAnsi="Times New Roman" w:cs="Times New Roman"/>
+          <w:sz w:val="24"/>
+          <w:szCs w:val="24"/>
+        </w:rPr>
+        <w:t>.</w:t>
+      </w:r>
+    </w:p>
+    <w:p>
+      <w:pPr>
+        <w:spacing w:before="120" w:after="120" w:line="360" w:lineRule="auto"/>
+        <w:jc w:val="both"/>
+        <w:rPr>
+          <w:rFonts w:ascii="Times New Roman" w:hAnsi="Times New Roman" w:cs="Times New Roman"/>
+          <w:b/>
+          <w:bCs/>
+          <w:sz w:val="24"/>
+          <w:szCs w:val="24"/>
+        </w:rPr>
+      </w:pPr>
+      <w:r>
+        <w:rPr>
+          <w:rFonts w:ascii="Times New Roman" w:hAnsi="Times New Roman" w:cs="Times New Roman"/>
+          <w:b/>
+          <w:bCs/>
+          <w:sz w:val="24"/>
+          <w:szCs w:val="24"/>
+        </w:rPr>
+        <w:t xml:space="preserve">1978: The Bulletin Board System (BBS) </w:t>
+      </w:r>
+    </w:p>
+    <w:p>
+      <w:pPr>
+        <w:spacing w:before="120" w:after="120" w:line="360" w:lineRule="auto"/>
+        <w:jc w:val="both"/>
+        <w:rPr>
+          <w:rFonts w:ascii="Times New Roman" w:hAnsi="Times New Roman" w:cs="Times New Roman"/>
+          <w:sz w:val="24"/>
+          <w:szCs w:val="24"/>
+        </w:rPr>
+      </w:pPr>
+      <w:r>
+        <w:rPr>
+          <w:rFonts w:ascii="Times New Roman" w:hAnsi="Times New Roman" w:cs="Times New Roman"/>
+          <w:sz w:val="24"/>
+          <w:szCs w:val="24"/>
+        </w:rPr>
+        <w:lastRenderedPageBreak/>
+        <w:t>Ward Christensen and Randy Suess launch the first public dialup bulletin board system.</w:t>
+      </w:r>
+      <w:r>
+        <w:rPr>
+          <w:rFonts w:ascii="Times New Roman" w:hAnsi="Times New Roman" w:cs="Times New Roman"/>
+          <w:sz w:val="24"/>
+          <w:szCs w:val="24"/>
+        </w:rPr>
+        <w:t xml:space="preserve"> BBS is a computer server running software that allows users to </w:t>
+      </w:r>
+      <w:r>
+        <w:rPr>
+          <w:rFonts w:ascii="Times New Roman" w:hAnsi="Times New Roman" w:cs="Times New Roman"/>
+          <w:sz w:val="24"/>
+          <w:szCs w:val="24"/>
+        </w:rPr>
+        <w:t>connect</w:t>
+      </w:r>
+      <w:r>
+        <w:rPr>
+          <w:rFonts w:ascii="Times New Roman" w:hAnsi="Times New Roman" w:cs="Times New Roman"/>
+          <w:sz w:val="24"/>
+          <w:szCs w:val="24"/>
+        </w:rPr>
+        <w:t xml:space="preserve"> to the system using a terminal program.</w:t>
+      </w:r>
+      <w:r>
+        <w:rPr>
+          <w:rFonts w:ascii="Times New Roman" w:hAnsi="Times New Roman" w:cs="Times New Roman"/>
+          <w:b/>
+          <w:bCs/>
+          <w:sz w:val="24"/>
+          <w:szCs w:val="24"/>
+        </w:rPr>
+        <w:t xml:space="preserve"> </w:t>
+      </w:r>
+    </w:p>
+    <w:p>
+      <w:pPr>
+        <w:spacing w:before="120" w:after="120" w:line="360" w:lineRule="auto"/>
+        <w:jc w:val="both"/>
+        <w:rPr>
+          <w:rFonts w:ascii="Times New Roman" w:hAnsi="Times New Roman" w:cs="Times New Roman"/>
+          <w:b/>
+          <w:bCs/>
+          <w:sz w:val="24"/>
+          <w:szCs w:val="24"/>
+        </w:rPr>
+      </w:pPr>
+      <w:r>
+        <w:rPr>
+          <w:rFonts w:ascii="Times New Roman" w:hAnsi="Times New Roman" w:cs="Times New Roman"/>
+          <w:b/>
+          <w:bCs/>
+          <w:sz w:val="24"/>
+          <w:szCs w:val="24"/>
+        </w:rPr>
+        <w:t xml:space="preserve">1979: Usenet </w:t>
+      </w:r>
+    </w:p>
+    <w:p>
+      <w:pPr>
+        <w:spacing w:before="120" w:after="120" w:line="360" w:lineRule="auto"/>
+        <w:jc w:val="both"/>
+        <w:rPr>
+          <w:rFonts w:ascii="Times New Roman" w:hAnsi="Times New Roman" w:cs="Times New Roman"/>
+          <w:sz w:val="24"/>
+          <w:szCs w:val="24"/>
+        </w:rPr>
+      </w:pPr>
+      <w:r>
+        <w:rPr>
+          <w:rFonts w:ascii="Times New Roman" w:hAnsi="Times New Roman" w:cs="Times New Roman"/>
+          <w:sz w:val="24"/>
+          <w:szCs w:val="24"/>
+        </w:rPr>
+        <w:t>Usenet</w:t>
+      </w:r>
+      <w:r>
+        <w:rPr>
+          <w:rFonts w:ascii="Times New Roman" w:hAnsi="Times New Roman" w:cs="Times New Roman"/>
+          <w:sz w:val="24"/>
+          <w:szCs w:val="24"/>
+        </w:rPr>
+        <w:t xml:space="preserve">, created by two graduate students, was </w:t>
+      </w:r>
+      <w:r>
+        <w:rPr>
+          <w:rFonts w:ascii="Times New Roman" w:hAnsi="Times New Roman" w:cs="Times New Roman"/>
+          <w:sz w:val="24"/>
+          <w:szCs w:val="24"/>
+        </w:rPr>
+        <w:t xml:space="preserve">internet-based discussion system, allowing people from around the globe to converse about the same topics by posting public messages categorized by newsgroups. </w:t>
+      </w:r>
+    </w:p>
+    <w:p>
+      <w:pPr>
+        <w:spacing w:before="120" w:after="120" w:line="360" w:lineRule="auto"/>
+        <w:jc w:val="both"/>
+        <w:rPr>
+          <w:rFonts w:ascii="Times New Roman" w:hAnsi="Times New Roman" w:cs="Times New Roman"/>
+          <w:b/>
+          <w:bCs/>
+          <w:sz w:val="24"/>
+          <w:szCs w:val="24"/>
+        </w:rPr>
+      </w:pPr>
+      <w:r>
+        <w:rPr>
+          <w:rFonts w:ascii="Times New Roman" w:hAnsi="Times New Roman" w:cs="Times New Roman"/>
+          <w:b/>
+          <w:bCs/>
+          <w:sz w:val="24"/>
+          <w:szCs w:val="24"/>
+        </w:rPr>
+        <w:t>1980: ENQUIRE software</w:t>
+      </w:r>
+    </w:p>
+    <w:p>
+      <w:pPr>
+        <w:spacing w:before="120" w:after="120" w:line="360" w:lineRule="auto"/>
+        <w:jc w:val="both"/>
+        <w:rPr>
+          <w:rFonts w:ascii="Times New Roman" w:hAnsi="Times New Roman" w:cs="Times New Roman"/>
+          <w:sz w:val="24"/>
+          <w:szCs w:val="24"/>
+        </w:rPr>
+      </w:pPr>
+      <w:r>
+        <w:rPr>
+          <w:rFonts w:ascii="Times New Roman" w:hAnsi="Times New Roman" w:cs="Times New Roman"/>
+          <w:sz w:val="24"/>
+          <w:szCs w:val="24"/>
+        </w:rPr>
+        <w:t xml:space="preserve">Tim Berners-Lee wrote </w:t>
+      </w:r>
+      <w:r>
+        <w:rPr>
+          <w:rFonts w:ascii="Times New Roman" w:hAnsi="Times New Roman" w:cs="Times New Roman"/>
+          <w:sz w:val="24"/>
+          <w:szCs w:val="24"/>
+        </w:rPr>
+        <w:t>a hypertext program that allowed scientists at the particle physics lab to keep track of people, software, and projects using hypertext (hyperlinks).</w:t>
+      </w:r>
+    </w:p>
+    <w:p>
+      <w:pPr>
+        <w:spacing w:before="120" w:after="120" w:line="360" w:lineRule="auto"/>
+        <w:jc w:val="both"/>
+        <w:rPr>
+          <w:rFonts w:ascii="Times New Roman" w:hAnsi="Times New Roman" w:cs="Times New Roman"/>
+          <w:b/>
+          <w:bCs/>
+          <w:sz w:val="24"/>
+          <w:szCs w:val="24"/>
+        </w:rPr>
+      </w:pPr>
+      <w:r>
+        <w:rPr>
+          <w:rFonts w:ascii="Times New Roman" w:hAnsi="Times New Roman" w:cs="Times New Roman"/>
+          <w:b/>
+          <w:bCs/>
+          <w:sz w:val="24"/>
+          <w:szCs w:val="24"/>
+        </w:rPr>
+        <w:t xml:space="preserve">1984: Domain Name System (DNS) </w:t>
+      </w:r>
+    </w:p>
+    <w:p>
+      <w:pPr>
+        <w:spacing w:before="120" w:after="120" w:line="360" w:lineRule="auto"/>
+        <w:jc w:val="both"/>
+        <w:rPr>
+          <w:rFonts w:ascii="Times New Roman" w:hAnsi="Times New Roman" w:cs="Times New Roman"/>
+          <w:sz w:val="24"/>
+          <w:szCs w:val="24"/>
+        </w:rPr>
+      </w:pPr>
+      <w:r>
+        <w:rPr>
+          <w:rFonts w:ascii="Times New Roman" w:hAnsi="Times New Roman" w:cs="Times New Roman"/>
+          <w:sz w:val="24"/>
+          <w:szCs w:val="24"/>
+        </w:rPr>
+        <w:t>New scheme</w:t>
+      </w:r>
+      <w:r>
+        <w:rPr>
+          <w:rFonts w:ascii="Times New Roman" w:hAnsi="Times New Roman" w:cs="Times New Roman"/>
+          <w:sz w:val="24"/>
+          <w:szCs w:val="24"/>
+        </w:rPr>
+        <w:t xml:space="preserve"> called DNS</w:t>
+      </w:r>
+      <w:r>
+        <w:rPr>
+          <w:rFonts w:ascii="Times New Roman" w:hAnsi="Times New Roman" w:cs="Times New Roman"/>
+          <w:sz w:val="24"/>
+          <w:szCs w:val="24"/>
+        </w:rPr>
+        <w:t xml:space="preserve"> for referring to Internet </w:t>
+      </w:r>
+      <w:r>
+        <w:rPr>
+          <w:rFonts w:ascii="Times New Roman" w:hAnsi="Times New Roman" w:cs="Times New Roman"/>
+          <w:sz w:val="24"/>
+          <w:szCs w:val="24"/>
+        </w:rPr>
+        <w:t xml:space="preserve">site was deployed to </w:t>
+      </w:r>
+      <w:r>
+        <w:rPr>
+          <w:rFonts w:ascii="Times New Roman" w:hAnsi="Times New Roman" w:cs="Times New Roman"/>
+          <w:sz w:val="24"/>
+          <w:szCs w:val="24"/>
+        </w:rPr>
+        <w:t>solve the inefficient and error-prone of keeping multiple copies of the hosts file</w:t>
+      </w:r>
+      <w:r>
+        <w:rPr>
+          <w:rFonts w:ascii="Times New Roman" w:hAnsi="Times New Roman" w:cs="Times New Roman"/>
+          <w:sz w:val="24"/>
+          <w:szCs w:val="24"/>
+        </w:rPr>
+        <w:t xml:space="preserve">. DNS is a registered range of IP addresses associated with a domain name. </w:t>
+      </w:r>
+    </w:p>
+    <w:p>
+      <w:pPr>
+        <w:spacing w:before="120" w:after="120" w:line="360" w:lineRule="auto"/>
+        <w:jc w:val="both"/>
+        <w:rPr>
+          <w:rFonts w:ascii="Times New Roman" w:hAnsi="Times New Roman" w:cs="Times New Roman"/>
+          <w:b/>
+          <w:bCs/>
+          <w:sz w:val="24"/>
+          <w:szCs w:val="24"/>
+        </w:rPr>
+      </w:pPr>
+      <w:r>
+        <w:rPr>
+          <w:rFonts w:ascii="Times New Roman" w:hAnsi="Times New Roman" w:cs="Times New Roman"/>
+          <w:b/>
+          <w:bCs/>
+          <w:sz w:val="24"/>
+          <w:szCs w:val="24"/>
+        </w:rPr>
+        <w:t xml:space="preserve">1988: IRC – Internet Relay Chat </w:t>
+      </w:r>
+    </w:p>
+    <w:p>
+      <w:pPr>
+        <w:spacing w:before="120" w:after="120" w:line="360" w:lineRule="auto"/>
+        <w:jc w:val="both"/>
+        <w:rPr>
+          <w:rFonts w:ascii="Times New Roman" w:hAnsi="Times New Roman" w:cs="Times New Roman"/>
+          <w:sz w:val="24"/>
+          <w:szCs w:val="24"/>
+        </w:rPr>
+      </w:pPr>
+      <w:r>
+        <w:rPr>
+          <w:rFonts w:ascii="Times New Roman" w:hAnsi="Times New Roman" w:cs="Times New Roman"/>
+          <w:sz w:val="24"/>
+          <w:szCs w:val="24"/>
+        </w:rPr>
+        <w:t xml:space="preserve">IRC was first deployed. IRC is an application layer protocol that facilitates communication in the form of text. It </w:t>
+      </w:r>
+      <w:r>
+        <w:rPr>
+          <w:rFonts w:ascii="Times New Roman" w:hAnsi="Times New Roman" w:cs="Times New Roman"/>
+          <w:sz w:val="24"/>
+          <w:szCs w:val="24"/>
+        </w:rPr>
+        <w:t>pav</w:t>
+      </w:r>
+      <w:r>
+        <w:rPr>
+          <w:rFonts w:ascii="Times New Roman" w:hAnsi="Times New Roman" w:cs="Times New Roman"/>
+          <w:sz w:val="24"/>
+          <w:szCs w:val="24"/>
+        </w:rPr>
+        <w:t xml:space="preserve">ed </w:t>
+      </w:r>
+      <w:r>
+        <w:rPr>
+          <w:rFonts w:ascii="Times New Roman" w:hAnsi="Times New Roman" w:cs="Times New Roman"/>
+          <w:sz w:val="24"/>
+          <w:szCs w:val="24"/>
+        </w:rPr>
+        <w:t xml:space="preserve">the way for </w:t>
+      </w:r>
+      <w:r>
+        <w:rPr>
+          <w:rFonts w:ascii="Times New Roman" w:hAnsi="Times New Roman" w:cs="Times New Roman"/>
+          <w:sz w:val="24"/>
+          <w:szCs w:val="24"/>
+        </w:rPr>
+        <w:t>real-time chat</w:t>
+      </w:r>
+      <w:r>
+        <w:rPr>
+          <w:rFonts w:ascii="Times New Roman" w:hAnsi="Times New Roman" w:cs="Times New Roman"/>
+          <w:b/>
+          <w:bCs/>
+          <w:sz w:val="24"/>
+          <w:szCs w:val="24"/>
+        </w:rPr>
+        <w:t xml:space="preserve"> </w:t>
+      </w:r>
+      <w:r>
+        <w:rPr>
+          <w:rFonts w:ascii="Times New Roman" w:hAnsi="Times New Roman" w:cs="Times New Roman"/>
+          <w:sz w:val="24"/>
+          <w:szCs w:val="24"/>
+        </w:rPr>
+        <w:t>and the instant messaging programs we use today</w:t>
+      </w:r>
+      <w:r>
+        <w:rPr>
+          <w:rFonts w:ascii="Times New Roman" w:hAnsi="Times New Roman" w:cs="Times New Roman"/>
+          <w:sz w:val="24"/>
+          <w:szCs w:val="24"/>
+        </w:rPr>
+        <w:t>.</w:t>
+      </w:r>
+    </w:p>
+    <w:p>
+      <w:pPr>
+        <w:spacing w:before="120" w:after="120" w:line="360" w:lineRule="auto"/>
+        <w:jc w:val="both"/>
+        <w:rPr>
+          <w:rFonts w:ascii="Times New Roman" w:hAnsi="Times New Roman" w:cs="Times New Roman"/>
+          <w:b/>
+          <w:bCs/>
+          <w:sz w:val="24"/>
+          <w:szCs w:val="24"/>
+        </w:rPr>
+      </w:pPr>
+      <w:r>
+        <w:rPr>
+          <w:rFonts w:ascii="Times New Roman" w:hAnsi="Times New Roman" w:cs="Times New Roman"/>
+          <w:b/>
+          <w:bCs/>
+          <w:sz w:val="24"/>
+          <w:szCs w:val="24"/>
+        </w:rPr>
+        <w:t xml:space="preserve">1989: The proposal for the World Wide Web </w:t>
+      </w:r>
+    </w:p>
+    <w:p>
+      <w:pPr>
+        <w:spacing w:before="120" w:after="120" w:line="360" w:lineRule="auto"/>
+        <w:jc w:val="both"/>
+        <w:rPr>
+          <w:rFonts w:ascii="Times New Roman" w:hAnsi="Times New Roman" w:cs="Times New Roman"/>
+          <w:sz w:val="24"/>
+          <w:szCs w:val="24"/>
+        </w:rPr>
+      </w:pPr>
+      <w:r>
+        <w:rPr>
+          <w:rFonts w:ascii="Times New Roman" w:hAnsi="Times New Roman" w:cs="Times New Roman"/>
+          <w:sz w:val="24"/>
+          <w:szCs w:val="24"/>
+        </w:rPr>
+        <w:t>Sir Tim Berners-Lee invented the World Wide Web. Tim had written the three fundamental technologies that remain the foundation of today’s web. HTML (Hyper-Text Markup Language), URL (Uniform Resource Identifier), and HTTP (Hypertext Transfer Protocol.)</w:t>
+      </w:r>
+    </w:p>
+    <w:p>
+      <w:pPr>
+        <w:spacing w:before="120" w:after="120" w:line="360" w:lineRule="auto"/>
+        <w:jc w:val="both"/>
+        <w:rPr>
+          <w:rFonts w:ascii="Times New Roman" w:hAnsi="Times New Roman" w:cs="Times New Roman"/>
+          <w:b/>
+          <w:bCs/>
+          <w:sz w:val="24"/>
+          <w:szCs w:val="24"/>
+        </w:rPr>
+      </w:pPr>
+      <w:r>
+        <w:rPr>
+          <w:rFonts w:ascii="Times New Roman" w:hAnsi="Times New Roman" w:cs="Times New Roman"/>
+          <w:b/>
+          <w:bCs/>
+          <w:sz w:val="24"/>
+          <w:szCs w:val="24"/>
+        </w:rPr>
+        <w:t xml:space="preserve">1990: First commercial dial-up ISP </w:t>
+      </w:r>
+    </w:p>
+    <w:p>
+      <w:pPr>
+        <w:spacing w:before="120" w:after="120" w:line="360" w:lineRule="auto"/>
+        <w:jc w:val="both"/>
+        <w:rPr>
+          <w:rFonts w:ascii="Times New Roman" w:hAnsi="Times New Roman" w:cs="Times New Roman"/>
+          <w:sz w:val="24"/>
+          <w:szCs w:val="24"/>
+        </w:rPr>
+      </w:pPr>
+      <w:r>
+        <w:rPr>
+          <w:rFonts w:ascii="Times New Roman" w:hAnsi="Times New Roman" w:cs="Times New Roman"/>
+          <w:sz w:val="24"/>
+          <w:szCs w:val="24"/>
+        </w:rPr>
+        <w:t xml:space="preserve">The first Internet Service Provider </w:t>
+      </w:r>
+      <w:r>
+        <w:rPr>
+          <w:rFonts w:ascii="Times New Roman" w:hAnsi="Times New Roman" w:cs="Times New Roman"/>
+          <w:sz w:val="24"/>
+          <w:szCs w:val="24"/>
+        </w:rPr>
+        <w:t>Telenet, which is the first commercial version of ARPANET was introduced.</w:t>
+      </w:r>
+    </w:p>
+    <w:p>
+      <w:pPr>
+        <w:spacing w:before="120" w:after="120" w:line="360" w:lineRule="auto"/>
+        <w:jc w:val="both"/>
+        <w:rPr>
+          <w:rFonts w:ascii="Times New Roman" w:hAnsi="Times New Roman" w:cs="Times New Roman"/>
+          <w:b/>
+          <w:bCs/>
+          <w:sz w:val="24"/>
+          <w:szCs w:val="24"/>
+        </w:rPr>
+      </w:pPr>
+      <w:r>
+        <w:rPr>
+          <w:rFonts w:ascii="Times New Roman" w:hAnsi="Times New Roman" w:cs="Times New Roman"/>
+          <w:b/>
+          <w:bCs/>
+          <w:sz w:val="24"/>
+          <w:szCs w:val="24"/>
+        </w:rPr>
+        <w:t xml:space="preserve">1991: First web page created </w:t>
+      </w:r>
+    </w:p>
+    <w:p>
+      <w:pPr>
+        <w:spacing w:before="120" w:after="120" w:line="360" w:lineRule="auto"/>
+        <w:jc w:val="both"/>
+        <w:rPr>
+          <w:rFonts w:ascii="Times New Roman" w:hAnsi="Times New Roman" w:cs="Times New Roman"/>
+          <w:sz w:val="24"/>
+          <w:szCs w:val="24"/>
+        </w:rPr>
+      </w:pPr>
+      <w:r>
+        <w:rPr>
+          <w:rFonts w:ascii="Times New Roman" w:hAnsi="Times New Roman" w:cs="Times New Roman"/>
+          <w:sz w:val="24"/>
+          <w:szCs w:val="24"/>
+        </w:rPr>
+        <w:t xml:space="preserve">The first web page went live on August 6, 1991. It was </w:t>
+      </w:r>
+      <w:r>
+        <w:rPr>
+          <w:rFonts w:ascii="Times New Roman" w:hAnsi="Times New Roman" w:cs="Times New Roman"/>
+          <w:sz w:val="24"/>
+          <w:szCs w:val="24"/>
+        </w:rPr>
+        <w:t xml:space="preserve">dedicated to information on the world wide web project and was made by Sir Tim Berners-Lee. It ran on a NeXT computer at the European </w:t>
+      </w:r>
+      <w:r>
+        <w:rPr>
+          <w:rFonts w:ascii="Times New Roman" w:hAnsi="Times New Roman" w:cs="Times New Roman"/>
+          <w:sz w:val="24"/>
+          <w:szCs w:val="24"/>
+        </w:rPr>
+        <w:lastRenderedPageBreak/>
+        <w:t>Organization for Nuclear Research, CERN. It outlined how to create web pages and explained more about hypertext.</w:t>
+      </w:r>
+    </w:p>
+    <w:p>
+      <w:pPr>
+        <w:spacing w:before="120" w:after="120" w:line="360" w:lineRule="auto"/>
+        <w:jc w:val="both"/>
+        <w:rPr>
+          <w:rFonts w:ascii="Times New Roman" w:hAnsi="Times New Roman" w:cs="Times New Roman"/>
+          <w:b/>
+          <w:bCs/>
+          <w:sz w:val="24"/>
+          <w:szCs w:val="24"/>
+        </w:rPr>
+      </w:pPr>
+      <w:r>
+        <w:rPr>
+          <w:rFonts w:ascii="Times New Roman" w:hAnsi="Times New Roman" w:cs="Times New Roman"/>
+          <w:b/>
+          <w:bCs/>
+          <w:sz w:val="24"/>
+          <w:szCs w:val="24"/>
+        </w:rPr>
+        <w:t xml:space="preserve">1991: First content-based search protocol </w:t>
+      </w:r>
+    </w:p>
+    <w:p>
+      <w:pPr>
+        <w:spacing w:before="120" w:after="120" w:line="360" w:lineRule="auto"/>
+        <w:jc w:val="both"/>
+        <w:rPr>
+          <w:rFonts w:ascii="Times New Roman" w:hAnsi="Times New Roman" w:cs="Times New Roman"/>
+          <w:sz w:val="24"/>
+          <w:szCs w:val="24"/>
+        </w:rPr>
+      </w:pPr>
+      <w:r>
+        <w:rPr>
+          <w:rFonts w:ascii="Times New Roman" w:hAnsi="Times New Roman" w:cs="Times New Roman"/>
+          <w:sz w:val="24"/>
+          <w:szCs w:val="24"/>
+        </w:rPr>
+        <w:t xml:space="preserve">The first search protocol that examined file contents instead of </w:t>
+      </w:r>
+      <w:r>
+        <w:rPr>
+          <w:rFonts w:ascii="Times New Roman" w:hAnsi="Times New Roman" w:cs="Times New Roman"/>
+          <w:sz w:val="24"/>
+          <w:szCs w:val="24"/>
+        </w:rPr>
+        <w:t>just file names was launched, called Gopher. It is a TCP/IP application layer protocol designed for distributing, searching, and retrieving documents over the Internet.</w:t>
+      </w:r>
+    </w:p>
+    <w:p>
+      <w:pPr>
+        <w:spacing w:before="120" w:after="120" w:line="360" w:lineRule="auto"/>
+        <w:jc w:val="both"/>
+        <w:rPr>
+          <w:rFonts w:ascii="Times New Roman" w:hAnsi="Times New Roman" w:cs="Times New Roman"/>
+          <w:b/>
+          <w:bCs/>
+          <w:sz w:val="24"/>
+          <w:szCs w:val="24"/>
+        </w:rPr>
+      </w:pPr>
+      <w:r>
+        <w:rPr>
+          <w:rFonts w:ascii="Times New Roman" w:hAnsi="Times New Roman" w:cs="Times New Roman"/>
+          <w:b/>
+          <w:bCs/>
+          <w:sz w:val="24"/>
+          <w:szCs w:val="24"/>
+        </w:rPr>
+        <w:t xml:space="preserve">1993: Mosaic – first graphical web browser for the general public </w:t>
+      </w:r>
+    </w:p>
+    <w:p>
+      <w:pPr>
+        <w:spacing w:before="120" w:after="120" w:line="360" w:lineRule="auto"/>
+        <w:jc w:val="both"/>
+        <w:rPr>
+          <w:rFonts w:ascii="Times New Roman" w:hAnsi="Times New Roman" w:cs="Times New Roman"/>
+          <w:sz w:val="24"/>
+          <w:szCs w:val="24"/>
+        </w:rPr>
+      </w:pPr>
+      <w:r>
+        <w:rPr>
+          <w:rFonts w:ascii="Times New Roman" w:hAnsi="Times New Roman" w:cs="Times New Roman"/>
+          <w:sz w:val="24"/>
+          <w:szCs w:val="24"/>
+        </w:rPr>
+        <w:t>The National Center</w:t>
+      </w:r>
+      <w:r>
+        <w:rPr>
+          <w:rFonts w:ascii="Times New Roman" w:hAnsi="Times New Roman" w:cs="Times New Roman"/>
+          <w:sz w:val="24"/>
+          <w:szCs w:val="24"/>
+        </w:rPr>
+        <w:t xml:space="preserve"> for Supercomputing Applications (NCSA) was a group at the University of Illinois which developed the seminal web browser named Mosaic. It played a huge part in making the web more user-friendly for that even if it is not the first graphical web browser it was considered as one.</w:t>
+      </w:r>
+    </w:p>
+    <w:p>
+      <w:pPr>
+        <w:spacing w:before="120" w:after="120" w:line="360" w:lineRule="auto"/>
+        <w:jc w:val="both"/>
+        <w:rPr>
+          <w:rFonts w:ascii="Times New Roman" w:hAnsi="Times New Roman" w:cs="Times New Roman"/>
+          <w:b/>
+          <w:bCs/>
+          <w:sz w:val="24"/>
+          <w:szCs w:val="24"/>
+        </w:rPr>
+      </w:pPr>
+      <w:r>
+        <w:rPr>
+          <w:rFonts w:ascii="Times New Roman" w:hAnsi="Times New Roman" w:cs="Times New Roman"/>
+          <w:b/>
+          <w:bCs/>
+          <w:sz w:val="24"/>
+          <w:szCs w:val="24"/>
+        </w:rPr>
+        <w:t xml:space="preserve">1993: Governments join in on the fun </w:t>
+      </w:r>
+    </w:p>
+    <w:p>
+      <w:pPr>
+        <w:spacing w:before="120" w:after="120" w:line="360" w:lineRule="auto"/>
+        <w:jc w:val="both"/>
+        <w:rPr>
+          <w:rFonts w:ascii="Times New Roman" w:hAnsi="Times New Roman" w:cs="Times New Roman"/>
+          <w:sz w:val="24"/>
+          <w:szCs w:val="24"/>
+        </w:rPr>
+      </w:pPr>
+      <w:r>
+        <w:rPr>
+          <w:rFonts w:ascii="Times New Roman" w:hAnsi="Times New Roman" w:cs="Times New Roman"/>
+          <w:sz w:val="24"/>
+          <w:szCs w:val="24"/>
+        </w:rPr>
+        <w:t>B</w:t>
+      </w:r>
+      <w:r>
+        <w:rPr>
+          <w:rFonts w:ascii="Times New Roman" w:hAnsi="Times New Roman" w:cs="Times New Roman"/>
+          <w:sz w:val="24"/>
+          <w:szCs w:val="24"/>
+        </w:rPr>
+        <w:t xml:space="preserve">oth the White House and the United Nations came online, marking the beginning of the </w:t>
+      </w:r>
+      <w:r>
+        <w:rPr>
+          <w:rFonts w:ascii="Times New Roman" w:hAnsi="Times New Roman" w:cs="Times New Roman"/>
+          <w:b/>
+          <w:bCs/>
+          <w:sz w:val="24"/>
+          <w:szCs w:val="24"/>
+        </w:rPr>
+        <w:t xml:space="preserve">.gov </w:t>
+      </w:r>
+      <w:r>
+        <w:rPr>
+          <w:rFonts w:ascii="Times New Roman" w:hAnsi="Times New Roman" w:cs="Times New Roman"/>
+          <w:sz w:val="24"/>
+          <w:szCs w:val="24"/>
+        </w:rPr>
+        <w:t xml:space="preserve">and </w:t>
+      </w:r>
+      <w:r>
+        <w:rPr>
+          <w:rFonts w:ascii="Times New Roman" w:hAnsi="Times New Roman" w:cs="Times New Roman"/>
+          <w:b/>
+          <w:bCs/>
+          <w:sz w:val="24"/>
+          <w:szCs w:val="24"/>
+        </w:rPr>
+        <w:t xml:space="preserve">.org </w:t>
+      </w:r>
+      <w:r>
+        <w:rPr>
+          <w:rFonts w:ascii="Times New Roman" w:hAnsi="Times New Roman" w:cs="Times New Roman"/>
+          <w:sz w:val="24"/>
+          <w:szCs w:val="24"/>
+        </w:rPr>
+        <w:t xml:space="preserve">domain names. </w:t>
+      </w:r>
+    </w:p>
+    <w:p>
+      <w:pPr>
+        <w:spacing w:before="120" w:after="120" w:line="360" w:lineRule="auto"/>
+        <w:jc w:val="both"/>
+        <w:rPr>
+          <w:rFonts w:ascii="Times New Roman" w:hAnsi="Times New Roman" w:cs="Times New Roman"/>
+          <w:b/>
+          <w:bCs/>
+          <w:sz w:val="24"/>
+          <w:szCs w:val="24"/>
+        </w:rPr>
+      </w:pPr>
+      <w:r>
+        <w:rPr>
+          <w:rFonts w:ascii="Times New Roman" w:hAnsi="Times New Roman" w:cs="Times New Roman"/>
+          <w:b/>
+          <w:bCs/>
+          <w:sz w:val="24"/>
+          <w:szCs w:val="24"/>
+        </w:rPr>
+        <w:t xml:space="preserve">1994: Netscape Navigator </w:t>
+      </w:r>
+    </w:p>
+    <w:p>
+      <w:pPr>
+        <w:spacing w:before="120" w:after="120" w:line="360" w:lineRule="auto"/>
+        <w:jc w:val="both"/>
+        <w:rPr>
+          <w:rFonts w:ascii="Times New Roman" w:hAnsi="Times New Roman" w:cs="Times New Roman"/>
+          <w:sz w:val="24"/>
+          <w:szCs w:val="24"/>
+        </w:rPr>
+      </w:pPr>
+      <w:r>
+        <w:rPr>
+          <w:rFonts w:ascii="Times New Roman" w:hAnsi="Times New Roman" w:cs="Times New Roman"/>
+          <w:sz w:val="24"/>
+          <w:szCs w:val="24"/>
+        </w:rPr>
+        <w:t xml:space="preserve">Netscape Navigator become user-friendly because its design </w:t>
+      </w:r>
+      <w:r>
+        <w:rPr>
+          <w:rFonts w:ascii="Times New Roman" w:hAnsi="Times New Roman" w:cs="Times New Roman"/>
+          <w:sz w:val="24"/>
+          <w:szCs w:val="24"/>
+        </w:rPr>
+        <w:t xml:space="preserve">was </w:t>
+      </w:r>
+      <w:r>
+        <w:rPr>
+          <w:rFonts w:ascii="Times New Roman" w:hAnsi="Times New Roman" w:cs="Times New Roman"/>
+          <w:sz w:val="24"/>
+          <w:szCs w:val="24"/>
+        </w:rPr>
+        <w:t xml:space="preserve">unlike the early web surfing application which were index of website like care with </w:t>
+      </w:r>
+      <w:r>
+        <w:rPr>
+          <w:rFonts w:ascii="Times New Roman" w:eastAsia="Times New Roman" w:hAnsi="Times New Roman" w:cs="Times New Roman"/>
+          <w:color w:val="000000"/>
+          <w:sz w:val="24"/>
+          <w:szCs w:val="24"/>
+          <w:shd w:val="clear" w:color="auto" w:fill="FFFFFF"/>
+          <w:lang w:val="en-US"/>
+        </w:rPr>
+        <w:t>tightly packed text information on a single pag</w:t>
+      </w:r>
+      <w:r>
+        <w:rPr>
+          <w:rFonts w:ascii="Times New Roman" w:eastAsia="Times New Roman" w:hAnsi="Times New Roman" w:cs="Times New Roman"/>
+          <w:sz w:val="24"/>
+          <w:szCs w:val="24"/>
+          <w:lang w:val="en-US"/>
+        </w:rPr>
+        <w:t xml:space="preserve">e, but </w:t>
+      </w:r>
+      <w:r>
+        <w:rPr>
+          <w:rFonts w:ascii="Times New Roman" w:eastAsia="Times New Roman" w:hAnsi="Times New Roman" w:cs="Times New Roman"/>
+          <w:sz w:val="24"/>
+          <w:szCs w:val="24"/>
+          <w:lang w:val="en-US"/>
+        </w:rPr>
+        <w:t>N</w:t>
+      </w:r>
+      <w:r>
+        <w:rPr>
+          <w:rFonts w:ascii="Times New Roman" w:eastAsia="Times New Roman" w:hAnsi="Times New Roman" w:cs="Times New Roman"/>
+          <w:sz w:val="24"/>
+          <w:szCs w:val="24"/>
+          <w:lang w:val="en-US"/>
+        </w:rPr>
+        <w:t>etscape</w:t>
+      </w:r>
+      <w:r>
+        <w:rPr>
+          <w:rFonts w:ascii="Times New Roman" w:eastAsia="Times New Roman" w:hAnsi="Times New Roman" w:cs="Times New Roman"/>
+          <w:sz w:val="24"/>
+          <w:szCs w:val="24"/>
+          <w:lang w:val="en-US"/>
+        </w:rPr>
+        <w:t xml:space="preserve"> </w:t>
+      </w:r>
+      <w:bookmarkStart w:id="4" w:name="_GoBack"/>
+      <w:bookmarkEnd w:id="4"/>
+      <w:r>
+        <w:rPr>
+          <w:rFonts w:ascii="Times New Roman" w:eastAsia="Times New Roman" w:hAnsi="Times New Roman" w:cs="Times New Roman"/>
+          <w:sz w:val="24"/>
+          <w:szCs w:val="24"/>
+          <w:lang w:val="en-US"/>
+        </w:rPr>
+        <w:t>used color,</w:t>
+      </w:r>
+      <w:r>
+        <w:rPr>
+          <w:rFonts w:ascii="Times New Roman" w:hAnsi="Times New Roman" w:cs="Times New Roman"/>
+          <w:color w:val="000000"/>
+          <w:sz w:val="24"/>
+          <w:szCs w:val="24"/>
+          <w:shd w:val="clear" w:color="auto" w:fill="FFFFFF"/>
+        </w:rPr>
+        <w:t xml:space="preserve"> </w:t>
+      </w:r>
+      <w:r>
+        <w:rPr>
+          <w:rFonts w:ascii="Times New Roman" w:hAnsi="Times New Roman" w:cs="Times New Roman"/>
+          <w:color w:val="000000"/>
+          <w:sz w:val="24"/>
+          <w:szCs w:val="24"/>
+          <w:shd w:val="clear" w:color="auto" w:fill="FFFFFF"/>
+        </w:rPr>
+        <w:t>photos, sound bites, video clips, and, most notably, </w:t>
+      </w:r>
+      <w:hyperlink r:id="rId14" w:history="1">
+        <w:r>
+          <w:rPr>
+            <w:rStyle w:val="Hyperlink"/>
+            <w:rFonts w:ascii="Times New Roman" w:hAnsi="Times New Roman" w:cs="Times New Roman"/>
+            <w:color w:val="000000"/>
+            <w:sz w:val="24"/>
+            <w:szCs w:val="24"/>
+            <w:u w:val="none"/>
+          </w:rPr>
+          <w:t>hyperlinks</w:t>
+        </w:r>
+      </w:hyperlink>
+      <w:r>
+        <w:rPr>
+          <w:rFonts w:ascii="Times New Roman" w:hAnsi="Times New Roman" w:cs="Times New Roman"/>
+          <w:color w:val="000000"/>
+          <w:sz w:val="24"/>
+          <w:szCs w:val="24"/>
+          <w:shd w:val="clear" w:color="auto" w:fill="FFFFFF"/>
+        </w:rPr>
+        <w:t>, it made web browsing a point-and-click affair. Where there once was dull, blocky text, there was now </w:t>
+      </w:r>
+      <w:hyperlink r:id="rId15" w:history="1">
+        <w:r>
+          <w:rPr>
+            <w:rStyle w:val="Hyperlink"/>
+            <w:rFonts w:ascii="Times New Roman" w:hAnsi="Times New Roman" w:cs="Times New Roman"/>
+            <w:color w:val="000000"/>
+            <w:sz w:val="24"/>
+            <w:szCs w:val="24"/>
+            <w:u w:val="none"/>
+          </w:rPr>
+          <w:t>eye-popping pixelated color photos</w:t>
+        </w:r>
+      </w:hyperlink>
+      <w:r>
+        <w:rPr>
+          <w:rFonts w:ascii="Times New Roman" w:hAnsi="Times New Roman" w:cs="Times New Roman"/>
+          <w:color w:val="000000"/>
+          <w:sz w:val="24"/>
+          <w:szCs w:val="24"/>
+          <w:shd w:val="clear" w:color="auto" w:fill="FFFFFF"/>
+        </w:rPr>
+        <w:t>.</w:t>
+      </w:r>
+    </w:p>
+    <w:p>
+      <w:pPr>
+        <w:spacing w:before="120" w:after="120" w:line="360" w:lineRule="auto"/>
+        <w:jc w:val="both"/>
+        <w:rPr>
+          <w:rFonts w:ascii="Times New Roman" w:eastAsia="Times New Roman" w:hAnsi="Times New Roman" w:cs="Times New Roman"/>
+          <w:sz w:val="24"/>
+          <w:szCs w:val="24"/>
+        </w:rPr>
+      </w:pPr>
+    </w:p>
+    <w:p>
+      <w:pPr>
+        <w:spacing w:before="120" w:after="120" w:line="360" w:lineRule="auto"/>
+        <w:jc w:val="both"/>
+        <w:rPr>
+          <w:rFonts w:ascii="Times New Roman" w:hAnsi="Times New Roman" w:cs="Times New Roman"/>
+          <w:b/>
+          <w:bCs/>
+          <w:sz w:val="24"/>
+          <w:szCs w:val="24"/>
+        </w:rPr>
+      </w:pPr>
+      <w:r>
+        <w:rPr>
+          <w:rFonts w:ascii="Times New Roman" w:hAnsi="Times New Roman" w:cs="Times New Roman"/>
+          <w:b/>
+          <w:bCs/>
+          <w:sz w:val="24"/>
+          <w:szCs w:val="24"/>
+        </w:rPr>
+        <w:t xml:space="preserve">1995: Commercialization of the internet </w:t>
+      </w:r>
+    </w:p>
+    <w:p>
+      <w:pPr>
+        <w:spacing w:before="120" w:after="120" w:line="360" w:lineRule="auto"/>
+        <w:jc w:val="both"/>
+        <w:rPr>
+          <w:rFonts w:ascii="Times New Roman" w:hAnsi="Times New Roman" w:cs="Times New Roman"/>
+          <w:sz w:val="24"/>
+          <w:szCs w:val="24"/>
+        </w:rPr>
+      </w:pPr>
+      <w:r>
+        <w:rPr>
+          <w:rFonts w:ascii="Times New Roman" w:hAnsi="Times New Roman" w:cs="Times New Roman"/>
+          <w:sz w:val="24"/>
+          <w:szCs w:val="24"/>
+        </w:rPr>
+        <w:t xml:space="preserve">The commercialization the internet began modestly with gateways between commercial services and the global Internet. </w:t>
+      </w:r>
+      <w:r>
+        <w:rPr>
+          <w:rFonts w:ascii="Times New Roman" w:hAnsi="Times New Roman" w:cs="Times New Roman"/>
+          <w:sz w:val="24"/>
+          <w:szCs w:val="24"/>
+        </w:rPr>
+        <w:t xml:space="preserve">SSL (Secure Sockets Layer) encryption was developed by Netscape, making it safer to conduct </w:t>
+      </w:r>
+      <w:r>
+        <w:rPr>
+          <w:rFonts w:ascii="Times New Roman" w:hAnsi="Times New Roman" w:cs="Times New Roman"/>
+          <w:sz w:val="24"/>
+          <w:szCs w:val="24"/>
+        </w:rPr>
+        <w:t>fi</w:t>
+      </w:r>
+      <w:r>
+        <w:rPr>
+          <w:rFonts w:ascii="Times New Roman" w:hAnsi="Times New Roman" w:cs="Times New Roman"/>
+          <w:sz w:val="24"/>
+          <w:szCs w:val="24"/>
+        </w:rPr>
+        <w:t>nancial transactions (like credit card payments) online.</w:t>
+      </w:r>
+      <w:r>
+        <w:rPr>
+          <w:rFonts w:ascii="Times New Roman" w:hAnsi="Times New Roman" w:cs="Times New Roman"/>
+          <w:color w:val="424242"/>
+          <w:sz w:val="24"/>
+          <w:szCs w:val="24"/>
+        </w:rPr>
+        <w:t xml:space="preserve"> </w:t>
+      </w:r>
+      <w:r>
+        <w:rPr>
+          <w:rFonts w:ascii="Times New Roman" w:hAnsi="Times New Roman" w:cs="Times New Roman"/>
+          <w:color w:val="424242"/>
+          <w:sz w:val="24"/>
+          <w:szCs w:val="24"/>
+        </w:rPr>
+        <w:t>eBay and Amazon become the first site to sale on online market.</w:t>
+      </w:r>
+    </w:p>
+    <w:p>
+      <w:pPr>
+        <w:spacing w:before="120" w:after="120" w:line="360" w:lineRule="auto"/>
+        <w:jc w:val="both"/>
+        <w:rPr>
+          <w:rFonts w:ascii="Times New Roman" w:hAnsi="Times New Roman" w:cs="Times New Roman"/>
+          <w:b/>
+          <w:bCs/>
+          <w:sz w:val="24"/>
+          <w:szCs w:val="24"/>
+        </w:rPr>
+      </w:pPr>
+      <w:r>
+        <w:rPr>
+          <w:rFonts w:ascii="Times New Roman" w:hAnsi="Times New Roman" w:cs="Times New Roman"/>
+          <w:b/>
+          <w:bCs/>
+          <w:sz w:val="24"/>
+          <w:szCs w:val="24"/>
+        </w:rPr>
+        <w:t xml:space="preserve">1998: Google! </w:t>
+      </w:r>
+    </w:p>
+    <w:p>
+      <w:pPr>
+        <w:spacing w:before="120" w:after="120" w:line="360" w:lineRule="auto"/>
+        <w:jc w:val="both"/>
+        <w:rPr>
+          <w:rFonts w:ascii="Times New Roman" w:hAnsi="Times New Roman" w:cs="Times New Roman"/>
+          <w:sz w:val="24"/>
+          <w:szCs w:val="24"/>
+        </w:rPr>
+      </w:pPr>
+      <w:r>
+        <w:rPr>
+          <w:rFonts w:ascii="Times New Roman" w:hAnsi="Times New Roman" w:cs="Times New Roman"/>
+          <w:sz w:val="24"/>
+          <w:szCs w:val="24"/>
+        </w:rPr>
+        <w:lastRenderedPageBreak/>
+        <w:t>Google</w:t>
+      </w:r>
+      <w:r>
+        <w:rPr>
+          <w:rFonts w:ascii="Times New Roman" w:hAnsi="Times New Roman" w:cs="Times New Roman"/>
+          <w:sz w:val="24"/>
+          <w:szCs w:val="24"/>
+        </w:rPr>
+        <w:t xml:space="preserve"> went live and revolutionized the way people find information online. It </w:t>
+      </w:r>
+      <w:r>
+        <w:rPr>
+          <w:rFonts w:ascii="Times New Roman" w:hAnsi="Times New Roman" w:cs="Times New Roman"/>
+          <w:sz w:val="24"/>
+          <w:szCs w:val="24"/>
+        </w:rPr>
+        <w:t>became</w:t>
+      </w:r>
+      <w:r>
+        <w:rPr>
+          <w:rFonts w:ascii="Times New Roman" w:hAnsi="Times New Roman" w:cs="Times New Roman"/>
+          <w:sz w:val="24"/>
+          <w:szCs w:val="24"/>
+        </w:rPr>
+        <w:t xml:space="preserve"> the premier destination for finding about anything on the web.</w:t>
+      </w:r>
+    </w:p>
+    <w:p>
+      <w:pPr>
+        <w:spacing w:before="120" w:after="120" w:line="360" w:lineRule="auto"/>
+        <w:jc w:val="both"/>
+        <w:rPr>
+          <w:rFonts w:ascii="Times New Roman" w:hAnsi="Times New Roman" w:cs="Times New Roman"/>
+          <w:b/>
+          <w:bCs/>
+          <w:sz w:val="24"/>
+          <w:szCs w:val="24"/>
+        </w:rPr>
+      </w:pPr>
+      <w:r>
+        <w:rPr>
+          <w:rFonts w:ascii="Times New Roman" w:hAnsi="Times New Roman" w:cs="Times New Roman"/>
+          <w:b/>
+          <w:bCs/>
+          <w:sz w:val="24"/>
+          <w:szCs w:val="24"/>
+        </w:rPr>
+        <w:t xml:space="preserve">2003: VoIP goes mainstream </w:t>
+      </w:r>
+    </w:p>
+    <w:p>
+      <w:pPr>
+        <w:spacing w:before="120" w:after="120" w:line="360" w:lineRule="auto"/>
+        <w:jc w:val="both"/>
+        <w:rPr>
+          <w:rFonts w:ascii="Times New Roman" w:hAnsi="Times New Roman" w:cs="Times New Roman"/>
+          <w:sz w:val="24"/>
+          <w:szCs w:val="24"/>
+        </w:rPr>
+      </w:pPr>
+      <w:r>
+        <w:rPr>
+          <w:rFonts w:ascii="Times New Roman" w:hAnsi="Times New Roman" w:cs="Times New Roman"/>
+          <w:sz w:val="24"/>
+          <w:szCs w:val="24"/>
+        </w:rPr>
+        <w:t>Voice Over Internet Protocol (VoIP)</w:t>
+      </w:r>
+      <w:r>
+        <w:rPr>
+          <w:rFonts w:ascii="Times New Roman" w:hAnsi="Times New Roman" w:cs="Times New Roman"/>
+          <w:sz w:val="24"/>
+          <w:szCs w:val="24"/>
+        </w:rPr>
+        <w:t xml:space="preserve"> system is a transmission of class over high-speed data networks rather than traditional phone lines.</w:t>
+      </w:r>
+      <w:r>
+        <w:rPr>
+          <w:rFonts w:ascii="Times New Roman" w:hAnsi="Times New Roman" w:cs="Times New Roman"/>
+          <w:sz w:val="24"/>
+          <w:szCs w:val="24"/>
+        </w:rPr>
+        <w:t xml:space="preserve"> </w:t>
+      </w:r>
+      <w:proofErr w:type="spellStart"/>
+      <w:r>
+        <w:rPr>
+          <w:rFonts w:ascii="Times New Roman" w:hAnsi="Times New Roman" w:cs="Times New Roman"/>
+          <w:sz w:val="24"/>
+          <w:szCs w:val="24"/>
+        </w:rPr>
+        <w:t>Niklas</w:t>
+      </w:r>
+      <w:proofErr w:type="spellEnd"/>
+      <w:r>
+        <w:rPr>
+          <w:rFonts w:ascii="Times New Roman" w:hAnsi="Times New Roman" w:cs="Times New Roman"/>
+          <w:sz w:val="24"/>
+          <w:szCs w:val="24"/>
+        </w:rPr>
+        <w:t xml:space="preserve"> </w:t>
+      </w:r>
+      <w:proofErr w:type="spellStart"/>
+      <w:r>
+        <w:rPr>
+          <w:rFonts w:ascii="Times New Roman" w:hAnsi="Times New Roman" w:cs="Times New Roman"/>
+          <w:sz w:val="24"/>
+          <w:szCs w:val="24"/>
+        </w:rPr>
+        <w:t>Zennstrom</w:t>
+      </w:r>
+      <w:proofErr w:type="spellEnd"/>
+      <w:r>
+        <w:rPr>
+          <w:rFonts w:ascii="Times New Roman" w:hAnsi="Times New Roman" w:cs="Times New Roman"/>
+          <w:sz w:val="24"/>
+          <w:szCs w:val="24"/>
+        </w:rPr>
+        <w:t xml:space="preserve"> and Janus </w:t>
+      </w:r>
+      <w:proofErr w:type="spellStart"/>
+      <w:r>
+        <w:rPr>
+          <w:rFonts w:ascii="Times New Roman" w:hAnsi="Times New Roman" w:cs="Times New Roman"/>
+          <w:sz w:val="24"/>
+          <w:szCs w:val="24"/>
+        </w:rPr>
+        <w:t>Friis</w:t>
+      </w:r>
+      <w:proofErr w:type="spellEnd"/>
+      <w:r>
+        <w:rPr>
+          <w:rFonts w:ascii="Times New Roman" w:hAnsi="Times New Roman" w:cs="Times New Roman"/>
+          <w:sz w:val="24"/>
+          <w:szCs w:val="24"/>
+        </w:rPr>
+        <w:t xml:space="preserve"> found </w:t>
+      </w:r>
+      <w:proofErr w:type="spellStart"/>
+      <w:r>
+        <w:rPr>
+          <w:rFonts w:ascii="Times New Roman" w:hAnsi="Times New Roman" w:cs="Times New Roman"/>
+          <w:sz w:val="24"/>
+          <w:szCs w:val="24"/>
+        </w:rPr>
+        <w:t>skyper</w:t>
+      </w:r>
+      <w:proofErr w:type="spellEnd"/>
+      <w:r>
+        <w:rPr>
+          <w:rFonts w:ascii="Times New Roman" w:hAnsi="Times New Roman" w:cs="Times New Roman"/>
+          <w:sz w:val="24"/>
+          <w:szCs w:val="24"/>
+        </w:rPr>
+        <w:t>, later shortened to skype. Skype is the first video chat website.</w:t>
+      </w:r>
+    </w:p>
+    <w:p>
+      <w:pPr>
+        <w:spacing w:before="120" w:after="120" w:line="360" w:lineRule="auto"/>
+        <w:jc w:val="both"/>
+        <w:rPr>
+          <w:rFonts w:ascii="Times New Roman" w:hAnsi="Times New Roman" w:cs="Times New Roman"/>
+          <w:b/>
+          <w:bCs/>
+          <w:sz w:val="24"/>
+          <w:szCs w:val="24"/>
+        </w:rPr>
+      </w:pPr>
+      <w:r>
+        <w:rPr>
+          <w:rFonts w:ascii="Times New Roman" w:hAnsi="Times New Roman" w:cs="Times New Roman"/>
+          <w:b/>
+          <w:bCs/>
+          <w:sz w:val="24"/>
+          <w:szCs w:val="24"/>
+        </w:rPr>
+        <w:t xml:space="preserve">2004: Web 2.0 </w:t>
+      </w:r>
+    </w:p>
+    <w:p>
+      <w:pPr>
+        <w:spacing w:before="120" w:after="120" w:line="360" w:lineRule="auto"/>
+        <w:jc w:val="both"/>
+        <w:rPr>
+          <w:rFonts w:ascii="Times New Roman" w:hAnsi="Times New Roman" w:cs="Times New Roman"/>
+          <w:sz w:val="24"/>
+          <w:szCs w:val="24"/>
+        </w:rPr>
+      </w:pPr>
+      <w:r>
+        <w:rPr>
+          <w:rFonts w:ascii="Times New Roman" w:hAnsi="Times New Roman" w:cs="Times New Roman"/>
+          <w:sz w:val="24"/>
+          <w:szCs w:val="24"/>
+        </w:rPr>
+        <w:t>The web was updated to web 2.0. Web 2.0 is a second generation of web-based services, which emphasizes online collaboration, connectivity and the ability to share content among users. It involves the evolution of digital applications to wards application aimed to the end user, which include services such as social network, wiki blogs and folksonomies.</w:t>
+      </w:r>
     </w:p>
     <w:p>
       <w:pPr>
@@ -4135,7 +5669,7 @@
           <w:szCs w:val="32"/>
         </w:rPr>
       </w:pPr>
-      <w:bookmarkStart w:id="4" w:name="_Toc34314153"/>
+      <w:bookmarkStart w:id="5" w:name="_Toc34349136"/>
       <w:r>
         <w:rPr>
           <w:rFonts w:ascii="Times New Roman" w:hAnsi="Times New Roman" w:cs="Times New Roman"/>
@@ -4144,7 +5678,6 @@
           <w:sz w:val="32"/>
           <w:szCs w:val="32"/>
         </w:rPr>
-        <w:lastRenderedPageBreak/>
         <w:t xml:space="preserve">Popular </w:t>
       </w:r>
       <w:r>
@@ -4197,7 +5730,7 @@
         </w:rPr>
         <w:t>volution</w:t>
       </w:r>
-      <w:bookmarkEnd w:id="4"/>
+      <w:bookmarkEnd w:id="5"/>
     </w:p>
     <w:p>
       <w:pPr>
@@ -4211,7 +5744,7 @@
           <w:szCs w:val="28"/>
         </w:rPr>
       </w:pPr>
-      <w:bookmarkStart w:id="5" w:name="_Toc34314154"/>
+      <w:bookmarkStart w:id="6" w:name="_Toc34349137"/>
       <w:r>
         <w:rPr>
           <w:rFonts w:ascii="Times New Roman" w:hAnsi="Times New Roman" w:cs="Times New Roman"/>
@@ -4222,7 +5755,7 @@
         </w:rPr>
         <w:t>Amazon</w:t>
       </w:r>
-      <w:bookmarkEnd w:id="5"/>
+      <w:bookmarkEnd w:id="6"/>
     </w:p>
     <w:p>
       <w:pPr>
@@ -4236,7 +5769,7 @@
           <w:szCs w:val="28"/>
         </w:rPr>
       </w:pPr>
-      <w:bookmarkStart w:id="6" w:name="_Toc34314155"/>
+      <w:bookmarkStart w:id="7" w:name="_Toc34349138"/>
       <w:r>
         <w:rPr>
           <w:rFonts w:ascii="Times New Roman" w:hAnsi="Times New Roman" w:cs="Times New Roman"/>
@@ -4247,7 +5780,7 @@
         </w:rPr>
         <w:t>App store</w:t>
       </w:r>
-      <w:bookmarkEnd w:id="6"/>
+      <w:bookmarkEnd w:id="7"/>
     </w:p>
     <w:p>
       <w:pPr>
@@ -4261,7 +5794,7 @@
           <w:szCs w:val="28"/>
         </w:rPr>
       </w:pPr>
-      <w:bookmarkStart w:id="7" w:name="_Toc34314156"/>
+      <w:bookmarkStart w:id="8" w:name="_Toc34349139"/>
       <w:r>
         <w:rPr>
           <w:rFonts w:ascii="Times New Roman" w:hAnsi="Times New Roman" w:cs="Times New Roman"/>
@@ -4272,7 +5805,7 @@
         </w:rPr>
         <w:t>Gmail</w:t>
       </w:r>
-      <w:bookmarkEnd w:id="7"/>
+      <w:bookmarkEnd w:id="8"/>
     </w:p>
     <w:p>
       <w:pPr>
@@ -4286,7 +5819,7 @@
           <w:szCs w:val="28"/>
         </w:rPr>
       </w:pPr>
-      <w:bookmarkStart w:id="8" w:name="_Toc34314157"/>
+      <w:bookmarkStart w:id="9" w:name="_Toc34349140"/>
       <w:r>
         <w:rPr>
           <w:rFonts w:ascii="Times New Roman" w:hAnsi="Times New Roman" w:cs="Times New Roman"/>
@@ -4297,7 +5830,7 @@
         </w:rPr>
         <w:t>Google play</w:t>
       </w:r>
-      <w:bookmarkEnd w:id="8"/>
+      <w:bookmarkEnd w:id="9"/>
     </w:p>
     <w:p>
       <w:pPr>
@@ -4311,7 +5844,7 @@
           <w:szCs w:val="28"/>
         </w:rPr>
       </w:pPr>
-      <w:bookmarkStart w:id="9" w:name="_Toc34314158"/>
+      <w:bookmarkStart w:id="10" w:name="_Toc34349141"/>
       <w:r>
         <w:rPr>
           <w:rFonts w:ascii="Times New Roman" w:hAnsi="Times New Roman" w:cs="Times New Roman"/>
@@ -4322,7 +5855,7 @@
         </w:rPr>
         <w:t>Wikipedia</w:t>
       </w:r>
-      <w:bookmarkEnd w:id="9"/>
+      <w:bookmarkEnd w:id="10"/>
     </w:p>
     <w:p>
       <w:pPr>
@@ -4336,7 +5869,7 @@
           <w:szCs w:val="28"/>
         </w:rPr>
       </w:pPr>
-      <w:bookmarkStart w:id="10" w:name="_Toc34314159"/>
+      <w:bookmarkStart w:id="11" w:name="_Toc34349142"/>
       <w:r>
         <w:rPr>
           <w:rFonts w:ascii="Times New Roman" w:hAnsi="Times New Roman" w:cs="Times New Roman"/>
@@ -4367,7 +5900,7 @@
         </w:rPr>
         <w:t>ube</w:t>
       </w:r>
-      <w:bookmarkEnd w:id="10"/>
+      <w:bookmarkEnd w:id="11"/>
     </w:p>
     <w:p>
       <w:pPr>
@@ -4382,7 +5915,7 @@
           <w:szCs w:val="32"/>
         </w:rPr>
       </w:pPr>
-      <w:bookmarkStart w:id="11" w:name="_Toc34314160"/>
+      <w:bookmarkStart w:id="12" w:name="_Toc34349143"/>
       <w:r>
         <w:rPr>
           <w:rFonts w:ascii="Times New Roman" w:hAnsi="Times New Roman" w:cs="Times New Roman"/>
@@ -4413,7 +5946,7 @@
         </w:rPr>
         <w:t>ebsite</w:t>
       </w:r>
-      <w:bookmarkEnd w:id="11"/>
+      <w:bookmarkEnd w:id="12"/>
     </w:p>
     <w:p>
       <w:pPr>
@@ -4428,7 +5961,7 @@
           <w:szCs w:val="28"/>
         </w:rPr>
       </w:pPr>
-      <w:bookmarkStart w:id="12" w:name="_Toc34314161"/>
+      <w:bookmarkStart w:id="13" w:name="_Toc34349144"/>
       <w:r>
         <w:rPr>
           <w:rFonts w:ascii="Times New Roman" w:hAnsi="Times New Roman" w:cs="Times New Roman"/>
@@ -4439,7 +5972,7 @@
         </w:rPr>
         <w:t>Advocacy</w:t>
       </w:r>
-      <w:bookmarkEnd w:id="12"/>
+      <w:bookmarkEnd w:id="13"/>
     </w:p>
     <w:p>
       <w:pPr>
@@ -4537,6 +6070,7 @@
           <w:sz w:val="24"/>
           <w:szCs w:val="24"/>
         </w:rPr>
+        <w:lastRenderedPageBreak/>
         <w:t>Greenpeace</w:t>
       </w:r>
       <w:r>
@@ -4555,7 +6089,7 @@
         </w:rPr>
         <w:t xml:space="preserve"> </w:t>
       </w:r>
-      <w:hyperlink r:id="rId14" w:history="1">
+      <w:hyperlink r:id="rId16" w:history="1">
         <w:r>
           <w:rPr>
             <w:rStyle w:val="Hyperlink"/>
@@ -4622,7 +6156,7 @@
         </w:rPr>
         <w:t xml:space="preserve"> </w:t>
       </w:r>
-      <w:hyperlink r:id="rId15" w:history="1">
+      <w:hyperlink r:id="rId17" w:history="1">
         <w:r>
           <w:rPr>
             <w:rStyle w:val="Hyperlink"/>
@@ -4689,7 +6223,7 @@
         </w:rPr>
         <w:t xml:space="preserve"> </w:t>
       </w:r>
-      <w:hyperlink r:id="rId16" w:history="1">
+      <w:hyperlink r:id="rId18" w:history="1">
         <w:r>
           <w:rPr>
             <w:rStyle w:val="Hyperlink"/>
@@ -4772,7 +6306,7 @@
         </w:rPr>
         <w:t xml:space="preserve"> </w:t>
       </w:r>
-      <w:hyperlink r:id="rId17" w:history="1">
+      <w:hyperlink r:id="rId19" w:history="1">
         <w:r>
           <w:rPr>
             <w:rStyle w:val="Hyperlink"/>
@@ -4813,7 +6347,6 @@
           <w:sz w:val="24"/>
           <w:szCs w:val="24"/>
         </w:rPr>
-        <w:lastRenderedPageBreak/>
         <w:t>World Wildlife Fund</w:t>
       </w:r>
       <w:r>
@@ -4832,7 +6365,7 @@
         </w:rPr>
         <w:t xml:space="preserve"> </w:t>
       </w:r>
-      <w:hyperlink r:id="rId18" w:history="1">
+      <w:hyperlink r:id="rId20" w:history="1">
         <w:r>
           <w:rPr>
             <w:rStyle w:val="Hyperlink"/>
@@ -4881,7 +6414,7 @@
           <w:szCs w:val="28"/>
         </w:rPr>
       </w:pPr>
-      <w:bookmarkStart w:id="13" w:name="_Toc34314162"/>
+      <w:bookmarkStart w:id="14" w:name="_Toc34349145"/>
       <w:r>
         <w:rPr>
           <w:rFonts w:ascii="Times New Roman" w:hAnsi="Times New Roman" w:cs="Times New Roman"/>
@@ -4892,7 +6425,7 @@
         </w:rPr>
         <w:t>Blog</w:t>
       </w:r>
-      <w:bookmarkEnd w:id="13"/>
+      <w:bookmarkEnd w:id="14"/>
     </w:p>
     <w:p>
       <w:pPr>
@@ -4931,7 +6464,7 @@
       <w:r>
         <w:t xml:space="preserve"> </w:t>
       </w:r>
-      <w:hyperlink r:id="rId19" w:history="1">
+      <w:hyperlink r:id="rId21" w:history="1">
         <w:r>
           <w:rPr>
             <w:rStyle w:val="Hyperlink"/>
@@ -4956,7 +6489,7 @@
       <w:r>
         <w:t xml:space="preserve">KnowTechie.com: </w:t>
       </w:r>
-      <w:hyperlink r:id="rId20" w:history="1">
+      <w:hyperlink r:id="rId22" w:history="1">
         <w:r>
           <w:rPr>
             <w:rStyle w:val="Hyperlink"/>
@@ -4987,7 +6520,7 @@
       <w:r>
         <w:t xml:space="preserve">MyWifeQuitHerJob.com: </w:t>
       </w:r>
-      <w:hyperlink r:id="rId21" w:history="1">
+      <w:hyperlink r:id="rId23" w:history="1">
         <w:r>
           <w:rPr>
             <w:rStyle w:val="Hyperlink"/>
@@ -5018,7 +6551,7 @@
       <w:r>
         <w:t xml:space="preserve">We The Parents: </w:t>
       </w:r>
-      <w:hyperlink r:id="rId22" w:history="1">
+      <w:hyperlink r:id="rId24" w:history="1">
         <w:r>
           <w:rPr>
             <w:rStyle w:val="Hyperlink"/>
@@ -5041,9 +6574,10 @@
         <w:jc w:val="both"/>
       </w:pPr>
       <w:r>
+        <w:lastRenderedPageBreak/>
         <w:t xml:space="preserve">Life hacker: </w:t>
       </w:r>
-      <w:hyperlink r:id="rId23" w:history="1">
+      <w:hyperlink r:id="rId25" w:history="1">
         <w:r>
           <w:rPr>
             <w:rStyle w:val="Hyperlink"/>
@@ -5080,7 +6614,7 @@
           <w:szCs w:val="28"/>
         </w:rPr>
       </w:pPr>
-      <w:bookmarkStart w:id="14" w:name="_Toc34314163"/>
+      <w:bookmarkStart w:id="15" w:name="_Toc34349146"/>
       <w:r>
         <w:rPr>
           <w:rFonts w:ascii="Times New Roman" w:hAnsi="Times New Roman" w:cs="Times New Roman"/>
@@ -5091,7 +6625,7 @@
         </w:rPr>
         <w:t>Business/ Marketing</w:t>
       </w:r>
-      <w:bookmarkEnd w:id="14"/>
+      <w:bookmarkEnd w:id="15"/>
     </w:p>
     <w:p>
       <w:pPr>
@@ -5135,7 +6669,7 @@
         </w:rPr>
         <w:t xml:space="preserve">Amazon.com: </w:t>
       </w:r>
-      <w:hyperlink r:id="rId24" w:history="1">
+      <w:hyperlink r:id="rId26" w:history="1">
         <w:r>
           <w:rPr>
             <w:rStyle w:val="Hyperlink"/>
@@ -5176,7 +6710,6 @@
           <w:sz w:val="24"/>
           <w:szCs w:val="24"/>
         </w:rPr>
-        <w:lastRenderedPageBreak/>
         <w:t>Best</w:t>
       </w:r>
       <w:r>
@@ -5203,7 +6736,7 @@
         </w:rPr>
         <w:t xml:space="preserve">: </w:t>
       </w:r>
-      <w:hyperlink r:id="rId25" w:history="1">
+      <w:hyperlink r:id="rId27" w:history="1">
         <w:r>
           <w:rPr>
             <w:rStyle w:val="Hyperlink"/>
@@ -5246,7 +6779,7 @@
         </w:rPr>
         <w:t xml:space="preserve">eBay: </w:t>
       </w:r>
-      <w:hyperlink r:id="rId26" w:history="1">
+      <w:hyperlink r:id="rId28" w:history="1">
         <w:r>
           <w:rPr>
             <w:rStyle w:val="Hyperlink"/>
@@ -5345,7 +6878,7 @@
         </w:rPr>
         <w:t xml:space="preserve"> </w:t>
       </w:r>
-      <w:hyperlink r:id="rId27" w:history="1">
+      <w:hyperlink r:id="rId29" w:history="1">
         <w:r>
           <w:rPr>
             <w:rStyle w:val="Hyperlink"/>
@@ -5388,7 +6921,7 @@
         </w:rPr>
         <w:t xml:space="preserve">The Home Depot: </w:t>
       </w:r>
-      <w:hyperlink r:id="rId28" w:history="1">
+      <w:hyperlink r:id="rId30" w:history="1">
         <w:r>
           <w:rPr>
             <w:rStyle w:val="Hyperlink"/>
@@ -5421,7 +6954,7 @@
           <w:szCs w:val="28"/>
         </w:rPr>
       </w:pPr>
-      <w:bookmarkStart w:id="15" w:name="_Toc34314164"/>
+      <w:bookmarkStart w:id="16" w:name="_Toc34349147"/>
       <w:r>
         <w:rPr>
           <w:rFonts w:ascii="Times New Roman" w:hAnsi="Times New Roman" w:cs="Times New Roman"/>
@@ -5432,7 +6965,7 @@
         </w:rPr>
         <w:t>Content Aggregator</w:t>
       </w:r>
-      <w:bookmarkEnd w:id="15"/>
+      <w:bookmarkEnd w:id="16"/>
     </w:p>
     <w:p>
       <w:pPr>
@@ -5508,7 +7041,7 @@
         </w:rPr>
         <w:t xml:space="preserve">Travel Blogger community: </w:t>
       </w:r>
-      <w:hyperlink r:id="rId29" w:history="1">
+      <w:hyperlink r:id="rId31" w:history="1">
         <w:r>
           <w:rPr>
             <w:rStyle w:val="Hyperlink"/>
@@ -5550,9 +7083,10 @@
           <w:sz w:val="24"/>
           <w:szCs w:val="24"/>
         </w:rPr>
+        <w:lastRenderedPageBreak/>
         <w:t xml:space="preserve">WP News Desk: </w:t>
       </w:r>
-      <w:hyperlink r:id="rId30" w:history="1">
+      <w:hyperlink r:id="rId32" w:history="1">
         <w:r>
           <w:rPr>
             <w:rStyle w:val="Hyperlink"/>
@@ -5614,7 +7148,7 @@
         </w:rPr>
         <w:t xml:space="preserve">The Web List: </w:t>
       </w:r>
-      <w:hyperlink r:id="rId31" w:history="1">
+      <w:hyperlink r:id="rId33" w:history="1">
         <w:r>
           <w:rPr>
             <w:rStyle w:val="Hyperlink"/>
@@ -5705,7 +7239,7 @@
         </w:rPr>
         <w:t xml:space="preserve">: </w:t>
       </w:r>
-      <w:hyperlink r:id="rId32" w:history="1">
+      <w:hyperlink r:id="rId34" w:history="1">
         <w:r>
           <w:rPr>
             <w:rStyle w:val="Hyperlink"/>
@@ -5777,7 +7311,7 @@
         </w:rPr>
         <w:t xml:space="preserve">Metacritic: </w:t>
       </w:r>
-      <w:hyperlink r:id="rId33" w:history="1">
+      <w:hyperlink r:id="rId35" w:history="1">
         <w:r>
           <w:rPr>
             <w:rStyle w:val="Hyperlink"/>
@@ -5811,7 +7345,7 @@
           <w:szCs w:val="28"/>
         </w:rPr>
       </w:pPr>
-      <w:bookmarkStart w:id="16" w:name="_Toc34314165"/>
+      <w:bookmarkStart w:id="17" w:name="_Toc34349148"/>
       <w:r>
         <w:rPr>
           <w:rFonts w:ascii="Times New Roman" w:hAnsi="Times New Roman" w:cs="Times New Roman"/>
@@ -5820,10 +7354,9 @@
           <w:sz w:val="28"/>
           <w:szCs w:val="28"/>
         </w:rPr>
-        <w:lastRenderedPageBreak/>
         <w:t>Educational</w:t>
       </w:r>
-      <w:bookmarkEnd w:id="16"/>
+      <w:bookmarkEnd w:id="17"/>
     </w:p>
     <w:p>
       <w:pPr>
@@ -5875,7 +7408,7 @@
         </w:rPr>
         <w:t xml:space="preserve">: </w:t>
       </w:r>
-      <w:hyperlink r:id="rId34" w:history="1">
+      <w:hyperlink r:id="rId36" w:history="1">
         <w:r>
           <w:rPr>
             <w:rStyle w:val="Hyperlink"/>
@@ -5942,7 +7475,7 @@
         </w:rPr>
         <w:t xml:space="preserve"> Earth: </w:t>
       </w:r>
-      <w:hyperlink r:id="rId35" w:history="1">
+      <w:hyperlink r:id="rId37" w:history="1">
         <w:r>
           <w:rPr>
             <w:rStyle w:val="Hyperlink"/>
@@ -6001,7 +7534,7 @@
         </w:rPr>
         <w:t xml:space="preserve">: </w:t>
       </w:r>
-      <w:hyperlink r:id="rId36" w:history="1">
+      <w:hyperlink r:id="rId38" w:history="1">
         <w:r>
           <w:rPr>
             <w:rStyle w:val="Hyperlink"/>
@@ -6060,7 +7593,7 @@
         </w:rPr>
         <w:t xml:space="preserve">Khan Academy: </w:t>
       </w:r>
-      <w:hyperlink r:id="rId37" w:history="1">
+      <w:hyperlink r:id="rId39" w:history="1">
         <w:r>
           <w:rPr>
             <w:rStyle w:val="Hyperlink"/>
@@ -6119,7 +7652,7 @@
         </w:rPr>
         <w:t xml:space="preserve">Big Think: </w:t>
       </w:r>
-      <w:hyperlink r:id="rId38" w:history="1">
+      <w:hyperlink r:id="rId40" w:history="1">
         <w:r>
           <w:rPr>
             <w:rStyle w:val="Hyperlink"/>
@@ -6176,7 +7709,7 @@
           <w:szCs w:val="28"/>
         </w:rPr>
       </w:pPr>
-      <w:bookmarkStart w:id="17" w:name="_Toc34314166"/>
+      <w:bookmarkStart w:id="18" w:name="_Toc34349149"/>
       <w:r>
         <w:rPr>
           <w:rFonts w:ascii="Times New Roman" w:hAnsi="Times New Roman" w:cs="Times New Roman"/>
@@ -6185,9 +7718,10 @@
           <w:sz w:val="28"/>
           <w:szCs w:val="28"/>
         </w:rPr>
+        <w:lastRenderedPageBreak/>
         <w:t>Entertainment</w:t>
       </w:r>
-      <w:bookmarkEnd w:id="17"/>
+      <w:bookmarkEnd w:id="18"/>
     </w:p>
     <w:p>
       <w:pPr>
@@ -6239,7 +7773,7 @@
         </w:rPr>
         <w:t xml:space="preserve">YouTube: </w:t>
       </w:r>
-      <w:hyperlink r:id="rId39" w:history="1">
+      <w:hyperlink r:id="rId41" w:history="1">
         <w:r>
           <w:rPr>
             <w:rStyle w:val="Hyperlink"/>
@@ -6306,7 +7840,7 @@
         </w:rPr>
         <w:t xml:space="preserve">: </w:t>
       </w:r>
-      <w:hyperlink r:id="rId40" w:history="1">
+      <w:hyperlink r:id="rId42" w:history="1">
         <w:r>
           <w:rPr>
             <w:rStyle w:val="Hyperlink"/>
@@ -6355,7 +7889,6 @@
           <w:sz w:val="24"/>
           <w:szCs w:val="24"/>
         </w:rPr>
-        <w:lastRenderedPageBreak/>
         <w:t>Soundcloud</w:t>
       </w:r>
       <w:r>
@@ -6366,7 +7899,7 @@
         </w:rPr>
         <w:t xml:space="preserve">: </w:t>
       </w:r>
-      <w:hyperlink r:id="rId41" w:history="1">
+      <w:hyperlink r:id="rId43" w:history="1">
         <w:r>
           <w:rPr>
             <w:rStyle w:val="Hyperlink"/>
@@ -6417,7 +7950,7 @@
         </w:rPr>
         <w:t xml:space="preserve">: </w:t>
       </w:r>
-      <w:hyperlink r:id="rId42" w:history="1">
+      <w:hyperlink r:id="rId44" w:history="1">
         <w:r>
           <w:rPr>
             <w:rStyle w:val="Hyperlink"/>
@@ -6476,7 +8009,7 @@
         </w:rPr>
         <w:t xml:space="preserve">: </w:t>
       </w:r>
-      <w:hyperlink r:id="rId43" w:history="1">
+      <w:hyperlink r:id="rId45" w:history="1">
         <w:r>
           <w:rPr>
             <w:rStyle w:val="Hyperlink"/>
@@ -6509,7 +8042,7 @@
           <w:szCs w:val="28"/>
         </w:rPr>
       </w:pPr>
-      <w:bookmarkStart w:id="18" w:name="_Toc34314167"/>
+      <w:bookmarkStart w:id="19" w:name="_Toc34349150"/>
       <w:r>
         <w:rPr>
           <w:rFonts w:ascii="Times New Roman" w:hAnsi="Times New Roman" w:cs="Times New Roman"/>
@@ -6520,7 +8053,7 @@
         </w:rPr>
         <w:t>Informational</w:t>
       </w:r>
-      <w:bookmarkEnd w:id="18"/>
+      <w:bookmarkEnd w:id="19"/>
     </w:p>
     <w:p>
       <w:pPr>
@@ -6572,7 +8105,7 @@
         </w:rPr>
         <w:t xml:space="preserve">: </w:t>
       </w:r>
-      <w:hyperlink r:id="rId44" w:history="1">
+      <w:hyperlink r:id="rId46" w:history="1">
         <w:r>
           <w:rPr>
             <w:rStyle w:val="Hyperlink"/>
@@ -6647,7 +8180,7 @@
         </w:rPr>
         <w:t xml:space="preserve"> </w:t>
       </w:r>
-      <w:hyperlink r:id="rId45" w:history="1">
+      <w:hyperlink r:id="rId47" w:history="1">
         <w:r>
           <w:rPr>
             <w:rStyle w:val="Hyperlink"/>
@@ -6696,6 +8229,7 @@
           <w:sz w:val="24"/>
           <w:szCs w:val="24"/>
         </w:rPr>
+        <w:lastRenderedPageBreak/>
         <w:t>FreshBooks</w:t>
       </w:r>
       <w:r>
@@ -6706,7 +8240,7 @@
         </w:rPr>
         <w:t xml:space="preserve">: </w:t>
       </w:r>
-      <w:hyperlink r:id="rId46" w:history="1">
+      <w:hyperlink r:id="rId48" w:history="1">
         <w:r>
           <w:rPr>
             <w:rStyle w:val="Hyperlink"/>
@@ -6757,7 +8291,7 @@
         </w:rPr>
         <w:t xml:space="preserve">Good Guide: </w:t>
       </w:r>
-      <w:hyperlink r:id="rId47" w:history="1">
+      <w:hyperlink r:id="rId49" w:history="1">
         <w:r>
           <w:rPr>
             <w:rStyle w:val="Hyperlink"/>
@@ -6800,7 +8334,7 @@
         </w:rPr>
         <w:t xml:space="preserve">TEDx: </w:t>
       </w:r>
-      <w:hyperlink r:id="rId48" w:history="1">
+      <w:hyperlink r:id="rId50" w:history="1">
         <w:r>
           <w:rPr>
             <w:rStyle w:val="Hyperlink"/>
@@ -6857,7 +8391,7 @@
           <w:szCs w:val="28"/>
         </w:rPr>
       </w:pPr>
-      <w:bookmarkStart w:id="19" w:name="_Toc34314168"/>
+      <w:bookmarkStart w:id="20" w:name="_Toc34349151"/>
       <w:r>
         <w:rPr>
           <w:rFonts w:ascii="Times New Roman" w:hAnsi="Times New Roman" w:cs="Times New Roman"/>
@@ -6866,10 +8400,9 @@
           <w:sz w:val="28"/>
           <w:szCs w:val="28"/>
         </w:rPr>
-        <w:lastRenderedPageBreak/>
         <w:t>News</w:t>
       </w:r>
-      <w:bookmarkEnd w:id="19"/>
+      <w:bookmarkEnd w:id="20"/>
     </w:p>
     <w:p>
       <w:pPr>
@@ -6922,7 +8455,7 @@
         </w:rPr>
         <w:t xml:space="preserve"> </w:t>
       </w:r>
-      <w:hyperlink r:id="rId49" w:history="1">
+      <w:hyperlink r:id="rId51" w:history="1">
         <w:r>
           <w:rPr>
             <w:rStyle w:val="Hyperlink"/>
@@ -6990,7 +8523,7 @@
         </w:rPr>
         <w:t xml:space="preserve"> </w:t>
       </w:r>
-      <w:hyperlink r:id="rId50" w:history="1">
+      <w:hyperlink r:id="rId52" w:history="1">
         <w:r>
           <w:rPr>
             <w:rStyle w:val="Hyperlink"/>
@@ -7050,7 +8583,7 @@
         </w:rPr>
         <w:t xml:space="preserve"> </w:t>
       </w:r>
-      <w:hyperlink r:id="rId51" w:history="1">
+      <w:hyperlink r:id="rId53" w:history="1">
         <w:r>
           <w:rPr>
             <w:rStyle w:val="Hyperlink"/>
@@ -7102,7 +8635,7 @@
         </w:rPr>
         <w:t xml:space="preserve"> </w:t>
       </w:r>
-      <w:hyperlink r:id="rId52" w:history="1">
+      <w:hyperlink r:id="rId54" w:history="1">
         <w:r>
           <w:rPr>
             <w:rStyle w:val="Hyperlink"/>
@@ -7170,7 +8703,7 @@
         </w:rPr>
         <w:t xml:space="preserve"> </w:t>
       </w:r>
-      <w:hyperlink r:id="rId53" w:history="1">
+      <w:hyperlink r:id="rId55" w:history="1">
         <w:r>
           <w:rPr>
             <w:rStyle w:val="Hyperlink"/>
@@ -7178,25 +8711,7 @@
             <w:sz w:val="24"/>
             <w:szCs w:val="24"/>
           </w:rPr>
-          <w:t>http://www.foxnew</w:t>
-        </w:r>
-        <w:r>
-          <w:rPr>
-            <w:rStyle w:val="Hyperlink"/>
-            <w:rFonts w:ascii="Times New Roman" w:hAnsi="Times New Roman" w:cs="Times New Roman"/>
-            <w:sz w:val="24"/>
-            <w:szCs w:val="24"/>
-          </w:rPr>
-          <w:t>s</w:t>
-        </w:r>
-        <w:r>
-          <w:rPr>
-            <w:rStyle w:val="Hyperlink"/>
-            <w:rFonts w:ascii="Times New Roman" w:hAnsi="Times New Roman" w:cs="Times New Roman"/>
-            <w:sz w:val="24"/>
-            <w:szCs w:val="24"/>
-          </w:rPr>
-          <w:t>.com</w:t>
+          <w:t>http://www.foxnews.com</w:t>
         </w:r>
       </w:hyperlink>
       <w:r>
@@ -7237,7 +8752,7 @@
           <w:szCs w:val="28"/>
         </w:rPr>
       </w:pPr>
-      <w:bookmarkStart w:id="20" w:name="_Toc34314169"/>
+      <w:bookmarkStart w:id="21" w:name="_Toc34349152"/>
       <w:r>
         <w:rPr>
           <w:rFonts w:ascii="Times New Roman" w:hAnsi="Times New Roman" w:cs="Times New Roman"/>
@@ -7246,9 +8761,10 @@
           <w:sz w:val="28"/>
           <w:szCs w:val="28"/>
         </w:rPr>
+        <w:lastRenderedPageBreak/>
         <w:t>Personal</w:t>
       </w:r>
-      <w:bookmarkEnd w:id="20"/>
+      <w:bookmarkEnd w:id="21"/>
     </w:p>
     <w:p>
       <w:pPr>
@@ -7316,7 +8832,7 @@
         </w:rPr>
         <w:t xml:space="preserve"> </w:t>
       </w:r>
-      <w:hyperlink r:id="rId54" w:history="1">
+      <w:hyperlink r:id="rId56" w:history="1">
         <w:r>
           <w:rPr>
             <w:rStyle w:val="Hyperlink"/>
@@ -7359,7 +8875,7 @@
         </w:rPr>
         <w:t xml:space="preserve">Tim Harford: </w:t>
       </w:r>
-      <w:hyperlink r:id="rId55" w:history="1">
+      <w:hyperlink r:id="rId57" w:history="1">
         <w:r>
           <w:rPr>
             <w:rStyle w:val="Hyperlink"/>
@@ -7367,25 +8883,7 @@
             <w:sz w:val="24"/>
             <w:szCs w:val="24"/>
           </w:rPr>
-          <w:t>http://timharford.c</w:t>
-        </w:r>
-        <w:r>
-          <w:rPr>
-            <w:rStyle w:val="Hyperlink"/>
-            <w:rFonts w:ascii="Times New Roman" w:hAnsi="Times New Roman" w:cs="Times New Roman"/>
-            <w:sz w:val="24"/>
-            <w:szCs w:val="24"/>
-          </w:rPr>
-          <w:t>o</w:t>
-        </w:r>
-        <w:r>
-          <w:rPr>
-            <w:rStyle w:val="Hyperlink"/>
-            <w:rFonts w:ascii="Times New Roman" w:hAnsi="Times New Roman" w:cs="Times New Roman"/>
-            <w:sz w:val="24"/>
-            <w:szCs w:val="24"/>
-          </w:rPr>
-          <w:t>m</w:t>
+          <w:t>http://timharford.com</w:t>
         </w:r>
       </w:hyperlink>
       <w:r>
@@ -7490,19 +8988,16 @@
           <w:sz w:val="24"/>
           <w:szCs w:val="24"/>
         </w:rPr>
-        <w:lastRenderedPageBreak/>
         <w:t xml:space="preserve">Pascal van </w:t>
       </w:r>
-      <w:proofErr w:type="spellStart"/>
-      <w:r>
-        <w:rPr>
-          <w:rFonts w:ascii="Times New Roman" w:hAnsi="Times New Roman" w:cs="Times New Roman"/>
-          <w:sz w:val="24"/>
-          <w:szCs w:val="24"/>
-        </w:rPr>
-        <w:t>Gemert</w:t>
-      </w:r>
-      <w:proofErr w:type="spellEnd"/>
+      <w:r>
+        <w:rPr>
+          <w:rFonts w:ascii="Times New Roman" w:hAnsi="Times New Roman" w:cs="Times New Roman"/>
+          <w:sz w:val="24"/>
+          <w:szCs w:val="24"/>
+        </w:rPr>
+        <w:t>Lemert</w:t>
+      </w:r>
       <w:r>
         <w:rPr>
           <w:rFonts w:ascii="Times New Roman" w:hAnsi="Times New Roman" w:cs="Times New Roman"/>
@@ -7519,7 +9014,7 @@
         </w:rPr>
         <w:t xml:space="preserve"> </w:t>
       </w:r>
-      <w:hyperlink r:id="rId56" w:history="1">
+      <w:hyperlink r:id="rId58" w:history="1">
         <w:r>
           <w:rPr>
             <w:rStyle w:val="Hyperlink"/>
@@ -7536,25 +9031,7 @@
           <w:sz w:val="24"/>
           <w:szCs w:val="24"/>
         </w:rPr>
-        <w:t xml:space="preserve"> is a personal website of Pascal Van </w:t>
-      </w:r>
-      <w:proofErr w:type="spellStart"/>
-      <w:r>
-        <w:rPr>
-          <w:rFonts w:ascii="Times New Roman" w:hAnsi="Times New Roman" w:cs="Times New Roman"/>
-          <w:sz w:val="24"/>
-          <w:szCs w:val="24"/>
-        </w:rPr>
-        <w:t>Gemert</w:t>
-      </w:r>
-      <w:proofErr w:type="spellEnd"/>
-      <w:r>
-        <w:rPr>
-          <w:rFonts w:ascii="Times New Roman" w:hAnsi="Times New Roman" w:cs="Times New Roman"/>
-          <w:sz w:val="24"/>
-          <w:szCs w:val="24"/>
-        </w:rPr>
-        <w:t xml:space="preserve"> who is an </w:t>
+        <w:t xml:space="preserve"> is a personal website of Pascal Van Gemert who is an </w:t>
       </w:r>
       <w:r>
         <w:rPr>
@@ -7612,7 +9089,7 @@
         </w:rPr>
         <w:t xml:space="preserve">Ximena N. Larkin: </w:t>
       </w:r>
-      <w:hyperlink r:id="rId57" w:history="1">
+      <w:hyperlink r:id="rId59" w:history="1">
         <w:r>
           <w:rPr>
             <w:rStyle w:val="Hyperlink"/>
@@ -7645,17 +9122,23 @@
           <w:sz w:val="24"/>
           <w:szCs w:val="24"/>
         </w:rPr>
-        <w:t xml:space="preserve"> She work on creating and e</w:t>
-      </w:r>
-      <w:bookmarkStart w:id="21" w:name="_GoBack"/>
-      <w:bookmarkEnd w:id="21"/>
-      <w:r>
-        <w:rPr>
-          <w:rFonts w:ascii="Times New Roman" w:hAnsi="Times New Roman" w:cs="Times New Roman"/>
-          <w:sz w:val="24"/>
-          <w:szCs w:val="24"/>
-        </w:rPr>
-        <w:t>xecuting effective communication strategies.</w:t>
+        <w:t xml:space="preserve"> She </w:t>
+      </w:r>
+      <w:r>
+        <w:rPr>
+          <w:rFonts w:ascii="Times New Roman" w:hAnsi="Times New Roman" w:cs="Times New Roman"/>
+          <w:sz w:val="24"/>
+          <w:szCs w:val="24"/>
+        </w:rPr>
+        <w:t>works</w:t>
+      </w:r>
+      <w:r>
+        <w:rPr>
+          <w:rFonts w:ascii="Times New Roman" w:hAnsi="Times New Roman" w:cs="Times New Roman"/>
+          <w:sz w:val="24"/>
+          <w:szCs w:val="24"/>
+        </w:rPr>
+        <w:t xml:space="preserve"> on creating and executing effective communication strategies.</w:t>
       </w:r>
     </w:p>
     <w:p>
@@ -7671,7 +9154,7 @@
           <w:szCs w:val="28"/>
         </w:rPr>
       </w:pPr>
-      <w:bookmarkStart w:id="22" w:name="_Toc34314170"/>
+      <w:bookmarkStart w:id="22" w:name="_Toc34349153"/>
       <w:r>
         <w:rPr>
           <w:rFonts w:ascii="Times New Roman" w:hAnsi="Times New Roman" w:cs="Times New Roman"/>
@@ -7750,7 +9233,7 @@
         </w:rPr>
         <w:t xml:space="preserve">T Portal: </w:t>
       </w:r>
-      <w:hyperlink r:id="rId58" w:history="1">
+      <w:hyperlink r:id="rId60" w:history="1">
         <w:r>
           <w:rPr>
             <w:rStyle w:val="Hyperlink"/>
@@ -7833,63 +9316,17 @@
         </w:rPr>
         <w:t xml:space="preserve"> </w:t>
       </w:r>
-      <w:r>
-        <w:rPr>
-          <w:rFonts w:ascii="Times New Roman" w:hAnsi="Times New Roman" w:cs="Times New Roman"/>
-          <w:sz w:val="24"/>
-          <w:szCs w:val="24"/>
-        </w:rPr>
-        <w:fldChar w:fldCharType="begin"/>
-      </w:r>
-      <w:r>
-        <w:rPr>
-          <w:rFonts w:ascii="Times New Roman" w:hAnsi="Times New Roman" w:cs="Times New Roman"/>
-          <w:sz w:val="24"/>
-          <w:szCs w:val="24"/>
-        </w:rPr>
-        <w:instrText xml:space="preserve"> HYPERLINK "</w:instrText>
-      </w:r>
-      <w:r>
-        <w:rPr>
-          <w:rFonts w:ascii="Times New Roman" w:hAnsi="Times New Roman" w:cs="Times New Roman"/>
-          <w:sz w:val="24"/>
-          <w:szCs w:val="24"/>
-        </w:rPr>
-        <w:instrText>http://passportyork.yorku.ca</w:instrText>
-      </w:r>
-      <w:r>
-        <w:rPr>
-          <w:rFonts w:ascii="Times New Roman" w:hAnsi="Times New Roman" w:cs="Times New Roman"/>
-          <w:sz w:val="24"/>
-          <w:szCs w:val="24"/>
-        </w:rPr>
-        <w:instrText xml:space="preserve">" </w:instrText>
-      </w:r>
-      <w:r>
-        <w:rPr>
-          <w:rFonts w:ascii="Times New Roman" w:hAnsi="Times New Roman" w:cs="Times New Roman"/>
-          <w:sz w:val="24"/>
-          <w:szCs w:val="24"/>
-        </w:rPr>
-        <w:fldChar w:fldCharType="separate"/>
-      </w:r>
-      <w:r>
-        <w:rPr>
-          <w:rStyle w:val="Hyperlink"/>
-          <w:rFonts w:ascii="Times New Roman" w:hAnsi="Times New Roman" w:cs="Times New Roman"/>
-          <w:sz w:val="24"/>
-          <w:szCs w:val="24"/>
-        </w:rPr>
-        <w:t>http://passportyork.yorku.ca</w:t>
-      </w:r>
-      <w:r>
-        <w:rPr>
-          <w:rFonts w:ascii="Times New Roman" w:hAnsi="Times New Roman" w:cs="Times New Roman"/>
-          <w:sz w:val="24"/>
-          <w:szCs w:val="24"/>
-        </w:rPr>
-        <w:fldChar w:fldCharType="end"/>
-      </w:r>
+      <w:hyperlink r:id="rId61" w:history="1">
+        <w:r>
+          <w:rPr>
+            <w:rStyle w:val="Hyperlink"/>
+            <w:rFonts w:ascii="Times New Roman" w:hAnsi="Times New Roman" w:cs="Times New Roman"/>
+            <w:sz w:val="24"/>
+            <w:szCs w:val="24"/>
+          </w:rPr>
+          <w:t>http://passportyork.yorku.ca</w:t>
+        </w:r>
+      </w:hyperlink>
       <w:r>
         <w:rPr>
           <w:rFonts w:ascii="Times New Roman" w:hAnsi="Times New Roman" w:cs="Times New Roman"/>
@@ -7904,7 +9341,16 @@
           <w:sz w:val="24"/>
           <w:szCs w:val="24"/>
         </w:rPr>
-        <w:t xml:space="preserve"> central information source for 55,000 students and a convenient one-stop shop for both internal resources and external data. It includes personal course information, grades, students account information and more. </w:t>
+        <w:t xml:space="preserve"> central information source for 55,000 students and a convenient one-stop shop for both internal resources and </w:t>
+      </w:r>
+      <w:r>
+        <w:rPr>
+          <w:rFonts w:ascii="Times New Roman" w:hAnsi="Times New Roman" w:cs="Times New Roman"/>
+          <w:sz w:val="24"/>
+          <w:szCs w:val="24"/>
+        </w:rPr>
+        <w:lastRenderedPageBreak/>
+        <w:t xml:space="preserve">external data. It includes personal course information, grades, students account information and more. </w:t>
       </w:r>
     </w:p>
     <w:p>
@@ -7946,7 +9392,7 @@
         </w:rPr>
         <w:t xml:space="preserve">: </w:t>
       </w:r>
-      <w:hyperlink r:id="rId59" w:history="1">
+      <w:hyperlink r:id="rId62" w:history="1">
         <w:r>
           <w:rPr>
             <w:rStyle w:val="Hyperlink"/>
@@ -8005,7 +9451,7 @@
         </w:rPr>
         <w:t xml:space="preserve">Grants.gov: </w:t>
       </w:r>
-      <w:hyperlink r:id="rId60" w:history="1">
+      <w:hyperlink r:id="rId63" w:history="1">
         <w:r>
           <w:rPr>
             <w:rStyle w:val="Hyperlink"/>
@@ -8088,7 +9534,7 @@
         </w:rPr>
         <w:t xml:space="preserve">: </w:t>
       </w:r>
-      <w:hyperlink r:id="rId61" w:history="1">
+      <w:hyperlink r:id="rId64" w:history="1">
         <w:r>
           <w:rPr>
             <w:rStyle w:val="Hyperlink"/>
@@ -8121,16 +9567,7 @@
           <w:sz w:val="24"/>
           <w:szCs w:val="24"/>
         </w:rPr>
-        <w:t xml:space="preserve"> portal and a partner service portal on a single </w:t>
-      </w:r>
-      <w:r>
-        <w:rPr>
-          <w:rFonts w:ascii="Times New Roman" w:hAnsi="Times New Roman" w:cs="Times New Roman"/>
-          <w:sz w:val="24"/>
-          <w:szCs w:val="24"/>
-        </w:rPr>
-        <w:lastRenderedPageBreak/>
-        <w:t xml:space="preserve">platform to be able to give a better service and empower both internal and external audiences. </w:t>
+        <w:t xml:space="preserve"> portal and a partner service portal on a single platform to be able to give a better service and empower both internal and external audiences. </w:t>
       </w:r>
     </w:p>
     <w:p>
@@ -8146,7 +9583,7 @@
           <w:szCs w:val="28"/>
         </w:rPr>
       </w:pPr>
-      <w:bookmarkStart w:id="23" w:name="_Toc34314171"/>
+      <w:bookmarkStart w:id="23" w:name="_Toc34349154"/>
       <w:r>
         <w:rPr>
           <w:rFonts w:ascii="Times New Roman" w:hAnsi="Times New Roman" w:cs="Times New Roman"/>
@@ -8217,7 +9654,7 @@
         </w:rPr>
         <w:t xml:space="preserve"> </w:t>
       </w:r>
-      <w:hyperlink r:id="rId62" w:history="1">
+      <w:hyperlink r:id="rId65" w:history="1">
         <w:r>
           <w:rPr>
             <w:rStyle w:val="Hyperlink"/>
@@ -8324,7 +9761,7 @@
         </w:rPr>
         <w:t xml:space="preserve"> </w:t>
       </w:r>
-      <w:hyperlink r:id="rId63" w:history="1">
+      <w:hyperlink r:id="rId66" w:history="1">
         <w:r>
           <w:rPr>
             <w:rStyle w:val="Hyperlink"/>
@@ -8407,7 +9844,7 @@
         </w:rPr>
         <w:t xml:space="preserve"> </w:t>
       </w:r>
-      <w:hyperlink r:id="rId64" w:history="1">
+      <w:hyperlink r:id="rId67" w:history="1">
         <w:r>
           <w:rPr>
             <w:rStyle w:val="Hyperlink"/>
@@ -8448,6 +9885,7 @@
           <w:sz w:val="24"/>
           <w:szCs w:val="24"/>
         </w:rPr>
+        <w:lastRenderedPageBreak/>
         <w:t>WhatsApp:</w:t>
       </w:r>
       <w:r>
@@ -8458,7 +9896,7 @@
         </w:rPr>
         <w:t xml:space="preserve"> </w:t>
       </w:r>
-      <w:hyperlink r:id="rId65" w:history="1">
+      <w:hyperlink r:id="rId68" w:history="1">
         <w:r>
           <w:rPr>
             <w:rStyle w:val="Hyperlink"/>
@@ -8509,7 +9947,7 @@
         </w:rPr>
         <w:t xml:space="preserve">Twitter: </w:t>
       </w:r>
-      <w:hyperlink r:id="rId66" w:history="1">
+      <w:hyperlink r:id="rId69" w:history="1">
         <w:r>
           <w:rPr>
             <w:rStyle w:val="Hyperlink"/>
@@ -8558,7 +9996,7 @@
           <w:szCs w:val="28"/>
         </w:rPr>
       </w:pPr>
-      <w:bookmarkStart w:id="24" w:name="_Toc34314172"/>
+      <w:bookmarkStart w:id="24" w:name="_Toc34349155"/>
       <w:r>
         <w:rPr>
           <w:rFonts w:ascii="Times New Roman" w:hAnsi="Times New Roman" w:cs="Times New Roman"/>
@@ -8693,7 +10131,7 @@
         </w:rPr>
         <w:t xml:space="preserve">: </w:t>
       </w:r>
-      <w:hyperlink r:id="rId67" w:history="1">
+      <w:hyperlink r:id="rId70" w:history="1">
         <w:r>
           <w:rPr>
             <w:rStyle w:val="Hyperlink"/>
@@ -8734,7 +10172,6 @@
           <w:sz w:val="24"/>
           <w:szCs w:val="24"/>
         </w:rPr>
-        <w:lastRenderedPageBreak/>
         <w:t>AboutUs.com</w:t>
       </w:r>
       <w:r>
@@ -8745,7 +10182,7 @@
         </w:rPr>
         <w:t xml:space="preserve">: </w:t>
       </w:r>
-      <w:hyperlink r:id="rId68" w:history="1">
+      <w:hyperlink r:id="rId71" w:history="1">
         <w:r>
           <w:rPr>
             <w:rStyle w:val="Hyperlink"/>
@@ -8804,7 +10241,7 @@
         </w:rPr>
         <w:t xml:space="preserve">: </w:t>
       </w:r>
-      <w:hyperlink r:id="rId69" w:history="1">
+      <w:hyperlink r:id="rId72" w:history="1">
         <w:r>
           <w:rPr>
             <w:rStyle w:val="Hyperlink"/>
@@ -8871,7 +10308,6 @@
           <w:szCs w:val="24"/>
         </w:rPr>
       </w:pPr>
-      <w:proofErr w:type="spellStart"/>
       <w:r>
         <w:rPr>
           <w:rFonts w:ascii="Times New Roman" w:hAnsi="Times New Roman" w:cs="Times New Roman"/>
@@ -8888,7 +10324,6 @@
         </w:rPr>
         <w:t>Lab</w:t>
       </w:r>
-      <w:proofErr w:type="spellEnd"/>
       <w:r>
         <w:rPr>
           <w:rFonts w:ascii="Times New Roman" w:hAnsi="Times New Roman" w:cs="Times New Roman"/>
@@ -8897,7 +10332,7 @@
         </w:rPr>
         <w:t xml:space="preserve">: </w:t>
       </w:r>
-      <w:hyperlink r:id="rId70" w:history="1">
+      <w:hyperlink r:id="rId73" w:history="1">
         <w:r>
           <w:rPr>
             <w:rStyle w:val="Hyperlink"/>
@@ -8964,7 +10399,7 @@
         </w:rPr>
         <w:t xml:space="preserve">: </w:t>
       </w:r>
-      <w:hyperlink r:id="rId71" w:history="1">
+      <w:hyperlink r:id="rId74" w:history="1">
         <w:r>
           <w:rPr>
             <w:rStyle w:val="Hyperlink"/>
@@ -9005,7 +10440,7 @@
           <w:szCs w:val="32"/>
         </w:rPr>
       </w:pPr>
-      <w:bookmarkStart w:id="25" w:name="_Toc34314173"/>
+      <w:bookmarkStart w:id="25" w:name="_Toc34349156"/>
       <w:r>
         <w:rPr>
           <w:rFonts w:ascii="Times New Roman" w:hAnsi="Times New Roman" w:cs="Times New Roman"/>
@@ -9014,6 +10449,7 @@
           <w:sz w:val="32"/>
           <w:szCs w:val="32"/>
         </w:rPr>
+        <w:lastRenderedPageBreak/>
         <w:t xml:space="preserve">Guidelines for </w:t>
       </w:r>
       <w:r>
@@ -9084,39 +10520,7 @@
           <w:sz w:val="24"/>
           <w:szCs w:val="24"/>
         </w:rPr>
-        <w:t>There are 6 criteria to evaluate a website, legitimacy, value and its usefulness. A website t</w:t>
-      </w:r>
-      <w:r>
-        <w:rPr>
-          <w:rFonts w:ascii="Times New Roman" w:hAnsi="Times New Roman" w:cs="Times New Roman"/>
-          <w:sz w:val="24"/>
-          <w:szCs w:val="24"/>
-        </w:rPr>
-        <w:t xml:space="preserve">hat can clearly answer the following questions is considered well </w:t>
-      </w:r>
-      <w:r>
-        <w:rPr>
-          <w:rFonts w:ascii="Times New Roman" w:hAnsi="Times New Roman" w:cs="Times New Roman"/>
-          <w:sz w:val="24"/>
-          <w:szCs w:val="24"/>
-        </w:rPr>
-        <w:t>prepared</w:t>
-      </w:r>
-      <w:r>
-        <w:rPr>
-          <w:rFonts w:ascii="Times New Roman" w:hAnsi="Times New Roman" w:cs="Times New Roman"/>
-          <w:sz w:val="24"/>
-          <w:szCs w:val="24"/>
-        </w:rPr>
-        <w:t xml:space="preserve"> and </w:t>
-      </w:r>
-      <w:r>
-        <w:rPr>
-          <w:rFonts w:ascii="Times New Roman" w:hAnsi="Times New Roman" w:cs="Times New Roman"/>
-          <w:sz w:val="24"/>
-          <w:szCs w:val="24"/>
-        </w:rPr>
-        <w:t>trustful.</w:t>
+        <w:t xml:space="preserve">It is very important to evaluate the quality of web pages. There six criteria that should be applied when evaluation any web site. For each criterion, there are several questions to be asked. The more questions that can be answered “yes”, the more likely the website is qualified. </w:t>
       </w:r>
     </w:p>
     <w:p>
@@ -9132,7 +10536,7 @@
           <w:szCs w:val="28"/>
         </w:rPr>
       </w:pPr>
-      <w:bookmarkStart w:id="26" w:name="_Toc34314174"/>
+      <w:bookmarkStart w:id="26" w:name="_Toc34349157"/>
       <w:r>
         <w:rPr>
           <w:rFonts w:ascii="Times New Roman" w:hAnsi="Times New Roman" w:cs="Times New Roman"/>
@@ -9214,7 +10618,7 @@
           <w:szCs w:val="28"/>
         </w:rPr>
       </w:pPr>
-      <w:bookmarkStart w:id="27" w:name="_Toc34314175"/>
+      <w:bookmarkStart w:id="27" w:name="_Toc34349158"/>
       <w:r>
         <w:rPr>
           <w:rFonts w:ascii="Times New Roman" w:hAnsi="Times New Roman" w:cs="Times New Roman"/>
@@ -9330,7 +10734,7 @@
           <w:szCs w:val="28"/>
         </w:rPr>
       </w:pPr>
-      <w:bookmarkStart w:id="28" w:name="_Toc34314176"/>
+      <w:bookmarkStart w:id="28" w:name="_Toc34349159"/>
       <w:r>
         <w:rPr>
           <w:rFonts w:ascii="Times New Roman" w:hAnsi="Times New Roman" w:cs="Times New Roman"/>
@@ -9452,7 +10856,6 @@
           <w:sz w:val="24"/>
           <w:szCs w:val="24"/>
         </w:rPr>
-        <w:lastRenderedPageBreak/>
         <w:t>Is the information from sources known to be reliable?</w:t>
       </w:r>
     </w:p>
@@ -9469,7 +10872,7 @@
           <w:szCs w:val="28"/>
         </w:rPr>
       </w:pPr>
-      <w:bookmarkStart w:id="29" w:name="_Toc34314177"/>
+      <w:bookmarkStart w:id="29" w:name="_Toc34349160"/>
       <w:r>
         <w:rPr>
           <w:rFonts w:ascii="Times New Roman" w:hAnsi="Times New Roman" w:cs="Times New Roman"/>
@@ -9583,7 +10986,7 @@
           <w:szCs w:val="28"/>
         </w:rPr>
       </w:pPr>
-      <w:bookmarkStart w:id="30" w:name="_Toc34314178"/>
+      <w:bookmarkStart w:id="30" w:name="_Toc34349161"/>
       <w:r>
         <w:rPr>
           <w:rFonts w:ascii="Times New Roman" w:hAnsi="Times New Roman" w:cs="Times New Roman"/>
@@ -9665,7 +11068,7 @@
           <w:szCs w:val="28"/>
         </w:rPr>
       </w:pPr>
-      <w:bookmarkStart w:id="31" w:name="_Toc34314179"/>
+      <w:bookmarkStart w:id="31" w:name="_Toc34349162"/>
       <w:r>
         <w:rPr>
           <w:rFonts w:ascii="Times New Roman" w:hAnsi="Times New Roman" w:cs="Times New Roman"/>
@@ -9674,6 +11077,7 @@
           <w:sz w:val="28"/>
           <w:szCs w:val="28"/>
         </w:rPr>
+        <w:lastRenderedPageBreak/>
         <w:t>Objectivity</w:t>
       </w:r>
       <w:bookmarkEnd w:id="31"/>
@@ -9763,7 +11167,7 @@
     <w:p>
       <w:pPr>
         <w:sectPr>
-          <w:footerReference w:type="default" r:id="rId72"/>
+          <w:footerReference w:type="default" r:id="rId75"/>
           <w:pgSz w:w="12240" w:h="15840"/>
           <w:pgMar w:top="1440" w:right="1440" w:bottom="1440" w:left="1440" w:header="720" w:footer="720" w:gutter="0"/>
           <w:pgNumType w:start="1"/>
@@ -9790,7 +11194,7 @@
         </w:rPr>
       </w:pPr>
       <w:bookmarkStart w:id="32" w:name="_hpq8ii7lu8a" w:colFirst="0" w:colLast="0"/>
-      <w:bookmarkStart w:id="33" w:name="_Toc34314180"/>
+      <w:bookmarkStart w:id="33" w:name="_Toc34349163"/>
       <w:bookmarkEnd w:id="32"/>
       <w:r>
         <w:rPr>
@@ -9824,7 +11228,7 @@
       <w:r>
         <w:t xml:space="preserve">Clear Tech Interactive, </w:t>
       </w:r>
-      <w:hyperlink r:id="rId73" w:history="1">
+      <w:hyperlink r:id="rId76" w:history="1">
         <w:r>
           <w:rPr>
             <w:rStyle w:val="Hyperlink"/>
@@ -9845,6 +11249,29 @@
         </w:numPr>
       </w:pPr>
       <w:r>
+        <w:t xml:space="preserve">Lydia M. Olson Library, </w:t>
+      </w:r>
+      <w:hyperlink r:id="rId77" w:history="1">
+        <w:r>
+          <w:rPr>
+            <w:rStyle w:val="Hyperlink"/>
+          </w:rPr>
+          <w:t>http://lib.nmu.edu/help/resource-guides/subject-guide/evaluating-internet-sources</w:t>
+        </w:r>
+      </w:hyperlink>
+      <w:r>
+        <w:t xml:space="preserve"> , March 5, 2020</w:t>
+      </w:r>
+    </w:p>
+    <w:p>
+      <w:pPr>
+        <w:pStyle w:val="ListParagraph"/>
+        <w:numPr>
+          <w:ilvl w:val="0"/>
+          <w:numId w:val="14"/>
+        </w:numPr>
+      </w:pPr>
+      <w:r>
         <w:rPr>
           <w:rFonts w:ascii="Times New Roman" w:hAnsi="Times New Roman" w:cs="Times New Roman"/>
           <w:color w:val="000000" w:themeColor="text1"/>
@@ -9853,7 +11280,7 @@
         </w:rPr>
         <w:t xml:space="preserve">Make websitehub.com, </w:t>
       </w:r>
-      <w:hyperlink r:id="rId74" w:history="1">
+      <w:hyperlink r:id="rId78" w:history="1">
         <w:r>
           <w:rPr>
             <w:rStyle w:val="Hyperlink"/>
@@ -9917,7 +11344,7 @@
     <w:p/>
     <w:p/>
     <w:sectPr>
-      <w:headerReference w:type="default" r:id="rId75"/>
+      <w:headerReference w:type="default" r:id="rId79"/>
       <w:pgSz w:w="12240" w:h="15840"/>
       <w:pgMar w:top="1440" w:right="1440" w:bottom="1440" w:left="1440" w:header="720" w:footer="720" w:gutter="0"/>
       <w:cols w:space="720"/>
@@ -13945,7 +15372,6 @@
   <w:style w:type="character" w:default="1" w:styleId="DefaultParagraphFont">
     <w:name w:val="Default Paragraph Font"/>
     <w:uiPriority w:val="1"/>
-    <w:semiHidden/>
     <w:unhideWhenUsed/>
   </w:style>
   <w:style w:type="table" w:default="1" w:styleId="TableNormal">
@@ -14390,6 +15816,22 @@
       <w:u w:val="single"/>
     </w:rPr>
   </w:style>
+  <w:style w:type="paragraph" w:styleId="NormalWeb">
+    <w:name w:val="Normal (Web)"/>
+    <w:basedOn w:val="Normal"/>
+    <w:uiPriority w:val="99"/>
+    <w:unhideWhenUsed/>
+    <w:rsid w:val="00131605"/>
+    <w:pPr>
+      <w:spacing w:before="100" w:beforeAutospacing="1" w:after="100" w:afterAutospacing="1" w:line="240" w:lineRule="auto"/>
+    </w:pPr>
+    <w:rPr>
+      <w:rFonts w:ascii="Times New Roman" w:eastAsia="Times New Roman" w:hAnsi="Times New Roman" w:cs="Times New Roman"/>
+      <w:sz w:val="24"/>
+      <w:szCs w:val="24"/>
+      <w:lang w:val="en-US"/>
+    </w:rPr>
+  </w:style>
 </w:styles>
 </file>
 
@@ -14718,7 +16160,7 @@
 </file>
 
 <file path=customXml/itemProps1.xml><?xml version="1.0" encoding="utf-8"?>
-<ds:datastoreItem xmlns:ds="http://schemas.openxmlformats.org/officeDocument/2006/customXml" ds:itemID="{B5409BFA-4B6F-7548-B777-8F8A79D5A462}">
+<ds:datastoreItem xmlns:ds="http://schemas.openxmlformats.org/officeDocument/2006/customXml" ds:itemID="{E41C8F46-A51C-5941-8CEF-14816E888337}">
   <ds:schemaRefs>
     <ds:schemaRef ds:uri="http://schemas.openxmlformats.org/officeDocument/2006/bibliography"/>
   </ds:schemaRefs>

</xml_diff>